<commit_message>
Hoàn thành deadline Proposal
</commit_message>
<xml_diff>
--- a/Documents/Report/1742013_1742066_1742087_Nhom17.docx
+++ b/Documents/Report/1742013_1742066_1742087_Nhom17.docx
@@ -1,6 +1,6 @@
 
 <file path=word/document.xml><?xml version="1.0" encoding="utf-8"?>
-<w:document xmlns:wpc="http://schemas.microsoft.com/office/word/2010/wordprocessingCanvas" xmlns:cx="http://schemas.microsoft.com/office/drawing/2014/chartex" xmlns:mc="http://schemas.openxmlformats.org/markup-compatibility/2006" xmlns:o="urn:schemas-microsoft-com:office:office" xmlns:r="http://schemas.openxmlformats.org/officeDocument/2006/relationships" xmlns:m="http://schemas.openxmlformats.org/officeDocument/2006/math" xmlns:v="urn:schemas-microsoft-com:vml" xmlns:wp14="http://schemas.microsoft.com/office/word/2010/wordprocessingDrawing" xmlns:wp="http://schemas.openxmlformats.org/drawingml/2006/wordprocessingDrawing" xmlns:w10="urn:schemas-microsoft-com:office:word" xmlns:w="http://schemas.openxmlformats.org/wordprocessingml/2006/main" xmlns:w14="http://schemas.microsoft.com/office/word/2010/wordml" xmlns:w15="http://schemas.microsoft.com/office/word/2012/wordml" xmlns:w16se="http://schemas.microsoft.com/office/word/2015/wordml/symex" xmlns:wpg="http://schemas.microsoft.com/office/word/2010/wordprocessingGroup" xmlns:wpi="http://schemas.microsoft.com/office/word/2010/wordprocessingInk" xmlns:wne="http://schemas.microsoft.com/office/word/2006/wordml" xmlns:wps="http://schemas.microsoft.com/office/word/2010/wordprocessingShape" mc:Ignorable="w14 w15 w16se wp14">
+<w:document xmlns:wpc="http://schemas.microsoft.com/office/word/2010/wordprocessingCanvas" xmlns:cx="http://schemas.microsoft.com/office/drawing/2014/chartex" xmlns:cx1="http://schemas.microsoft.com/office/drawing/2015/9/8/chartex" xmlns:cx2="http://schemas.microsoft.com/office/drawing/2015/10/21/chartex" xmlns:cx3="http://schemas.microsoft.com/office/drawing/2016/5/9/chartex" xmlns:cx4="http://schemas.microsoft.com/office/drawing/2016/5/10/chartex" xmlns:cx5="http://schemas.microsoft.com/office/drawing/2016/5/11/chartex" xmlns:cx6="http://schemas.microsoft.com/office/drawing/2016/5/12/chartex" xmlns:cx7="http://schemas.microsoft.com/office/drawing/2016/5/13/chartex" xmlns:cx8="http://schemas.microsoft.com/office/drawing/2016/5/14/chartex" xmlns:mc="http://schemas.openxmlformats.org/markup-compatibility/2006" xmlns:aink="http://schemas.microsoft.com/office/drawing/2016/ink" xmlns:am3d="http://schemas.microsoft.com/office/drawing/2017/model3d" xmlns:o="urn:schemas-microsoft-com:office:office" xmlns:r="http://schemas.openxmlformats.org/officeDocument/2006/relationships" xmlns:m="http://schemas.openxmlformats.org/officeDocument/2006/math" xmlns:v="urn:schemas-microsoft-com:vml" xmlns:wp14="http://schemas.microsoft.com/office/word/2010/wordprocessingDrawing" xmlns:wp="http://schemas.openxmlformats.org/drawingml/2006/wordprocessingDrawing" xmlns:w10="urn:schemas-microsoft-com:office:word" xmlns:w="http://schemas.openxmlformats.org/wordprocessingml/2006/main" xmlns:w14="http://schemas.microsoft.com/office/word/2010/wordml" xmlns:w15="http://schemas.microsoft.com/office/word/2012/wordml" xmlns:w16cid="http://schemas.microsoft.com/office/word/2016/wordml/cid" xmlns:w16se="http://schemas.microsoft.com/office/word/2015/wordml/symex" xmlns:wpg="http://schemas.microsoft.com/office/word/2010/wordprocessingGroup" xmlns:wpi="http://schemas.microsoft.com/office/word/2010/wordprocessingInk" xmlns:wne="http://schemas.microsoft.com/office/word/2006/wordml" xmlns:wps="http://schemas.microsoft.com/office/word/2010/wordprocessingShape" mc:Ignorable="w14 w15 w16se w16cid wp14">
   <w:body>
     <w:p>
       <w:pPr>
@@ -1351,10 +1351,8 @@
         <w:lastRenderedPageBreak/>
         <w:t>Thông tin nhóm</w:t>
       </w:r>
-      <w:bookmarkStart w:id="3" w:name="_GoBack"/>
       <w:bookmarkEnd w:id="2"/>
     </w:p>
-    <w:bookmarkEnd w:id="3"/>
     <w:p>
       <w:pPr>
         <w:rPr>
@@ -1921,7 +1919,7 @@
           <w:rFonts w:cs="Segoe UI"/>
         </w:rPr>
       </w:pPr>
-      <w:bookmarkStart w:id="4" w:name="_Toc413938719"/>
+      <w:bookmarkStart w:id="3" w:name="_Toc413938719"/>
       <w:r>
         <w:rPr>
           <w:rFonts w:cs="Segoe UI"/>
@@ -1929,7 +1927,7 @@
         <w:lastRenderedPageBreak/>
         <w:t>Phát biểu bài toán sơ lược</w:t>
       </w:r>
-      <w:bookmarkEnd w:id="4"/>
+      <w:bookmarkEnd w:id="3"/>
     </w:p>
     <w:p>
       <w:pPr>
@@ -2113,8 +2111,30 @@
         <w:rPr>
           <w:rFonts w:cs="Segoe UI"/>
         </w:rPr>
-        <w:t>dàng khi  số lượng người trong một họ phát sinh thêm rất lớn , mà một họ còn chia thành nhiều nhánh nên rất khó quản lý. Vậy Khó ở điểm nào ?</w:t>
-      </w:r>
+        <w:t xml:space="preserve">dàng </w:t>
+      </w:r>
+      <w:proofErr w:type="gramStart"/>
+      <w:r>
+        <w:rPr>
+          <w:rFonts w:cs="Segoe UI"/>
+        </w:rPr>
+        <w:t>khi  số</w:t>
+      </w:r>
+      <w:proofErr w:type="gramEnd"/>
+      <w:r>
+        <w:rPr>
+          <w:rFonts w:cs="Segoe UI"/>
+        </w:rPr>
+        <w:t xml:space="preserve"> lượng người trong một họ phát sinh thêm rất lớn , mà một họ còn chia thành nhiều nhánh nên rất khó quản lý. Vậy Khó ở điểm </w:t>
+      </w:r>
+      <w:proofErr w:type="gramStart"/>
+      <w:r>
+        <w:rPr>
+          <w:rFonts w:cs="Segoe UI"/>
+        </w:rPr>
+        <w:t>nào ?</w:t>
+      </w:r>
+      <w:proofErr w:type="gramEnd"/>
     </w:p>
     <w:p>
       <w:pPr>
@@ -2130,8 +2150,18 @@
           <w:b/>
           <w:i/>
         </w:rPr>
-        <w:t>Những điểm hạn chế của lưu trữ gia phả thủ công :</w:t>
-      </w:r>
+        <w:t xml:space="preserve">Những điểm hạn chế của lưu trữ gia phả thủ </w:t>
+      </w:r>
+      <w:proofErr w:type="gramStart"/>
+      <w:r>
+        <w:rPr>
+          <w:rFonts w:cs="Segoe UI"/>
+          <w:b/>
+          <w:i/>
+        </w:rPr>
+        <w:t>công :</w:t>
+      </w:r>
+      <w:proofErr w:type="gramEnd"/>
       <w:r>
         <w:rPr>
           <w:rFonts w:cs="Segoe UI"/>
@@ -2174,7 +2204,21 @@
         <w:rPr>
           <w:rFonts w:cs="Segoe UI"/>
         </w:rPr>
-        <w:t>Tra cứu thông tin thành viên trong tộc họ khó khăn và mất nhiều thời gian  do dữ liệu của một họ là rất lớn, Khi dữ liệu bị sai sót vấn đề hiệu chỉnh sẻ gặp nhiều khó khăn.</w:t>
+        <w:t xml:space="preserve">Tra cứu thông tin thành viên trong tộc họ khó khăn và mất nhiều thời </w:t>
+      </w:r>
+      <w:proofErr w:type="gramStart"/>
+      <w:r>
+        <w:rPr>
+          <w:rFonts w:cs="Segoe UI"/>
+        </w:rPr>
+        <w:t>gian  do</w:t>
+      </w:r>
+      <w:proofErr w:type="gramEnd"/>
+      <w:r>
+        <w:rPr>
+          <w:rFonts w:cs="Segoe UI"/>
+        </w:rPr>
+        <w:t xml:space="preserve"> dữ liệu của một họ là rất lớn, Khi dữ liệu bị sai sót vấn đề hiệu chỉnh sẻ gặp nhiều khó khăn.</w:t>
       </w:r>
     </w:p>
     <w:p>
@@ -2227,7 +2271,21 @@
         <w:rPr>
           <w:rFonts w:cs="Segoe UI"/>
         </w:rPr>
-        <w:t>Phần mềm là ứng dụng được thuyết kế và  chạy trên môi trường web browser hỗ trợ HTML5,</w:t>
+        <w:t xml:space="preserve">Phần mềm là ứng dụng được thuyết kế </w:t>
+      </w:r>
+      <w:proofErr w:type="gramStart"/>
+      <w:r>
+        <w:rPr>
+          <w:rFonts w:cs="Segoe UI"/>
+        </w:rPr>
+        <w:t>và  chạy</w:t>
+      </w:r>
+      <w:proofErr w:type="gramEnd"/>
+      <w:r>
+        <w:rPr>
+          <w:rFonts w:cs="Segoe UI"/>
+        </w:rPr>
+        <w:t xml:space="preserve"> trên môi trường web browser hỗ trợ HTML5,</w:t>
       </w:r>
       <w:r>
         <w:t xml:space="preserve"> </w:t>
@@ -2238,6 +2296,7 @@
         </w:rPr>
         <w:t xml:space="preserve">javascript, jquery, đa phần load dữ liệu bằng ajax. Ngôn ngữ lập trình sử dụng cho phần mềm là </w:t>
       </w:r>
+      <w:proofErr w:type="gramStart"/>
       <w:r>
         <w:rPr>
           <w:rFonts w:cs="Segoe UI"/>
@@ -2248,7 +2307,14 @@
         <w:rPr>
           <w:rFonts w:cs="Segoe UI"/>
         </w:rPr>
-        <w:t xml:space="preserve"> , Phần mềm sử dụng Framework Kendo UI hiện đại, mang lại trai nghiệm chuyên nghiệp .  Với môi môi trường website thông tin gia phả sẻ được các thành viên dể dàng tra cứu chỉ với việc tạo và đăng nhập tại khoản và được bạn cấp quyền xem thông tin. </w:t>
+        <w:t xml:space="preserve"> ,</w:t>
+      </w:r>
+      <w:proofErr w:type="gramEnd"/>
+      <w:r>
+        <w:rPr>
+          <w:rFonts w:cs="Segoe UI"/>
+        </w:rPr>
+        <w:t xml:space="preserve"> Phần mềm sử dụng Framework Kendo UI hiện đại, mang lại trai nghiệm chuyên nghiệp .  Với môi môi trường website thông tin gia phả sẻ được các thành viên dể dàng tra cứu chỉ với việc tạo và đăng nhập tại khoản và được bạn cấp quyền xem thông tin. </w:t>
       </w:r>
     </w:p>
     <w:p>
@@ -2263,14 +2329,14 @@
           <w:rFonts w:cs="Segoe UI"/>
         </w:rPr>
       </w:pPr>
-      <w:bookmarkStart w:id="5" w:name="_Toc413938720"/>
+      <w:bookmarkStart w:id="4" w:name="_Toc413938720"/>
       <w:r>
         <w:rPr>
           <w:rFonts w:cs="Segoe UI"/>
         </w:rPr>
         <w:t>Giải pháp đề xuất</w:t>
       </w:r>
-      <w:bookmarkEnd w:id="5"/>
+      <w:bookmarkEnd w:id="4"/>
     </w:p>
     <w:p>
       <w:pPr>
@@ -2305,7 +2371,7 @@
           <w:sz w:val="26"/>
         </w:rPr>
       </w:pPr>
-      <w:bookmarkStart w:id="6" w:name="_Ref413938343"/>
+      <w:bookmarkStart w:id="5" w:name="_Ref413938343"/>
       <w:r>
         <w:rPr>
           <w:color w:val="auto"/>
@@ -2320,7 +2386,7 @@
         </w:rPr>
         <w:t>anh sách các chức năng phần mềm</w:t>
       </w:r>
-      <w:bookmarkEnd w:id="6"/>
+      <w:bookmarkEnd w:id="5"/>
     </w:p>
     <w:tbl>
       <w:tblPr>
@@ -2592,7 +2658,25 @@
                 <w:color w:val="000000" w:themeColor="text1"/>
                 <w:szCs w:val="24"/>
               </w:rPr>
-              <w:t>Đã đăng nhập và vào cây gia phả ,  thông tin tối thiểu phải nhập để tiếp nhận thành viên (Tên thành viên cũ(trừ thành viên thành lập họ) , họ tên , Ngày giờ sinh, giới tính , loại quan hệ(trừ thành viên thành lập họ))</w:t>
+              <w:t xml:space="preserve">Đã đăng nhập và vào cây gia </w:t>
+            </w:r>
+            <w:proofErr w:type="gramStart"/>
+            <w:r>
+              <w:rPr>
+                <w:rFonts w:cs="Segoe UI"/>
+                <w:color w:val="000000" w:themeColor="text1"/>
+                <w:szCs w:val="24"/>
+              </w:rPr>
+              <w:t>phả ,</w:t>
+            </w:r>
+            <w:proofErr w:type="gramEnd"/>
+            <w:r>
+              <w:rPr>
+                <w:rFonts w:cs="Segoe UI"/>
+                <w:color w:val="000000" w:themeColor="text1"/>
+                <w:szCs w:val="24"/>
+              </w:rPr>
+              <w:t xml:space="preserve">  thông tin tối thiểu phải nhập để tiếp nhận thành viên (Tên thành viên cũ(trừ thành viên thành lập họ) , họ tên , Ngày giờ sinh, giới tính , loại quan hệ(trừ thành viên thành lập họ))</w:t>
             </w:r>
             <w:r>
               <w:rPr>
@@ -2791,7 +2875,25 @@
                 <w:color w:val="000000" w:themeColor="text1"/>
                 <w:szCs w:val="24"/>
               </w:rPr>
-              <w:t>u ý :  không được chọn thành viên cũ là chính thành viên đang</w:t>
+              <w:t xml:space="preserve">u </w:t>
+            </w:r>
+            <w:proofErr w:type="gramStart"/>
+            <w:r>
+              <w:rPr>
+                <w:rFonts w:cs="Segoe UI"/>
+                <w:color w:val="000000" w:themeColor="text1"/>
+                <w:szCs w:val="24"/>
+              </w:rPr>
+              <w:t>ý :</w:t>
+            </w:r>
+            <w:proofErr w:type="gramEnd"/>
+            <w:r>
+              <w:rPr>
+                <w:rFonts w:cs="Segoe UI"/>
+                <w:color w:val="000000" w:themeColor="text1"/>
+                <w:szCs w:val="24"/>
+              </w:rPr>
+              <w:t xml:space="preserve">  không được chọn thành viên cũ là chính thành viên đang</w:t>
             </w:r>
             <w:r>
               <w:rPr>
@@ -2905,7 +3007,25 @@
                 <w:color w:val="000000" w:themeColor="text1"/>
                 <w:szCs w:val="24"/>
               </w:rPr>
-              <w:t>Nhập khoảng thời gian hệ thông sẻ thống kê số lượng sinh ra , số lượng kết hôn và số lượng mất</w:t>
+              <w:t xml:space="preserve">Nhập khoảng thời gian hệ thông sẻ thống kê số lượng sinh </w:t>
+            </w:r>
+            <w:proofErr w:type="gramStart"/>
+            <w:r>
+              <w:rPr>
+                <w:rFonts w:cs="Segoe UI"/>
+                <w:color w:val="000000" w:themeColor="text1"/>
+                <w:szCs w:val="24"/>
+              </w:rPr>
+              <w:t>ra ,</w:t>
+            </w:r>
+            <w:proofErr w:type="gramEnd"/>
+            <w:r>
+              <w:rPr>
+                <w:rFonts w:cs="Segoe UI"/>
+                <w:color w:val="000000" w:themeColor="text1"/>
+                <w:szCs w:val="24"/>
+              </w:rPr>
+              <w:t xml:space="preserve"> số lượng kết hôn và số lượng mất</w:t>
             </w:r>
             <w:r>
               <w:rPr>
@@ -3131,7 +3251,55 @@
         <w:t>:</w:t>
       </w:r>
       <w:r>
-        <w:t>(Khi đã đăng nhập vào hệ thống)</w:t>
+        <w:t xml:space="preserve"> Người dùng đăng nhập vào hệ thống và chọn chức năng quản lý tài khoản.</w:t>
+      </w:r>
+    </w:p>
+    <w:p>
+      <w:pPr>
+        <w:ind w:left="720"/>
+      </w:pPr>
+      <w:r>
+        <w:rPr>
+          <w:i/>
+        </w:rPr>
+        <w:t>Đầu vào:</w:t>
+      </w:r>
+      <w:r>
+        <w:rPr>
+          <w:i/>
+        </w:rPr>
+        <w:t xml:space="preserve"> </w:t>
+      </w:r>
+      <w:r>
+        <w:t>Chọn chức năng quản lý tài khoản</w:t>
+      </w:r>
+    </w:p>
+    <w:p>
+      <w:pPr>
+        <w:ind w:left="720"/>
+      </w:pPr>
+      <w:r>
+        <w:rPr>
+          <w:i/>
+        </w:rPr>
+        <w:t>Xử lý:</w:t>
+      </w:r>
+      <w:r>
+        <w:t xml:space="preserve"> Khách hàng có thể chỉnh sửa thông tin của khách hàng khi đăng ký.</w:t>
+      </w:r>
+    </w:p>
+    <w:p>
+      <w:pPr>
+        <w:ind w:left="720"/>
+      </w:pPr>
+      <w:r>
+        <w:rPr>
+          <w:i/>
+        </w:rPr>
+        <w:t>Đầu ra:</w:t>
+      </w:r>
+      <w:r>
+        <w:t xml:space="preserve"> Chỉnh sửa hợp lệ thì thông tin khách hàng sẽ được cập nhật.</w:t>
       </w:r>
     </w:p>
     <w:p>
@@ -3166,6 +3334,7 @@
         <w:pStyle w:val="ListParagraph"/>
       </w:pPr>
       <w:r>
+        <w:lastRenderedPageBreak/>
         <w:t>Đầu vào</w:t>
       </w:r>
       <w:r>
@@ -3190,7 +3359,15 @@
       </w:r>
       <w:r>
         <w:br/>
-        <w:t>Đầu ra: Nếu tên cây hợp lệ hệ thống sẽ tạo cây cho người dùng , ngược lại thông báo lỗi.</w:t>
+        <w:t xml:space="preserve">Đầu ra: Nếu tên cây hợp lệ hệ thống sẽ tạo cây cho người </w:t>
+      </w:r>
+      <w:proofErr w:type="gramStart"/>
+      <w:r>
+        <w:t>dùng ,</w:t>
+      </w:r>
+      <w:proofErr w:type="gramEnd"/>
+      <w:r>
+        <w:t xml:space="preserve"> ngược lại thông báo lỗi.</w:t>
       </w:r>
     </w:p>
     <w:p>
@@ -3214,33 +3391,15 @@
     <w:p>
       <w:pPr>
         <w:pStyle w:val="ListParagraph"/>
-        <w:numPr>
-          <w:ilvl w:val="0"/>
-          <w:numId w:val="34"/>
-        </w:numPr>
-      </w:pPr>
-      <w:r>
-        <w:rPr>
-          <w:b/>
-        </w:rPr>
-        <w:lastRenderedPageBreak/>
-        <w:t>Tiếp nhận thành viên</w:t>
-      </w:r>
-      <w:r>
-        <w:t>:</w:t>
-      </w:r>
-      <w:r>
-        <w:t xml:space="preserve"> </w:t>
-      </w:r>
-      <w:r>
-        <w:t>(Khi đã đăng nhập vào hệ thống và có ít nhất 1 cây gia phả)</w:t>
-      </w:r>
-      <w:r>
-        <w:br/>
-        <w:t>Đầu vào:</w:t>
-      </w:r>
-      <w:r>
-        <w:t xml:space="preserve"> Thông tin thành viên mới (tên, năm sinh, nơi ở, công việc…)</w:t>
+        <w:rPr>
+          <w:i/>
+        </w:rPr>
+      </w:pPr>
+      <w:r>
+        <w:rPr>
+          <w:i/>
+        </w:rPr>
+        <w:t>Đầu vào: Trang login riêng dành cho quản trị viên trang web</w:t>
       </w:r>
     </w:p>
     <w:p>
@@ -3248,18 +3407,13 @@
         <w:pStyle w:val="ListParagraph"/>
       </w:pPr>
       <w:r>
-        <w:t>Xử lý: Kiểm tra các thông tin nhập vào hợp lệ không</w:t>
-      </w:r>
-    </w:p>
-    <w:p>
-      <w:pPr>
-        <w:pStyle w:val="ListParagraph"/>
-      </w:pPr>
-      <w:r>
-        <w:t>Đầu ra: Nếu</w:t>
-      </w:r>
-      <w:r>
-        <w:t xml:space="preserve"> các thông tin hợp lệ, thành viên mới sẽ được vào cây đang chọn.</w:t>
+        <w:rPr>
+          <w:i/>
+        </w:rPr>
+        <w:t xml:space="preserve">Xử lý: </w:t>
+      </w:r>
+      <w:r>
+        <w:t>Quản trị viên đăng nhập và có quyền quản lý các tài khoản đã đăng ký trên website.</w:t>
       </w:r>
     </w:p>
     <w:p>
@@ -3274,13 +3428,23 @@
         <w:rPr>
           <w:b/>
         </w:rPr>
-        <w:t>Ghi nhận thành tích</w:t>
+        <w:t>Tiếp nhận thành viên</w:t>
       </w:r>
       <w:r>
         <w:t>:</w:t>
       </w:r>
       <w:r>
-        <w:t xml:space="preserve"> (Khi đã đăng nhập vào hệ thống và có ít nhất 1 cây gia phả và ít nhất 1 thành viên)</w:t>
+        <w:t xml:space="preserve"> </w:t>
+      </w:r>
+      <w:r>
+        <w:t>(Khi đã đăng nhập vào hệ thống và có ít nhất 1 cây gia phả)</w:t>
+      </w:r>
+      <w:r>
+        <w:br/>
+        <w:t>Đầu vào:</w:t>
+      </w:r>
+      <w:r>
+        <w:t xml:space="preserve"> Thông tin thành viên mới (tên, năm sinh, nơi ở, công việc…)</w:t>
       </w:r>
     </w:p>
     <w:p>
@@ -3288,19 +3452,7 @@
         <w:pStyle w:val="ListParagraph"/>
       </w:pPr>
       <w:r>
-        <w:t>Đầu vào</w:t>
-      </w:r>
-      <w:r>
-        <w:t>:</w:t>
-      </w:r>
-      <w:r>
-        <w:t xml:space="preserve"> Chọn thành tích cho thành viên đó từ menu dropdownlist</w:t>
-      </w:r>
-      <w:r>
-        <w:t xml:space="preserve"> và ngày ghi nhận</w:t>
-      </w:r>
-      <w:r>
-        <w:t>.</w:t>
+        <w:t>Xử lý: Kiểm tra các thông tin nhập vào hợp lệ không</w:t>
       </w:r>
     </w:p>
     <w:p>
@@ -3308,27 +3460,10 @@
         <w:pStyle w:val="ListParagraph"/>
       </w:pPr>
       <w:r>
-        <w:t>Xử lý</w:t>
-      </w:r>
-      <w:r>
-        <w:t>:</w:t>
-      </w:r>
-      <w:r>
-        <w:t xml:space="preserve"> Kiểm tra trường dữ liệu thành tích đã được chọn chưa.</w:t>
-      </w:r>
-    </w:p>
-    <w:p>
-      <w:pPr>
-        <w:pStyle w:val="ListParagraph"/>
-      </w:pPr>
-      <w:r>
-        <w:t>Đầu ra</w:t>
-      </w:r>
-      <w:r>
-        <w:t>:</w:t>
-      </w:r>
-      <w:r>
-        <w:t xml:space="preserve"> Nếu trường dữ liệu thành tích đã được chọn thì thông báo ghi nhận thành công, ngược lại chưa được chọn thì thông báo lỗi cho người dùng.</w:t>
+        <w:t>Đầu ra: Nếu</w:t>
+      </w:r>
+      <w:r>
+        <w:t xml:space="preserve"> các thông tin hợp lệ, thành viên mới sẽ được vào cây đang chọn.</w:t>
       </w:r>
     </w:p>
     <w:p>
@@ -3343,13 +3478,13 @@
         <w:rPr>
           <w:b/>
         </w:rPr>
-        <w:t>Tra cứu thành viên</w:t>
+        <w:t>Ghi nhận thành tích</w:t>
       </w:r>
       <w:r>
         <w:t>:</w:t>
       </w:r>
       <w:r>
-        <w:t xml:space="preserve"> (Khi đã đăng nhập vào hệ thống và có ít nhất 1 cây gia phả)</w:t>
+        <w:t xml:space="preserve"> (Khi đã đăng nhập vào hệ thống và có ít nhất 1 cây gia phả và ít nhất 1 thành viên)</w:t>
       </w:r>
     </w:p>
     <w:p>
@@ -3363,7 +3498,13 @@
         <w:t>:</w:t>
       </w:r>
       <w:r>
-        <w:t xml:space="preserve"> Tên của thành viên muốn tra cứu.</w:t>
+        <w:t xml:space="preserve"> Chọn thành tích cho thành viên đó từ menu dropdownlist</w:t>
+      </w:r>
+      <w:r>
+        <w:t xml:space="preserve"> và ngày ghi nhận</w:t>
+      </w:r>
+      <w:r>
+        <w:t>.</w:t>
       </w:r>
     </w:p>
     <w:p>
@@ -3377,7 +3518,7 @@
         <w:t>:</w:t>
       </w:r>
       <w:r>
-        <w:t xml:space="preserve"> Hệ thống tìm kiếm tên thành viên tương ứng</w:t>
+        <w:t xml:space="preserve"> Kiểm tra trường dữ liệu thành tích đã được chọn chưa.</w:t>
       </w:r>
     </w:p>
     <w:p>
@@ -3391,7 +3532,7 @@
         <w:t>:</w:t>
       </w:r>
       <w:r>
-        <w:t xml:space="preserve"> Nếu có thành viên tương ứng trong hệ thống thì hiện lên cho người dùng xem, ngược lại thông báo không tìm thấy thành viên tương ứng.</w:t>
+        <w:t xml:space="preserve"> Nếu trường dữ liệu thành tích đã được chọn thì thông báo ghi nhận thành công, ngược lại chưa được chọn thì thông báo lỗi cho người dùng.</w:t>
       </w:r>
     </w:p>
     <w:p>
@@ -3406,16 +3547,13 @@
         <w:rPr>
           <w:b/>
         </w:rPr>
-        <w:t>Thay đổi thông tin thành viên:</w:t>
-      </w:r>
-      <w:r>
-        <w:rPr>
-          <w:b/>
-        </w:rPr>
-        <w:t xml:space="preserve"> </w:t>
-      </w:r>
-      <w:r>
-        <w:t>(Khi đã chọn được một thành viên trong 1 cây)</w:t>
+        <w:t>Tra cứu thành viên</w:t>
+      </w:r>
+      <w:r>
+        <w:t>:</w:t>
+      </w:r>
+      <w:r>
+        <w:t xml:space="preserve"> (Khi đã đăng nhập vào hệ thống và có ít nhất 1 cây gia phả)</w:t>
       </w:r>
     </w:p>
     <w:p>
@@ -3423,7 +3561,13 @@
         <w:pStyle w:val="ListParagraph"/>
       </w:pPr>
       <w:r>
-        <w:t>Đầu vào: Nhập lại các trường thông tin cần thay đổi của thành viên đó.</w:t>
+        <w:t>Đầu vào</w:t>
+      </w:r>
+      <w:r>
+        <w:t>:</w:t>
+      </w:r>
+      <w:r>
+        <w:t xml:space="preserve"> Tên của thành viên muốn tra cứu.</w:t>
       </w:r>
     </w:p>
     <w:p>
@@ -3431,7 +3575,13 @@
         <w:pStyle w:val="ListParagraph"/>
       </w:pPr>
       <w:r>
-        <w:t>Xử lý: Kiểm tra các trường thông tin có hợp lệ không</w:t>
+        <w:t>Xử lý</w:t>
+      </w:r>
+      <w:r>
+        <w:t>:</w:t>
+      </w:r>
+      <w:r>
+        <w:t xml:space="preserve"> Hệ thống tìm kiếm tên thành viên tương ứng</w:t>
       </w:r>
     </w:p>
     <w:p>
@@ -3439,10 +3589,13 @@
         <w:pStyle w:val="ListParagraph"/>
       </w:pPr>
       <w:r>
-        <w:t xml:space="preserve">Đầu ra: </w:t>
-      </w:r>
-      <w:r>
-        <w:t>Nếu các trường thông tin hợp lệ, thông báo thay đổi thông tin thành viên thành công, ngược lại báo lỗi.</w:t>
+        <w:t>Đầu ra</w:t>
+      </w:r>
+      <w:r>
+        <w:t>:</w:t>
+      </w:r>
+      <w:r>
+        <w:t xml:space="preserve"> Nếu có thành viên tương ứng trong hệ thống thì hiện lên cho người dùng xem, ngược lại thông báo không tìm thấy thành viên tương ứng.</w:t>
       </w:r>
     </w:p>
     <w:p>
@@ -3454,13 +3607,46 @@
         </w:numPr>
       </w:pPr>
       <w:r>
+        <w:rPr>
+          <w:b/>
+        </w:rPr>
+        <w:t>Thay đổi thông tin thành viên:</w:t>
+      </w:r>
+      <w:r>
+        <w:rPr>
+          <w:b/>
+        </w:rPr>
         <w:t xml:space="preserve"> </w:t>
       </w:r>
       <w:r>
-        <w:rPr>
-          <w:b/>
-        </w:rPr>
-        <w:t>Ghi nhận kết thúc:</w:t>
+        <w:t>(Khi đã chọn được một thành viên trong 1 cây)</w:t>
+      </w:r>
+    </w:p>
+    <w:p>
+      <w:pPr>
+        <w:pStyle w:val="ListParagraph"/>
+      </w:pPr>
+      <w:r>
+        <w:t>Đầu vào: Nhập lại các trường thông tin cần thay đổi của thành viên đó.</w:t>
+      </w:r>
+    </w:p>
+    <w:p>
+      <w:pPr>
+        <w:pStyle w:val="ListParagraph"/>
+      </w:pPr>
+      <w:r>
+        <w:t>Xử lý: Kiểm tra các trường thông tin có hợp lệ không</w:t>
+      </w:r>
+    </w:p>
+    <w:p>
+      <w:pPr>
+        <w:pStyle w:val="ListParagraph"/>
+      </w:pPr>
+      <w:r>
+        <w:t xml:space="preserve">Đầu ra: </w:t>
+      </w:r>
+      <w:r>
+        <w:t>Nếu các trường thông tin hợp lệ, thông báo thay đổi thông tin thành viên thành công, ngược lại báo lỗi.</w:t>
       </w:r>
     </w:p>
     <w:p>
@@ -3472,40 +3658,13 @@
         </w:numPr>
       </w:pPr>
       <w:r>
+        <w:t xml:space="preserve"> </w:t>
+      </w:r>
+      <w:r>
         <w:rPr>
           <w:b/>
         </w:rPr>
-        <w:t xml:space="preserve"> Lập báo cáo năm:</w:t>
-      </w:r>
-      <w:r>
-        <w:rPr>
-          <w:b/>
-        </w:rPr>
-        <w:t xml:space="preserve"> (Chọn cây cần lập báo cáo): </w:t>
-      </w:r>
-    </w:p>
-    <w:p>
-      <w:pPr>
-        <w:pStyle w:val="ListParagraph"/>
-      </w:pPr>
-      <w:r>
-        <w:t>Đầu vào: chọn năm cần xem báo cáo</w:t>
-      </w:r>
-    </w:p>
-    <w:p>
-      <w:pPr>
-        <w:pStyle w:val="ListParagraph"/>
-      </w:pPr>
-      <w:r>
-        <w:t>Xử lý: Kiểm tra năm hợp lệ</w:t>
-      </w:r>
-    </w:p>
-    <w:p>
-      <w:pPr>
-        <w:pStyle w:val="ListParagraph"/>
-      </w:pPr>
-      <w:r>
-        <w:t>Đầu ra: Nếu hợp lệ sẽ trả về báo cáo danh sách tăng giảm các thành viên của các năm đó, nêu không hợp lệ thì yêu cầu nhập lại năm hợp lệ.</w:t>
+        <w:t>Ghi nhận kết thúc:</w:t>
       </w:r>
     </w:p>
     <w:p>
@@ -3520,6 +3679,52 @@
         <w:rPr>
           <w:b/>
         </w:rPr>
+        <w:t xml:space="preserve"> Lập báo cáo năm:</w:t>
+      </w:r>
+      <w:r>
+        <w:rPr>
+          <w:b/>
+        </w:rPr>
+        <w:t xml:space="preserve"> (Chọn cây cần lập báo cáo): </w:t>
+      </w:r>
+    </w:p>
+    <w:p>
+      <w:pPr>
+        <w:pStyle w:val="ListParagraph"/>
+      </w:pPr>
+      <w:r>
+        <w:t>Đầu vào: chọn năm cần xem báo cáo</w:t>
+      </w:r>
+    </w:p>
+    <w:p>
+      <w:pPr>
+        <w:pStyle w:val="ListParagraph"/>
+      </w:pPr>
+      <w:r>
+        <w:t>Xử lý: Kiểm tra năm hợp lệ</w:t>
+      </w:r>
+    </w:p>
+    <w:p>
+      <w:pPr>
+        <w:pStyle w:val="ListParagraph"/>
+      </w:pPr>
+      <w:r>
+        <w:t>Đầu ra: Nếu hợp lệ sẽ trả về báo cáo danh sách tăng giảm các thành viên của các năm đó, nêu không hợp lệ thì yêu cầu nhập lại năm hợp lệ.</w:t>
+      </w:r>
+    </w:p>
+    <w:p>
+      <w:pPr>
+        <w:pStyle w:val="ListParagraph"/>
+        <w:numPr>
+          <w:ilvl w:val="0"/>
+          <w:numId w:val="34"/>
+        </w:numPr>
+      </w:pPr>
+      <w:r>
+        <w:rPr>
+          <w:b/>
+        </w:rPr>
+        <w:lastRenderedPageBreak/>
         <w:t xml:space="preserve"> Xem danh sách thành viên dạng cây:</w:t>
       </w:r>
       <w:r>
@@ -3545,7 +3750,15 @@
         <w:t xml:space="preserve"> </w:t>
       </w:r>
       <w:r>
-        <w:t>Đầu ra: : Hiển thị dữ liệu giả phả đó theo dạng cây</w:t>
+        <w:t>Đầu ra</w:t>
+      </w:r>
+      <w:proofErr w:type="gramStart"/>
+      <w:r>
+        <w:t>: :</w:t>
+      </w:r>
+      <w:proofErr w:type="gramEnd"/>
+      <w:r>
+        <w:t xml:space="preserve"> Hiển thị dữ liệu giả phả đó theo dạng cây</w:t>
       </w:r>
     </w:p>
     <w:p>
@@ -3590,12 +3803,21 @@
           <w:color w:val="000000" w:themeColor="text1"/>
         </w:rPr>
       </w:pPr>
+      <w:proofErr w:type="gramStart"/>
       <w:r>
         <w:rPr>
           <w:rFonts w:cs="Segoe UI"/>
           <w:color w:val="000000" w:themeColor="text1"/>
         </w:rPr>
-        <w:t xml:space="preserve">Để  sử dụng được phần mềm , cần máy tính bàn hoặc laptop </w:t>
+        <w:t>Để  sử</w:t>
+      </w:r>
+      <w:proofErr w:type="gramEnd"/>
+      <w:r>
+        <w:rPr>
+          <w:rFonts w:cs="Segoe UI"/>
+          <w:color w:val="000000" w:themeColor="text1"/>
+        </w:rPr>
+        <w:t xml:space="preserve"> dụng được phần mềm , cần máy tính bàn hoặc laptop </w:t>
       </w:r>
       <w:r>
         <w:rPr>
@@ -3617,15 +3839,14 @@
           <w:rFonts w:cs="Segoe UI"/>
         </w:rPr>
       </w:pPr>
-      <w:bookmarkStart w:id="7" w:name="_Toc413938721"/>
-      <w:r>
-        <w:rPr>
-          <w:rFonts w:cs="Segoe UI"/>
-        </w:rPr>
-        <w:lastRenderedPageBreak/>
+      <w:bookmarkStart w:id="6" w:name="_Toc413938721"/>
+      <w:r>
+        <w:rPr>
+          <w:rFonts w:cs="Segoe UI"/>
+        </w:rPr>
         <w:t>Kế hoạch phát triển</w:t>
       </w:r>
-      <w:bookmarkEnd w:id="7"/>
+      <w:bookmarkEnd w:id="6"/>
     </w:p>
     <w:p>
       <w:pPr>
@@ -3647,7 +3868,30 @@
         <w:t>Phân tích yêu cầu</w:t>
       </w:r>
     </w:p>
-    <w:p/>
+    <w:p>
+      <w:pPr>
+        <w:ind w:left="720"/>
+      </w:pPr>
+      <w:r>
+        <w:t>Đọc kỹ đề tài, liệt kê những ý chính liên quan trong yêu cầu. Đưa ra ý tưởng cùng hướng giải quyết cho từng yêu cầu, những rủi ro có thể xảy ra trong quá trình thực thi.</w:t>
+      </w:r>
+    </w:p>
+    <w:p>
+      <w:pPr>
+        <w:ind w:left="720"/>
+      </w:pPr>
+      <w:r>
+        <w:t>Tổng hợp những thắc mắc hoặc vấn đề chưa rõ để xác nhận từ phía thầy.</w:t>
+      </w:r>
+    </w:p>
+    <w:p>
+      <w:pPr>
+        <w:ind w:left="720"/>
+      </w:pPr>
+      <w:r>
+        <w:t>Kết quả nhận được sẽ có danh sách chi tiết các yêu cầu trong đề tài, mô tả chi tiết, rủi ro xảy ra, hướng giải quyết.</w:t>
+      </w:r>
+    </w:p>
     <w:p>
       <w:pPr>
         <w:ind w:left="720"/>
@@ -3744,6 +3988,7 @@
         <w:ind w:left="720"/>
       </w:pPr>
       <w:r>
+        <w:lastRenderedPageBreak/>
         <w:t>Sau khi thiết kế chi tiết được hoàn thành:</w:t>
       </w:r>
     </w:p>
@@ -3756,11 +4001,16 @@
         </w:numPr>
       </w:pPr>
       <w:r>
-        <w:t>1 file giao diện chi tiết bao gồm sự kiện xử lý trong từng trang. VD: khi submit button sẽ hoạt động như thế nào, field dữ liệu sẽ đặt tên như thế nào, những câu message lỗi</w:t>
+        <w:t xml:space="preserve">1 file giao diện chi tiết bao gồm sự kiện xử lý trong từng trang. VD: khi submit button sẽ hoạt động như thế nào, field dữ liệu sẽ đặt tên như thế nào, những câu message </w:t>
+      </w:r>
+      <w:proofErr w:type="gramStart"/>
+      <w:r>
+        <w:t>lỗi</w:t>
       </w:r>
       <w:r>
         <w:t>,…</w:t>
       </w:r>
+      <w:proofErr w:type="gramEnd"/>
     </w:p>
     <w:p>
       <w:pPr>
@@ -3808,7 +4058,30 @@
         <w:t>Cài đặt (implement) phần mềm</w:t>
       </w:r>
     </w:p>
-    <w:p/>
+    <w:p>
+      <w:pPr>
+        <w:ind w:left="720"/>
+      </w:pPr>
+      <w:r>
+        <w:t>Từ những thiết kế chi tiết, người thứ nhất sẽ thiết kế giao diện trước. Xong giao diện phần nào sẽ commit để 2 người còn lại thực hiện code chức năng trên giao diện đó.</w:t>
+      </w:r>
+    </w:p>
+    <w:p>
+      <w:pPr>
+        <w:ind w:left="720"/>
+      </w:pPr>
+      <w:r>
+        <w:t>Trong quá trình thực hiện code có thể xảy ra những vấn đề khó thực hiện. Khi đó có thể xác nhận lại trong nhóm và tiến hành chỉnh sửa lại thiết kế chi tiết cho phù hợp với khả năng.</w:t>
+      </w:r>
+    </w:p>
+    <w:p>
+      <w:pPr>
+        <w:ind w:left="720"/>
+      </w:pPr>
+      <w:r>
+        <w:t>Khi kết thúc sẽ cho ra website chạy được và đáp ứng đầy đủ các yêu cầu chức năng trong thiết kế chi tiết. Và bắt đầu chuyển sang giai đoạn test.</w:t>
+      </w:r>
+    </w:p>
     <w:p>
       <w:pPr>
         <w:ind w:left="720"/>
@@ -3837,11 +4110,52 @@
           <w:color w:val="auto"/>
           <w:sz w:val="28"/>
         </w:rPr>
-        <w:lastRenderedPageBreak/>
         <w:t>Kiểm thử phần mềm</w:t>
       </w:r>
     </w:p>
-    <w:p/>
+    <w:p>
+      <w:pPr>
+        <w:ind w:left="720"/>
+      </w:pPr>
+      <w:r>
+        <w:t>Một người sẽ thực hiện viết test case cho từng màn hình và commit lần lượt.</w:t>
+      </w:r>
+    </w:p>
+    <w:p>
+      <w:pPr>
+        <w:ind w:left="720"/>
+      </w:pPr>
+      <w:r>
+        <w:t>Sau khi nhận được testcase, hai thành viên còn lại sẽ bắt đầu test theo testcase.</w:t>
+      </w:r>
+    </w:p>
+    <w:p>
+      <w:pPr>
+        <w:ind w:left="720"/>
+      </w:pPr>
+      <w:r>
+        <w:t>Trong khi test, nếu testcase lập ra sai sẽ xác nhận lại với người viết testcase để xem lại thiết kế chi tiết.</w:t>
+      </w:r>
+    </w:p>
+    <w:p>
+      <w:pPr>
+        <w:ind w:left="720"/>
+      </w:pPr>
+      <w:r>
+        <w:t xml:space="preserve">Nếu </w:t>
+      </w:r>
+      <w:r>
+        <w:t>test xuất hiện bug, sẽ thông báo trong nhóm để xác nhận và tiến hành chỉnh sửa bug.</w:t>
+      </w:r>
+    </w:p>
+    <w:p>
+      <w:pPr>
+        <w:ind w:left="720"/>
+      </w:pPr>
+      <w:r>
+        <w:t>Sau khi hoàn thành test sẽ bắt đầu đưa trang website vào hoạt động chính thức.</w:t>
+      </w:r>
+    </w:p>
     <w:p>
       <w:pPr>
         <w:ind w:left="720"/>
@@ -3873,22 +4187,23 @@
         <w:t>Triển khai, bảo trì</w:t>
       </w:r>
     </w:p>
-    <w:p/>
-    <w:p/>
-    <w:p>
-      <w:pPr>
-        <w:rPr>
-          <w:rFonts w:eastAsiaTheme="majorEastAsia" w:cstheme="majorBidi"/>
-          <w:b/>
-          <w:bCs/>
-          <w:color w:val="0070C0"/>
-          <w:sz w:val="44"/>
-          <w:szCs w:val="28"/>
-        </w:rPr>
-      </w:pPr>
-      <w:r>
-        <w:br w:type="page"/>
-      </w:r>
+    <w:p>
+      <w:pPr>
+        <w:ind w:left="720"/>
+      </w:pPr>
+      <w:r>
+        <w:t>Sau khi hoàn thành website, sẽ bắt đầu gom source và giao hàng.</w:t>
+      </w:r>
+    </w:p>
+    <w:p>
+      <w:pPr>
+        <w:ind w:left="720"/>
+      </w:pPr>
+      <w:r>
+        <w:t>Đợi phản hồi từ thầy và tiến hành sửa chữa khi hết phản hồi.</w:t>
+      </w:r>
+      <w:bookmarkStart w:id="7" w:name="_GoBack"/>
+      <w:bookmarkEnd w:id="7"/>
     </w:p>
     <w:p>
       <w:pPr>
@@ -4329,15 +4644,33 @@
           <w:i/>
           <w:color w:val="000000" w:themeColor="text1"/>
         </w:rPr>
-        <w:t xml:space="preserve"> offline</w:t>
-      </w:r>
+        <w:t xml:space="preserve"> </w:t>
+      </w:r>
+      <w:proofErr w:type="gramStart"/>
       <w:r>
         <w:rPr>
           <w:rFonts w:cs="Segoe UI"/>
           <w:i/>
           <w:color w:val="000000" w:themeColor="text1"/>
         </w:rPr>
-        <w:t xml:space="preserve">  là </w:t>
+        <w:t>offline</w:t>
+      </w:r>
+      <w:r>
+        <w:rPr>
+          <w:rFonts w:cs="Segoe UI"/>
+          <w:i/>
+          <w:color w:val="000000" w:themeColor="text1"/>
+        </w:rPr>
+        <w:t xml:space="preserve">  là</w:t>
+      </w:r>
+      <w:proofErr w:type="gramEnd"/>
+      <w:r>
+        <w:rPr>
+          <w:rFonts w:cs="Segoe UI"/>
+          <w:i/>
+          <w:color w:val="000000" w:themeColor="text1"/>
+        </w:rPr>
+        <w:t xml:space="preserve"> </w:t>
       </w:r>
       <w:r>
         <w:rPr>
@@ -4440,7 +4773,7 @@
 </file>
 
 <file path=word/endnotes.xml><?xml version="1.0" encoding="utf-8"?>
-<w:endnotes xmlns:wpc="http://schemas.microsoft.com/office/word/2010/wordprocessingCanvas" xmlns:cx="http://schemas.microsoft.com/office/drawing/2014/chartex" xmlns:mc="http://schemas.openxmlformats.org/markup-compatibility/2006" xmlns:o="urn:schemas-microsoft-com:office:office" xmlns:r="http://schemas.openxmlformats.org/officeDocument/2006/relationships" xmlns:m="http://schemas.openxmlformats.org/officeDocument/2006/math" xmlns:v="urn:schemas-microsoft-com:vml" xmlns:wp14="http://schemas.microsoft.com/office/word/2010/wordprocessingDrawing" xmlns:wp="http://schemas.openxmlformats.org/drawingml/2006/wordprocessingDrawing" xmlns:w10="urn:schemas-microsoft-com:office:word" xmlns:w="http://schemas.openxmlformats.org/wordprocessingml/2006/main" xmlns:w14="http://schemas.microsoft.com/office/word/2010/wordml" xmlns:w15="http://schemas.microsoft.com/office/word/2012/wordml" xmlns:w16se="http://schemas.microsoft.com/office/word/2015/wordml/symex" xmlns:wpg="http://schemas.microsoft.com/office/word/2010/wordprocessingGroup" xmlns:wpi="http://schemas.microsoft.com/office/word/2010/wordprocessingInk" xmlns:wne="http://schemas.microsoft.com/office/word/2006/wordml" xmlns:wps="http://schemas.microsoft.com/office/word/2010/wordprocessingShape" mc:Ignorable="w14 w15 w16se wp14">
+<w:endnotes xmlns:wpc="http://schemas.microsoft.com/office/word/2010/wordprocessingCanvas" xmlns:cx="http://schemas.microsoft.com/office/drawing/2014/chartex" xmlns:cx1="http://schemas.microsoft.com/office/drawing/2015/9/8/chartex" xmlns:cx2="http://schemas.microsoft.com/office/drawing/2015/10/21/chartex" xmlns:cx3="http://schemas.microsoft.com/office/drawing/2016/5/9/chartex" xmlns:cx4="http://schemas.microsoft.com/office/drawing/2016/5/10/chartex" xmlns:cx5="http://schemas.microsoft.com/office/drawing/2016/5/11/chartex" xmlns:cx6="http://schemas.microsoft.com/office/drawing/2016/5/12/chartex" xmlns:cx7="http://schemas.microsoft.com/office/drawing/2016/5/13/chartex" xmlns:cx8="http://schemas.microsoft.com/office/drawing/2016/5/14/chartex" xmlns:mc="http://schemas.openxmlformats.org/markup-compatibility/2006" xmlns:aink="http://schemas.microsoft.com/office/drawing/2016/ink" xmlns:am3d="http://schemas.microsoft.com/office/drawing/2017/model3d" xmlns:o="urn:schemas-microsoft-com:office:office" xmlns:r="http://schemas.openxmlformats.org/officeDocument/2006/relationships" xmlns:m="http://schemas.openxmlformats.org/officeDocument/2006/math" xmlns:v="urn:schemas-microsoft-com:vml" xmlns:wp14="http://schemas.microsoft.com/office/word/2010/wordprocessingDrawing" xmlns:wp="http://schemas.openxmlformats.org/drawingml/2006/wordprocessingDrawing" xmlns:w10="urn:schemas-microsoft-com:office:word" xmlns:w="http://schemas.openxmlformats.org/wordprocessingml/2006/main" xmlns:w14="http://schemas.microsoft.com/office/word/2010/wordml" xmlns:w15="http://schemas.microsoft.com/office/word/2012/wordml" xmlns:w16cid="http://schemas.microsoft.com/office/word/2016/wordml/cid" xmlns:w16se="http://schemas.microsoft.com/office/word/2015/wordml/symex" xmlns:wpg="http://schemas.microsoft.com/office/word/2010/wordprocessingGroup" xmlns:wpi="http://schemas.microsoft.com/office/word/2010/wordprocessingInk" xmlns:wne="http://schemas.microsoft.com/office/word/2006/wordml" xmlns:wps="http://schemas.microsoft.com/office/word/2010/wordprocessingShape" mc:Ignorable="w14 w15 w16se w16cid wp14">
   <w:endnote w:type="separator" w:id="-1">
     <w:p>
       <w:pPr>
@@ -4465,7 +4798,7 @@
 </file>
 
 <file path=word/footer1.xml><?xml version="1.0" encoding="utf-8"?>
-<w:ftr xmlns:wpc="http://schemas.microsoft.com/office/word/2010/wordprocessingCanvas" xmlns:cx="http://schemas.microsoft.com/office/drawing/2014/chartex" xmlns:mc="http://schemas.openxmlformats.org/markup-compatibility/2006" xmlns:o="urn:schemas-microsoft-com:office:office" xmlns:r="http://schemas.openxmlformats.org/officeDocument/2006/relationships" xmlns:m="http://schemas.openxmlformats.org/officeDocument/2006/math" xmlns:v="urn:schemas-microsoft-com:vml" xmlns:wp14="http://schemas.microsoft.com/office/word/2010/wordprocessingDrawing" xmlns:wp="http://schemas.openxmlformats.org/drawingml/2006/wordprocessingDrawing" xmlns:w10="urn:schemas-microsoft-com:office:word" xmlns:w="http://schemas.openxmlformats.org/wordprocessingml/2006/main" xmlns:w14="http://schemas.microsoft.com/office/word/2010/wordml" xmlns:w15="http://schemas.microsoft.com/office/word/2012/wordml" xmlns:w16se="http://schemas.microsoft.com/office/word/2015/wordml/symex" xmlns:wpg="http://schemas.microsoft.com/office/word/2010/wordprocessingGroup" xmlns:wpi="http://schemas.microsoft.com/office/word/2010/wordprocessingInk" xmlns:wne="http://schemas.microsoft.com/office/word/2006/wordml" xmlns:wps="http://schemas.microsoft.com/office/word/2010/wordprocessingShape" mc:Ignorable="w14 w15 w16se wp14">
+<w:ftr xmlns:wpc="http://schemas.microsoft.com/office/word/2010/wordprocessingCanvas" xmlns:cx="http://schemas.microsoft.com/office/drawing/2014/chartex" xmlns:cx1="http://schemas.microsoft.com/office/drawing/2015/9/8/chartex" xmlns:cx2="http://schemas.microsoft.com/office/drawing/2015/10/21/chartex" xmlns:cx3="http://schemas.microsoft.com/office/drawing/2016/5/9/chartex" xmlns:cx4="http://schemas.microsoft.com/office/drawing/2016/5/10/chartex" xmlns:cx5="http://schemas.microsoft.com/office/drawing/2016/5/11/chartex" xmlns:cx6="http://schemas.microsoft.com/office/drawing/2016/5/12/chartex" xmlns:cx7="http://schemas.microsoft.com/office/drawing/2016/5/13/chartex" xmlns:cx8="http://schemas.microsoft.com/office/drawing/2016/5/14/chartex" xmlns:mc="http://schemas.openxmlformats.org/markup-compatibility/2006" xmlns:aink="http://schemas.microsoft.com/office/drawing/2016/ink" xmlns:am3d="http://schemas.microsoft.com/office/drawing/2017/model3d" xmlns:o="urn:schemas-microsoft-com:office:office" xmlns:r="http://schemas.openxmlformats.org/officeDocument/2006/relationships" xmlns:m="http://schemas.openxmlformats.org/officeDocument/2006/math" xmlns:v="urn:schemas-microsoft-com:vml" xmlns:wp14="http://schemas.microsoft.com/office/word/2010/wordprocessingDrawing" xmlns:wp="http://schemas.openxmlformats.org/drawingml/2006/wordprocessingDrawing" xmlns:w10="urn:schemas-microsoft-com:office:word" xmlns:w="http://schemas.openxmlformats.org/wordprocessingml/2006/main" xmlns:w14="http://schemas.microsoft.com/office/word/2010/wordml" xmlns:w15="http://schemas.microsoft.com/office/word/2012/wordml" xmlns:w16cid="http://schemas.microsoft.com/office/word/2016/wordml/cid" xmlns:w16se="http://schemas.microsoft.com/office/word/2015/wordml/symex" xmlns:wpg="http://schemas.microsoft.com/office/word/2010/wordprocessingGroup" xmlns:wpi="http://schemas.microsoft.com/office/word/2010/wordprocessingInk" xmlns:wne="http://schemas.microsoft.com/office/word/2006/wordml" xmlns:wps="http://schemas.microsoft.com/office/word/2010/wordprocessingShape" mc:Ignorable="w14 w15 w16se w16cid wp14">
   <w:p>
     <w:pPr>
       <w:pStyle w:val="Footer"/>
@@ -4475,7 +4808,7 @@
 </file>
 
 <file path=word/footer2.xml><?xml version="1.0" encoding="utf-8"?>
-<w:ftr xmlns:wpc="http://schemas.microsoft.com/office/word/2010/wordprocessingCanvas" xmlns:cx="http://schemas.microsoft.com/office/drawing/2014/chartex" xmlns:mc="http://schemas.openxmlformats.org/markup-compatibility/2006" xmlns:o="urn:schemas-microsoft-com:office:office" xmlns:r="http://schemas.openxmlformats.org/officeDocument/2006/relationships" xmlns:m="http://schemas.openxmlformats.org/officeDocument/2006/math" xmlns:v="urn:schemas-microsoft-com:vml" xmlns:wp14="http://schemas.microsoft.com/office/word/2010/wordprocessingDrawing" xmlns:wp="http://schemas.openxmlformats.org/drawingml/2006/wordprocessingDrawing" xmlns:w10="urn:schemas-microsoft-com:office:word" xmlns:w="http://schemas.openxmlformats.org/wordprocessingml/2006/main" xmlns:w14="http://schemas.microsoft.com/office/word/2010/wordml" xmlns:w15="http://schemas.microsoft.com/office/word/2012/wordml" xmlns:w16se="http://schemas.microsoft.com/office/word/2015/wordml/symex" xmlns:wpg="http://schemas.microsoft.com/office/word/2010/wordprocessingGroup" xmlns:wpi="http://schemas.microsoft.com/office/word/2010/wordprocessingInk" xmlns:wne="http://schemas.microsoft.com/office/word/2006/wordml" xmlns:wps="http://schemas.microsoft.com/office/word/2010/wordprocessingShape" mc:Ignorable="w14 w15 w16se wp14">
+<w:ftr xmlns:wpc="http://schemas.microsoft.com/office/word/2010/wordprocessingCanvas" xmlns:cx="http://schemas.microsoft.com/office/drawing/2014/chartex" xmlns:cx1="http://schemas.microsoft.com/office/drawing/2015/9/8/chartex" xmlns:cx2="http://schemas.microsoft.com/office/drawing/2015/10/21/chartex" xmlns:cx3="http://schemas.microsoft.com/office/drawing/2016/5/9/chartex" xmlns:cx4="http://schemas.microsoft.com/office/drawing/2016/5/10/chartex" xmlns:cx5="http://schemas.microsoft.com/office/drawing/2016/5/11/chartex" xmlns:cx6="http://schemas.microsoft.com/office/drawing/2016/5/12/chartex" xmlns:cx7="http://schemas.microsoft.com/office/drawing/2016/5/13/chartex" xmlns:cx8="http://schemas.microsoft.com/office/drawing/2016/5/14/chartex" xmlns:mc="http://schemas.openxmlformats.org/markup-compatibility/2006" xmlns:aink="http://schemas.microsoft.com/office/drawing/2016/ink" xmlns:am3d="http://schemas.microsoft.com/office/drawing/2017/model3d" xmlns:o="urn:schemas-microsoft-com:office:office" xmlns:r="http://schemas.openxmlformats.org/officeDocument/2006/relationships" xmlns:m="http://schemas.openxmlformats.org/officeDocument/2006/math" xmlns:v="urn:schemas-microsoft-com:vml" xmlns:wp14="http://schemas.microsoft.com/office/word/2010/wordprocessingDrawing" xmlns:wp="http://schemas.openxmlformats.org/drawingml/2006/wordprocessingDrawing" xmlns:w10="urn:schemas-microsoft-com:office:word" xmlns:w="http://schemas.openxmlformats.org/wordprocessingml/2006/main" xmlns:w14="http://schemas.microsoft.com/office/word/2010/wordml" xmlns:w15="http://schemas.microsoft.com/office/word/2012/wordml" xmlns:w16cid="http://schemas.microsoft.com/office/word/2016/wordml/cid" xmlns:w16se="http://schemas.microsoft.com/office/word/2015/wordml/symex" xmlns:wpg="http://schemas.microsoft.com/office/word/2010/wordprocessingGroup" xmlns:wpi="http://schemas.microsoft.com/office/word/2010/wordprocessingInk" xmlns:wne="http://schemas.microsoft.com/office/word/2006/wordml" xmlns:wps="http://schemas.microsoft.com/office/word/2010/wordprocessingShape" mc:Ignorable="w14 w15 w16se w16cid wp14">
   <w:tbl>
     <w:tblPr>
       <w:tblW w:w="5000" w:type="pct"/>
@@ -4618,7 +4951,7 @@
 </file>
 
 <file path=word/footnotes.xml><?xml version="1.0" encoding="utf-8"?>
-<w:footnotes xmlns:wpc="http://schemas.microsoft.com/office/word/2010/wordprocessingCanvas" xmlns:cx="http://schemas.microsoft.com/office/drawing/2014/chartex" xmlns:mc="http://schemas.openxmlformats.org/markup-compatibility/2006" xmlns:o="urn:schemas-microsoft-com:office:office" xmlns:r="http://schemas.openxmlformats.org/officeDocument/2006/relationships" xmlns:m="http://schemas.openxmlformats.org/officeDocument/2006/math" xmlns:v="urn:schemas-microsoft-com:vml" xmlns:wp14="http://schemas.microsoft.com/office/word/2010/wordprocessingDrawing" xmlns:wp="http://schemas.openxmlformats.org/drawingml/2006/wordprocessingDrawing" xmlns:w10="urn:schemas-microsoft-com:office:word" xmlns:w="http://schemas.openxmlformats.org/wordprocessingml/2006/main" xmlns:w14="http://schemas.microsoft.com/office/word/2010/wordml" xmlns:w15="http://schemas.microsoft.com/office/word/2012/wordml" xmlns:w16se="http://schemas.microsoft.com/office/word/2015/wordml/symex" xmlns:wpg="http://schemas.microsoft.com/office/word/2010/wordprocessingGroup" xmlns:wpi="http://schemas.microsoft.com/office/word/2010/wordprocessingInk" xmlns:wne="http://schemas.microsoft.com/office/word/2006/wordml" xmlns:wps="http://schemas.microsoft.com/office/word/2010/wordprocessingShape" mc:Ignorable="w14 w15 w16se wp14">
+<w:footnotes xmlns:wpc="http://schemas.microsoft.com/office/word/2010/wordprocessingCanvas" xmlns:cx="http://schemas.microsoft.com/office/drawing/2014/chartex" xmlns:cx1="http://schemas.microsoft.com/office/drawing/2015/9/8/chartex" xmlns:cx2="http://schemas.microsoft.com/office/drawing/2015/10/21/chartex" xmlns:cx3="http://schemas.microsoft.com/office/drawing/2016/5/9/chartex" xmlns:cx4="http://schemas.microsoft.com/office/drawing/2016/5/10/chartex" xmlns:cx5="http://schemas.microsoft.com/office/drawing/2016/5/11/chartex" xmlns:cx6="http://schemas.microsoft.com/office/drawing/2016/5/12/chartex" xmlns:cx7="http://schemas.microsoft.com/office/drawing/2016/5/13/chartex" xmlns:cx8="http://schemas.microsoft.com/office/drawing/2016/5/14/chartex" xmlns:mc="http://schemas.openxmlformats.org/markup-compatibility/2006" xmlns:aink="http://schemas.microsoft.com/office/drawing/2016/ink" xmlns:am3d="http://schemas.microsoft.com/office/drawing/2017/model3d" xmlns:o="urn:schemas-microsoft-com:office:office" xmlns:r="http://schemas.openxmlformats.org/officeDocument/2006/relationships" xmlns:m="http://schemas.openxmlformats.org/officeDocument/2006/math" xmlns:v="urn:schemas-microsoft-com:vml" xmlns:wp14="http://schemas.microsoft.com/office/word/2010/wordprocessingDrawing" xmlns:wp="http://schemas.openxmlformats.org/drawingml/2006/wordprocessingDrawing" xmlns:w10="urn:schemas-microsoft-com:office:word" xmlns:w="http://schemas.openxmlformats.org/wordprocessingml/2006/main" xmlns:w14="http://schemas.microsoft.com/office/word/2010/wordml" xmlns:w15="http://schemas.microsoft.com/office/word/2012/wordml" xmlns:w16cid="http://schemas.microsoft.com/office/word/2016/wordml/cid" xmlns:w16se="http://schemas.microsoft.com/office/word/2015/wordml/symex" xmlns:wpg="http://schemas.microsoft.com/office/word/2010/wordprocessingGroup" xmlns:wpi="http://schemas.microsoft.com/office/word/2010/wordprocessingInk" xmlns:wne="http://schemas.microsoft.com/office/word/2006/wordml" xmlns:wps="http://schemas.microsoft.com/office/word/2010/wordprocessingShape" mc:Ignorable="w14 w15 w16se w16cid wp14">
   <w:footnote w:type="separator" w:id="-1">
     <w:p>
       <w:pPr>
@@ -4643,7 +4976,7 @@
 </file>
 
 <file path=word/header1.xml><?xml version="1.0" encoding="utf-8"?>
-<w:hdr xmlns:wpc="http://schemas.microsoft.com/office/word/2010/wordprocessingCanvas" xmlns:cx="http://schemas.microsoft.com/office/drawing/2014/chartex" xmlns:mc="http://schemas.openxmlformats.org/markup-compatibility/2006" xmlns:o="urn:schemas-microsoft-com:office:office" xmlns:r="http://schemas.openxmlformats.org/officeDocument/2006/relationships" xmlns:m="http://schemas.openxmlformats.org/officeDocument/2006/math" xmlns:v="urn:schemas-microsoft-com:vml" xmlns:wp14="http://schemas.microsoft.com/office/word/2010/wordprocessingDrawing" xmlns:wp="http://schemas.openxmlformats.org/drawingml/2006/wordprocessingDrawing" xmlns:w10="urn:schemas-microsoft-com:office:word" xmlns:w="http://schemas.openxmlformats.org/wordprocessingml/2006/main" xmlns:w14="http://schemas.microsoft.com/office/word/2010/wordml" xmlns:w15="http://schemas.microsoft.com/office/word/2012/wordml" xmlns:w16se="http://schemas.microsoft.com/office/word/2015/wordml/symex" xmlns:wpg="http://schemas.microsoft.com/office/word/2010/wordprocessingGroup" xmlns:wpi="http://schemas.microsoft.com/office/word/2010/wordprocessingInk" xmlns:wne="http://schemas.microsoft.com/office/word/2006/wordml" xmlns:wps="http://schemas.microsoft.com/office/word/2010/wordprocessingShape" mc:Ignorable="w14 w15 w16se wp14">
+<w:hdr xmlns:wpc="http://schemas.microsoft.com/office/word/2010/wordprocessingCanvas" xmlns:cx="http://schemas.microsoft.com/office/drawing/2014/chartex" xmlns:cx1="http://schemas.microsoft.com/office/drawing/2015/9/8/chartex" xmlns:cx2="http://schemas.microsoft.com/office/drawing/2015/10/21/chartex" xmlns:cx3="http://schemas.microsoft.com/office/drawing/2016/5/9/chartex" xmlns:cx4="http://schemas.microsoft.com/office/drawing/2016/5/10/chartex" xmlns:cx5="http://schemas.microsoft.com/office/drawing/2016/5/11/chartex" xmlns:cx6="http://schemas.microsoft.com/office/drawing/2016/5/12/chartex" xmlns:cx7="http://schemas.microsoft.com/office/drawing/2016/5/13/chartex" xmlns:cx8="http://schemas.microsoft.com/office/drawing/2016/5/14/chartex" xmlns:mc="http://schemas.openxmlformats.org/markup-compatibility/2006" xmlns:aink="http://schemas.microsoft.com/office/drawing/2016/ink" xmlns:am3d="http://schemas.microsoft.com/office/drawing/2017/model3d" xmlns:o="urn:schemas-microsoft-com:office:office" xmlns:r="http://schemas.openxmlformats.org/officeDocument/2006/relationships" xmlns:m="http://schemas.openxmlformats.org/officeDocument/2006/math" xmlns:v="urn:schemas-microsoft-com:vml" xmlns:wp14="http://schemas.microsoft.com/office/word/2010/wordprocessingDrawing" xmlns:wp="http://schemas.openxmlformats.org/drawingml/2006/wordprocessingDrawing" xmlns:w10="urn:schemas-microsoft-com:office:word" xmlns:w="http://schemas.openxmlformats.org/wordprocessingml/2006/main" xmlns:w14="http://schemas.microsoft.com/office/word/2010/wordml" xmlns:w15="http://schemas.microsoft.com/office/word/2012/wordml" xmlns:w16cid="http://schemas.microsoft.com/office/word/2016/wordml/cid" xmlns:w16se="http://schemas.microsoft.com/office/word/2015/wordml/symex" xmlns:wpg="http://schemas.microsoft.com/office/word/2010/wordprocessingGroup" xmlns:wpi="http://schemas.microsoft.com/office/word/2010/wordprocessingInk" xmlns:wne="http://schemas.microsoft.com/office/word/2006/wordml" xmlns:wps="http://schemas.microsoft.com/office/word/2010/wordprocessingShape" mc:Ignorable="w14 w15 w16se w16cid wp14">
   <w:p>
     <w:pPr>
       <w:pStyle w:val="Header"/>
@@ -4653,7 +4986,7 @@
 </file>
 
 <file path=word/header2.xml><?xml version="1.0" encoding="utf-8"?>
-<w:hdr xmlns:wpc="http://schemas.microsoft.com/office/word/2010/wordprocessingCanvas" xmlns:cx="http://schemas.microsoft.com/office/drawing/2014/chartex" xmlns:mc="http://schemas.openxmlformats.org/markup-compatibility/2006" xmlns:o="urn:schemas-microsoft-com:office:office" xmlns:r="http://schemas.openxmlformats.org/officeDocument/2006/relationships" xmlns:m="http://schemas.openxmlformats.org/officeDocument/2006/math" xmlns:v="urn:schemas-microsoft-com:vml" xmlns:wp14="http://schemas.microsoft.com/office/word/2010/wordprocessingDrawing" xmlns:wp="http://schemas.openxmlformats.org/drawingml/2006/wordprocessingDrawing" xmlns:w10="urn:schemas-microsoft-com:office:word" xmlns:w="http://schemas.openxmlformats.org/wordprocessingml/2006/main" xmlns:w14="http://schemas.microsoft.com/office/word/2010/wordml" xmlns:w15="http://schemas.microsoft.com/office/word/2012/wordml" xmlns:w16se="http://schemas.microsoft.com/office/word/2015/wordml/symex" xmlns:wpg="http://schemas.microsoft.com/office/word/2010/wordprocessingGroup" xmlns:wpi="http://schemas.microsoft.com/office/word/2010/wordprocessingInk" xmlns:wne="http://schemas.microsoft.com/office/word/2006/wordml" xmlns:wps="http://schemas.microsoft.com/office/word/2010/wordprocessingShape" mc:Ignorable="w14 w15 w16se wp14">
+<w:hdr xmlns:wpc="http://schemas.microsoft.com/office/word/2010/wordprocessingCanvas" xmlns:cx="http://schemas.microsoft.com/office/drawing/2014/chartex" xmlns:cx1="http://schemas.microsoft.com/office/drawing/2015/9/8/chartex" xmlns:cx2="http://schemas.microsoft.com/office/drawing/2015/10/21/chartex" xmlns:cx3="http://schemas.microsoft.com/office/drawing/2016/5/9/chartex" xmlns:cx4="http://schemas.microsoft.com/office/drawing/2016/5/10/chartex" xmlns:cx5="http://schemas.microsoft.com/office/drawing/2016/5/11/chartex" xmlns:cx6="http://schemas.microsoft.com/office/drawing/2016/5/12/chartex" xmlns:cx7="http://schemas.microsoft.com/office/drawing/2016/5/13/chartex" xmlns:cx8="http://schemas.microsoft.com/office/drawing/2016/5/14/chartex" xmlns:mc="http://schemas.openxmlformats.org/markup-compatibility/2006" xmlns:aink="http://schemas.microsoft.com/office/drawing/2016/ink" xmlns:am3d="http://schemas.microsoft.com/office/drawing/2017/model3d" xmlns:o="urn:schemas-microsoft-com:office:office" xmlns:r="http://schemas.openxmlformats.org/officeDocument/2006/relationships" xmlns:m="http://schemas.openxmlformats.org/officeDocument/2006/math" xmlns:v="urn:schemas-microsoft-com:vml" xmlns:wp14="http://schemas.microsoft.com/office/word/2010/wordprocessingDrawing" xmlns:wp="http://schemas.openxmlformats.org/drawingml/2006/wordprocessingDrawing" xmlns:w10="urn:schemas-microsoft-com:office:word" xmlns:w="http://schemas.openxmlformats.org/wordprocessingml/2006/main" xmlns:w14="http://schemas.microsoft.com/office/word/2010/wordml" xmlns:w15="http://schemas.microsoft.com/office/word/2012/wordml" xmlns:w16cid="http://schemas.microsoft.com/office/word/2016/wordml/cid" xmlns:w16se="http://schemas.microsoft.com/office/word/2015/wordml/symex" xmlns:wpg="http://schemas.microsoft.com/office/word/2010/wordprocessingGroup" xmlns:wpi="http://schemas.microsoft.com/office/word/2010/wordprocessingInk" xmlns:wne="http://schemas.microsoft.com/office/word/2006/wordml" xmlns:wps="http://schemas.microsoft.com/office/word/2010/wordprocessingShape" mc:Ignorable="w14 w15 w16se w16cid wp14">
   <w:tbl>
     <w:tblPr>
       <w:tblW w:w="5000" w:type="pct"/>
@@ -4738,7 +5071,7 @@
 </file>
 
 <file path=word/numbering.xml><?xml version="1.0" encoding="utf-8"?>
-<w:numbering xmlns:wpc="http://schemas.microsoft.com/office/word/2010/wordprocessingCanvas" xmlns:cx="http://schemas.microsoft.com/office/drawing/2014/chartex" xmlns:mc="http://schemas.openxmlformats.org/markup-compatibility/2006" xmlns:o="urn:schemas-microsoft-com:office:office" xmlns:r="http://schemas.openxmlformats.org/officeDocument/2006/relationships" xmlns:m="http://schemas.openxmlformats.org/officeDocument/2006/math" xmlns:v="urn:schemas-microsoft-com:vml" xmlns:wp14="http://schemas.microsoft.com/office/word/2010/wordprocessingDrawing" xmlns:wp="http://schemas.openxmlformats.org/drawingml/2006/wordprocessingDrawing" xmlns:w10="urn:schemas-microsoft-com:office:word" xmlns:w="http://schemas.openxmlformats.org/wordprocessingml/2006/main" xmlns:w14="http://schemas.microsoft.com/office/word/2010/wordml" xmlns:w15="http://schemas.microsoft.com/office/word/2012/wordml" xmlns:w16se="http://schemas.microsoft.com/office/word/2015/wordml/symex" xmlns:wpg="http://schemas.microsoft.com/office/word/2010/wordprocessingGroup" xmlns:wpi="http://schemas.microsoft.com/office/word/2010/wordprocessingInk" xmlns:wne="http://schemas.microsoft.com/office/word/2006/wordml" xmlns:wps="http://schemas.microsoft.com/office/word/2010/wordprocessingShape" mc:Ignorable="w14 w15 w16se wp14">
+<w:numbering xmlns:wpc="http://schemas.microsoft.com/office/word/2010/wordprocessingCanvas" xmlns:cx="http://schemas.microsoft.com/office/drawing/2014/chartex" xmlns:cx1="http://schemas.microsoft.com/office/drawing/2015/9/8/chartex" xmlns:cx2="http://schemas.microsoft.com/office/drawing/2015/10/21/chartex" xmlns:cx3="http://schemas.microsoft.com/office/drawing/2016/5/9/chartex" xmlns:cx4="http://schemas.microsoft.com/office/drawing/2016/5/10/chartex" xmlns:cx5="http://schemas.microsoft.com/office/drawing/2016/5/11/chartex" xmlns:cx6="http://schemas.microsoft.com/office/drawing/2016/5/12/chartex" xmlns:cx7="http://schemas.microsoft.com/office/drawing/2016/5/13/chartex" xmlns:cx8="http://schemas.microsoft.com/office/drawing/2016/5/14/chartex" xmlns:mc="http://schemas.openxmlformats.org/markup-compatibility/2006" xmlns:aink="http://schemas.microsoft.com/office/drawing/2016/ink" xmlns:am3d="http://schemas.microsoft.com/office/drawing/2017/model3d" xmlns:o="urn:schemas-microsoft-com:office:office" xmlns:r="http://schemas.openxmlformats.org/officeDocument/2006/relationships" xmlns:m="http://schemas.openxmlformats.org/officeDocument/2006/math" xmlns:v="urn:schemas-microsoft-com:vml" xmlns:wp14="http://schemas.microsoft.com/office/word/2010/wordprocessingDrawing" xmlns:wp="http://schemas.openxmlformats.org/drawingml/2006/wordprocessingDrawing" xmlns:w10="urn:schemas-microsoft-com:office:word" xmlns:w="http://schemas.openxmlformats.org/wordprocessingml/2006/main" xmlns:w14="http://schemas.microsoft.com/office/word/2010/wordml" xmlns:w15="http://schemas.microsoft.com/office/word/2012/wordml" xmlns:w16cid="http://schemas.microsoft.com/office/word/2016/wordml/cid" xmlns:w16se="http://schemas.microsoft.com/office/word/2015/wordml/symex" xmlns:wpg="http://schemas.microsoft.com/office/word/2010/wordprocessingGroup" xmlns:wpi="http://schemas.microsoft.com/office/word/2010/wordprocessingInk" xmlns:wne="http://schemas.microsoft.com/office/word/2006/wordml" xmlns:wps="http://schemas.microsoft.com/office/word/2010/wordprocessingShape" mc:Ignorable="w14 w15 w16se w16cid wp14">
   <w:abstractNum w:abstractNumId="0" w15:restartNumberingAfterBreak="0">
     <w:nsid w:val="0302152E"/>
     <w:multiLevelType w:val="hybridMultilevel"/>
@@ -9446,7 +9779,7 @@
 </file>
 
 <file path=word/styles.xml><?xml version="1.0" encoding="utf-8"?>
-<w:styles xmlns:mc="http://schemas.openxmlformats.org/markup-compatibility/2006" xmlns:r="http://schemas.openxmlformats.org/officeDocument/2006/relationships" xmlns:w="http://schemas.openxmlformats.org/wordprocessingml/2006/main" xmlns:w14="http://schemas.microsoft.com/office/word/2010/wordml" xmlns:w15="http://schemas.microsoft.com/office/word/2012/wordml" xmlns:w16se="http://schemas.microsoft.com/office/word/2015/wordml/symex" mc:Ignorable="w14 w15 w16se">
+<w:styles xmlns:mc="http://schemas.openxmlformats.org/markup-compatibility/2006" xmlns:r="http://schemas.openxmlformats.org/officeDocument/2006/relationships" xmlns:w="http://schemas.openxmlformats.org/wordprocessingml/2006/main" xmlns:w14="http://schemas.microsoft.com/office/word/2010/wordml" xmlns:w15="http://schemas.microsoft.com/office/word/2012/wordml" xmlns:w16cid="http://schemas.microsoft.com/office/word/2016/wordml/cid" xmlns:w16se="http://schemas.microsoft.com/office/word/2015/wordml/symex" mc:Ignorable="w14 w15 w16se w16cid">
   <w:docDefaults>
     <w:rPrDefault>
       <w:rPr>
@@ -9462,7 +9795,7 @@
       </w:pPr>
     </w:pPrDefault>
   </w:docDefaults>
-  <w:latentStyles w:defLockedState="0" w:defUIPriority="99" w:defSemiHidden="0" w:defUnhideWhenUsed="0" w:defQFormat="0" w:count="371">
+  <w:latentStyles w:defLockedState="0" w:defUIPriority="99" w:defSemiHidden="0" w:defUnhideWhenUsed="0" w:defQFormat="0" w:count="375">
     <w:lsdException w:name="Normal" w:uiPriority="0" w:qFormat="1"/>
     <w:lsdException w:name="heading 1" w:uiPriority="9" w:qFormat="1"/>
     <w:lsdException w:name="heading 2" w:semiHidden="1" w:uiPriority="9" w:unhideWhenUsed="1" w:qFormat="1"/>
@@ -9568,7 +9901,6 @@
     <w:lsdException w:name="HTML Sample" w:semiHidden="1" w:unhideWhenUsed="1"/>
     <w:lsdException w:name="HTML Typewriter" w:semiHidden="1" w:unhideWhenUsed="1"/>
     <w:lsdException w:name="HTML Variable" w:semiHidden="1" w:unhideWhenUsed="1"/>
-    <w:lsdException w:name="Normal Table" w:semiHidden="1" w:unhideWhenUsed="1"/>
     <w:lsdException w:name="annotation subject" w:semiHidden="1" w:unhideWhenUsed="1"/>
     <w:lsdException w:name="No List" w:semiHidden="1" w:unhideWhenUsed="1"/>
     <w:lsdException w:name="Outline List 1" w:semiHidden="1" w:unhideWhenUsed="1"/>
@@ -9612,10 +9944,8 @@
     <w:lsdException w:name="Table Elegant" w:semiHidden="1" w:unhideWhenUsed="1"/>
     <w:lsdException w:name="Table Professional" w:semiHidden="1" w:unhideWhenUsed="1"/>
     <w:lsdException w:name="Table Subtle 1" w:semiHidden="1" w:unhideWhenUsed="1"/>
-    <w:lsdException w:name="Table Subtle 2" w:semiHidden="1" w:unhideWhenUsed="1"/>
     <w:lsdException w:name="Table Web 1" w:semiHidden="1" w:unhideWhenUsed="1"/>
     <w:lsdException w:name="Table Web 2" w:semiHidden="1" w:unhideWhenUsed="1"/>
-    <w:lsdException w:name="Table Web 3" w:semiHidden="1" w:unhideWhenUsed="1"/>
     <w:lsdException w:name="Balloon Text" w:semiHidden="1" w:unhideWhenUsed="1"/>
     <w:lsdException w:name="Table Grid" w:uiPriority="59"/>
     <w:lsdException w:name="Table Theme" w:semiHidden="1" w:unhideWhenUsed="1"/>
@@ -9834,6 +10164,10 @@
     <w:lsdException w:name="List Table 5 Dark Accent 6" w:uiPriority="50"/>
     <w:lsdException w:name="List Table 6 Colorful Accent 6" w:uiPriority="51"/>
     <w:lsdException w:name="List Table 7 Colorful Accent 6" w:uiPriority="52"/>
+    <w:lsdException w:name="Mention" w:semiHidden="1" w:unhideWhenUsed="1"/>
+    <w:lsdException w:name="Smart Hyperlink" w:semiHidden="1" w:unhideWhenUsed="1"/>
+    <w:lsdException w:name="Hashtag" w:semiHidden="1" w:unhideWhenUsed="1"/>
+    <w:lsdException w:name="Unresolved Mention" w:semiHidden="1" w:unhideWhenUsed="1"/>
   </w:latentStyles>
   <w:style w:type="paragraph" w:default="1" w:styleId="Normal">
     <w:name w:val="Normal"/>
@@ -10293,8 +10627,8 @@
       <w:color w:val="4F81BD" w:themeColor="accent1"/>
     </w:rPr>
   </w:style>
-  <w:style w:type="character" w:customStyle="1" w:styleId="UnresolvedMention">
-    <w:name w:val="Unresolved Mention"/>
+  <w:style w:type="character" w:customStyle="1" w:styleId="UnresolvedMention1">
+    <w:name w:val="Unresolved Mention1"/>
     <w:basedOn w:val="DefaultParagraphFont"/>
     <w:uiPriority w:val="99"/>
     <w:semiHidden/>
@@ -10322,7 +10656,7 @@
 </file>
 
 <file path=word/glossary/document.xml><?xml version="1.0" encoding="utf-8"?>
-<w:glossaryDocument xmlns:wpc="http://schemas.microsoft.com/office/word/2010/wordprocessingCanvas" xmlns:cx="http://schemas.microsoft.com/office/drawing/2014/chartex" xmlns:mc="http://schemas.openxmlformats.org/markup-compatibility/2006" xmlns:o="urn:schemas-microsoft-com:office:office" xmlns:r="http://schemas.openxmlformats.org/officeDocument/2006/relationships" xmlns:m="http://schemas.openxmlformats.org/officeDocument/2006/math" xmlns:v="urn:schemas-microsoft-com:vml" xmlns:wp14="http://schemas.microsoft.com/office/word/2010/wordprocessingDrawing" xmlns:wp="http://schemas.openxmlformats.org/drawingml/2006/wordprocessingDrawing" xmlns:w10="urn:schemas-microsoft-com:office:word" xmlns:w="http://schemas.openxmlformats.org/wordprocessingml/2006/main" xmlns:w14="http://schemas.microsoft.com/office/word/2010/wordml" xmlns:w15="http://schemas.microsoft.com/office/word/2012/wordml" xmlns:w16se="http://schemas.microsoft.com/office/word/2015/wordml/symex" xmlns:wpg="http://schemas.microsoft.com/office/word/2010/wordprocessingGroup" xmlns:wpi="http://schemas.microsoft.com/office/word/2010/wordprocessingInk" xmlns:wne="http://schemas.microsoft.com/office/word/2006/wordml" xmlns:wps="http://schemas.microsoft.com/office/word/2010/wordprocessingShape" mc:Ignorable="w14 w15 w16se wp14">
+<w:glossaryDocument xmlns:wpc="http://schemas.microsoft.com/office/word/2010/wordprocessingCanvas" xmlns:cx="http://schemas.microsoft.com/office/drawing/2014/chartex" xmlns:cx1="http://schemas.microsoft.com/office/drawing/2015/9/8/chartex" xmlns:cx2="http://schemas.microsoft.com/office/drawing/2015/10/21/chartex" xmlns:cx3="http://schemas.microsoft.com/office/drawing/2016/5/9/chartex" xmlns:cx4="http://schemas.microsoft.com/office/drawing/2016/5/10/chartex" xmlns:cx5="http://schemas.microsoft.com/office/drawing/2016/5/11/chartex" xmlns:cx6="http://schemas.microsoft.com/office/drawing/2016/5/12/chartex" xmlns:cx7="http://schemas.microsoft.com/office/drawing/2016/5/13/chartex" xmlns:cx8="http://schemas.microsoft.com/office/drawing/2016/5/14/chartex" xmlns:mc="http://schemas.openxmlformats.org/markup-compatibility/2006" xmlns:aink="http://schemas.microsoft.com/office/drawing/2016/ink" xmlns:am3d="http://schemas.microsoft.com/office/drawing/2017/model3d" xmlns:o="urn:schemas-microsoft-com:office:office" xmlns:r="http://schemas.openxmlformats.org/officeDocument/2006/relationships" xmlns:m="http://schemas.openxmlformats.org/officeDocument/2006/math" xmlns:v="urn:schemas-microsoft-com:vml" xmlns:wp14="http://schemas.microsoft.com/office/word/2010/wordprocessingDrawing" xmlns:wp="http://schemas.openxmlformats.org/drawingml/2006/wordprocessingDrawing" xmlns:w10="urn:schemas-microsoft-com:office:word" xmlns:w="http://schemas.openxmlformats.org/wordprocessingml/2006/main" xmlns:w14="http://schemas.microsoft.com/office/word/2010/wordml" xmlns:w15="http://schemas.microsoft.com/office/word/2012/wordml" xmlns:w16cid="http://schemas.microsoft.com/office/word/2016/wordml/cid" xmlns:w16se="http://schemas.microsoft.com/office/word/2015/wordml/symex" xmlns:wpg="http://schemas.microsoft.com/office/word/2010/wordprocessingGroup" xmlns:wpi="http://schemas.microsoft.com/office/word/2010/wordprocessingInk" xmlns:wne="http://schemas.microsoft.com/office/word/2006/wordml" xmlns:wps="http://schemas.microsoft.com/office/word/2010/wordprocessingShape" mc:Ignorable="w14 w15 w16se w16cid wp14">
   <w:docParts>
     <w:docPart>
       <w:docPartPr>
@@ -10355,7 +10689,7 @@
 </file>
 
 <file path=word/glossary/fontTable.xml><?xml version="1.0" encoding="utf-8"?>
-<w:fonts xmlns:mc="http://schemas.openxmlformats.org/markup-compatibility/2006" xmlns:r="http://schemas.openxmlformats.org/officeDocument/2006/relationships" xmlns:w="http://schemas.openxmlformats.org/wordprocessingml/2006/main" xmlns:w14="http://schemas.microsoft.com/office/word/2010/wordml" xmlns:w15="http://schemas.microsoft.com/office/word/2012/wordml" xmlns:w16se="http://schemas.microsoft.com/office/word/2015/wordml/symex" mc:Ignorable="w14 w15 w16se">
+<w:fonts xmlns:mc="http://schemas.openxmlformats.org/markup-compatibility/2006" xmlns:r="http://schemas.openxmlformats.org/officeDocument/2006/relationships" xmlns:w="http://schemas.openxmlformats.org/wordprocessingml/2006/main" xmlns:w14="http://schemas.microsoft.com/office/word/2010/wordml" xmlns:w15="http://schemas.microsoft.com/office/word/2012/wordml" xmlns:w16cid="http://schemas.microsoft.com/office/word/2016/wordml/cid" xmlns:w16se="http://schemas.microsoft.com/office/word/2015/wordml/symex" mc:Ignorable="w14 w15 w16se w16cid">
   <w:font w:name="Wingdings">
     <w:panose1 w:val="05000000000000000000"/>
     <w:charset w:val="02"/>
@@ -10368,14 +10702,14 @@
     <w:charset w:val="00"/>
     <w:family w:val="roman"/>
     <w:pitch w:val="variable"/>
-    <w:sig w:usb0="E0002AEF" w:usb1="C0007841" w:usb2="00000009" w:usb3="00000000" w:csb0="000001FF" w:csb1="00000000"/>
+    <w:sig w:usb0="E0002EFF" w:usb1="C000785B" w:usb2="00000009" w:usb3="00000000" w:csb0="000001FF" w:csb1="00000000"/>
   </w:font>
   <w:font w:name="Courier New">
     <w:panose1 w:val="02070309020205020404"/>
     <w:charset w:val="00"/>
     <w:family w:val="modern"/>
     <w:pitch w:val="fixed"/>
-    <w:sig w:usb0="E0002AFF" w:usb1="C0007843" w:usb2="00000009" w:usb3="00000000" w:csb0="000001FF" w:csb1="00000000"/>
+    <w:sig w:usb0="E0002EFF" w:usb1="C0007843" w:usb2="00000009" w:usb3="00000000" w:csb0="000001FF" w:csb1="00000000"/>
   </w:font>
   <w:font w:name="Symbol">
     <w:panose1 w:val="05050102010706020507"/>
@@ -10403,7 +10737,7 @@
     <w:charset w:val="00"/>
     <w:family w:val="roman"/>
     <w:pitch w:val="variable"/>
-    <w:sig w:usb0="E00006FF" w:usb1="400004FF" w:usb2="00000000" w:usb3="00000000" w:csb0="0000019F" w:csb1="00000000"/>
+    <w:sig w:usb0="E00002FF" w:usb1="400004FF" w:usb2="00000000" w:usb3="00000000" w:csb0="0000019F" w:csb1="00000000"/>
   </w:font>
   <w:font w:name="Tahoma">
     <w:panose1 w:val="020B0604030504040204"/>
@@ -10425,7 +10759,7 @@
     <w:charset w:val="00"/>
     <w:family w:val="swiss"/>
     <w:pitch w:val="variable"/>
-    <w:sig w:usb0="E0002AFF" w:usb1="C0007843" w:usb2="00000009" w:usb3="00000000" w:csb0="000001FF" w:csb1="00000000"/>
+    <w:sig w:usb0="E0002EFF" w:usb1="C0007843" w:usb2="00000009" w:usb3="00000000" w:csb0="000001FF" w:csb1="00000000"/>
   </w:font>
   <w:font w:name="Calibri Light">
     <w:panose1 w:val="020F0302020204030204"/>
@@ -10438,13 +10772,14 @@
 </file>
 
 <file path=word/glossary/settings.xml><?xml version="1.0" encoding="utf-8"?>
-<w:settings xmlns:mc="http://schemas.openxmlformats.org/markup-compatibility/2006" xmlns:o="urn:schemas-microsoft-com:office:office" xmlns:r="http://schemas.openxmlformats.org/officeDocument/2006/relationships" xmlns:m="http://schemas.openxmlformats.org/officeDocument/2006/math" xmlns:v="urn:schemas-microsoft-com:vml" xmlns:w10="urn:schemas-microsoft-com:office:word" xmlns:w="http://schemas.openxmlformats.org/wordprocessingml/2006/main" xmlns:w14="http://schemas.microsoft.com/office/word/2010/wordml" xmlns:w15="http://schemas.microsoft.com/office/word/2012/wordml" xmlns:w16se="http://schemas.microsoft.com/office/word/2015/wordml/symex" xmlns:sl="http://schemas.openxmlformats.org/schemaLibrary/2006/main" mc:Ignorable="w14 w15 w16se">
+<w:settings xmlns:mc="http://schemas.openxmlformats.org/markup-compatibility/2006" xmlns:o="urn:schemas-microsoft-com:office:office" xmlns:r="http://schemas.openxmlformats.org/officeDocument/2006/relationships" xmlns:m="http://schemas.openxmlformats.org/officeDocument/2006/math" xmlns:v="urn:schemas-microsoft-com:vml" xmlns:w10="urn:schemas-microsoft-com:office:word" xmlns:w="http://schemas.openxmlformats.org/wordprocessingml/2006/main" xmlns:w14="http://schemas.microsoft.com/office/word/2010/wordml" xmlns:w15="http://schemas.microsoft.com/office/word/2012/wordml" xmlns:w16cid="http://schemas.microsoft.com/office/word/2016/wordml/cid" xmlns:w16se="http://schemas.microsoft.com/office/word/2015/wordml/symex" xmlns:sl="http://schemas.openxmlformats.org/schemaLibrary/2006/main" mc:Ignorable="w14 w15 w16se w16cid">
   <w:view w:val="normal"/>
   <w:defaultTabStop w:val="720"/>
   <w:characterSpacingControl w:val="doNotCompress"/>
   <w:compat>
     <w:useFELayout/>
     <w:compatSetting w:name="compatibilityMode" w:uri="http://schemas.microsoft.com/office/word" w:val="12"/>
+    <w:compatSetting w:name="useWord2013TrackBottomHyphenation" w:uri="http://schemas.microsoft.com/office/word" w:val="1"/>
   </w:compat>
   <w:rsids>
     <w:rsidRoot w:val="0009493C"/>
@@ -10474,6 +10809,7 @@
     <w:rsid w:val="00783296"/>
     <w:rsid w:val="00794B56"/>
     <w:rsid w:val="008155D9"/>
+    <w:rsid w:val="0088248B"/>
     <w:rsid w:val="008D1406"/>
     <w:rsid w:val="008E2F0C"/>
     <w:rsid w:val="00923546"/>
@@ -10520,7 +10856,7 @@
 </file>
 
 <file path=word/glossary/styles.xml><?xml version="1.0" encoding="utf-8"?>
-<w:styles xmlns:mc="http://schemas.openxmlformats.org/markup-compatibility/2006" xmlns:r="http://schemas.openxmlformats.org/officeDocument/2006/relationships" xmlns:w="http://schemas.openxmlformats.org/wordprocessingml/2006/main" xmlns:w14="http://schemas.microsoft.com/office/word/2010/wordml" xmlns:w15="http://schemas.microsoft.com/office/word/2012/wordml" xmlns:w16se="http://schemas.microsoft.com/office/word/2015/wordml/symex" mc:Ignorable="w14 w15 w16se">
+<w:styles xmlns:mc="http://schemas.openxmlformats.org/markup-compatibility/2006" xmlns:r="http://schemas.openxmlformats.org/officeDocument/2006/relationships" xmlns:w="http://schemas.openxmlformats.org/wordprocessingml/2006/main" xmlns:w14="http://schemas.microsoft.com/office/word/2010/wordml" xmlns:w15="http://schemas.microsoft.com/office/word/2012/wordml" xmlns:w16cid="http://schemas.microsoft.com/office/word/2016/wordml/cid" xmlns:w16se="http://schemas.microsoft.com/office/word/2015/wordml/symex" mc:Ignorable="w14 w15 w16se w16cid">
   <w:docDefaults>
     <w:rPrDefault>
       <w:rPr>
@@ -10536,7 +10872,7 @@
       </w:pPr>
     </w:pPrDefault>
   </w:docDefaults>
-  <w:latentStyles w:defLockedState="0" w:defUIPriority="99" w:defSemiHidden="0" w:defUnhideWhenUsed="0" w:defQFormat="0" w:count="371">
+  <w:latentStyles w:defLockedState="0" w:defUIPriority="99" w:defSemiHidden="0" w:defUnhideWhenUsed="0" w:defQFormat="0" w:count="375">
     <w:lsdException w:name="Normal" w:uiPriority="0" w:qFormat="1"/>
     <w:lsdException w:name="heading 1" w:uiPriority="9" w:qFormat="1"/>
     <w:lsdException w:name="heading 2" w:semiHidden="1" w:uiPriority="9" w:unhideWhenUsed="1" w:qFormat="1"/>
@@ -10642,7 +10978,6 @@
     <w:lsdException w:name="HTML Sample" w:semiHidden="1" w:unhideWhenUsed="1"/>
     <w:lsdException w:name="HTML Typewriter" w:semiHidden="1" w:unhideWhenUsed="1"/>
     <w:lsdException w:name="HTML Variable" w:semiHidden="1" w:unhideWhenUsed="1"/>
-    <w:lsdException w:name="Normal Table" w:semiHidden="1" w:unhideWhenUsed="1"/>
     <w:lsdException w:name="annotation subject" w:semiHidden="1" w:unhideWhenUsed="1"/>
     <w:lsdException w:name="No List" w:semiHidden="1" w:unhideWhenUsed="1"/>
     <w:lsdException w:name="Outline List 1" w:semiHidden="1" w:unhideWhenUsed="1"/>
@@ -10686,10 +11021,8 @@
     <w:lsdException w:name="Table Elegant" w:semiHidden="1" w:unhideWhenUsed="1"/>
     <w:lsdException w:name="Table Professional" w:semiHidden="1" w:unhideWhenUsed="1"/>
     <w:lsdException w:name="Table Subtle 1" w:semiHidden="1" w:unhideWhenUsed="1"/>
-    <w:lsdException w:name="Table Subtle 2" w:semiHidden="1" w:unhideWhenUsed="1"/>
     <w:lsdException w:name="Table Web 1" w:semiHidden="1" w:unhideWhenUsed="1"/>
     <w:lsdException w:name="Table Web 2" w:semiHidden="1" w:unhideWhenUsed="1"/>
-    <w:lsdException w:name="Table Web 3" w:semiHidden="1" w:unhideWhenUsed="1"/>
     <w:lsdException w:name="Balloon Text" w:semiHidden="1" w:unhideWhenUsed="1"/>
     <w:lsdException w:name="Table Grid" w:uiPriority="59"/>
     <w:lsdException w:name="Table Theme" w:semiHidden="1" w:unhideWhenUsed="1"/>
@@ -10908,6 +11241,10 @@
     <w:lsdException w:name="List Table 5 Dark Accent 6" w:uiPriority="50"/>
     <w:lsdException w:name="List Table 6 Colorful Accent 6" w:uiPriority="51"/>
     <w:lsdException w:name="List Table 7 Colorful Accent 6" w:uiPriority="52"/>
+    <w:lsdException w:name="Mention" w:semiHidden="1" w:unhideWhenUsed="1"/>
+    <w:lsdException w:name="Smart Hyperlink" w:semiHidden="1" w:unhideWhenUsed="1"/>
+    <w:lsdException w:name="Hashtag" w:semiHidden="1" w:unhideWhenUsed="1"/>
+    <w:lsdException w:name="Unresolved Mention" w:semiHidden="1" w:unhideWhenUsed="1"/>
   </w:latentStyles>
   <w:style w:type="paragraph" w:default="1" w:styleId="Normal">
     <w:name w:val="Normal"/>
@@ -10967,7 +11304,7 @@
 </file>
 
 <file path=word/glossary/webSettings.xml><?xml version="1.0" encoding="utf-8"?>
-<w:webSettings xmlns:mc="http://schemas.openxmlformats.org/markup-compatibility/2006" xmlns:r="http://schemas.openxmlformats.org/officeDocument/2006/relationships" xmlns:w="http://schemas.openxmlformats.org/wordprocessingml/2006/main" xmlns:w14="http://schemas.microsoft.com/office/word/2010/wordml" xmlns:w15="http://schemas.microsoft.com/office/word/2012/wordml" xmlns:w16se="http://schemas.microsoft.com/office/word/2015/wordml/symex" mc:Ignorable="w14 w15 w16se">
+<w:webSettings xmlns:mc="http://schemas.openxmlformats.org/markup-compatibility/2006" xmlns:r="http://schemas.openxmlformats.org/officeDocument/2006/relationships" xmlns:w="http://schemas.openxmlformats.org/wordprocessingml/2006/main" xmlns:w14="http://schemas.microsoft.com/office/word/2010/wordml" xmlns:w15="http://schemas.microsoft.com/office/word/2012/wordml" xmlns:w16cid="http://schemas.microsoft.com/office/word/2016/wordml/cid" xmlns:w16se="http://schemas.microsoft.com/office/word/2015/wordml/symex" mc:Ignorable="w14 w15 w16se w16cid">
   <w:optimizeForBrowser/>
   <w:allowPNG/>
 </w:webSettings>
@@ -11282,7 +11619,7 @@
 </file>
 
 <file path=customXml/itemProps2.xml><?xml version="1.0" encoding="utf-8"?>
-<ds:datastoreItem xmlns:ds="http://schemas.openxmlformats.org/officeDocument/2006/customXml" ds:itemID="{A601743A-3AD5-46F5-9691-4384D4A8E92A}">
+<ds:datastoreItem xmlns:ds="http://schemas.openxmlformats.org/officeDocument/2006/customXml" ds:itemID="{A0A2B773-9402-494D-999E-35484EC620DC}">
   <ds:schemaRefs>
     <ds:schemaRef ds:uri="http://schemas.openxmlformats.org/officeDocument/2006/bibliography"/>
   </ds:schemaRefs>

</xml_diff>

<commit_message>
up sơ đồ usecase
up sơ đồ usecase
</commit_message>
<xml_diff>
--- a/Documents/Report/1742013_1742066_1742087_Nhom17.docx
+++ b/Documents/Report/1742013_1742066_1742087_Nhom17.docx
@@ -1,6 +1,6 @@
 
 <file path=word/document.xml><?xml version="1.0" encoding="utf-8"?>
-<w:document xmlns:wpc="http://schemas.microsoft.com/office/word/2010/wordprocessingCanvas" xmlns:mc="http://schemas.openxmlformats.org/markup-compatibility/2006" xmlns:o="urn:schemas-microsoft-com:office:office" xmlns:r="http://schemas.openxmlformats.org/officeDocument/2006/relationships" xmlns:m="http://schemas.openxmlformats.org/officeDocument/2006/math" xmlns:v="urn:schemas-microsoft-com:vml" xmlns:wp14="http://schemas.microsoft.com/office/word/2010/wordprocessingDrawing" xmlns:wp="http://schemas.openxmlformats.org/drawingml/2006/wordprocessingDrawing" xmlns:w10="urn:schemas-microsoft-com:office:word" xmlns:w="http://schemas.openxmlformats.org/wordprocessingml/2006/main" xmlns:w14="http://schemas.microsoft.com/office/word/2010/wordml" xmlns:wpg="http://schemas.microsoft.com/office/word/2010/wordprocessingGroup" xmlns:wpi="http://schemas.microsoft.com/office/word/2010/wordprocessingInk" xmlns:wne="http://schemas.microsoft.com/office/word/2006/wordml" xmlns:wps="http://schemas.microsoft.com/office/word/2010/wordprocessingShape" mc:Ignorable="w14 wp14">
+<w:document xmlns:wpc="http://schemas.microsoft.com/office/word/2010/wordprocessingCanvas" xmlns:cx="http://schemas.microsoft.com/office/drawing/2014/chartex" xmlns:mc="http://schemas.openxmlformats.org/markup-compatibility/2006" xmlns:o="urn:schemas-microsoft-com:office:office" xmlns:r="http://schemas.openxmlformats.org/officeDocument/2006/relationships" xmlns:m="http://schemas.openxmlformats.org/officeDocument/2006/math" xmlns:v="urn:schemas-microsoft-com:vml" xmlns:wp14="http://schemas.microsoft.com/office/word/2010/wordprocessingDrawing" xmlns:wp="http://schemas.openxmlformats.org/drawingml/2006/wordprocessingDrawing" xmlns:w10="urn:schemas-microsoft-com:office:word" xmlns:w="http://schemas.openxmlformats.org/wordprocessingml/2006/main" xmlns:w14="http://schemas.microsoft.com/office/word/2010/wordml" xmlns:w15="http://schemas.microsoft.com/office/word/2012/wordml" xmlns:w16se="http://schemas.microsoft.com/office/word/2015/wordml/symex" xmlns:wpg="http://schemas.microsoft.com/office/word/2010/wordprocessingGroup" xmlns:wpi="http://schemas.microsoft.com/office/word/2010/wordprocessingInk" xmlns:wne="http://schemas.microsoft.com/office/word/2006/wordml" xmlns:wps="http://schemas.microsoft.com/office/word/2010/wordprocessingShape" mc:Ignorable="w14 w15 w16se wp14">
   <w:body>
     <w:p>
       <w:pPr>
@@ -359,7 +359,6 @@
           <w:noProof/>
           <w:sz w:val="28"/>
           <w:szCs w:val="28"/>
-          <w:lang w:val="en-GB" w:eastAsia="en-GB"/>
         </w:rPr>
         <w:drawing>
           <wp:anchor distT="0" distB="0" distL="114300" distR="114300" simplePos="0" relativeHeight="251658240" behindDoc="0" locked="0" layoutInCell="1" allowOverlap="1" wp14:anchorId="618D5DAC" wp14:editId="074F7BE9">
@@ -387,7 +386,7 @@
                     </pic:cNvPicPr>
                   </pic:nvPicPr>
                   <pic:blipFill>
-                    <a:blip r:embed="rId10" cstate="print">
+                    <a:blip r:embed="rId9" cstate="print">
                       <a:extLst>
                         <a:ext uri="{28A0092B-C50C-407E-A947-70E740481C1C}">
                           <a14:useLocalDpi xmlns:a14="http://schemas.microsoft.com/office/drawing/2010/main" val="0"/>
@@ -1188,8 +1187,8 @@
           <w:szCs w:val="28"/>
         </w:rPr>
         <w:sectPr>
-          <w:headerReference w:type="default" r:id="rId11"/>
-          <w:footerReference w:type="default" r:id="rId12"/>
+          <w:headerReference w:type="default" r:id="rId10"/>
+          <w:footerReference w:type="default" r:id="rId11"/>
           <w:pgSz w:w="12240" w:h="15840"/>
           <w:pgMar w:top="1440" w:right="1440" w:bottom="1440" w:left="1440" w:header="720" w:footer="720" w:gutter="0"/>
           <w:cols w:space="720"/>
@@ -1643,8 +1642,8 @@
           <w:szCs w:val="28"/>
         </w:rPr>
         <w:sectPr>
-          <w:headerReference w:type="default" r:id="rId13"/>
-          <w:footerReference w:type="default" r:id="rId14"/>
+          <w:headerReference w:type="default" r:id="rId12"/>
+          <w:footerReference w:type="default" r:id="rId13"/>
           <w:pgSz w:w="12240" w:h="15840"/>
           <w:pgMar w:top="1080" w:right="1080" w:bottom="1080" w:left="1080" w:header="720" w:footer="720" w:gutter="0"/>
           <w:pgNumType w:start="1"/>
@@ -1708,7 +1707,7 @@
         </w:rPr>
         <w:t xml:space="preserve">Website / Facebook nhóm: </w:t>
       </w:r>
-      <w:hyperlink r:id="rId15" w:history="1">
+      <w:hyperlink r:id="rId14" w:history="1">
         <w:r>
           <w:rPr>
             <w:rStyle w:val="Hyperlink"/>
@@ -1975,7 +1974,7 @@
                 <w:szCs w:val="28"/>
               </w:rPr>
             </w:pPr>
-            <w:hyperlink r:id="rId16" w:tgtFrame="_blank" w:history="1">
+            <w:hyperlink r:id="rId15" w:tgtFrame="_blank" w:history="1">
               <w:r>
                 <w:rPr>
                   <w:rStyle w:val="Hyperlink"/>
@@ -2121,7 +2120,7 @@
                 <w:szCs w:val="28"/>
               </w:rPr>
             </w:pPr>
-            <w:hyperlink r:id="rId17" w:history="1">
+            <w:hyperlink r:id="rId16" w:history="1">
               <w:r>
                 <w:rPr>
                   <w:rStyle w:val="Hyperlink"/>
@@ -2255,7 +2254,7 @@
                 <w:szCs w:val="28"/>
               </w:rPr>
             </w:pPr>
-            <w:hyperlink r:id="rId18" w:history="1">
+            <w:hyperlink r:id="rId17" w:history="1">
               <w:r>
                 <w:rPr>
                   <w:rStyle w:val="Hyperlink"/>
@@ -4027,6 +4026,100 @@
         <w:ind w:left="0" w:firstLine="709"/>
         <w:jc w:val="left"/>
         <w:rPr>
+          <w:rFonts w:asciiTheme="majorHAnsi" w:hAnsiTheme="majorHAnsi"/>
+          <w:i/>
+          <w:color w:val="7030A0"/>
+          <w:sz w:val="28"/>
+          <w:szCs w:val="28"/>
+        </w:rPr>
+      </w:pPr>
+      <w:r>
+        <w:rPr>
+          <w:rFonts w:asciiTheme="majorHAnsi" w:hAnsiTheme="majorHAnsi"/>
+          <w:i/>
+          <w:color w:val="7030A0"/>
+          <w:sz w:val="28"/>
+          <w:szCs w:val="28"/>
+        </w:rPr>
+        <w:t>S</w:t>
+      </w:r>
+      <w:r>
+        <w:rPr>
+          <w:rFonts w:asciiTheme="majorHAnsi" w:hAnsiTheme="majorHAnsi"/>
+          <w:i/>
+          <w:color w:val="7030A0"/>
+          <w:sz w:val="28"/>
+          <w:szCs w:val="28"/>
+        </w:rPr>
+        <w:t xml:space="preserve">ơ đồ </w:t>
+      </w:r>
+      <w:r>
+        <w:rPr>
+          <w:rFonts w:asciiTheme="majorHAnsi" w:hAnsiTheme="majorHAnsi"/>
+          <w:i/>
+          <w:color w:val="7030A0"/>
+          <w:sz w:val="28"/>
+          <w:szCs w:val="28"/>
+        </w:rPr>
+        <w:t xml:space="preserve">Use Case </w:t>
+      </w:r>
+      <w:r>
+        <w:rPr>
+          <w:rFonts w:asciiTheme="majorHAnsi" w:hAnsiTheme="majorHAnsi"/>
+          <w:i/>
+          <w:color w:val="7030A0"/>
+          <w:sz w:val="28"/>
+          <w:szCs w:val="28"/>
+        </w:rPr>
+        <w:t xml:space="preserve">của hệ thống (sinh viên có thể vẽ </w:t>
+      </w:r>
+      <w:r>
+        <w:rPr>
+          <w:rFonts w:asciiTheme="majorHAnsi" w:hAnsiTheme="majorHAnsi"/>
+          <w:i/>
+          <w:color w:val="7030A0"/>
+          <w:sz w:val="28"/>
+          <w:szCs w:val="28"/>
+        </w:rPr>
+        <w:t>bằng các phần mề</w:t>
+      </w:r>
+      <w:r>
+        <w:rPr>
+          <w:rFonts w:asciiTheme="majorHAnsi" w:hAnsiTheme="majorHAnsi"/>
+          <w:i/>
+          <w:color w:val="7030A0"/>
+          <w:sz w:val="28"/>
+          <w:szCs w:val="28"/>
+        </w:rPr>
+        <w:t>m</w:t>
+      </w:r>
+      <w:r>
+        <w:rPr>
+          <w:rFonts w:asciiTheme="majorHAnsi" w:hAnsiTheme="majorHAnsi"/>
+          <w:i/>
+          <w:color w:val="7030A0"/>
+          <w:sz w:val="28"/>
+          <w:szCs w:val="28"/>
+        </w:rPr>
+        <w:t>: StarUML, Visio, Rational Rose, ...</w:t>
+      </w:r>
+      <w:r>
+        <w:rPr>
+          <w:rFonts w:asciiTheme="majorHAnsi" w:hAnsiTheme="majorHAnsi"/>
+          <w:i/>
+          <w:color w:val="7030A0"/>
+          <w:sz w:val="28"/>
+          <w:szCs w:val="28"/>
+        </w:rPr>
+        <w:t>)</w:t>
+      </w:r>
+    </w:p>
+    <w:p>
+      <w:pPr>
+        <w:pStyle w:val="ListParagraph"/>
+        <w:ind w:left="0" w:firstLine="709"/>
+        <w:jc w:val="left"/>
+        <w:rPr>
           <w:rFonts w:asciiTheme="majorHAnsi" w:hAnsiTheme="majorHAnsi" w:cs="Segoe UI"/>
           <w:i/>
           <w:color w:val="7030A0"/>
@@ -4036,83 +4129,43 @@
       </w:pPr>
       <w:r>
         <w:rPr>
-          <w:rFonts w:asciiTheme="majorHAnsi" w:hAnsiTheme="majorHAnsi"/>
-          <w:i/>
-          <w:color w:val="7030A0"/>
-          <w:sz w:val="28"/>
-          <w:szCs w:val="28"/>
-        </w:rPr>
-        <w:t>S</w:t>
-      </w:r>
-      <w:r>
-        <w:rPr>
-          <w:rFonts w:asciiTheme="majorHAnsi" w:hAnsiTheme="majorHAnsi"/>
-          <w:i/>
-          <w:color w:val="7030A0"/>
-          <w:sz w:val="28"/>
-          <w:szCs w:val="28"/>
-        </w:rPr>
-        <w:t xml:space="preserve">ơ đồ </w:t>
-      </w:r>
-      <w:r>
-        <w:rPr>
-          <w:rFonts w:asciiTheme="majorHAnsi" w:hAnsiTheme="majorHAnsi"/>
-          <w:i/>
-          <w:color w:val="7030A0"/>
-          <w:sz w:val="28"/>
-          <w:szCs w:val="28"/>
-        </w:rPr>
-        <w:t xml:space="preserve">Use Case </w:t>
-      </w:r>
-      <w:r>
-        <w:rPr>
-          <w:rFonts w:asciiTheme="majorHAnsi" w:hAnsiTheme="majorHAnsi"/>
-          <w:i/>
-          <w:color w:val="7030A0"/>
-          <w:sz w:val="28"/>
-          <w:szCs w:val="28"/>
-        </w:rPr>
-        <w:t xml:space="preserve">của hệ thống (sinh viên có thể vẽ </w:t>
-      </w:r>
-      <w:r>
-        <w:rPr>
-          <w:rFonts w:asciiTheme="majorHAnsi" w:hAnsiTheme="majorHAnsi"/>
-          <w:i/>
-          <w:color w:val="7030A0"/>
-          <w:sz w:val="28"/>
-          <w:szCs w:val="28"/>
-        </w:rPr>
-        <w:t>bằng các phần mề</w:t>
-      </w:r>
-      <w:r>
-        <w:rPr>
-          <w:rFonts w:asciiTheme="majorHAnsi" w:hAnsiTheme="majorHAnsi"/>
-          <w:i/>
-          <w:color w:val="7030A0"/>
-          <w:sz w:val="28"/>
-          <w:szCs w:val="28"/>
-        </w:rPr>
-        <w:t>m</w:t>
-      </w:r>
-      <w:r>
-        <w:rPr>
-          <w:rFonts w:asciiTheme="majorHAnsi" w:hAnsiTheme="majorHAnsi"/>
-          <w:i/>
-          <w:color w:val="7030A0"/>
-          <w:sz w:val="28"/>
-          <w:szCs w:val="28"/>
-        </w:rPr>
-        <w:t>: StarUML, Visio, Rational Rose, ...</w:t>
-      </w:r>
-      <w:r>
-        <w:rPr>
-          <w:rFonts w:asciiTheme="majorHAnsi" w:hAnsiTheme="majorHAnsi"/>
-          <w:i/>
-          <w:color w:val="7030A0"/>
-          <w:sz w:val="28"/>
-          <w:szCs w:val="28"/>
-        </w:rPr>
-        <w:t>)</w:t>
+          <w:noProof/>
+        </w:rPr>
+        <w:drawing>
+          <wp:inline distT="0" distB="0" distL="0" distR="0" wp14:anchorId="7D140F21" wp14:editId="3AE17D00">
+            <wp:extent cx="6400800" cy="3232785"/>
+            <wp:effectExtent l="0" t="0" r="0" b="0"/>
+            <wp:docPr id="2" name="Picture 2"/>
+            <wp:cNvGraphicFramePr>
+              <a:graphicFrameLocks xmlns:a="http://schemas.openxmlformats.org/drawingml/2006/main" noChangeAspect="1"/>
+            </wp:cNvGraphicFramePr>
+            <a:graphic xmlns:a="http://schemas.openxmlformats.org/drawingml/2006/main">
+              <a:graphicData uri="http://schemas.openxmlformats.org/drawingml/2006/picture">
+                <pic:pic xmlns:pic="http://schemas.openxmlformats.org/drawingml/2006/picture">
+                  <pic:nvPicPr>
+                    <pic:cNvPr id="1" name=""/>
+                    <pic:cNvPicPr/>
+                  </pic:nvPicPr>
+                  <pic:blipFill>
+                    <a:blip r:embed="rId18"/>
+                    <a:stretch>
+                      <a:fillRect/>
+                    </a:stretch>
+                  </pic:blipFill>
+                  <pic:spPr>
+                    <a:xfrm>
+                      <a:off x="0" y="0"/>
+                      <a:ext cx="6400800" cy="3232785"/>
+                    </a:xfrm>
+                    <a:prstGeom prst="rect">
+                      <a:avLst/>
+                    </a:prstGeom>
+                  </pic:spPr>
+                </pic:pic>
+              </a:graphicData>
+            </a:graphic>
+          </wp:inline>
+        </w:drawing>
       </w:r>
     </w:p>
     <w:p>
@@ -4165,6 +4218,8 @@
         </w:rPr>
         <w:t>ase</w:t>
       </w:r>
+      <w:bookmarkStart w:id="6" w:name="_GoBack"/>
+      <w:bookmarkEnd w:id="6"/>
     </w:p>
     <w:p>
       <w:pPr>
@@ -5100,6 +5155,7 @@
                 <w:szCs w:val="28"/>
                 <w:lang w:val="vi-VN"/>
               </w:rPr>
+              <w:lastRenderedPageBreak/>
               <w:t>Luồng sự kiện phụ</w:t>
             </w:r>
           </w:p>
@@ -5197,7 +5253,6 @@
           <w:sz w:val="28"/>
           <w:szCs w:val="28"/>
         </w:rPr>
-        <w:lastRenderedPageBreak/>
         <w:br/>
       </w:r>
       <w:r>
@@ -5250,15 +5305,6 @@
           <w:szCs w:val="28"/>
         </w:rPr>
         <w:tab/>
-      </w:r>
-      <w:r>
-        <w:rPr>
-          <w:rFonts w:asciiTheme="majorHAnsi" w:hAnsiTheme="majorHAnsi"/>
-          <w:b/>
-          <w:i/>
-          <w:sz w:val="28"/>
-          <w:szCs w:val="28"/>
-        </w:rPr>
         <w:t xml:space="preserve">Đặc tả Use Case </w:t>
       </w:r>
       <w:r>
@@ -5268,16 +5314,7 @@
           <w:szCs w:val="28"/>
           <w:lang w:val="en-GB"/>
         </w:rPr>
-        <w:t xml:space="preserve">đăng </w:t>
-      </w:r>
-      <w:r>
-        <w:rPr>
-          <w:rFonts w:asciiTheme="majorHAnsi" w:hAnsiTheme="majorHAnsi" w:cs="Arial"/>
-          <w:sz w:val="28"/>
-          <w:szCs w:val="28"/>
-          <w:lang w:val="en-GB"/>
-        </w:rPr>
-        <w:t>ký</w:t>
+        <w:t>đăng ký</w:t>
       </w:r>
     </w:p>
     <w:tbl>
@@ -6107,7 +6144,17 @@
                 <w:szCs w:val="28"/>
                 <w:lang w:val="en-GB"/>
               </w:rPr>
-              <w:t xml:space="preserve"> &gt; click đăng ký</w:t>
+              <w:t xml:space="preserve"> &gt; click </w:t>
+            </w:r>
+            <w:r>
+              <w:rPr>
+                <w:rFonts w:asciiTheme="majorHAnsi" w:hAnsiTheme="majorHAnsi" w:cs="Arial"/>
+                <w:sz w:val="28"/>
+                <w:szCs w:val="28"/>
+                <w:lang w:val="en-GB"/>
+              </w:rPr>
+              <w:lastRenderedPageBreak/>
+              <w:t>đăng ký</w:t>
             </w:r>
           </w:p>
         </w:tc>
@@ -6138,7 +6185,18 @@
                 <w:szCs w:val="28"/>
                 <w:lang w:val="en-GB"/>
               </w:rPr>
-              <w:t>Kiểm tra tên tài khoản đã tồn tại chưa, kiểm tra mật khẩu xác nhận có giống với mật khẩu không , kiểm tra điều kiện mật khẩu</w:t>
+              <w:lastRenderedPageBreak/>
+              <w:t xml:space="preserve">Kiểm tra tên tài khoản đã tồn tại chưa, kiểm tra mật khẩu xác nhận có giống với mật khẩu </w:t>
+            </w:r>
+            <w:r>
+              <w:rPr>
+                <w:rFonts w:asciiTheme="majorHAnsi" w:hAnsiTheme="majorHAnsi" w:cs="Arial"/>
+                <w:sz w:val="28"/>
+                <w:szCs w:val="28"/>
+                <w:lang w:val="en-GB"/>
+              </w:rPr>
+              <w:lastRenderedPageBreak/>
+              <w:t>không , kiểm tra điều kiện mật khẩu</w:t>
             </w:r>
             <w:r>
               <w:rPr>
@@ -6184,6 +6242,7 @@
                 <w:szCs w:val="28"/>
                 <w:lang w:val="vi-VN"/>
               </w:rPr>
+              <w:lastRenderedPageBreak/>
               <w:t>Luồng sự kiện phụ</w:t>
             </w:r>
           </w:p>
@@ -6298,7 +6357,6 @@
           <w:sz w:val="28"/>
           <w:szCs w:val="28"/>
         </w:rPr>
-        <w:lastRenderedPageBreak/>
         <w:t>4.2.3</w:t>
       </w:r>
       <w:r>
@@ -6320,15 +6378,6 @@
           <w:szCs w:val="28"/>
         </w:rPr>
         <w:tab/>
-      </w:r>
-      <w:r>
-        <w:rPr>
-          <w:rFonts w:asciiTheme="majorHAnsi" w:hAnsiTheme="majorHAnsi"/>
-          <w:b/>
-          <w:i/>
-          <w:sz w:val="28"/>
-          <w:szCs w:val="28"/>
-        </w:rPr>
         <w:t xml:space="preserve">Đặc tả Use Case </w:t>
       </w:r>
       <w:r>
@@ -7383,7 +7432,17 @@
                 <w:szCs w:val="28"/>
                 <w:lang w:val="en-GB"/>
               </w:rPr>
-              <w:t>quay lại màn hình tạo cây kèm theo thông báo lỗi</w:t>
+              <w:t xml:space="preserve">quay lại màn hình tạo </w:t>
+            </w:r>
+            <w:r>
+              <w:rPr>
+                <w:rFonts w:asciiTheme="majorHAnsi" w:hAnsiTheme="majorHAnsi" w:cs="Arial"/>
+                <w:sz w:val="28"/>
+                <w:szCs w:val="28"/>
+                <w:lang w:val="en-GB"/>
+              </w:rPr>
+              <w:lastRenderedPageBreak/>
+              <w:t>cây kèm theo thông báo lỗi</w:t>
             </w:r>
           </w:p>
           <w:p>
@@ -8135,7 +8194,6 @@
                 <w:szCs w:val="28"/>
                 <w:lang w:val="vi-VN"/>
               </w:rPr>
-              <w:lastRenderedPageBreak/>
               <w:t>Luồng sự kiện chính</w:t>
             </w:r>
           </w:p>
@@ -8566,6 +8624,7 @@
                 <w:szCs w:val="28"/>
                 <w:lang w:val="vi-VN"/>
               </w:rPr>
+              <w:lastRenderedPageBreak/>
               <w:t>Tiêu Đề</w:t>
             </w:r>
           </w:p>
@@ -8739,16 +8798,7 @@
                 <w:szCs w:val="28"/>
                 <w:lang w:val="en-GB"/>
               </w:rPr>
-              <w:t>G</w:t>
-            </w:r>
-            <w:r>
-              <w:rPr>
-                <w:rFonts w:asciiTheme="majorHAnsi" w:hAnsiTheme="majorHAnsi" w:cs="Arial"/>
-                <w:sz w:val="28"/>
-                <w:szCs w:val="28"/>
-                <w:lang w:val="en-GB"/>
-              </w:rPr>
-              <w:t>hi nhận thành tích</w:t>
+              <w:t>Ghi nhận thành tích</w:t>
             </w:r>
           </w:p>
         </w:tc>
@@ -9008,16 +9058,7 @@
                 <w:szCs w:val="28"/>
                 <w:lang w:val="en-GB"/>
               </w:rPr>
-              <w:t xml:space="preserve">Thông tin </w:t>
-            </w:r>
-            <w:r>
-              <w:rPr>
-                <w:rFonts w:asciiTheme="majorHAnsi" w:hAnsiTheme="majorHAnsi" w:cs="Arial"/>
-                <w:sz w:val="28"/>
-                <w:szCs w:val="28"/>
-                <w:lang w:val="en-GB"/>
-              </w:rPr>
-              <w:t>do người dùng nhập</w:t>
+              <w:t>Thông tin do người dùng nhập</w:t>
             </w:r>
           </w:p>
         </w:tc>
@@ -9082,16 +9123,7 @@
                 <w:szCs w:val="28"/>
                 <w:lang w:val="en-GB"/>
               </w:rPr>
-              <w:t>Ghi nhận thành tích thành công</w:t>
-            </w:r>
-            <w:r>
-              <w:rPr>
-                <w:rFonts w:asciiTheme="majorHAnsi" w:hAnsiTheme="majorHAnsi" w:cs="Arial"/>
-                <w:sz w:val="28"/>
-                <w:szCs w:val="28"/>
-                <w:lang w:val="en-GB"/>
-              </w:rPr>
-              <w:t xml:space="preserve"> </w:t>
+              <w:t xml:space="preserve">Ghi nhận thành tích thành công </w:t>
             </w:r>
           </w:p>
         </w:tc>
@@ -9425,17 +9457,7 @@
                 <w:szCs w:val="28"/>
                 <w:lang w:val="en-GB"/>
               </w:rPr>
-              <w:t xml:space="preserve">Chưa nhập đủ thông tin : thông báo chưa </w:t>
-            </w:r>
-            <w:r>
-              <w:rPr>
-                <w:rFonts w:asciiTheme="majorHAnsi" w:hAnsiTheme="majorHAnsi" w:cs="Arial"/>
-                <w:sz w:val="28"/>
-                <w:szCs w:val="28"/>
-                <w:lang w:val="en-GB"/>
-              </w:rPr>
-              <w:lastRenderedPageBreak/>
-              <w:t>nhập đủ thông tin , dừng ở màn hình thêm thành tích.</w:t>
+              <w:t>Chưa nhập đủ thông tin : thông báo chưa nhập đủ thông tin , dừng ở màn hình thêm thành tích.</w:t>
             </w:r>
           </w:p>
           <w:p>
@@ -9496,16 +9518,7 @@
           <w:sz w:val="28"/>
           <w:szCs w:val="28"/>
         </w:rPr>
-        <w:lastRenderedPageBreak/>
-        <w:t>4.2.</w:t>
-      </w:r>
-      <w:r>
-        <w:rPr>
-          <w:rFonts w:asciiTheme="majorHAnsi" w:hAnsiTheme="majorHAnsi"/>
-          <w:sz w:val="28"/>
-          <w:szCs w:val="28"/>
-        </w:rPr>
-        <w:t>6</w:t>
+        <w:t>4.2.6</w:t>
       </w:r>
       <w:r>
         <w:rPr>
@@ -9742,16 +9755,7 @@
                 <w:szCs w:val="28"/>
                 <w:lang w:val="en-GB"/>
               </w:rPr>
-              <w:t>T</w:t>
-            </w:r>
-            <w:r>
-              <w:rPr>
-                <w:rFonts w:asciiTheme="majorHAnsi" w:hAnsiTheme="majorHAnsi" w:cs="Arial"/>
-                <w:sz w:val="28"/>
-                <w:szCs w:val="28"/>
-                <w:lang w:val="en-GB"/>
-              </w:rPr>
-              <w:t>hay đổi thông tin thành viên</w:t>
+              <w:t>Thay đổi thông tin thành viên</w:t>
             </w:r>
           </w:p>
         </w:tc>
@@ -10113,25 +10117,7 @@
                 <w:szCs w:val="28"/>
                 <w:lang w:val="en-GB"/>
               </w:rPr>
-              <w:t>T</w:t>
-            </w:r>
-            <w:r>
-              <w:rPr>
-                <w:rFonts w:asciiTheme="majorHAnsi" w:hAnsiTheme="majorHAnsi" w:cs="Arial"/>
-                <w:sz w:val="28"/>
-                <w:szCs w:val="28"/>
-                <w:lang w:val="en-GB"/>
-              </w:rPr>
-              <w:t>hay đổi thông tin thành viên</w:t>
-            </w:r>
-            <w:r>
-              <w:rPr>
-                <w:rFonts w:asciiTheme="majorHAnsi" w:hAnsiTheme="majorHAnsi" w:cs="Arial"/>
-                <w:sz w:val="28"/>
-                <w:szCs w:val="28"/>
-                <w:lang w:val="en-GB"/>
-              </w:rPr>
-              <w:t xml:space="preserve"> thành công</w:t>
+              <w:t>Thay đổi thông tin thành viên thành công</w:t>
             </w:r>
           </w:p>
         </w:tc>
@@ -10196,16 +10182,7 @@
                 <w:szCs w:val="28"/>
                 <w:lang w:val="en-GB"/>
               </w:rPr>
-              <w:t>thay đổi thông tin thành viên</w:t>
-            </w:r>
-            <w:r>
-              <w:rPr>
-                <w:rFonts w:asciiTheme="majorHAnsi" w:hAnsiTheme="majorHAnsi" w:cs="Arial"/>
-                <w:sz w:val="28"/>
-                <w:szCs w:val="28"/>
-                <w:lang w:val="en-GB"/>
-              </w:rPr>
-              <w:t xml:space="preserve"> thất bại</w:t>
+              <w:t>thay đổi thông tin thành viên thất bại</w:t>
             </w:r>
           </w:p>
         </w:tc>
@@ -10365,7 +10342,17 @@
                 <w:szCs w:val="28"/>
                 <w:lang w:val="en-GB"/>
               </w:rPr>
-              <w:t>Người dùng click vào tên thành viên trên danh sách thành viên hay danh sách tra cứu &gt; chỉnh sửa thông tin &gt; click cập nhật</w:t>
+              <w:t xml:space="preserve">Người dùng click vào tên thành viên trên danh sách thành viên hay danh </w:t>
+            </w:r>
+            <w:r>
+              <w:rPr>
+                <w:rFonts w:asciiTheme="majorHAnsi" w:hAnsiTheme="majorHAnsi" w:cs="Arial"/>
+                <w:sz w:val="28"/>
+                <w:szCs w:val="28"/>
+                <w:lang w:val="en-GB"/>
+              </w:rPr>
+              <w:lastRenderedPageBreak/>
+              <w:t>sách tra cứu &gt; chỉnh sửa thông tin &gt; click cập nhật</w:t>
             </w:r>
           </w:p>
         </w:tc>
@@ -10396,7 +10383,18 @@
                 <w:szCs w:val="28"/>
                 <w:lang w:val="en-GB"/>
               </w:rPr>
-              <w:t>Kiểm tra thông tin cập nhật của người dùng &gt; nếu thỏa điều kiện thực hiện cập nhật thông tin thà</w:t>
+              <w:lastRenderedPageBreak/>
+              <w:t xml:space="preserve">Kiểm tra thông tin cập nhật của người dùng &gt; nếu thỏa điều kiện thực hiện </w:t>
+            </w:r>
+            <w:r>
+              <w:rPr>
+                <w:rFonts w:asciiTheme="majorHAnsi" w:hAnsiTheme="majorHAnsi" w:cs="Arial"/>
+                <w:sz w:val="28"/>
+                <w:szCs w:val="28"/>
+                <w:lang w:val="en-GB"/>
+              </w:rPr>
+              <w:lastRenderedPageBreak/>
+              <w:t>cập nhật thông tin thà</w:t>
             </w:r>
             <w:r>
               <w:rPr>
@@ -10441,6 +10439,7 @@
                 <w:szCs w:val="28"/>
                 <w:lang w:val="vi-VN"/>
               </w:rPr>
+              <w:lastRenderedPageBreak/>
               <w:t>Luồng sự kiện phụ</w:t>
             </w:r>
           </w:p>
@@ -10563,16 +10562,7 @@
           <w:sz w:val="28"/>
           <w:szCs w:val="28"/>
         </w:rPr>
-        <w:lastRenderedPageBreak/>
-        <w:t>4.2.</w:t>
-      </w:r>
-      <w:r>
-        <w:rPr>
-          <w:rFonts w:asciiTheme="majorHAnsi" w:hAnsiTheme="majorHAnsi"/>
-          <w:sz w:val="28"/>
-          <w:szCs w:val="28"/>
-        </w:rPr>
-        <w:t>7</w:t>
+        <w:t>4.2.7</w:t>
       </w:r>
       <w:r>
         <w:rPr>
@@ -10583,17 +10573,7 @@
           <w:szCs w:val="28"/>
         </w:rPr>
         <w:tab/>
-        <w:t xml:space="preserve">Đặc tả Use Case </w:t>
-      </w:r>
-      <w:r>
-        <w:rPr>
-          <w:rFonts w:asciiTheme="majorHAnsi" w:hAnsiTheme="majorHAnsi"/>
-          <w:b/>
-          <w:i/>
-          <w:sz w:val="28"/>
-          <w:szCs w:val="28"/>
-        </w:rPr>
-        <w:t xml:space="preserve"> Xem danh sách thành viên</w:t>
+        <w:t>Đặc tả Use Case  Xem danh sách thành viên</w:t>
       </w:r>
     </w:p>
     <w:tbl>
@@ -11504,15 +11484,7 @@
           <w:sz w:val="28"/>
           <w:szCs w:val="28"/>
         </w:rPr>
-        <w:t>4.2.</w:t>
-      </w:r>
-      <w:r>
-        <w:rPr>
-          <w:rFonts w:asciiTheme="majorHAnsi" w:hAnsiTheme="majorHAnsi"/>
-          <w:sz w:val="28"/>
-          <w:szCs w:val="28"/>
-        </w:rPr>
-        <w:t>8</w:t>
+        <w:t>4.2.8</w:t>
       </w:r>
       <w:r>
         <w:rPr>
@@ -11523,17 +11495,7 @@
           <w:szCs w:val="28"/>
         </w:rPr>
         <w:tab/>
-        <w:t xml:space="preserve">Đặc tả Use Case  </w:t>
-      </w:r>
-      <w:r>
-        <w:rPr>
-          <w:rFonts w:asciiTheme="majorHAnsi" w:hAnsiTheme="majorHAnsi"/>
-          <w:b/>
-          <w:i/>
-          <w:sz w:val="28"/>
-          <w:szCs w:val="28"/>
-        </w:rPr>
-        <w:t>Ghi nhận kết thúc</w:t>
+        <w:t>Đặc tả Use Case  Ghi nhận kết thúc</w:t>
       </w:r>
     </w:p>
     <w:tbl>
@@ -11577,6 +11539,7 @@
                 <w:szCs w:val="28"/>
                 <w:lang w:val="vi-VN"/>
               </w:rPr>
+              <w:lastRenderedPageBreak/>
               <w:t>Tiêu Đề</w:t>
             </w:r>
           </w:p>
@@ -11827,17 +11790,7 @@
                 <w:sz w:val="28"/>
                 <w:szCs w:val="28"/>
               </w:rPr>
-              <w:t>Ghi nhậ</w:t>
-            </w:r>
-            <w:r>
-              <w:rPr>
-                <w:rFonts w:asciiTheme="majorHAnsi" w:hAnsiTheme="majorHAnsi"/>
-                <w:b/>
-                <w:i/>
-                <w:sz w:val="28"/>
-                <w:szCs w:val="28"/>
-              </w:rPr>
-              <w:t>n kết thúc</w:t>
+              <w:t>Ghi nhận kết thúc</w:t>
             </w:r>
           </w:p>
         </w:tc>
@@ -12106,16 +12059,7 @@
                 <w:szCs w:val="28"/>
                 <w:lang w:val="en-GB"/>
               </w:rPr>
-              <w:t>Ghi nhận thành công</w:t>
-            </w:r>
-            <w:r>
-              <w:rPr>
-                <w:rFonts w:asciiTheme="majorHAnsi" w:hAnsiTheme="majorHAnsi" w:cs="Arial"/>
-                <w:sz w:val="28"/>
-                <w:szCs w:val="28"/>
-                <w:lang w:val="en-GB"/>
-              </w:rPr>
-              <w:t xml:space="preserve"> </w:t>
+              <w:t xml:space="preserve">Ghi nhận thành công </w:t>
             </w:r>
           </w:p>
         </w:tc>
@@ -12389,17 +12333,7 @@
                 <w:szCs w:val="28"/>
                 <w:lang w:val="en-GB"/>
               </w:rPr>
-              <w:t xml:space="preserve"> của người dung </w:t>
-            </w:r>
-            <w:r>
-              <w:rPr>
-                <w:rFonts w:asciiTheme="majorHAnsi" w:hAnsiTheme="majorHAnsi" w:cs="Arial"/>
-                <w:sz w:val="28"/>
-                <w:szCs w:val="28"/>
-                <w:lang w:val="en-GB"/>
-              </w:rPr>
-              <w:lastRenderedPageBreak/>
-              <w:t xml:space="preserve">nhập vào </w:t>
+              <w:t xml:space="preserve"> của người dung nhập vào </w:t>
             </w:r>
             <w:r>
               <w:rPr>
@@ -12462,7 +12396,6 @@
                 <w:szCs w:val="28"/>
                 <w:lang w:val="vi-VN"/>
               </w:rPr>
-              <w:lastRenderedPageBreak/>
               <w:t>Luồng sự kiện phụ</w:t>
             </w:r>
           </w:p>
@@ -12546,15 +12479,7 @@
           <w:sz w:val="28"/>
           <w:szCs w:val="28"/>
         </w:rPr>
-        <w:t>4.2.</w:t>
-      </w:r>
-      <w:r>
-        <w:rPr>
-          <w:rFonts w:asciiTheme="majorHAnsi" w:hAnsiTheme="majorHAnsi"/>
-          <w:sz w:val="28"/>
-          <w:szCs w:val="28"/>
-        </w:rPr>
-        <w:t>9</w:t>
+        <w:t>4.2.9</w:t>
       </w:r>
       <w:r>
         <w:rPr>
@@ -13369,7 +13294,17 @@
                 <w:szCs w:val="28"/>
                 <w:lang w:val="en-GB"/>
               </w:rPr>
-              <w:t>Nhập từ năm đên năm &gt; click lập báo cáo</w:t>
+              <w:t xml:space="preserve">Nhập từ năm đên </w:t>
+            </w:r>
+            <w:r>
+              <w:rPr>
+                <w:rFonts w:asciiTheme="majorHAnsi" w:hAnsiTheme="majorHAnsi" w:cs="Arial"/>
+                <w:sz w:val="28"/>
+                <w:szCs w:val="28"/>
+                <w:lang w:val="en-GB"/>
+              </w:rPr>
+              <w:lastRenderedPageBreak/>
+              <w:t>năm &gt; click lập báo cáo</w:t>
             </w:r>
           </w:p>
         </w:tc>
@@ -13400,7 +13335,18 @@
                 <w:szCs w:val="28"/>
                 <w:lang w:val="en-GB"/>
               </w:rPr>
-              <w:t>Kiểm tra năm bắt đ</w:t>
+              <w:lastRenderedPageBreak/>
+              <w:t xml:space="preserve">Kiểm tra năm bắt </w:t>
+            </w:r>
+            <w:r>
+              <w:rPr>
+                <w:rFonts w:asciiTheme="majorHAnsi" w:hAnsiTheme="majorHAnsi" w:cs="Arial"/>
+                <w:sz w:val="28"/>
+                <w:szCs w:val="28"/>
+                <w:lang w:val="en-GB"/>
+              </w:rPr>
+              <w:lastRenderedPageBreak/>
+              <w:t>đ</w:t>
             </w:r>
             <w:r>
               <w:rPr>
@@ -13445,6 +13391,7 @@
                 <w:szCs w:val="28"/>
                 <w:lang w:val="vi-VN"/>
               </w:rPr>
+              <w:lastRenderedPageBreak/>
               <w:t>Luồng sự kiện phụ</w:t>
             </w:r>
           </w:p>
@@ -13492,8 +13439,6 @@
           <w:szCs w:val="28"/>
         </w:rPr>
       </w:pPr>
-      <w:bookmarkStart w:id="6" w:name="_GoBack"/>
-      <w:bookmarkEnd w:id="6"/>
     </w:p>
     <w:p>
       <w:pPr>
@@ -13641,7 +13586,7 @@
 </file>
 
 <file path=word/endnotes.xml><?xml version="1.0" encoding="utf-8"?>
-<w:endnotes xmlns:wpc="http://schemas.microsoft.com/office/word/2010/wordprocessingCanvas" xmlns:mc="http://schemas.openxmlformats.org/markup-compatibility/2006" xmlns:o="urn:schemas-microsoft-com:office:office" xmlns:r="http://schemas.openxmlformats.org/officeDocument/2006/relationships" xmlns:m="http://schemas.openxmlformats.org/officeDocument/2006/math" xmlns:v="urn:schemas-microsoft-com:vml" xmlns:wp14="http://schemas.microsoft.com/office/word/2010/wordprocessingDrawing" xmlns:wp="http://schemas.openxmlformats.org/drawingml/2006/wordprocessingDrawing" xmlns:w10="urn:schemas-microsoft-com:office:word" xmlns:w="http://schemas.openxmlformats.org/wordprocessingml/2006/main" xmlns:w14="http://schemas.microsoft.com/office/word/2010/wordml" xmlns:wpg="http://schemas.microsoft.com/office/word/2010/wordprocessingGroup" xmlns:wpi="http://schemas.microsoft.com/office/word/2010/wordprocessingInk" xmlns:wne="http://schemas.microsoft.com/office/word/2006/wordml" xmlns:wps="http://schemas.microsoft.com/office/word/2010/wordprocessingShape" mc:Ignorable="w14 wp14">
+<w:endnotes xmlns:wpc="http://schemas.microsoft.com/office/word/2010/wordprocessingCanvas" xmlns:cx="http://schemas.microsoft.com/office/drawing/2014/chartex" xmlns:mc="http://schemas.openxmlformats.org/markup-compatibility/2006" xmlns:o="urn:schemas-microsoft-com:office:office" xmlns:r="http://schemas.openxmlformats.org/officeDocument/2006/relationships" xmlns:m="http://schemas.openxmlformats.org/officeDocument/2006/math" xmlns:v="urn:schemas-microsoft-com:vml" xmlns:wp14="http://schemas.microsoft.com/office/word/2010/wordprocessingDrawing" xmlns:wp="http://schemas.openxmlformats.org/drawingml/2006/wordprocessingDrawing" xmlns:w10="urn:schemas-microsoft-com:office:word" xmlns:w="http://schemas.openxmlformats.org/wordprocessingml/2006/main" xmlns:w14="http://schemas.microsoft.com/office/word/2010/wordml" xmlns:w15="http://schemas.microsoft.com/office/word/2012/wordml" xmlns:w16se="http://schemas.microsoft.com/office/word/2015/wordml/symex" xmlns:wpg="http://schemas.microsoft.com/office/word/2010/wordprocessingGroup" xmlns:wpi="http://schemas.microsoft.com/office/word/2010/wordprocessingInk" xmlns:wne="http://schemas.microsoft.com/office/word/2006/wordml" xmlns:wps="http://schemas.microsoft.com/office/word/2010/wordprocessingShape" mc:Ignorable="w14 w15 w16se wp14">
   <w:endnote w:type="separator" w:id="-1">
     <w:p>
       <w:pPr>
@@ -13666,7 +13611,7 @@
 </file>
 
 <file path=word/footer1.xml><?xml version="1.0" encoding="utf-8"?>
-<w:ftr xmlns:wpc="http://schemas.microsoft.com/office/word/2010/wordprocessingCanvas" xmlns:mc="http://schemas.openxmlformats.org/markup-compatibility/2006" xmlns:o="urn:schemas-microsoft-com:office:office" xmlns:r="http://schemas.openxmlformats.org/officeDocument/2006/relationships" xmlns:m="http://schemas.openxmlformats.org/officeDocument/2006/math" xmlns:v="urn:schemas-microsoft-com:vml" xmlns:wp14="http://schemas.microsoft.com/office/word/2010/wordprocessingDrawing" xmlns:wp="http://schemas.openxmlformats.org/drawingml/2006/wordprocessingDrawing" xmlns:w10="urn:schemas-microsoft-com:office:word" xmlns:w="http://schemas.openxmlformats.org/wordprocessingml/2006/main" xmlns:w14="http://schemas.microsoft.com/office/word/2010/wordml" xmlns:wpg="http://schemas.microsoft.com/office/word/2010/wordprocessingGroup" xmlns:wpi="http://schemas.microsoft.com/office/word/2010/wordprocessingInk" xmlns:wne="http://schemas.microsoft.com/office/word/2006/wordml" xmlns:wps="http://schemas.microsoft.com/office/word/2010/wordprocessingShape" mc:Ignorable="w14 wp14">
+<w:ftr xmlns:wpc="http://schemas.microsoft.com/office/word/2010/wordprocessingCanvas" xmlns:cx="http://schemas.microsoft.com/office/drawing/2014/chartex" xmlns:mc="http://schemas.openxmlformats.org/markup-compatibility/2006" xmlns:o="urn:schemas-microsoft-com:office:office" xmlns:r="http://schemas.openxmlformats.org/officeDocument/2006/relationships" xmlns:m="http://schemas.openxmlformats.org/officeDocument/2006/math" xmlns:v="urn:schemas-microsoft-com:vml" xmlns:wp14="http://schemas.microsoft.com/office/word/2010/wordprocessingDrawing" xmlns:wp="http://schemas.openxmlformats.org/drawingml/2006/wordprocessingDrawing" xmlns:w10="urn:schemas-microsoft-com:office:word" xmlns:w="http://schemas.openxmlformats.org/wordprocessingml/2006/main" xmlns:w14="http://schemas.microsoft.com/office/word/2010/wordml" xmlns:w15="http://schemas.microsoft.com/office/word/2012/wordml" xmlns:w16se="http://schemas.microsoft.com/office/word/2015/wordml/symex" xmlns:wpg="http://schemas.microsoft.com/office/word/2010/wordprocessingGroup" xmlns:wpi="http://schemas.microsoft.com/office/word/2010/wordprocessingInk" xmlns:wne="http://schemas.microsoft.com/office/word/2006/wordml" xmlns:wps="http://schemas.microsoft.com/office/word/2010/wordprocessingShape" mc:Ignorable="w14 w15 w16se wp14">
   <w:p>
     <w:pPr>
       <w:pStyle w:val="Footer"/>
@@ -13676,7 +13621,7 @@
 </file>
 
 <file path=word/footer2.xml><?xml version="1.0" encoding="utf-8"?>
-<w:ftr xmlns:wpc="http://schemas.microsoft.com/office/word/2010/wordprocessingCanvas" xmlns:mc="http://schemas.openxmlformats.org/markup-compatibility/2006" xmlns:o="urn:schemas-microsoft-com:office:office" xmlns:r="http://schemas.openxmlformats.org/officeDocument/2006/relationships" xmlns:m="http://schemas.openxmlformats.org/officeDocument/2006/math" xmlns:v="urn:schemas-microsoft-com:vml" xmlns:wp14="http://schemas.microsoft.com/office/word/2010/wordprocessingDrawing" xmlns:wp="http://schemas.openxmlformats.org/drawingml/2006/wordprocessingDrawing" xmlns:w10="urn:schemas-microsoft-com:office:word" xmlns:w="http://schemas.openxmlformats.org/wordprocessingml/2006/main" xmlns:w14="http://schemas.microsoft.com/office/word/2010/wordml" xmlns:wpg="http://schemas.microsoft.com/office/word/2010/wordprocessingGroup" xmlns:wpi="http://schemas.microsoft.com/office/word/2010/wordprocessingInk" xmlns:wne="http://schemas.microsoft.com/office/word/2006/wordml" xmlns:wps="http://schemas.microsoft.com/office/word/2010/wordprocessingShape" mc:Ignorable="w14 wp14">
+<w:ftr xmlns:wpc="http://schemas.microsoft.com/office/word/2010/wordprocessingCanvas" xmlns:cx="http://schemas.microsoft.com/office/drawing/2014/chartex" xmlns:mc="http://schemas.openxmlformats.org/markup-compatibility/2006" xmlns:o="urn:schemas-microsoft-com:office:office" xmlns:r="http://schemas.openxmlformats.org/officeDocument/2006/relationships" xmlns:m="http://schemas.openxmlformats.org/officeDocument/2006/math" xmlns:v="urn:schemas-microsoft-com:vml" xmlns:wp14="http://schemas.microsoft.com/office/word/2010/wordprocessingDrawing" xmlns:wp="http://schemas.openxmlformats.org/drawingml/2006/wordprocessingDrawing" xmlns:w10="urn:schemas-microsoft-com:office:word" xmlns:w="http://schemas.openxmlformats.org/wordprocessingml/2006/main" xmlns:w14="http://schemas.microsoft.com/office/word/2010/wordml" xmlns:w15="http://schemas.microsoft.com/office/word/2012/wordml" xmlns:w16se="http://schemas.microsoft.com/office/word/2015/wordml/symex" xmlns:wpg="http://schemas.microsoft.com/office/word/2010/wordprocessingGroup" xmlns:wpi="http://schemas.microsoft.com/office/word/2010/wordprocessingInk" xmlns:wne="http://schemas.microsoft.com/office/word/2006/wordml" xmlns:wps="http://schemas.microsoft.com/office/word/2010/wordprocessingShape" mc:Ignorable="w14 w15 w16se wp14">
   <w:tbl>
     <w:tblPr>
       <w:tblW w:w="5000" w:type="pct"/>
@@ -13796,7 +13741,7 @@
               <w:noProof/>
               <w:color w:val="FFFFFF" w:themeColor="background1"/>
             </w:rPr>
-            <w:t>12</w:t>
+            <w:t>7</w:t>
           </w:r>
           <w:r>
             <w:rPr>
@@ -13819,7 +13764,7 @@
 </file>
 
 <file path=word/footnotes.xml><?xml version="1.0" encoding="utf-8"?>
-<w:footnotes xmlns:wpc="http://schemas.microsoft.com/office/word/2010/wordprocessingCanvas" xmlns:mc="http://schemas.openxmlformats.org/markup-compatibility/2006" xmlns:o="urn:schemas-microsoft-com:office:office" xmlns:r="http://schemas.openxmlformats.org/officeDocument/2006/relationships" xmlns:m="http://schemas.openxmlformats.org/officeDocument/2006/math" xmlns:v="urn:schemas-microsoft-com:vml" xmlns:wp14="http://schemas.microsoft.com/office/word/2010/wordprocessingDrawing" xmlns:wp="http://schemas.openxmlformats.org/drawingml/2006/wordprocessingDrawing" xmlns:w10="urn:schemas-microsoft-com:office:word" xmlns:w="http://schemas.openxmlformats.org/wordprocessingml/2006/main" xmlns:w14="http://schemas.microsoft.com/office/word/2010/wordml" xmlns:wpg="http://schemas.microsoft.com/office/word/2010/wordprocessingGroup" xmlns:wpi="http://schemas.microsoft.com/office/word/2010/wordprocessingInk" xmlns:wne="http://schemas.microsoft.com/office/word/2006/wordml" xmlns:wps="http://schemas.microsoft.com/office/word/2010/wordprocessingShape" mc:Ignorable="w14 wp14">
+<w:footnotes xmlns:wpc="http://schemas.microsoft.com/office/word/2010/wordprocessingCanvas" xmlns:cx="http://schemas.microsoft.com/office/drawing/2014/chartex" xmlns:mc="http://schemas.openxmlformats.org/markup-compatibility/2006" xmlns:o="urn:schemas-microsoft-com:office:office" xmlns:r="http://schemas.openxmlformats.org/officeDocument/2006/relationships" xmlns:m="http://schemas.openxmlformats.org/officeDocument/2006/math" xmlns:v="urn:schemas-microsoft-com:vml" xmlns:wp14="http://schemas.microsoft.com/office/word/2010/wordprocessingDrawing" xmlns:wp="http://schemas.openxmlformats.org/drawingml/2006/wordprocessingDrawing" xmlns:w10="urn:schemas-microsoft-com:office:word" xmlns:w="http://schemas.openxmlformats.org/wordprocessingml/2006/main" xmlns:w14="http://schemas.microsoft.com/office/word/2010/wordml" xmlns:w15="http://schemas.microsoft.com/office/word/2012/wordml" xmlns:w16se="http://schemas.microsoft.com/office/word/2015/wordml/symex" xmlns:wpg="http://schemas.microsoft.com/office/word/2010/wordprocessingGroup" xmlns:wpi="http://schemas.microsoft.com/office/word/2010/wordprocessingInk" xmlns:wne="http://schemas.microsoft.com/office/word/2006/wordml" xmlns:wps="http://schemas.microsoft.com/office/word/2010/wordprocessingShape" mc:Ignorable="w14 w15 w16se wp14">
   <w:footnote w:type="separator" w:id="-1">
     <w:p>
       <w:pPr>
@@ -13844,7 +13789,7 @@
 </file>
 
 <file path=word/header1.xml><?xml version="1.0" encoding="utf-8"?>
-<w:hdr xmlns:wpc="http://schemas.microsoft.com/office/word/2010/wordprocessingCanvas" xmlns:mc="http://schemas.openxmlformats.org/markup-compatibility/2006" xmlns:o="urn:schemas-microsoft-com:office:office" xmlns:r="http://schemas.openxmlformats.org/officeDocument/2006/relationships" xmlns:m="http://schemas.openxmlformats.org/officeDocument/2006/math" xmlns:v="urn:schemas-microsoft-com:vml" xmlns:wp14="http://schemas.microsoft.com/office/word/2010/wordprocessingDrawing" xmlns:wp="http://schemas.openxmlformats.org/drawingml/2006/wordprocessingDrawing" xmlns:w10="urn:schemas-microsoft-com:office:word" xmlns:w="http://schemas.openxmlformats.org/wordprocessingml/2006/main" xmlns:w14="http://schemas.microsoft.com/office/word/2010/wordml" xmlns:wpg="http://schemas.microsoft.com/office/word/2010/wordprocessingGroup" xmlns:wpi="http://schemas.microsoft.com/office/word/2010/wordprocessingInk" xmlns:wne="http://schemas.microsoft.com/office/word/2006/wordml" xmlns:wps="http://schemas.microsoft.com/office/word/2010/wordprocessingShape" mc:Ignorable="w14 wp14">
+<w:hdr xmlns:wpc="http://schemas.microsoft.com/office/word/2010/wordprocessingCanvas" xmlns:cx="http://schemas.microsoft.com/office/drawing/2014/chartex" xmlns:mc="http://schemas.openxmlformats.org/markup-compatibility/2006" xmlns:o="urn:schemas-microsoft-com:office:office" xmlns:r="http://schemas.openxmlformats.org/officeDocument/2006/relationships" xmlns:m="http://schemas.openxmlformats.org/officeDocument/2006/math" xmlns:v="urn:schemas-microsoft-com:vml" xmlns:wp14="http://schemas.microsoft.com/office/word/2010/wordprocessingDrawing" xmlns:wp="http://schemas.openxmlformats.org/drawingml/2006/wordprocessingDrawing" xmlns:w10="urn:schemas-microsoft-com:office:word" xmlns:w="http://schemas.openxmlformats.org/wordprocessingml/2006/main" xmlns:w14="http://schemas.microsoft.com/office/word/2010/wordml" xmlns:w15="http://schemas.microsoft.com/office/word/2012/wordml" xmlns:w16se="http://schemas.microsoft.com/office/word/2015/wordml/symex" xmlns:wpg="http://schemas.microsoft.com/office/word/2010/wordprocessingGroup" xmlns:wpi="http://schemas.microsoft.com/office/word/2010/wordprocessingInk" xmlns:wne="http://schemas.microsoft.com/office/word/2006/wordml" xmlns:wps="http://schemas.microsoft.com/office/word/2010/wordprocessingShape" mc:Ignorable="w14 w15 w16se wp14">
   <w:p>
     <w:pPr>
       <w:pStyle w:val="Header"/>
@@ -13854,7 +13799,7 @@
 </file>
 
 <file path=word/header2.xml><?xml version="1.0" encoding="utf-8"?>
-<w:hdr xmlns:wpc="http://schemas.microsoft.com/office/word/2010/wordprocessingCanvas" xmlns:mc="http://schemas.openxmlformats.org/markup-compatibility/2006" xmlns:o="urn:schemas-microsoft-com:office:office" xmlns:r="http://schemas.openxmlformats.org/officeDocument/2006/relationships" xmlns:m="http://schemas.openxmlformats.org/officeDocument/2006/math" xmlns:v="urn:schemas-microsoft-com:vml" xmlns:wp14="http://schemas.microsoft.com/office/word/2010/wordprocessingDrawing" xmlns:wp="http://schemas.openxmlformats.org/drawingml/2006/wordprocessingDrawing" xmlns:w10="urn:schemas-microsoft-com:office:word" xmlns:w="http://schemas.openxmlformats.org/wordprocessingml/2006/main" xmlns:w14="http://schemas.microsoft.com/office/word/2010/wordml" xmlns:wpg="http://schemas.microsoft.com/office/word/2010/wordprocessingGroup" xmlns:wpi="http://schemas.microsoft.com/office/word/2010/wordprocessingInk" xmlns:wne="http://schemas.microsoft.com/office/word/2006/wordml" xmlns:wps="http://schemas.microsoft.com/office/word/2010/wordprocessingShape" mc:Ignorable="w14 wp14">
+<w:hdr xmlns:wpc="http://schemas.microsoft.com/office/word/2010/wordprocessingCanvas" xmlns:cx="http://schemas.microsoft.com/office/drawing/2014/chartex" xmlns:mc="http://schemas.openxmlformats.org/markup-compatibility/2006" xmlns:o="urn:schemas-microsoft-com:office:office" xmlns:r="http://schemas.openxmlformats.org/officeDocument/2006/relationships" xmlns:m="http://schemas.openxmlformats.org/officeDocument/2006/math" xmlns:v="urn:schemas-microsoft-com:vml" xmlns:wp14="http://schemas.microsoft.com/office/word/2010/wordprocessingDrawing" xmlns:wp="http://schemas.openxmlformats.org/drawingml/2006/wordprocessingDrawing" xmlns:w10="urn:schemas-microsoft-com:office:word" xmlns:w="http://schemas.openxmlformats.org/wordprocessingml/2006/main" xmlns:w14="http://schemas.microsoft.com/office/word/2010/wordml" xmlns:w15="http://schemas.microsoft.com/office/word/2012/wordml" xmlns:w16se="http://schemas.microsoft.com/office/word/2015/wordml/symex" xmlns:wpg="http://schemas.microsoft.com/office/word/2010/wordprocessingGroup" xmlns:wpi="http://schemas.microsoft.com/office/word/2010/wordprocessingInk" xmlns:wne="http://schemas.microsoft.com/office/word/2006/wordml" xmlns:wps="http://schemas.microsoft.com/office/word/2010/wordprocessingShape" mc:Ignorable="w14 w15 w16se wp14">
   <w:tbl>
     <w:tblPr>
       <w:tblW w:w="5000" w:type="pct"/>
@@ -13939,8 +13884,8 @@
 </file>
 
 <file path=word/numbering.xml><?xml version="1.0" encoding="utf-8"?>
-<w:numbering xmlns:wpc="http://schemas.microsoft.com/office/word/2010/wordprocessingCanvas" xmlns:mc="http://schemas.openxmlformats.org/markup-compatibility/2006" xmlns:o="urn:schemas-microsoft-com:office:office" xmlns:r="http://schemas.openxmlformats.org/officeDocument/2006/relationships" xmlns:m="http://schemas.openxmlformats.org/officeDocument/2006/math" xmlns:v="urn:schemas-microsoft-com:vml" xmlns:wp14="http://schemas.microsoft.com/office/word/2010/wordprocessingDrawing" xmlns:wp="http://schemas.openxmlformats.org/drawingml/2006/wordprocessingDrawing" xmlns:w10="urn:schemas-microsoft-com:office:word" xmlns:w="http://schemas.openxmlformats.org/wordprocessingml/2006/main" xmlns:w14="http://schemas.microsoft.com/office/word/2010/wordml" xmlns:wpg="http://schemas.microsoft.com/office/word/2010/wordprocessingGroup" xmlns:wpi="http://schemas.microsoft.com/office/word/2010/wordprocessingInk" xmlns:wne="http://schemas.microsoft.com/office/word/2006/wordml" xmlns:wps="http://schemas.microsoft.com/office/word/2010/wordprocessingShape" mc:Ignorable="w14 wp14">
-  <w:abstractNum w:abstractNumId="0">
+<w:numbering xmlns:wpc="http://schemas.microsoft.com/office/word/2010/wordprocessingCanvas" xmlns:cx="http://schemas.microsoft.com/office/drawing/2014/chartex" xmlns:mc="http://schemas.openxmlformats.org/markup-compatibility/2006" xmlns:o="urn:schemas-microsoft-com:office:office" xmlns:r="http://schemas.openxmlformats.org/officeDocument/2006/relationships" xmlns:m="http://schemas.openxmlformats.org/officeDocument/2006/math" xmlns:v="urn:schemas-microsoft-com:vml" xmlns:wp14="http://schemas.microsoft.com/office/word/2010/wordprocessingDrawing" xmlns:wp="http://schemas.openxmlformats.org/drawingml/2006/wordprocessingDrawing" xmlns:w10="urn:schemas-microsoft-com:office:word" xmlns:w="http://schemas.openxmlformats.org/wordprocessingml/2006/main" xmlns:w14="http://schemas.microsoft.com/office/word/2010/wordml" xmlns:w15="http://schemas.microsoft.com/office/word/2012/wordml" xmlns:w16se="http://schemas.microsoft.com/office/word/2015/wordml/symex" xmlns:wpg="http://schemas.microsoft.com/office/word/2010/wordprocessingGroup" xmlns:wpi="http://schemas.microsoft.com/office/word/2010/wordprocessingInk" xmlns:wne="http://schemas.microsoft.com/office/word/2006/wordml" xmlns:wps="http://schemas.microsoft.com/office/word/2010/wordprocessingShape" mc:Ignorable="w14 w15 w16se wp14">
+  <w:abstractNum w:abstractNumId="0" w15:restartNumberingAfterBreak="0">
     <w:nsid w:val="00E6231A"/>
     <w:multiLevelType w:val="hybridMultilevel"/>
     <w:tmpl w:val="EB5CAC88"/>
@@ -14053,7 +13998,7 @@
       </w:rPr>
     </w:lvl>
   </w:abstractNum>
-  <w:abstractNum w:abstractNumId="1">
+  <w:abstractNum w:abstractNumId="1" w15:restartNumberingAfterBreak="0">
     <w:nsid w:val="05E66B82"/>
     <w:multiLevelType w:val="hybridMultilevel"/>
     <w:tmpl w:val="5E066B0C"/>
@@ -14139,7 +14084,7 @@
       </w:pPr>
     </w:lvl>
   </w:abstractNum>
-  <w:abstractNum w:abstractNumId="2">
+  <w:abstractNum w:abstractNumId="2" w15:restartNumberingAfterBreak="0">
     <w:nsid w:val="065F1018"/>
     <w:multiLevelType w:val="hybridMultilevel"/>
     <w:tmpl w:val="33F0C410"/>
@@ -14252,7 +14197,7 @@
       </w:rPr>
     </w:lvl>
   </w:abstractNum>
-  <w:abstractNum w:abstractNumId="3">
+  <w:abstractNum w:abstractNumId="3" w15:restartNumberingAfterBreak="0">
     <w:nsid w:val="0979063E"/>
     <w:multiLevelType w:val="hybridMultilevel"/>
     <w:tmpl w:val="380CB10C"/>
@@ -14365,7 +14310,7 @@
       </w:rPr>
     </w:lvl>
   </w:abstractNum>
-  <w:abstractNum w:abstractNumId="4">
+  <w:abstractNum w:abstractNumId="4" w15:restartNumberingAfterBreak="0">
     <w:nsid w:val="0A8C43BC"/>
     <w:multiLevelType w:val="hybridMultilevel"/>
     <w:tmpl w:val="81AE8766"/>
@@ -14477,7 +14422,7 @@
       </w:rPr>
     </w:lvl>
   </w:abstractNum>
-  <w:abstractNum w:abstractNumId="5">
+  <w:abstractNum w:abstractNumId="5" w15:restartNumberingAfterBreak="0">
     <w:nsid w:val="10636A2D"/>
     <w:multiLevelType w:val="multilevel"/>
     <w:tmpl w:val="DDA48C2C"/>
@@ -14591,7 +14536,7 @@
       </w:rPr>
     </w:lvl>
   </w:abstractNum>
-  <w:abstractNum w:abstractNumId="6">
+  <w:abstractNum w:abstractNumId="6" w15:restartNumberingAfterBreak="0">
     <w:nsid w:val="111F1263"/>
     <w:multiLevelType w:val="hybridMultilevel"/>
     <w:tmpl w:val="187E02F8"/>
@@ -14704,7 +14649,7 @@
       </w:rPr>
     </w:lvl>
   </w:abstractNum>
-  <w:abstractNum w:abstractNumId="7">
+  <w:abstractNum w:abstractNumId="7" w15:restartNumberingAfterBreak="0">
     <w:nsid w:val="1206324F"/>
     <w:multiLevelType w:val="hybridMultilevel"/>
     <w:tmpl w:val="8C88C758"/>
@@ -14790,7 +14735,7 @@
       </w:pPr>
     </w:lvl>
   </w:abstractNum>
-  <w:abstractNum w:abstractNumId="8">
+  <w:abstractNum w:abstractNumId="8" w15:restartNumberingAfterBreak="0">
     <w:nsid w:val="1D4461BA"/>
     <w:multiLevelType w:val="hybridMultilevel"/>
     <w:tmpl w:val="E9F4F780"/>
@@ -14876,7 +14821,7 @@
       </w:pPr>
     </w:lvl>
   </w:abstractNum>
-  <w:abstractNum w:abstractNumId="9">
+  <w:abstractNum w:abstractNumId="9" w15:restartNumberingAfterBreak="0">
     <w:nsid w:val="218C259E"/>
     <w:multiLevelType w:val="hybridMultilevel"/>
     <w:tmpl w:val="B04C01C6"/>
@@ -14989,7 +14934,7 @@
       </w:rPr>
     </w:lvl>
   </w:abstractNum>
-  <w:abstractNum w:abstractNumId="10">
+  <w:abstractNum w:abstractNumId="10" w15:restartNumberingAfterBreak="0">
     <w:nsid w:val="24050F22"/>
     <w:multiLevelType w:val="hybridMultilevel"/>
     <w:tmpl w:val="90E2A62E"/>
@@ -15102,7 +15047,7 @@
       </w:rPr>
     </w:lvl>
   </w:abstractNum>
-  <w:abstractNum w:abstractNumId="11">
+  <w:abstractNum w:abstractNumId="11" w15:restartNumberingAfterBreak="0">
     <w:nsid w:val="28D778C6"/>
     <w:multiLevelType w:val="hybridMultilevel"/>
     <w:tmpl w:val="968AB2EA"/>
@@ -15215,7 +15160,7 @@
       </w:rPr>
     </w:lvl>
   </w:abstractNum>
-  <w:abstractNum w:abstractNumId="12">
+  <w:abstractNum w:abstractNumId="12" w15:restartNumberingAfterBreak="0">
     <w:nsid w:val="2E5B24BC"/>
     <w:multiLevelType w:val="multilevel"/>
     <w:tmpl w:val="E4FE8AA4"/>
@@ -15331,7 +15276,7 @@
       </w:rPr>
     </w:lvl>
   </w:abstractNum>
-  <w:abstractNum w:abstractNumId="13">
+  <w:abstractNum w:abstractNumId="13" w15:restartNumberingAfterBreak="0">
     <w:nsid w:val="2F300C7F"/>
     <w:multiLevelType w:val="hybridMultilevel"/>
     <w:tmpl w:val="7070F27A"/>
@@ -15420,7 +15365,7 @@
       </w:pPr>
     </w:lvl>
   </w:abstractNum>
-  <w:abstractNum w:abstractNumId="14">
+  <w:abstractNum w:abstractNumId="14" w15:restartNumberingAfterBreak="0">
     <w:nsid w:val="2F6E4CED"/>
     <w:multiLevelType w:val="hybridMultilevel"/>
     <w:tmpl w:val="A8684B7C"/>
@@ -15533,7 +15478,7 @@
       </w:rPr>
     </w:lvl>
   </w:abstractNum>
-  <w:abstractNum w:abstractNumId="15">
+  <w:abstractNum w:abstractNumId="15" w15:restartNumberingAfterBreak="0">
     <w:nsid w:val="35942B75"/>
     <w:multiLevelType w:val="hybridMultilevel"/>
     <w:tmpl w:val="FD1CDEC0"/>
@@ -15645,7 +15590,7 @@
       </w:rPr>
     </w:lvl>
   </w:abstractNum>
-  <w:abstractNum w:abstractNumId="16">
+  <w:abstractNum w:abstractNumId="16" w15:restartNumberingAfterBreak="0">
     <w:nsid w:val="3AC60BD6"/>
     <w:multiLevelType w:val="hybridMultilevel"/>
     <w:tmpl w:val="65BEB18A"/>
@@ -15758,7 +15703,7 @@
       </w:rPr>
     </w:lvl>
   </w:abstractNum>
-  <w:abstractNum w:abstractNumId="17">
+  <w:abstractNum w:abstractNumId="17" w15:restartNumberingAfterBreak="0">
     <w:nsid w:val="3B7C316E"/>
     <w:multiLevelType w:val="hybridMultilevel"/>
     <w:tmpl w:val="001A2F22"/>
@@ -15871,7 +15816,7 @@
       </w:rPr>
     </w:lvl>
   </w:abstractNum>
-  <w:abstractNum w:abstractNumId="18">
+  <w:abstractNum w:abstractNumId="18" w15:restartNumberingAfterBreak="0">
     <w:nsid w:val="3D756009"/>
     <w:multiLevelType w:val="hybridMultilevel"/>
     <w:tmpl w:val="AF18D48A"/>
@@ -15961,7 +15906,7 @@
       </w:pPr>
     </w:lvl>
   </w:abstractNum>
-  <w:abstractNum w:abstractNumId="19">
+  <w:abstractNum w:abstractNumId="19" w15:restartNumberingAfterBreak="0">
     <w:nsid w:val="43293C8E"/>
     <w:multiLevelType w:val="multilevel"/>
     <w:tmpl w:val="E4FE8AA4"/>
@@ -16077,7 +16022,7 @@
       </w:rPr>
     </w:lvl>
   </w:abstractNum>
-  <w:abstractNum w:abstractNumId="20">
+  <w:abstractNum w:abstractNumId="20" w15:restartNumberingAfterBreak="0">
     <w:nsid w:val="454370BC"/>
     <w:multiLevelType w:val="hybridMultilevel"/>
     <w:tmpl w:val="5E066B0C"/>
@@ -16163,7 +16108,7 @@
       </w:pPr>
     </w:lvl>
   </w:abstractNum>
-  <w:abstractNum w:abstractNumId="21">
+  <w:abstractNum w:abstractNumId="21" w15:restartNumberingAfterBreak="0">
     <w:nsid w:val="523F0B53"/>
     <w:multiLevelType w:val="multilevel"/>
     <w:tmpl w:val="DDA48C2C"/>
@@ -16277,7 +16222,7 @@
       </w:rPr>
     </w:lvl>
   </w:abstractNum>
-  <w:abstractNum w:abstractNumId="22">
+  <w:abstractNum w:abstractNumId="22" w15:restartNumberingAfterBreak="0">
     <w:nsid w:val="52887B78"/>
     <w:multiLevelType w:val="hybridMultilevel"/>
     <w:tmpl w:val="947E1B46"/>
@@ -16366,7 +16311,7 @@
       </w:pPr>
     </w:lvl>
   </w:abstractNum>
-  <w:abstractNum w:abstractNumId="23">
+  <w:abstractNum w:abstractNumId="23" w15:restartNumberingAfterBreak="0">
     <w:nsid w:val="5A9E21AC"/>
     <w:multiLevelType w:val="hybridMultilevel"/>
     <w:tmpl w:val="FD5E9AB2"/>
@@ -16479,7 +16424,7 @@
       </w:rPr>
     </w:lvl>
   </w:abstractNum>
-  <w:abstractNum w:abstractNumId="24">
+  <w:abstractNum w:abstractNumId="24" w15:restartNumberingAfterBreak="0">
     <w:nsid w:val="6026680B"/>
     <w:multiLevelType w:val="hybridMultilevel"/>
     <w:tmpl w:val="5316C574"/>
@@ -16565,7 +16510,7 @@
       </w:pPr>
     </w:lvl>
   </w:abstractNum>
-  <w:abstractNum w:abstractNumId="25">
+  <w:abstractNum w:abstractNumId="25" w15:restartNumberingAfterBreak="0">
     <w:nsid w:val="61444C39"/>
     <w:multiLevelType w:val="multilevel"/>
     <w:tmpl w:val="DDA48C2C"/>
@@ -16679,7 +16624,7 @@
       </w:rPr>
     </w:lvl>
   </w:abstractNum>
-  <w:abstractNum w:abstractNumId="26">
+  <w:abstractNum w:abstractNumId="26" w15:restartNumberingAfterBreak="0">
     <w:nsid w:val="619B3EA6"/>
     <w:multiLevelType w:val="hybridMultilevel"/>
     <w:tmpl w:val="1C122A4A"/>
@@ -16792,7 +16737,7 @@
       </w:rPr>
     </w:lvl>
   </w:abstractNum>
-  <w:abstractNum w:abstractNumId="27">
+  <w:abstractNum w:abstractNumId="27" w15:restartNumberingAfterBreak="0">
     <w:nsid w:val="635916A5"/>
     <w:multiLevelType w:val="hybridMultilevel"/>
     <w:tmpl w:val="1F4E693E"/>
@@ -16905,7 +16850,7 @@
       </w:rPr>
     </w:lvl>
   </w:abstractNum>
-  <w:abstractNum w:abstractNumId="28">
+  <w:abstractNum w:abstractNumId="28" w15:restartNumberingAfterBreak="0">
     <w:nsid w:val="65B111E3"/>
     <w:multiLevelType w:val="hybridMultilevel"/>
     <w:tmpl w:val="3664EB72"/>
@@ -16994,7 +16939,7 @@
       </w:pPr>
     </w:lvl>
   </w:abstractNum>
-  <w:abstractNum w:abstractNumId="29">
+  <w:abstractNum w:abstractNumId="29" w15:restartNumberingAfterBreak="0">
     <w:nsid w:val="69E96E16"/>
     <w:multiLevelType w:val="hybridMultilevel"/>
     <w:tmpl w:val="FD8C8174"/>
@@ -17080,7 +17025,7 @@
       </w:pPr>
     </w:lvl>
   </w:abstractNum>
-  <w:abstractNum w:abstractNumId="30">
+  <w:abstractNum w:abstractNumId="30" w15:restartNumberingAfterBreak="0">
     <w:nsid w:val="6A836115"/>
     <w:multiLevelType w:val="hybridMultilevel"/>
     <w:tmpl w:val="3BA2342A"/>
@@ -17193,7 +17138,7 @@
       </w:rPr>
     </w:lvl>
   </w:abstractNum>
-  <w:abstractNum w:abstractNumId="31">
+  <w:abstractNum w:abstractNumId="31" w15:restartNumberingAfterBreak="0">
     <w:nsid w:val="6A9535C4"/>
     <w:multiLevelType w:val="hybridMultilevel"/>
     <w:tmpl w:val="D1BCBB8C"/>
@@ -17279,7 +17224,7 @@
       </w:pPr>
     </w:lvl>
   </w:abstractNum>
-  <w:abstractNum w:abstractNumId="32">
+  <w:abstractNum w:abstractNumId="32" w15:restartNumberingAfterBreak="0">
     <w:nsid w:val="6C072446"/>
     <w:multiLevelType w:val="hybridMultilevel"/>
     <w:tmpl w:val="873205A4"/>
@@ -17392,7 +17337,7 @@
       </w:rPr>
     </w:lvl>
   </w:abstractNum>
-  <w:abstractNum w:abstractNumId="33">
+  <w:abstractNum w:abstractNumId="33" w15:restartNumberingAfterBreak="0">
     <w:nsid w:val="71213F0D"/>
     <w:multiLevelType w:val="multilevel"/>
     <w:tmpl w:val="235A82E4"/>
@@ -17505,7 +17450,7 @@
       </w:rPr>
     </w:lvl>
   </w:abstractNum>
-  <w:abstractNum w:abstractNumId="34">
+  <w:abstractNum w:abstractNumId="34" w15:restartNumberingAfterBreak="0">
     <w:nsid w:val="730E3FCA"/>
     <w:multiLevelType w:val="hybridMultilevel"/>
     <w:tmpl w:val="BE683178"/>
@@ -17591,7 +17536,7 @@
       </w:pPr>
     </w:lvl>
   </w:abstractNum>
-  <w:abstractNum w:abstractNumId="35">
+  <w:abstractNum w:abstractNumId="35" w15:restartNumberingAfterBreak="0">
     <w:nsid w:val="795A477C"/>
     <w:multiLevelType w:val="hybridMultilevel"/>
     <w:tmpl w:val="483690AA"/>
@@ -17789,7 +17734,7 @@
 </file>
 
 <file path=word/styles.xml><?xml version="1.0" encoding="utf-8"?>
-<w:styles xmlns:mc="http://schemas.openxmlformats.org/markup-compatibility/2006" xmlns:r="http://schemas.openxmlformats.org/officeDocument/2006/relationships" xmlns:w="http://schemas.openxmlformats.org/wordprocessingml/2006/main" xmlns:w14="http://schemas.microsoft.com/office/word/2010/wordml" mc:Ignorable="w14">
+<w:styles xmlns:mc="http://schemas.openxmlformats.org/markup-compatibility/2006" xmlns:r="http://schemas.openxmlformats.org/officeDocument/2006/relationships" xmlns:w="http://schemas.openxmlformats.org/wordprocessingml/2006/main" xmlns:w14="http://schemas.microsoft.com/office/word/2010/wordml" xmlns:w15="http://schemas.microsoft.com/office/word/2012/wordml" xmlns:w16se="http://schemas.microsoft.com/office/word/2015/wordml/symex" mc:Ignorable="w14 w15 w16se">
   <w:docDefaults>
     <w:rPrDefault>
       <w:rPr>
@@ -17805,144 +17750,378 @@
       </w:pPr>
     </w:pPrDefault>
   </w:docDefaults>
-  <w:latentStyles w:defLockedState="0" w:defUIPriority="99" w:defSemiHidden="1" w:defUnhideWhenUsed="1" w:defQFormat="0" w:count="267">
-    <w:lsdException w:name="Normal" w:semiHidden="0" w:uiPriority="0" w:unhideWhenUsed="0" w:qFormat="1"/>
-    <w:lsdException w:name="heading 1" w:semiHidden="0" w:uiPriority="9" w:unhideWhenUsed="0" w:qFormat="1"/>
-    <w:lsdException w:name="heading 2" w:uiPriority="9" w:qFormat="1"/>
-    <w:lsdException w:name="heading 3" w:uiPriority="9" w:qFormat="1"/>
-    <w:lsdException w:name="heading 4" w:uiPriority="9" w:qFormat="1"/>
-    <w:lsdException w:name="heading 5" w:uiPriority="9" w:qFormat="1"/>
-    <w:lsdException w:name="heading 6" w:uiPriority="9" w:qFormat="1"/>
-    <w:lsdException w:name="heading 7" w:uiPriority="9" w:qFormat="1"/>
-    <w:lsdException w:name="heading 8" w:uiPriority="9" w:qFormat="1"/>
-    <w:lsdException w:name="heading 9" w:uiPriority="9" w:qFormat="1"/>
-    <w:lsdException w:name="toc 1" w:uiPriority="39"/>
-    <w:lsdException w:name="toc 2" w:uiPriority="39"/>
-    <w:lsdException w:name="toc 3" w:uiPriority="39"/>
-    <w:lsdException w:name="toc 4" w:uiPriority="39"/>
-    <w:lsdException w:name="toc 5" w:uiPriority="39"/>
-    <w:lsdException w:name="toc 6" w:uiPriority="39"/>
-    <w:lsdException w:name="toc 7" w:uiPriority="39"/>
-    <w:lsdException w:name="toc 8" w:uiPriority="39"/>
-    <w:lsdException w:name="toc 9" w:uiPriority="39"/>
-    <w:lsdException w:name="caption" w:uiPriority="35" w:qFormat="1"/>
-    <w:lsdException w:name="Title" w:semiHidden="0" w:uiPriority="10" w:unhideWhenUsed="0" w:qFormat="1"/>
-    <w:lsdException w:name="Default Paragraph Font" w:uiPriority="1"/>
-    <w:lsdException w:name="Subtitle" w:semiHidden="0" w:uiPriority="11" w:unhideWhenUsed="0" w:qFormat="1"/>
-    <w:lsdException w:name="Strong" w:semiHidden="0" w:uiPriority="22" w:unhideWhenUsed="0" w:qFormat="1"/>
-    <w:lsdException w:name="Emphasis" w:semiHidden="0" w:uiPriority="20" w:unhideWhenUsed="0" w:qFormat="1"/>
-    <w:lsdException w:name="Table Grid" w:semiHidden="0" w:uiPriority="39" w:unhideWhenUsed="0"/>
-    <w:lsdException w:name="Placeholder Text" w:unhideWhenUsed="0"/>
-    <w:lsdException w:name="No Spacing" w:semiHidden="0" w:uiPriority="1" w:unhideWhenUsed="0" w:qFormat="1"/>
-    <w:lsdException w:name="Light Shading" w:semiHidden="0" w:uiPriority="60" w:unhideWhenUsed="0"/>
-    <w:lsdException w:name="Light List" w:semiHidden="0" w:uiPriority="61" w:unhideWhenUsed="0"/>
-    <w:lsdException w:name="Light Grid" w:semiHidden="0" w:uiPriority="62" w:unhideWhenUsed="0"/>
-    <w:lsdException w:name="Medium Shading 1" w:semiHidden="0" w:uiPriority="63" w:unhideWhenUsed="0"/>
-    <w:lsdException w:name="Medium Shading 2" w:semiHidden="0" w:uiPriority="64" w:unhideWhenUsed="0"/>
-    <w:lsdException w:name="Medium List 1" w:semiHidden="0" w:uiPriority="65" w:unhideWhenUsed="0"/>
-    <w:lsdException w:name="Medium List 2" w:semiHidden="0" w:uiPriority="66" w:unhideWhenUsed="0"/>
-    <w:lsdException w:name="Medium Grid 1" w:semiHidden="0" w:uiPriority="67" w:unhideWhenUsed="0"/>
-    <w:lsdException w:name="Medium Grid 2" w:semiHidden="0" w:uiPriority="68" w:unhideWhenUsed="0"/>
-    <w:lsdException w:name="Medium Grid 3" w:semiHidden="0" w:uiPriority="69" w:unhideWhenUsed="0"/>
-    <w:lsdException w:name="Dark List" w:semiHidden="0" w:uiPriority="70" w:unhideWhenUsed="0"/>
-    <w:lsdException w:name="Colorful Shading" w:semiHidden="0" w:uiPriority="71" w:unhideWhenUsed="0"/>
-    <w:lsdException w:name="Colorful List" w:semiHidden="0" w:uiPriority="72" w:unhideWhenUsed="0"/>
-    <w:lsdException w:name="Colorful Grid" w:semiHidden="0" w:uiPriority="73" w:unhideWhenUsed="0"/>
-    <w:lsdException w:name="Light Shading Accent 1" w:semiHidden="0" w:uiPriority="60" w:unhideWhenUsed="0"/>
-    <w:lsdException w:name="Light List Accent 1" w:semiHidden="0" w:uiPriority="61" w:unhideWhenUsed="0"/>
-    <w:lsdException w:name="Light Grid Accent 1" w:semiHidden="0" w:uiPriority="62" w:unhideWhenUsed="0"/>
-    <w:lsdException w:name="Medium Shading 1 Accent 1" w:semiHidden="0" w:uiPriority="63" w:unhideWhenUsed="0"/>
-    <w:lsdException w:name="Medium Shading 2 Accent 1" w:semiHidden="0" w:uiPriority="64" w:unhideWhenUsed="0"/>
-    <w:lsdException w:name="Medium List 1 Accent 1" w:semiHidden="0" w:uiPriority="65" w:unhideWhenUsed="0"/>
-    <w:lsdException w:name="Revision" w:unhideWhenUsed="0"/>
-    <w:lsdException w:name="List Paragraph" w:semiHidden="0" w:uiPriority="34" w:unhideWhenUsed="0" w:qFormat="1"/>
-    <w:lsdException w:name="Quote" w:semiHidden="0" w:uiPriority="29" w:unhideWhenUsed="0" w:qFormat="1"/>
-    <w:lsdException w:name="Intense Quote" w:semiHidden="0" w:uiPriority="30" w:unhideWhenUsed="0" w:qFormat="1"/>
-    <w:lsdException w:name="Medium List 2 Accent 1" w:semiHidden="0" w:uiPriority="66" w:unhideWhenUsed="0"/>
-    <w:lsdException w:name="Medium Grid 1 Accent 1" w:semiHidden="0" w:uiPriority="67" w:unhideWhenUsed="0"/>
-    <w:lsdException w:name="Medium Grid 2 Accent 1" w:semiHidden="0" w:uiPriority="68" w:unhideWhenUsed="0"/>
-    <w:lsdException w:name="Medium Grid 3 Accent 1" w:semiHidden="0" w:uiPriority="69" w:unhideWhenUsed="0"/>
-    <w:lsdException w:name="Dark List Accent 1" w:semiHidden="0" w:uiPriority="70" w:unhideWhenUsed="0"/>
-    <w:lsdException w:name="Colorful Shading Accent 1" w:semiHidden="0" w:uiPriority="71" w:unhideWhenUsed="0"/>
-    <w:lsdException w:name="Colorful List Accent 1" w:semiHidden="0" w:uiPriority="72" w:unhideWhenUsed="0"/>
-    <w:lsdException w:name="Colorful Grid Accent 1" w:semiHidden="0" w:uiPriority="73" w:unhideWhenUsed="0"/>
-    <w:lsdException w:name="Light Shading Accent 2" w:semiHidden="0" w:uiPriority="60" w:unhideWhenUsed="0"/>
-    <w:lsdException w:name="Light List Accent 2" w:semiHidden="0" w:uiPriority="61" w:unhideWhenUsed="0"/>
-    <w:lsdException w:name="Light Grid Accent 2" w:semiHidden="0" w:uiPriority="62" w:unhideWhenUsed="0"/>
-    <w:lsdException w:name="Medium Shading 1 Accent 2" w:semiHidden="0" w:uiPriority="63" w:unhideWhenUsed="0"/>
-    <w:lsdException w:name="Medium Shading 2 Accent 2" w:semiHidden="0" w:uiPriority="64" w:unhideWhenUsed="0"/>
-    <w:lsdException w:name="Medium List 1 Accent 2" w:semiHidden="0" w:uiPriority="65" w:unhideWhenUsed="0"/>
-    <w:lsdException w:name="Medium List 2 Accent 2" w:semiHidden="0" w:uiPriority="66" w:unhideWhenUsed="0"/>
-    <w:lsdException w:name="Medium Grid 1 Accent 2" w:semiHidden="0" w:uiPriority="67" w:unhideWhenUsed="0"/>
-    <w:lsdException w:name="Medium Grid 2 Accent 2" w:semiHidden="0" w:uiPriority="68" w:unhideWhenUsed="0"/>
-    <w:lsdException w:name="Medium Grid 3 Accent 2" w:semiHidden="0" w:uiPriority="69" w:unhideWhenUsed="0"/>
-    <w:lsdException w:name="Dark List Accent 2" w:semiHidden="0" w:uiPriority="70" w:unhideWhenUsed="0"/>
-    <w:lsdException w:name="Colorful Shading Accent 2" w:semiHidden="0" w:uiPriority="71" w:unhideWhenUsed="0"/>
-    <w:lsdException w:name="Colorful List Accent 2" w:semiHidden="0" w:uiPriority="72" w:unhideWhenUsed="0"/>
-    <w:lsdException w:name="Colorful Grid Accent 2" w:semiHidden="0" w:uiPriority="73" w:unhideWhenUsed="0"/>
-    <w:lsdException w:name="Light Shading Accent 3" w:semiHidden="0" w:uiPriority="60" w:unhideWhenUsed="0"/>
-    <w:lsdException w:name="Light List Accent 3" w:semiHidden="0" w:uiPriority="61" w:unhideWhenUsed="0"/>
-    <w:lsdException w:name="Light Grid Accent 3" w:semiHidden="0" w:uiPriority="62" w:unhideWhenUsed="0"/>
-    <w:lsdException w:name="Medium Shading 1 Accent 3" w:semiHidden="0" w:uiPriority="63" w:unhideWhenUsed="0"/>
-    <w:lsdException w:name="Medium Shading 2 Accent 3" w:semiHidden="0" w:uiPriority="64" w:unhideWhenUsed="0"/>
-    <w:lsdException w:name="Medium List 1 Accent 3" w:semiHidden="0" w:uiPriority="65" w:unhideWhenUsed="0"/>
-    <w:lsdException w:name="Medium List 2 Accent 3" w:semiHidden="0" w:uiPriority="66" w:unhideWhenUsed="0"/>
-    <w:lsdException w:name="Medium Grid 1 Accent 3" w:semiHidden="0" w:uiPriority="67" w:unhideWhenUsed="0"/>
-    <w:lsdException w:name="Medium Grid 2 Accent 3" w:semiHidden="0" w:uiPriority="68" w:unhideWhenUsed="0"/>
-    <w:lsdException w:name="Medium Grid 3 Accent 3" w:semiHidden="0" w:uiPriority="69" w:unhideWhenUsed="0"/>
-    <w:lsdException w:name="Dark List Accent 3" w:semiHidden="0" w:uiPriority="70" w:unhideWhenUsed="0"/>
-    <w:lsdException w:name="Colorful Shading Accent 3" w:semiHidden="0" w:uiPriority="71" w:unhideWhenUsed="0"/>
-    <w:lsdException w:name="Colorful List Accent 3" w:semiHidden="0" w:uiPriority="72" w:unhideWhenUsed="0"/>
-    <w:lsdException w:name="Colorful Grid Accent 3" w:semiHidden="0" w:uiPriority="73" w:unhideWhenUsed="0"/>
-    <w:lsdException w:name="Light Shading Accent 4" w:semiHidden="0" w:uiPriority="60" w:unhideWhenUsed="0"/>
-    <w:lsdException w:name="Light List Accent 4" w:semiHidden="0" w:uiPriority="61" w:unhideWhenUsed="0"/>
-    <w:lsdException w:name="Light Grid Accent 4" w:semiHidden="0" w:uiPriority="62" w:unhideWhenUsed="0"/>
-    <w:lsdException w:name="Medium Shading 1 Accent 4" w:semiHidden="0" w:uiPriority="63" w:unhideWhenUsed="0"/>
-    <w:lsdException w:name="Medium Shading 2 Accent 4" w:semiHidden="0" w:uiPriority="64" w:unhideWhenUsed="0"/>
-    <w:lsdException w:name="Medium List 1 Accent 4" w:semiHidden="0" w:uiPriority="65" w:unhideWhenUsed="0"/>
-    <w:lsdException w:name="Medium List 2 Accent 4" w:semiHidden="0" w:uiPriority="66" w:unhideWhenUsed="0"/>
-    <w:lsdException w:name="Medium Grid 1 Accent 4" w:semiHidden="0" w:uiPriority="67" w:unhideWhenUsed="0"/>
-    <w:lsdException w:name="Medium Grid 2 Accent 4" w:semiHidden="0" w:uiPriority="68" w:unhideWhenUsed="0"/>
-    <w:lsdException w:name="Medium Grid 3 Accent 4" w:semiHidden="0" w:uiPriority="69" w:unhideWhenUsed="0"/>
-    <w:lsdException w:name="Dark List Accent 4" w:semiHidden="0" w:uiPriority="70" w:unhideWhenUsed="0"/>
-    <w:lsdException w:name="Colorful Shading Accent 4" w:semiHidden="0" w:uiPriority="71" w:unhideWhenUsed="0"/>
-    <w:lsdException w:name="Colorful List Accent 4" w:semiHidden="0" w:uiPriority="72" w:unhideWhenUsed="0"/>
-    <w:lsdException w:name="Colorful Grid Accent 4" w:semiHidden="0" w:uiPriority="73" w:unhideWhenUsed="0"/>
-    <w:lsdException w:name="Light Shading Accent 5" w:semiHidden="0" w:uiPriority="60" w:unhideWhenUsed="0"/>
-    <w:lsdException w:name="Light List Accent 5" w:semiHidden="0" w:uiPriority="61" w:unhideWhenUsed="0"/>
-    <w:lsdException w:name="Light Grid Accent 5" w:semiHidden="0" w:uiPriority="62" w:unhideWhenUsed="0"/>
-    <w:lsdException w:name="Medium Shading 1 Accent 5" w:semiHidden="0" w:uiPriority="63" w:unhideWhenUsed="0"/>
-    <w:lsdException w:name="Medium Shading 2 Accent 5" w:semiHidden="0" w:uiPriority="64" w:unhideWhenUsed="0"/>
-    <w:lsdException w:name="Medium List 1 Accent 5" w:semiHidden="0" w:uiPriority="65" w:unhideWhenUsed="0"/>
-    <w:lsdException w:name="Medium List 2 Accent 5" w:semiHidden="0" w:uiPriority="66" w:unhideWhenUsed="0"/>
-    <w:lsdException w:name="Medium Grid 1 Accent 5" w:semiHidden="0" w:uiPriority="67" w:unhideWhenUsed="0"/>
-    <w:lsdException w:name="Medium Grid 2 Accent 5" w:semiHidden="0" w:uiPriority="68" w:unhideWhenUsed="0"/>
-    <w:lsdException w:name="Medium Grid 3 Accent 5" w:semiHidden="0" w:uiPriority="69" w:unhideWhenUsed="0"/>
-    <w:lsdException w:name="Dark List Accent 5" w:semiHidden="0" w:uiPriority="70" w:unhideWhenUsed="0"/>
-    <w:lsdException w:name="Colorful Shading Accent 5" w:semiHidden="0" w:uiPriority="71" w:unhideWhenUsed="0"/>
-    <w:lsdException w:name="Colorful List Accent 5" w:semiHidden="0" w:uiPriority="72" w:unhideWhenUsed="0"/>
-    <w:lsdException w:name="Colorful Grid Accent 5" w:semiHidden="0" w:uiPriority="73" w:unhideWhenUsed="0"/>
-    <w:lsdException w:name="Light Shading Accent 6" w:semiHidden="0" w:uiPriority="60" w:unhideWhenUsed="0"/>
-    <w:lsdException w:name="Light List Accent 6" w:semiHidden="0" w:uiPriority="61" w:unhideWhenUsed="0"/>
-    <w:lsdException w:name="Light Grid Accent 6" w:semiHidden="0" w:uiPriority="62" w:unhideWhenUsed="0"/>
-    <w:lsdException w:name="Medium Shading 1 Accent 6" w:semiHidden="0" w:uiPriority="63" w:unhideWhenUsed="0"/>
-    <w:lsdException w:name="Medium Shading 2 Accent 6" w:semiHidden="0" w:uiPriority="64" w:unhideWhenUsed="0"/>
-    <w:lsdException w:name="Medium List 1 Accent 6" w:semiHidden="0" w:uiPriority="65" w:unhideWhenUsed="0"/>
-    <w:lsdException w:name="Medium List 2 Accent 6" w:semiHidden="0" w:uiPriority="66" w:unhideWhenUsed="0"/>
-    <w:lsdException w:name="Medium Grid 1 Accent 6" w:semiHidden="0" w:uiPriority="67" w:unhideWhenUsed="0"/>
-    <w:lsdException w:name="Medium Grid 2 Accent 6" w:semiHidden="0" w:uiPriority="68" w:unhideWhenUsed="0"/>
-    <w:lsdException w:name="Medium Grid 3 Accent 6" w:semiHidden="0" w:uiPriority="69" w:unhideWhenUsed="0"/>
-    <w:lsdException w:name="Dark List Accent 6" w:semiHidden="0" w:uiPriority="70" w:unhideWhenUsed="0"/>
-    <w:lsdException w:name="Colorful Shading Accent 6" w:semiHidden="0" w:uiPriority="71" w:unhideWhenUsed="0"/>
-    <w:lsdException w:name="Colorful List Accent 6" w:semiHidden="0" w:uiPriority="72" w:unhideWhenUsed="0"/>
-    <w:lsdException w:name="Colorful Grid Accent 6" w:semiHidden="0" w:uiPriority="73" w:unhideWhenUsed="0"/>
-    <w:lsdException w:name="Subtle Emphasis" w:semiHidden="0" w:uiPriority="19" w:unhideWhenUsed="0" w:qFormat="1"/>
-    <w:lsdException w:name="Intense Emphasis" w:semiHidden="0" w:uiPriority="21" w:unhideWhenUsed="0" w:qFormat="1"/>
-    <w:lsdException w:name="Subtle Reference" w:semiHidden="0" w:uiPriority="31" w:unhideWhenUsed="0" w:qFormat="1"/>
-    <w:lsdException w:name="Intense Reference" w:semiHidden="0" w:uiPriority="32" w:unhideWhenUsed="0" w:qFormat="1"/>
-    <w:lsdException w:name="Book Title" w:semiHidden="0" w:uiPriority="33" w:unhideWhenUsed="0" w:qFormat="1"/>
-    <w:lsdException w:name="Bibliography" w:uiPriority="37"/>
-    <w:lsdException w:name="TOC Heading" w:uiPriority="39" w:qFormat="1"/>
+  <w:latentStyles w:defLockedState="0" w:defUIPriority="99" w:defSemiHidden="0" w:defUnhideWhenUsed="0" w:defQFormat="0" w:count="371">
+    <w:lsdException w:name="Normal" w:uiPriority="0" w:qFormat="1"/>
+    <w:lsdException w:name="heading 1" w:uiPriority="9" w:qFormat="1"/>
+    <w:lsdException w:name="heading 2" w:semiHidden="1" w:uiPriority="9" w:unhideWhenUsed="1" w:qFormat="1"/>
+    <w:lsdException w:name="heading 3" w:semiHidden="1" w:uiPriority="9" w:unhideWhenUsed="1" w:qFormat="1"/>
+    <w:lsdException w:name="heading 4" w:semiHidden="1" w:uiPriority="9" w:unhideWhenUsed="1" w:qFormat="1"/>
+    <w:lsdException w:name="heading 5" w:semiHidden="1" w:uiPriority="9" w:unhideWhenUsed="1" w:qFormat="1"/>
+    <w:lsdException w:name="heading 6" w:semiHidden="1" w:uiPriority="9" w:unhideWhenUsed="1" w:qFormat="1"/>
+    <w:lsdException w:name="heading 7" w:semiHidden="1" w:uiPriority="9" w:unhideWhenUsed="1" w:qFormat="1"/>
+    <w:lsdException w:name="heading 8" w:semiHidden="1" w:uiPriority="9" w:unhideWhenUsed="1" w:qFormat="1"/>
+    <w:lsdException w:name="heading 9" w:semiHidden="1" w:uiPriority="9" w:unhideWhenUsed="1" w:qFormat="1"/>
+    <w:lsdException w:name="index 1" w:semiHidden="1" w:unhideWhenUsed="1"/>
+    <w:lsdException w:name="index 2" w:semiHidden="1" w:unhideWhenUsed="1"/>
+    <w:lsdException w:name="index 3" w:semiHidden="1" w:unhideWhenUsed="1"/>
+    <w:lsdException w:name="index 4" w:semiHidden="1" w:unhideWhenUsed="1"/>
+    <w:lsdException w:name="index 5" w:semiHidden="1" w:unhideWhenUsed="1"/>
+    <w:lsdException w:name="index 6" w:semiHidden="1" w:unhideWhenUsed="1"/>
+    <w:lsdException w:name="index 7" w:semiHidden="1" w:unhideWhenUsed="1"/>
+    <w:lsdException w:name="index 8" w:semiHidden="1" w:unhideWhenUsed="1"/>
+    <w:lsdException w:name="index 9" w:semiHidden="1" w:unhideWhenUsed="1"/>
+    <w:lsdException w:name="toc 1" w:semiHidden="1" w:uiPriority="39" w:unhideWhenUsed="1"/>
+    <w:lsdException w:name="toc 2" w:semiHidden="1" w:uiPriority="39" w:unhideWhenUsed="1"/>
+    <w:lsdException w:name="toc 3" w:semiHidden="1" w:uiPriority="39" w:unhideWhenUsed="1"/>
+    <w:lsdException w:name="toc 4" w:semiHidden="1" w:uiPriority="39" w:unhideWhenUsed="1"/>
+    <w:lsdException w:name="toc 5" w:semiHidden="1" w:uiPriority="39" w:unhideWhenUsed="1"/>
+    <w:lsdException w:name="toc 6" w:semiHidden="1" w:uiPriority="39" w:unhideWhenUsed="1"/>
+    <w:lsdException w:name="toc 7" w:semiHidden="1" w:uiPriority="39" w:unhideWhenUsed="1"/>
+    <w:lsdException w:name="toc 8" w:semiHidden="1" w:uiPriority="39" w:unhideWhenUsed="1"/>
+    <w:lsdException w:name="toc 9" w:semiHidden="1" w:uiPriority="39" w:unhideWhenUsed="1"/>
+    <w:lsdException w:name="Normal Indent" w:semiHidden="1" w:unhideWhenUsed="1"/>
+    <w:lsdException w:name="footnote text" w:semiHidden="1" w:unhideWhenUsed="1"/>
+    <w:lsdException w:name="annotation text" w:semiHidden="1" w:unhideWhenUsed="1"/>
+    <w:lsdException w:name="header" w:semiHidden="1" w:unhideWhenUsed="1"/>
+    <w:lsdException w:name="footer" w:semiHidden="1" w:unhideWhenUsed="1"/>
+    <w:lsdException w:name="index heading" w:semiHidden="1" w:unhideWhenUsed="1"/>
+    <w:lsdException w:name="caption" w:semiHidden="1" w:uiPriority="35" w:unhideWhenUsed="1" w:qFormat="1"/>
+    <w:lsdException w:name="table of figures" w:semiHidden="1" w:unhideWhenUsed="1"/>
+    <w:lsdException w:name="envelope address" w:semiHidden="1" w:unhideWhenUsed="1"/>
+    <w:lsdException w:name="envelope return" w:semiHidden="1" w:unhideWhenUsed="1"/>
+    <w:lsdException w:name="footnote reference" w:semiHidden="1" w:unhideWhenUsed="1"/>
+    <w:lsdException w:name="annotation reference" w:semiHidden="1" w:unhideWhenUsed="1"/>
+    <w:lsdException w:name="line number" w:semiHidden="1" w:unhideWhenUsed="1"/>
+    <w:lsdException w:name="page number" w:semiHidden="1" w:unhideWhenUsed="1"/>
+    <w:lsdException w:name="endnote reference" w:semiHidden="1" w:unhideWhenUsed="1"/>
+    <w:lsdException w:name="endnote text" w:semiHidden="1" w:unhideWhenUsed="1"/>
+    <w:lsdException w:name="table of authorities" w:semiHidden="1" w:unhideWhenUsed="1"/>
+    <w:lsdException w:name="macro" w:semiHidden="1" w:unhideWhenUsed="1"/>
+    <w:lsdException w:name="toa heading" w:semiHidden="1" w:unhideWhenUsed="1"/>
+    <w:lsdException w:name="List" w:semiHidden="1" w:unhideWhenUsed="1"/>
+    <w:lsdException w:name="List Bullet" w:semiHidden="1" w:unhideWhenUsed="1"/>
+    <w:lsdException w:name="List Number" w:semiHidden="1" w:unhideWhenUsed="1"/>
+    <w:lsdException w:name="List 2" w:semiHidden="1" w:unhideWhenUsed="1"/>
+    <w:lsdException w:name="List 3" w:semiHidden="1" w:unhideWhenUsed="1"/>
+    <w:lsdException w:name="List 4" w:semiHidden="1" w:unhideWhenUsed="1"/>
+    <w:lsdException w:name="List 5" w:semiHidden="1" w:unhideWhenUsed="1"/>
+    <w:lsdException w:name="List Bullet 2" w:semiHidden="1" w:unhideWhenUsed="1"/>
+    <w:lsdException w:name="List Bullet 3" w:semiHidden="1" w:unhideWhenUsed="1"/>
+    <w:lsdException w:name="List Bullet 4" w:semiHidden="1" w:unhideWhenUsed="1"/>
+    <w:lsdException w:name="List Bullet 5" w:semiHidden="1" w:unhideWhenUsed="1"/>
+    <w:lsdException w:name="List Number 2" w:semiHidden="1" w:unhideWhenUsed="1"/>
+    <w:lsdException w:name="List Number 3" w:semiHidden="1" w:unhideWhenUsed="1"/>
+    <w:lsdException w:name="List Number 4" w:semiHidden="1" w:unhideWhenUsed="1"/>
+    <w:lsdException w:name="List Number 5" w:semiHidden="1" w:unhideWhenUsed="1"/>
+    <w:lsdException w:name="Title" w:uiPriority="10" w:qFormat="1"/>
+    <w:lsdException w:name="Closing" w:semiHidden="1" w:unhideWhenUsed="1"/>
+    <w:lsdException w:name="Signature" w:semiHidden="1" w:unhideWhenUsed="1"/>
+    <w:lsdException w:name="Default Paragraph Font" w:semiHidden="1" w:uiPriority="1" w:unhideWhenUsed="1"/>
+    <w:lsdException w:name="Body Text" w:semiHidden="1" w:unhideWhenUsed="1"/>
+    <w:lsdException w:name="Body Text Indent" w:semiHidden="1" w:unhideWhenUsed="1"/>
+    <w:lsdException w:name="List Continue" w:semiHidden="1" w:unhideWhenUsed="1"/>
+    <w:lsdException w:name="List Continue 2" w:semiHidden="1" w:unhideWhenUsed="1"/>
+    <w:lsdException w:name="List Continue 3" w:semiHidden="1" w:unhideWhenUsed="1"/>
+    <w:lsdException w:name="List Continue 4" w:semiHidden="1" w:unhideWhenUsed="1"/>
+    <w:lsdException w:name="List Continue 5" w:semiHidden="1" w:unhideWhenUsed="1"/>
+    <w:lsdException w:name="Message Header" w:semiHidden="1" w:unhideWhenUsed="1"/>
+    <w:lsdException w:name="Subtitle" w:uiPriority="11" w:qFormat="1"/>
+    <w:lsdException w:name="Salutation" w:semiHidden="1" w:unhideWhenUsed="1"/>
+    <w:lsdException w:name="Date" w:semiHidden="1" w:unhideWhenUsed="1"/>
+    <w:lsdException w:name="Body Text First Indent" w:semiHidden="1" w:unhideWhenUsed="1"/>
+    <w:lsdException w:name="Body Text First Indent 2" w:semiHidden="1" w:unhideWhenUsed="1"/>
+    <w:lsdException w:name="Note Heading" w:semiHidden="1" w:unhideWhenUsed="1"/>
+    <w:lsdException w:name="Body Text 2" w:semiHidden="1" w:unhideWhenUsed="1"/>
+    <w:lsdException w:name="Body Text 3" w:semiHidden="1" w:unhideWhenUsed="1"/>
+    <w:lsdException w:name="Body Text Indent 2" w:semiHidden="1" w:unhideWhenUsed="1"/>
+    <w:lsdException w:name="Body Text Indent 3" w:semiHidden="1" w:unhideWhenUsed="1"/>
+    <w:lsdException w:name="Block Text" w:semiHidden="1" w:unhideWhenUsed="1"/>
+    <w:lsdException w:name="Hyperlink" w:semiHidden="1" w:unhideWhenUsed="1"/>
+    <w:lsdException w:name="FollowedHyperlink" w:semiHidden="1" w:unhideWhenUsed="1"/>
+    <w:lsdException w:name="Strong" w:uiPriority="22" w:qFormat="1"/>
+    <w:lsdException w:name="Emphasis" w:uiPriority="20" w:qFormat="1"/>
+    <w:lsdException w:name="Document Map" w:semiHidden="1" w:unhideWhenUsed="1"/>
+    <w:lsdException w:name="Plain Text" w:semiHidden="1" w:unhideWhenUsed="1"/>
+    <w:lsdException w:name="E-mail Signature" w:semiHidden="1" w:unhideWhenUsed="1"/>
+    <w:lsdException w:name="HTML Top of Form" w:semiHidden="1" w:unhideWhenUsed="1"/>
+    <w:lsdException w:name="HTML Bottom of Form" w:semiHidden="1" w:unhideWhenUsed="1"/>
+    <w:lsdException w:name="Normal (Web)" w:semiHidden="1" w:unhideWhenUsed="1"/>
+    <w:lsdException w:name="HTML Acronym" w:semiHidden="1" w:unhideWhenUsed="1"/>
+    <w:lsdException w:name="HTML Address" w:semiHidden="1" w:unhideWhenUsed="1"/>
+    <w:lsdException w:name="HTML Cite" w:semiHidden="1" w:unhideWhenUsed="1"/>
+    <w:lsdException w:name="HTML Code" w:semiHidden="1" w:unhideWhenUsed="1"/>
+    <w:lsdException w:name="HTML Definition" w:semiHidden="1" w:unhideWhenUsed="1"/>
+    <w:lsdException w:name="HTML Keyboard" w:semiHidden="1" w:unhideWhenUsed="1"/>
+    <w:lsdException w:name="HTML Preformatted" w:semiHidden="1" w:unhideWhenUsed="1"/>
+    <w:lsdException w:name="HTML Sample" w:semiHidden="1" w:unhideWhenUsed="1"/>
+    <w:lsdException w:name="HTML Typewriter" w:semiHidden="1" w:unhideWhenUsed="1"/>
+    <w:lsdException w:name="HTML Variable" w:semiHidden="1" w:unhideWhenUsed="1"/>
+    <w:lsdException w:name="Normal Table" w:semiHidden="1" w:unhideWhenUsed="1"/>
+    <w:lsdException w:name="annotation subject" w:semiHidden="1" w:unhideWhenUsed="1"/>
+    <w:lsdException w:name="No List" w:semiHidden="1" w:unhideWhenUsed="1"/>
+    <w:lsdException w:name="Outline List 1" w:semiHidden="1" w:unhideWhenUsed="1"/>
+    <w:lsdException w:name="Outline List 2" w:semiHidden="1" w:unhideWhenUsed="1"/>
+    <w:lsdException w:name="Outline List 3" w:semiHidden="1" w:unhideWhenUsed="1"/>
+    <w:lsdException w:name="Table Simple 1" w:semiHidden="1" w:unhideWhenUsed="1"/>
+    <w:lsdException w:name="Table Simple 2" w:semiHidden="1" w:unhideWhenUsed="1"/>
+    <w:lsdException w:name="Table Simple 3" w:semiHidden="1" w:unhideWhenUsed="1"/>
+    <w:lsdException w:name="Table Classic 1" w:semiHidden="1" w:unhideWhenUsed="1"/>
+    <w:lsdException w:name="Table Classic 2" w:semiHidden="1" w:unhideWhenUsed="1"/>
+    <w:lsdException w:name="Table Classic 3" w:semiHidden="1" w:unhideWhenUsed="1"/>
+    <w:lsdException w:name="Table Classic 4" w:semiHidden="1" w:unhideWhenUsed="1"/>
+    <w:lsdException w:name="Table Colorful 1" w:semiHidden="1" w:unhideWhenUsed="1"/>
+    <w:lsdException w:name="Table Colorful 2" w:semiHidden="1" w:unhideWhenUsed="1"/>
+    <w:lsdException w:name="Table Colorful 3" w:semiHidden="1" w:unhideWhenUsed="1"/>
+    <w:lsdException w:name="Table Columns 1" w:semiHidden="1" w:unhideWhenUsed="1"/>
+    <w:lsdException w:name="Table Columns 2" w:semiHidden="1" w:unhideWhenUsed="1"/>
+    <w:lsdException w:name="Table Columns 3" w:semiHidden="1" w:unhideWhenUsed="1"/>
+    <w:lsdException w:name="Table Columns 4" w:semiHidden="1" w:unhideWhenUsed="1"/>
+    <w:lsdException w:name="Table Columns 5" w:semiHidden="1" w:unhideWhenUsed="1"/>
+    <w:lsdException w:name="Table Grid 1" w:semiHidden="1" w:unhideWhenUsed="1"/>
+    <w:lsdException w:name="Table Grid 2" w:semiHidden="1" w:unhideWhenUsed="1"/>
+    <w:lsdException w:name="Table Grid 3" w:semiHidden="1" w:unhideWhenUsed="1"/>
+    <w:lsdException w:name="Table Grid 4" w:semiHidden="1" w:unhideWhenUsed="1"/>
+    <w:lsdException w:name="Table Grid 5" w:semiHidden="1" w:unhideWhenUsed="1"/>
+    <w:lsdException w:name="Table Grid 6" w:semiHidden="1" w:unhideWhenUsed="1"/>
+    <w:lsdException w:name="Table Grid 7" w:semiHidden="1" w:unhideWhenUsed="1"/>
+    <w:lsdException w:name="Table Grid 8" w:semiHidden="1" w:unhideWhenUsed="1"/>
+    <w:lsdException w:name="Table List 1" w:semiHidden="1" w:unhideWhenUsed="1"/>
+    <w:lsdException w:name="Table List 2" w:semiHidden="1" w:unhideWhenUsed="1"/>
+    <w:lsdException w:name="Table List 3" w:semiHidden="1" w:unhideWhenUsed="1"/>
+    <w:lsdException w:name="Table List 4" w:semiHidden="1" w:unhideWhenUsed="1"/>
+    <w:lsdException w:name="Table List 5" w:semiHidden="1" w:unhideWhenUsed="1"/>
+    <w:lsdException w:name="Table List 6" w:semiHidden="1" w:unhideWhenUsed="1"/>
+    <w:lsdException w:name="Table List 7" w:semiHidden="1" w:unhideWhenUsed="1"/>
+    <w:lsdException w:name="Table List 8" w:semiHidden="1" w:unhideWhenUsed="1"/>
+    <w:lsdException w:name="Table 3D effects 1" w:semiHidden="1" w:unhideWhenUsed="1"/>
+    <w:lsdException w:name="Table 3D effects 2" w:semiHidden="1" w:unhideWhenUsed="1"/>
+    <w:lsdException w:name="Table 3D effects 3" w:semiHidden="1" w:unhideWhenUsed="1"/>
+    <w:lsdException w:name="Table Contemporary" w:semiHidden="1" w:unhideWhenUsed="1"/>
+    <w:lsdException w:name="Table Elegant" w:semiHidden="1" w:unhideWhenUsed="1"/>
+    <w:lsdException w:name="Table Professional" w:semiHidden="1" w:unhideWhenUsed="1"/>
+    <w:lsdException w:name="Table Subtle 1" w:semiHidden="1" w:unhideWhenUsed="1"/>
+    <w:lsdException w:name="Table Subtle 2" w:semiHidden="1" w:unhideWhenUsed="1"/>
+    <w:lsdException w:name="Table Web 1" w:semiHidden="1" w:unhideWhenUsed="1"/>
+    <w:lsdException w:name="Table Web 2" w:semiHidden="1" w:unhideWhenUsed="1"/>
+    <w:lsdException w:name="Table Web 3" w:semiHidden="1" w:unhideWhenUsed="1"/>
+    <w:lsdException w:name="Balloon Text" w:semiHidden="1" w:unhideWhenUsed="1"/>
+    <w:lsdException w:name="Table Grid" w:uiPriority="39"/>
+    <w:lsdException w:name="Table Theme" w:semiHidden="1" w:unhideWhenUsed="1"/>
+    <w:lsdException w:name="Placeholder Text" w:semiHidden="1"/>
+    <w:lsdException w:name="No Spacing" w:uiPriority="1" w:qFormat="1"/>
+    <w:lsdException w:name="Light Shading" w:uiPriority="60"/>
+    <w:lsdException w:name="Light List" w:uiPriority="61"/>
+    <w:lsdException w:name="Light Grid" w:uiPriority="62"/>
+    <w:lsdException w:name="Medium Shading 1" w:uiPriority="63"/>
+    <w:lsdException w:name="Medium Shading 2" w:uiPriority="64"/>
+    <w:lsdException w:name="Medium List 1" w:uiPriority="65"/>
+    <w:lsdException w:name="Medium List 2" w:uiPriority="66"/>
+    <w:lsdException w:name="Medium Grid 1" w:uiPriority="67"/>
+    <w:lsdException w:name="Medium Grid 2" w:uiPriority="68"/>
+    <w:lsdException w:name="Medium Grid 3" w:uiPriority="69"/>
+    <w:lsdException w:name="Dark List" w:uiPriority="70"/>
+    <w:lsdException w:name="Colorful Shading" w:uiPriority="71"/>
+    <w:lsdException w:name="Colorful List" w:uiPriority="72"/>
+    <w:lsdException w:name="Colorful Grid" w:uiPriority="73"/>
+    <w:lsdException w:name="Light Shading Accent 1" w:uiPriority="60"/>
+    <w:lsdException w:name="Light List Accent 1" w:uiPriority="61"/>
+    <w:lsdException w:name="Light Grid Accent 1" w:uiPriority="62"/>
+    <w:lsdException w:name="Medium Shading 1 Accent 1" w:uiPriority="63"/>
+    <w:lsdException w:name="Medium Shading 2 Accent 1" w:uiPriority="64"/>
+    <w:lsdException w:name="Medium List 1 Accent 1" w:uiPriority="65"/>
+    <w:lsdException w:name="Revision" w:semiHidden="1"/>
+    <w:lsdException w:name="List Paragraph" w:uiPriority="34" w:qFormat="1"/>
+    <w:lsdException w:name="Quote" w:uiPriority="29" w:qFormat="1"/>
+    <w:lsdException w:name="Intense Quote" w:uiPriority="30" w:qFormat="1"/>
+    <w:lsdException w:name="Medium List 2 Accent 1" w:uiPriority="66"/>
+    <w:lsdException w:name="Medium Grid 1 Accent 1" w:uiPriority="67"/>
+    <w:lsdException w:name="Medium Grid 2 Accent 1" w:uiPriority="68"/>
+    <w:lsdException w:name="Medium Grid 3 Accent 1" w:uiPriority="69"/>
+    <w:lsdException w:name="Dark List Accent 1" w:uiPriority="70"/>
+    <w:lsdException w:name="Colorful Shading Accent 1" w:uiPriority="71"/>
+    <w:lsdException w:name="Colorful List Accent 1" w:uiPriority="72"/>
+    <w:lsdException w:name="Colorful Grid Accent 1" w:uiPriority="73"/>
+    <w:lsdException w:name="Light Shading Accent 2" w:uiPriority="60"/>
+    <w:lsdException w:name="Light List Accent 2" w:uiPriority="61"/>
+    <w:lsdException w:name="Light Grid Accent 2" w:uiPriority="62"/>
+    <w:lsdException w:name="Medium Shading 1 Accent 2" w:uiPriority="63"/>
+    <w:lsdException w:name="Medium Shading 2 Accent 2" w:uiPriority="64"/>
+    <w:lsdException w:name="Medium List 1 Accent 2" w:uiPriority="65"/>
+    <w:lsdException w:name="Medium List 2 Accent 2" w:uiPriority="66"/>
+    <w:lsdException w:name="Medium Grid 1 Accent 2" w:uiPriority="67"/>
+    <w:lsdException w:name="Medium Grid 2 Accent 2" w:uiPriority="68"/>
+    <w:lsdException w:name="Medium Grid 3 Accent 2" w:uiPriority="69"/>
+    <w:lsdException w:name="Dark List Accent 2" w:uiPriority="70"/>
+    <w:lsdException w:name="Colorful Shading Accent 2" w:uiPriority="71"/>
+    <w:lsdException w:name="Colorful List Accent 2" w:uiPriority="72"/>
+    <w:lsdException w:name="Colorful Grid Accent 2" w:uiPriority="73"/>
+    <w:lsdException w:name="Light Shading Accent 3" w:uiPriority="60"/>
+    <w:lsdException w:name="Light List Accent 3" w:uiPriority="61"/>
+    <w:lsdException w:name="Light Grid Accent 3" w:uiPriority="62"/>
+    <w:lsdException w:name="Medium Shading 1 Accent 3" w:uiPriority="63"/>
+    <w:lsdException w:name="Medium Shading 2 Accent 3" w:uiPriority="64"/>
+    <w:lsdException w:name="Medium List 1 Accent 3" w:uiPriority="65"/>
+    <w:lsdException w:name="Medium List 2 Accent 3" w:uiPriority="66"/>
+    <w:lsdException w:name="Medium Grid 1 Accent 3" w:uiPriority="67"/>
+    <w:lsdException w:name="Medium Grid 2 Accent 3" w:uiPriority="68"/>
+    <w:lsdException w:name="Medium Grid 3 Accent 3" w:uiPriority="69"/>
+    <w:lsdException w:name="Dark List Accent 3" w:uiPriority="70"/>
+    <w:lsdException w:name="Colorful Shading Accent 3" w:uiPriority="71"/>
+    <w:lsdException w:name="Colorful List Accent 3" w:uiPriority="72"/>
+    <w:lsdException w:name="Colorful Grid Accent 3" w:uiPriority="73"/>
+    <w:lsdException w:name="Light Shading Accent 4" w:uiPriority="60"/>
+    <w:lsdException w:name="Light List Accent 4" w:uiPriority="61"/>
+    <w:lsdException w:name="Light Grid Accent 4" w:uiPriority="62"/>
+    <w:lsdException w:name="Medium Shading 1 Accent 4" w:uiPriority="63"/>
+    <w:lsdException w:name="Medium Shading 2 Accent 4" w:uiPriority="64"/>
+    <w:lsdException w:name="Medium List 1 Accent 4" w:uiPriority="65"/>
+    <w:lsdException w:name="Medium List 2 Accent 4" w:uiPriority="66"/>
+    <w:lsdException w:name="Medium Grid 1 Accent 4" w:uiPriority="67"/>
+    <w:lsdException w:name="Medium Grid 2 Accent 4" w:uiPriority="68"/>
+    <w:lsdException w:name="Medium Grid 3 Accent 4" w:uiPriority="69"/>
+    <w:lsdException w:name="Dark List Accent 4" w:uiPriority="70"/>
+    <w:lsdException w:name="Colorful Shading Accent 4" w:uiPriority="71"/>
+    <w:lsdException w:name="Colorful List Accent 4" w:uiPriority="72"/>
+    <w:lsdException w:name="Colorful Grid Accent 4" w:uiPriority="73"/>
+    <w:lsdException w:name="Light Shading Accent 5" w:uiPriority="60"/>
+    <w:lsdException w:name="Light List Accent 5" w:uiPriority="61"/>
+    <w:lsdException w:name="Light Grid Accent 5" w:uiPriority="62"/>
+    <w:lsdException w:name="Medium Shading 1 Accent 5" w:uiPriority="63"/>
+    <w:lsdException w:name="Medium Shading 2 Accent 5" w:uiPriority="64"/>
+    <w:lsdException w:name="Medium List 1 Accent 5" w:uiPriority="65"/>
+    <w:lsdException w:name="Medium List 2 Accent 5" w:uiPriority="66"/>
+    <w:lsdException w:name="Medium Grid 1 Accent 5" w:uiPriority="67"/>
+    <w:lsdException w:name="Medium Grid 2 Accent 5" w:uiPriority="68"/>
+    <w:lsdException w:name="Medium Grid 3 Accent 5" w:uiPriority="69"/>
+    <w:lsdException w:name="Dark List Accent 5" w:uiPriority="70"/>
+    <w:lsdException w:name="Colorful Shading Accent 5" w:uiPriority="71"/>
+    <w:lsdException w:name="Colorful List Accent 5" w:uiPriority="72"/>
+    <w:lsdException w:name="Colorful Grid Accent 5" w:uiPriority="73"/>
+    <w:lsdException w:name="Light Shading Accent 6" w:uiPriority="60"/>
+    <w:lsdException w:name="Light List Accent 6" w:uiPriority="61"/>
+    <w:lsdException w:name="Light Grid Accent 6" w:uiPriority="62"/>
+    <w:lsdException w:name="Medium Shading 1 Accent 6" w:uiPriority="63"/>
+    <w:lsdException w:name="Medium Shading 2 Accent 6" w:uiPriority="64"/>
+    <w:lsdException w:name="Medium List 1 Accent 6" w:uiPriority="65"/>
+    <w:lsdException w:name="Medium List 2 Accent 6" w:uiPriority="66"/>
+    <w:lsdException w:name="Medium Grid 1 Accent 6" w:uiPriority="67"/>
+    <w:lsdException w:name="Medium Grid 2 Accent 6" w:uiPriority="68"/>
+    <w:lsdException w:name="Medium Grid 3 Accent 6" w:uiPriority="69"/>
+    <w:lsdException w:name="Dark List Accent 6" w:uiPriority="70"/>
+    <w:lsdException w:name="Colorful Shading Accent 6" w:uiPriority="71"/>
+    <w:lsdException w:name="Colorful List Accent 6" w:uiPriority="72"/>
+    <w:lsdException w:name="Colorful Grid Accent 6" w:uiPriority="73"/>
+    <w:lsdException w:name="Subtle Emphasis" w:uiPriority="19" w:qFormat="1"/>
+    <w:lsdException w:name="Intense Emphasis" w:uiPriority="21" w:qFormat="1"/>
+    <w:lsdException w:name="Subtle Reference" w:uiPriority="31" w:qFormat="1"/>
+    <w:lsdException w:name="Intense Reference" w:uiPriority="32" w:qFormat="1"/>
+    <w:lsdException w:name="Book Title" w:uiPriority="33" w:qFormat="1"/>
+    <w:lsdException w:name="Bibliography" w:semiHidden="1" w:uiPriority="37" w:unhideWhenUsed="1"/>
+    <w:lsdException w:name="TOC Heading" w:semiHidden="1" w:uiPriority="39" w:unhideWhenUsed="1" w:qFormat="1"/>
+    <w:lsdException w:name="Plain Table 1" w:uiPriority="41"/>
+    <w:lsdException w:name="Plain Table 2" w:uiPriority="42"/>
+    <w:lsdException w:name="Plain Table 3" w:uiPriority="43"/>
+    <w:lsdException w:name="Plain Table 4" w:uiPriority="44"/>
+    <w:lsdException w:name="Plain Table 5" w:uiPriority="45"/>
+    <w:lsdException w:name="Grid Table Light" w:uiPriority="40"/>
+    <w:lsdException w:name="Grid Table 1 Light" w:uiPriority="46"/>
+    <w:lsdException w:name="Grid Table 2" w:uiPriority="47"/>
+    <w:lsdException w:name="Grid Table 3" w:uiPriority="48"/>
+    <w:lsdException w:name="Grid Table 4" w:uiPriority="49"/>
+    <w:lsdException w:name="Grid Table 5 Dark" w:uiPriority="50"/>
+    <w:lsdException w:name="Grid Table 6 Colorful" w:uiPriority="51"/>
+    <w:lsdException w:name="Grid Table 7 Colorful" w:uiPriority="52"/>
+    <w:lsdException w:name="Grid Table 1 Light Accent 1" w:uiPriority="46"/>
+    <w:lsdException w:name="Grid Table 2 Accent 1" w:uiPriority="47"/>
+    <w:lsdException w:name="Grid Table 3 Accent 1" w:uiPriority="48"/>
+    <w:lsdException w:name="Grid Table 4 Accent 1" w:uiPriority="49"/>
+    <w:lsdException w:name="Grid Table 5 Dark Accent 1" w:uiPriority="50"/>
+    <w:lsdException w:name="Grid Table 6 Colorful Accent 1" w:uiPriority="51"/>
+    <w:lsdException w:name="Grid Table 7 Colorful Accent 1" w:uiPriority="52"/>
+    <w:lsdException w:name="Grid Table 1 Light Accent 2" w:uiPriority="46"/>
+    <w:lsdException w:name="Grid Table 2 Accent 2" w:uiPriority="47"/>
+    <w:lsdException w:name="Grid Table 3 Accent 2" w:uiPriority="48"/>
+    <w:lsdException w:name="Grid Table 4 Accent 2" w:uiPriority="49"/>
+    <w:lsdException w:name="Grid Table 5 Dark Accent 2" w:uiPriority="50"/>
+    <w:lsdException w:name="Grid Table 6 Colorful Accent 2" w:uiPriority="51"/>
+    <w:lsdException w:name="Grid Table 7 Colorful Accent 2" w:uiPriority="52"/>
+    <w:lsdException w:name="Grid Table 1 Light Accent 3" w:uiPriority="46"/>
+    <w:lsdException w:name="Grid Table 2 Accent 3" w:uiPriority="47"/>
+    <w:lsdException w:name="Grid Table 3 Accent 3" w:uiPriority="48"/>
+    <w:lsdException w:name="Grid Table 4 Accent 3" w:uiPriority="49"/>
+    <w:lsdException w:name="Grid Table 5 Dark Accent 3" w:uiPriority="50"/>
+    <w:lsdException w:name="Grid Table 6 Colorful Accent 3" w:uiPriority="51"/>
+    <w:lsdException w:name="Grid Table 7 Colorful Accent 3" w:uiPriority="52"/>
+    <w:lsdException w:name="Grid Table 1 Light Accent 4" w:uiPriority="46"/>
+    <w:lsdException w:name="Grid Table 2 Accent 4" w:uiPriority="47"/>
+    <w:lsdException w:name="Grid Table 3 Accent 4" w:uiPriority="48"/>
+    <w:lsdException w:name="Grid Table 4 Accent 4" w:uiPriority="49"/>
+    <w:lsdException w:name="Grid Table 5 Dark Accent 4" w:uiPriority="50"/>
+    <w:lsdException w:name="Grid Table 6 Colorful Accent 4" w:uiPriority="51"/>
+    <w:lsdException w:name="Grid Table 7 Colorful Accent 4" w:uiPriority="52"/>
+    <w:lsdException w:name="Grid Table 1 Light Accent 5" w:uiPriority="46"/>
+    <w:lsdException w:name="Grid Table 2 Accent 5" w:uiPriority="47"/>
+    <w:lsdException w:name="Grid Table 3 Accent 5" w:uiPriority="48"/>
+    <w:lsdException w:name="Grid Table 4 Accent 5" w:uiPriority="49"/>
+    <w:lsdException w:name="Grid Table 5 Dark Accent 5" w:uiPriority="50"/>
+    <w:lsdException w:name="Grid Table 6 Colorful Accent 5" w:uiPriority="51"/>
+    <w:lsdException w:name="Grid Table 7 Colorful Accent 5" w:uiPriority="52"/>
+    <w:lsdException w:name="Grid Table 1 Light Accent 6" w:uiPriority="46"/>
+    <w:lsdException w:name="Grid Table 2 Accent 6" w:uiPriority="47"/>
+    <w:lsdException w:name="Grid Table 3 Accent 6" w:uiPriority="48"/>
+    <w:lsdException w:name="Grid Table 4 Accent 6" w:uiPriority="49"/>
+    <w:lsdException w:name="Grid Table 5 Dark Accent 6" w:uiPriority="50"/>
+    <w:lsdException w:name="Grid Table 6 Colorful Accent 6" w:uiPriority="51"/>
+    <w:lsdException w:name="Grid Table 7 Colorful Accent 6" w:uiPriority="52"/>
+    <w:lsdException w:name="List Table 1 Light" w:uiPriority="46"/>
+    <w:lsdException w:name="List Table 2" w:uiPriority="47"/>
+    <w:lsdException w:name="List Table 3" w:uiPriority="48"/>
+    <w:lsdException w:name="List Table 4" w:uiPriority="49"/>
+    <w:lsdException w:name="List Table 5 Dark" w:uiPriority="50"/>
+    <w:lsdException w:name="List Table 6 Colorful" w:uiPriority="51"/>
+    <w:lsdException w:name="List Table 7 Colorful" w:uiPriority="52"/>
+    <w:lsdException w:name="List Table 1 Light Accent 1" w:uiPriority="46"/>
+    <w:lsdException w:name="List Table 2 Accent 1" w:uiPriority="47"/>
+    <w:lsdException w:name="List Table 3 Accent 1" w:uiPriority="48"/>
+    <w:lsdException w:name="List Table 4 Accent 1" w:uiPriority="49"/>
+    <w:lsdException w:name="List Table 5 Dark Accent 1" w:uiPriority="50"/>
+    <w:lsdException w:name="List Table 6 Colorful Accent 1" w:uiPriority="51"/>
+    <w:lsdException w:name="List Table 7 Colorful Accent 1" w:uiPriority="52"/>
+    <w:lsdException w:name="List Table 1 Light Accent 2" w:uiPriority="46"/>
+    <w:lsdException w:name="List Table 2 Accent 2" w:uiPriority="47"/>
+    <w:lsdException w:name="List Table 3 Accent 2" w:uiPriority="48"/>
+    <w:lsdException w:name="List Table 4 Accent 2" w:uiPriority="49"/>
+    <w:lsdException w:name="List Table 5 Dark Accent 2" w:uiPriority="50"/>
+    <w:lsdException w:name="List Table 6 Colorful Accent 2" w:uiPriority="51"/>
+    <w:lsdException w:name="List Table 7 Colorful Accent 2" w:uiPriority="52"/>
+    <w:lsdException w:name="List Table 1 Light Accent 3" w:uiPriority="46"/>
+    <w:lsdException w:name="List Table 2 Accent 3" w:uiPriority="47"/>
+    <w:lsdException w:name="List Table 3 Accent 3" w:uiPriority="48"/>
+    <w:lsdException w:name="List Table 4 Accent 3" w:uiPriority="49"/>
+    <w:lsdException w:name="List Table 5 Dark Accent 3" w:uiPriority="50"/>
+    <w:lsdException w:name="List Table 6 Colorful Accent 3" w:uiPriority="51"/>
+    <w:lsdException w:name="List Table 7 Colorful Accent 3" w:uiPriority="52"/>
+    <w:lsdException w:name="List Table 1 Light Accent 4" w:uiPriority="46"/>
+    <w:lsdException w:name="List Table 2 Accent 4" w:uiPriority="47"/>
+    <w:lsdException w:name="List Table 3 Accent 4" w:uiPriority="48"/>
+    <w:lsdException w:name="List Table 4 Accent 4" w:uiPriority="49"/>
+    <w:lsdException w:name="List Table 5 Dark Accent 4" w:uiPriority="50"/>
+    <w:lsdException w:name="List Table 6 Colorful Accent 4" w:uiPriority="51"/>
+    <w:lsdException w:name="List Table 7 Colorful Accent 4" w:uiPriority="52"/>
+    <w:lsdException w:name="List Table 1 Light Accent 5" w:uiPriority="46"/>
+    <w:lsdException w:name="List Table 2 Accent 5" w:uiPriority="47"/>
+    <w:lsdException w:name="List Table 3 Accent 5" w:uiPriority="48"/>
+    <w:lsdException w:name="List Table 4 Accent 5" w:uiPriority="49"/>
+    <w:lsdException w:name="List Table 5 Dark Accent 5" w:uiPriority="50"/>
+    <w:lsdException w:name="List Table 6 Colorful Accent 5" w:uiPriority="51"/>
+    <w:lsdException w:name="List Table 7 Colorful Accent 5" w:uiPriority="52"/>
+    <w:lsdException w:name="List Table 1 Light Accent 6" w:uiPriority="46"/>
+    <w:lsdException w:name="List Table 2 Accent 6" w:uiPriority="47"/>
+    <w:lsdException w:name="List Table 3 Accent 6" w:uiPriority="48"/>
+    <w:lsdException w:name="List Table 4 Accent 6" w:uiPriority="49"/>
+    <w:lsdException w:name="List Table 5 Dark Accent 6" w:uiPriority="50"/>
+    <w:lsdException w:name="List Table 6 Colorful Accent 6" w:uiPriority="51"/>
+    <w:lsdException w:name="List Table 7 Colorful Accent 6" w:uiPriority="52"/>
   </w:latentStyles>
   <w:style w:type="paragraph" w:default="1" w:styleId="Normal">
     <w:name w:val="Normal"/>
@@ -18068,6 +18247,7 @@
   <w:style w:type="character" w:default="1" w:styleId="DefaultParagraphFont">
     <w:name w:val="Default Paragraph Font"/>
     <w:uiPriority w:val="1"/>
+    <w:semiHidden/>
     <w:unhideWhenUsed/>
   </w:style>
   <w:style w:type="table" w:default="1" w:styleId="TableNormal">
@@ -18375,7 +18555,6 @@
       <w:spacing w:before="0" w:after="0" w:line="240" w:lineRule="auto"/>
     </w:pPr>
     <w:tblPr>
-      <w:tblInd w:w="0" w:type="dxa"/>
       <w:tblBorders>
         <w:top w:val="single" w:sz="4" w:space="0" w:color="auto"/>
         <w:left w:val="single" w:sz="4" w:space="0" w:color="auto"/>
@@ -18384,12 +18563,6 @@
         <w:insideH w:val="single" w:sz="4" w:space="0" w:color="auto"/>
         <w:insideV w:val="single" w:sz="4" w:space="0" w:color="auto"/>
       </w:tblBorders>
-      <w:tblCellMar>
-        <w:top w:w="0" w:type="dxa"/>
-        <w:left w:w="108" w:type="dxa"/>
-        <w:bottom w:w="0" w:type="dxa"/>
-        <w:right w:w="108" w:type="dxa"/>
-      </w:tblCellMar>
     </w:tblPr>
   </w:style>
   <w:style w:type="character" w:customStyle="1" w:styleId="Heading4Char">
@@ -18434,198 +18607,8 @@
 </w:styles>
 </file>
 
-<file path=word/stylesWithEffects.xml><?xml version="1.0" encoding="utf-8"?>
-<w:styles xmlns:wpc="http://schemas.microsoft.com/office/word/2010/wordprocessingCanvas" xmlns:mc="http://schemas.openxmlformats.org/markup-compatibility/2006" xmlns:o="urn:schemas-microsoft-com:office:office" xmlns:r="http://schemas.openxmlformats.org/officeDocument/2006/relationships" xmlns:m="http://schemas.openxmlformats.org/officeDocument/2006/math" xmlns:v="urn:schemas-microsoft-com:vml" xmlns:wp14="http://schemas.microsoft.com/office/word/2010/wordprocessingDrawing" xmlns:wp="http://schemas.openxmlformats.org/drawingml/2006/wordprocessingDrawing" xmlns:w10="urn:schemas-microsoft-com:office:word" xmlns:w="http://schemas.openxmlformats.org/wordprocessingml/2006/main" xmlns:w14="http://schemas.microsoft.com/office/word/2010/wordml" xmlns:wpg="http://schemas.microsoft.com/office/word/2010/wordprocessingGroup" xmlns:wpi="http://schemas.microsoft.com/office/word/2010/wordprocessingInk" xmlns:wne="http://schemas.microsoft.com/office/word/2006/wordml" xmlns:wps="http://schemas.microsoft.com/office/word/2010/wordprocessingShape" mc:Ignorable="w14 wp14">
-  <w:docDefaults>
-    <w:rPrDefault>
-      <w:rPr>
-        <w:rFonts w:asciiTheme="minorHAnsi" w:eastAsiaTheme="minorEastAsia" w:hAnsiTheme="minorHAnsi" w:cstheme="minorBidi"/>
-        <w:sz w:val="22"/>
-        <w:szCs w:val="22"/>
-        <w:lang w:val="en-GB" w:eastAsia="en-GB" w:bidi="ar-SA"/>
-      </w:rPr>
-    </w:rPrDefault>
-    <w:pPrDefault>
-      <w:pPr>
-        <w:spacing w:after="200" w:line="276" w:lineRule="auto"/>
-      </w:pPr>
-    </w:pPrDefault>
-  </w:docDefaults>
-  <w:latentStyles w:defLockedState="0" w:defUIPriority="99" w:defSemiHidden="1" w:defUnhideWhenUsed="1" w:defQFormat="0" w:count="267">
-    <w:lsdException w:name="Normal" w:semiHidden="0" w:uiPriority="0" w:unhideWhenUsed="0" w:qFormat="1"/>
-    <w:lsdException w:name="heading 1" w:semiHidden="0" w:uiPriority="9" w:unhideWhenUsed="0" w:qFormat="1"/>
-    <w:lsdException w:name="heading 2" w:uiPriority="9" w:qFormat="1"/>
-    <w:lsdException w:name="heading 3" w:uiPriority="9" w:qFormat="1"/>
-    <w:lsdException w:name="heading 4" w:uiPriority="9" w:qFormat="1"/>
-    <w:lsdException w:name="heading 5" w:uiPriority="9" w:qFormat="1"/>
-    <w:lsdException w:name="heading 6" w:uiPriority="9" w:qFormat="1"/>
-    <w:lsdException w:name="heading 7" w:uiPriority="9" w:qFormat="1"/>
-    <w:lsdException w:name="heading 8" w:uiPriority="9" w:qFormat="1"/>
-    <w:lsdException w:name="heading 9" w:uiPriority="9" w:qFormat="1"/>
-    <w:lsdException w:name="toc 1" w:uiPriority="39"/>
-    <w:lsdException w:name="toc 2" w:uiPriority="39"/>
-    <w:lsdException w:name="toc 3" w:uiPriority="39"/>
-    <w:lsdException w:name="toc 4" w:uiPriority="39"/>
-    <w:lsdException w:name="toc 5" w:uiPriority="39"/>
-    <w:lsdException w:name="toc 6" w:uiPriority="39"/>
-    <w:lsdException w:name="toc 7" w:uiPriority="39"/>
-    <w:lsdException w:name="toc 8" w:uiPriority="39"/>
-    <w:lsdException w:name="toc 9" w:uiPriority="39"/>
-    <w:lsdException w:name="caption" w:uiPriority="35" w:qFormat="1"/>
-    <w:lsdException w:name="Title" w:semiHidden="0" w:uiPriority="10" w:unhideWhenUsed="0" w:qFormat="1"/>
-    <w:lsdException w:name="Default Paragraph Font" w:uiPriority="1"/>
-    <w:lsdException w:name="Subtitle" w:semiHidden="0" w:uiPriority="11" w:unhideWhenUsed="0" w:qFormat="1"/>
-    <w:lsdException w:name="Strong" w:semiHidden="0" w:uiPriority="22" w:unhideWhenUsed="0" w:qFormat="1"/>
-    <w:lsdException w:name="Emphasis" w:semiHidden="0" w:uiPriority="20" w:unhideWhenUsed="0" w:qFormat="1"/>
-    <w:lsdException w:name="Table Grid" w:semiHidden="0" w:uiPriority="59" w:unhideWhenUsed="0"/>
-    <w:lsdException w:name="Placeholder Text" w:unhideWhenUsed="0"/>
-    <w:lsdException w:name="No Spacing" w:semiHidden="0" w:uiPriority="1" w:unhideWhenUsed="0" w:qFormat="1"/>
-    <w:lsdException w:name="Light Shading" w:semiHidden="0" w:uiPriority="60" w:unhideWhenUsed="0"/>
-    <w:lsdException w:name="Light List" w:semiHidden="0" w:uiPriority="61" w:unhideWhenUsed="0"/>
-    <w:lsdException w:name="Light Grid" w:semiHidden="0" w:uiPriority="62" w:unhideWhenUsed="0"/>
-    <w:lsdException w:name="Medium Shading 1" w:semiHidden="0" w:uiPriority="63" w:unhideWhenUsed="0"/>
-    <w:lsdException w:name="Medium Shading 2" w:semiHidden="0" w:uiPriority="64" w:unhideWhenUsed="0"/>
-    <w:lsdException w:name="Medium List 1" w:semiHidden="0" w:uiPriority="65" w:unhideWhenUsed="0"/>
-    <w:lsdException w:name="Medium List 2" w:semiHidden="0" w:uiPriority="66" w:unhideWhenUsed="0"/>
-    <w:lsdException w:name="Medium Grid 1" w:semiHidden="0" w:uiPriority="67" w:unhideWhenUsed="0"/>
-    <w:lsdException w:name="Medium Grid 2" w:semiHidden="0" w:uiPriority="68" w:unhideWhenUsed="0"/>
-    <w:lsdException w:name="Medium Grid 3" w:semiHidden="0" w:uiPriority="69" w:unhideWhenUsed="0"/>
-    <w:lsdException w:name="Dark List" w:semiHidden="0" w:uiPriority="70" w:unhideWhenUsed="0"/>
-    <w:lsdException w:name="Colorful Shading" w:semiHidden="0" w:uiPriority="71" w:unhideWhenUsed="0"/>
-    <w:lsdException w:name="Colorful List" w:semiHidden="0" w:uiPriority="72" w:unhideWhenUsed="0"/>
-    <w:lsdException w:name="Colorful Grid" w:semiHidden="0" w:uiPriority="73" w:unhideWhenUsed="0"/>
-    <w:lsdException w:name="Light Shading Accent 1" w:semiHidden="0" w:uiPriority="60" w:unhideWhenUsed="0"/>
-    <w:lsdException w:name="Light List Accent 1" w:semiHidden="0" w:uiPriority="61" w:unhideWhenUsed="0"/>
-    <w:lsdException w:name="Light Grid Accent 1" w:semiHidden="0" w:uiPriority="62" w:unhideWhenUsed="0"/>
-    <w:lsdException w:name="Medium Shading 1 Accent 1" w:semiHidden="0" w:uiPriority="63" w:unhideWhenUsed="0"/>
-    <w:lsdException w:name="Medium Shading 2 Accent 1" w:semiHidden="0" w:uiPriority="64" w:unhideWhenUsed="0"/>
-    <w:lsdException w:name="Medium List 1 Accent 1" w:semiHidden="0" w:uiPriority="65" w:unhideWhenUsed="0"/>
-    <w:lsdException w:name="Revision" w:unhideWhenUsed="0"/>
-    <w:lsdException w:name="List Paragraph" w:semiHidden="0" w:uiPriority="34" w:unhideWhenUsed="0" w:qFormat="1"/>
-    <w:lsdException w:name="Quote" w:semiHidden="0" w:uiPriority="29" w:unhideWhenUsed="0" w:qFormat="1"/>
-    <w:lsdException w:name="Intense Quote" w:semiHidden="0" w:uiPriority="30" w:unhideWhenUsed="0" w:qFormat="1"/>
-    <w:lsdException w:name="Medium List 2 Accent 1" w:semiHidden="0" w:uiPriority="66" w:unhideWhenUsed="0"/>
-    <w:lsdException w:name="Medium Grid 1 Accent 1" w:semiHidden="0" w:uiPriority="67" w:unhideWhenUsed="0"/>
-    <w:lsdException w:name="Medium Grid 2 Accent 1" w:semiHidden="0" w:uiPriority="68" w:unhideWhenUsed="0"/>
-    <w:lsdException w:name="Medium Grid 3 Accent 1" w:semiHidden="0" w:uiPriority="69" w:unhideWhenUsed="0"/>
-    <w:lsdException w:name="Dark List Accent 1" w:semiHidden="0" w:uiPriority="70" w:unhideWhenUsed="0"/>
-    <w:lsdException w:name="Colorful Shading Accent 1" w:semiHidden="0" w:uiPriority="71" w:unhideWhenUsed="0"/>
-    <w:lsdException w:name="Colorful List Accent 1" w:semiHidden="0" w:uiPriority="72" w:unhideWhenUsed="0"/>
-    <w:lsdException w:name="Colorful Grid Accent 1" w:semiHidden="0" w:uiPriority="73" w:unhideWhenUsed="0"/>
-    <w:lsdException w:name="Light Shading Accent 2" w:semiHidden="0" w:uiPriority="60" w:unhideWhenUsed="0"/>
-    <w:lsdException w:name="Light List Accent 2" w:semiHidden="0" w:uiPriority="61" w:unhideWhenUsed="0"/>
-    <w:lsdException w:name="Light Grid Accent 2" w:semiHidden="0" w:uiPriority="62" w:unhideWhenUsed="0"/>
-    <w:lsdException w:name="Medium Shading 1 Accent 2" w:semiHidden="0" w:uiPriority="63" w:unhideWhenUsed="0"/>
-    <w:lsdException w:name="Medium Shading 2 Accent 2" w:semiHidden="0" w:uiPriority="64" w:unhideWhenUsed="0"/>
-    <w:lsdException w:name="Medium List 1 Accent 2" w:semiHidden="0" w:uiPriority="65" w:unhideWhenUsed="0"/>
-    <w:lsdException w:name="Medium List 2 Accent 2" w:semiHidden="0" w:uiPriority="66" w:unhideWhenUsed="0"/>
-    <w:lsdException w:name="Medium Grid 1 Accent 2" w:semiHidden="0" w:uiPriority="67" w:unhideWhenUsed="0"/>
-    <w:lsdException w:name="Medium Grid 2 Accent 2" w:semiHidden="0" w:uiPriority="68" w:unhideWhenUsed="0"/>
-    <w:lsdException w:name="Medium Grid 3 Accent 2" w:semiHidden="0" w:uiPriority="69" w:unhideWhenUsed="0"/>
-    <w:lsdException w:name="Dark List Accent 2" w:semiHidden="0" w:uiPriority="70" w:unhideWhenUsed="0"/>
-    <w:lsdException w:name="Colorful Shading Accent 2" w:semiHidden="0" w:uiPriority="71" w:unhideWhenUsed="0"/>
-    <w:lsdException w:name="Colorful List Accent 2" w:semiHidden="0" w:uiPriority="72" w:unhideWhenUsed="0"/>
-    <w:lsdException w:name="Colorful Grid Accent 2" w:semiHidden="0" w:uiPriority="73" w:unhideWhenUsed="0"/>
-    <w:lsdException w:name="Light Shading Accent 3" w:semiHidden="0" w:uiPriority="60" w:unhideWhenUsed="0"/>
-    <w:lsdException w:name="Light List Accent 3" w:semiHidden="0" w:uiPriority="61" w:unhideWhenUsed="0"/>
-    <w:lsdException w:name="Light Grid Accent 3" w:semiHidden="0" w:uiPriority="62" w:unhideWhenUsed="0"/>
-    <w:lsdException w:name="Medium Shading 1 Accent 3" w:semiHidden="0" w:uiPriority="63" w:unhideWhenUsed="0"/>
-    <w:lsdException w:name="Medium Shading 2 Accent 3" w:semiHidden="0" w:uiPriority="64" w:unhideWhenUsed="0"/>
-    <w:lsdException w:name="Medium List 1 Accent 3" w:semiHidden="0" w:uiPriority="65" w:unhideWhenUsed="0"/>
-    <w:lsdException w:name="Medium List 2 Accent 3" w:semiHidden="0" w:uiPriority="66" w:unhideWhenUsed="0"/>
-    <w:lsdException w:name="Medium Grid 1 Accent 3" w:semiHidden="0" w:uiPriority="67" w:unhideWhenUsed="0"/>
-    <w:lsdException w:name="Medium Grid 2 Accent 3" w:semiHidden="0" w:uiPriority="68" w:unhideWhenUsed="0"/>
-    <w:lsdException w:name="Medium Grid 3 Accent 3" w:semiHidden="0" w:uiPriority="69" w:unhideWhenUsed="0"/>
-    <w:lsdException w:name="Dark List Accent 3" w:semiHidden="0" w:uiPriority="70" w:unhideWhenUsed="0"/>
-    <w:lsdException w:name="Colorful Shading Accent 3" w:semiHidden="0" w:uiPriority="71" w:unhideWhenUsed="0"/>
-    <w:lsdException w:name="Colorful List Accent 3" w:semiHidden="0" w:uiPriority="72" w:unhideWhenUsed="0"/>
-    <w:lsdException w:name="Colorful Grid Accent 3" w:semiHidden="0" w:uiPriority="73" w:unhideWhenUsed="0"/>
-    <w:lsdException w:name="Light Shading Accent 4" w:semiHidden="0" w:uiPriority="60" w:unhideWhenUsed="0"/>
-    <w:lsdException w:name="Light List Accent 4" w:semiHidden="0" w:uiPriority="61" w:unhideWhenUsed="0"/>
-    <w:lsdException w:name="Light Grid Accent 4" w:semiHidden="0" w:uiPriority="62" w:unhideWhenUsed="0"/>
-    <w:lsdException w:name="Medium Shading 1 Accent 4" w:semiHidden="0" w:uiPriority="63" w:unhideWhenUsed="0"/>
-    <w:lsdException w:name="Medium Shading 2 Accent 4" w:semiHidden="0" w:uiPriority="64" w:unhideWhenUsed="0"/>
-    <w:lsdException w:name="Medium List 1 Accent 4" w:semiHidden="0" w:uiPriority="65" w:unhideWhenUsed="0"/>
-    <w:lsdException w:name="Medium List 2 Accent 4" w:semiHidden="0" w:uiPriority="66" w:unhideWhenUsed="0"/>
-    <w:lsdException w:name="Medium Grid 1 Accent 4" w:semiHidden="0" w:uiPriority="67" w:unhideWhenUsed="0"/>
-    <w:lsdException w:name="Medium Grid 2 Accent 4" w:semiHidden="0" w:uiPriority="68" w:unhideWhenUsed="0"/>
-    <w:lsdException w:name="Medium Grid 3 Accent 4" w:semiHidden="0" w:uiPriority="69" w:unhideWhenUsed="0"/>
-    <w:lsdException w:name="Dark List Accent 4" w:semiHidden="0" w:uiPriority="70" w:unhideWhenUsed="0"/>
-    <w:lsdException w:name="Colorful Shading Accent 4" w:semiHidden="0" w:uiPriority="71" w:unhideWhenUsed="0"/>
-    <w:lsdException w:name="Colorful List Accent 4" w:semiHidden="0" w:uiPriority="72" w:unhideWhenUsed="0"/>
-    <w:lsdException w:name="Colorful Grid Accent 4" w:semiHidden="0" w:uiPriority="73" w:unhideWhenUsed="0"/>
-    <w:lsdException w:name="Light Shading Accent 5" w:semiHidden="0" w:uiPriority="60" w:unhideWhenUsed="0"/>
-    <w:lsdException w:name="Light List Accent 5" w:semiHidden="0" w:uiPriority="61" w:unhideWhenUsed="0"/>
-    <w:lsdException w:name="Light Grid Accent 5" w:semiHidden="0" w:uiPriority="62" w:unhideWhenUsed="0"/>
-    <w:lsdException w:name="Medium Shading 1 Accent 5" w:semiHidden="0" w:uiPriority="63" w:unhideWhenUsed="0"/>
-    <w:lsdException w:name="Medium Shading 2 Accent 5" w:semiHidden="0" w:uiPriority="64" w:unhideWhenUsed="0"/>
-    <w:lsdException w:name="Medium List 1 Accent 5" w:semiHidden="0" w:uiPriority="65" w:unhideWhenUsed="0"/>
-    <w:lsdException w:name="Medium List 2 Accent 5" w:semiHidden="0" w:uiPriority="66" w:unhideWhenUsed="0"/>
-    <w:lsdException w:name="Medium Grid 1 Accent 5" w:semiHidden="0" w:uiPriority="67" w:unhideWhenUsed="0"/>
-    <w:lsdException w:name="Medium Grid 2 Accent 5" w:semiHidden="0" w:uiPriority="68" w:unhideWhenUsed="0"/>
-    <w:lsdException w:name="Medium Grid 3 Accent 5" w:semiHidden="0" w:uiPriority="69" w:unhideWhenUsed="0"/>
-    <w:lsdException w:name="Dark List Accent 5" w:semiHidden="0" w:uiPriority="70" w:unhideWhenUsed="0"/>
-    <w:lsdException w:name="Colorful Shading Accent 5" w:semiHidden="0" w:uiPriority="71" w:unhideWhenUsed="0"/>
-    <w:lsdException w:name="Colorful List Accent 5" w:semiHidden="0" w:uiPriority="72" w:unhideWhenUsed="0"/>
-    <w:lsdException w:name="Colorful Grid Accent 5" w:semiHidden="0" w:uiPriority="73" w:unhideWhenUsed="0"/>
-    <w:lsdException w:name="Light Shading Accent 6" w:semiHidden="0" w:uiPriority="60" w:unhideWhenUsed="0"/>
-    <w:lsdException w:name="Light List Accent 6" w:semiHidden="0" w:uiPriority="61" w:unhideWhenUsed="0"/>
-    <w:lsdException w:name="Light Grid Accent 6" w:semiHidden="0" w:uiPriority="62" w:unhideWhenUsed="0"/>
-    <w:lsdException w:name="Medium Shading 1 Accent 6" w:semiHidden="0" w:uiPriority="63" w:unhideWhenUsed="0"/>
-    <w:lsdException w:name="Medium Shading 2 Accent 6" w:semiHidden="0" w:uiPriority="64" w:unhideWhenUsed="0"/>
-    <w:lsdException w:name="Medium List 1 Accent 6" w:semiHidden="0" w:uiPriority="65" w:unhideWhenUsed="0"/>
-    <w:lsdException w:name="Medium List 2 Accent 6" w:semiHidden="0" w:uiPriority="66" w:unhideWhenUsed="0"/>
-    <w:lsdException w:name="Medium Grid 1 Accent 6" w:semiHidden="0" w:uiPriority="67" w:unhideWhenUsed="0"/>
-    <w:lsdException w:name="Medium Grid 2 Accent 6" w:semiHidden="0" w:uiPriority="68" w:unhideWhenUsed="0"/>
-    <w:lsdException w:name="Medium Grid 3 Accent 6" w:semiHidden="0" w:uiPriority="69" w:unhideWhenUsed="0"/>
-    <w:lsdException w:name="Dark List Accent 6" w:semiHidden="0" w:uiPriority="70" w:unhideWhenUsed="0"/>
-    <w:lsdException w:name="Colorful Shading Accent 6" w:semiHidden="0" w:uiPriority="71" w:unhideWhenUsed="0"/>
-    <w:lsdException w:name="Colorful List Accent 6" w:semiHidden="0" w:uiPriority="72" w:unhideWhenUsed="0"/>
-    <w:lsdException w:name="Colorful Grid Accent 6" w:semiHidden="0" w:uiPriority="73" w:unhideWhenUsed="0"/>
-    <w:lsdException w:name="Subtle Emphasis" w:semiHidden="0" w:uiPriority="19" w:unhideWhenUsed="0" w:qFormat="1"/>
-    <w:lsdException w:name="Intense Emphasis" w:semiHidden="0" w:uiPriority="21" w:unhideWhenUsed="0" w:qFormat="1"/>
-    <w:lsdException w:name="Subtle Reference" w:semiHidden="0" w:uiPriority="31" w:unhideWhenUsed="0" w:qFormat="1"/>
-    <w:lsdException w:name="Intense Reference" w:semiHidden="0" w:uiPriority="32" w:unhideWhenUsed="0" w:qFormat="1"/>
-    <w:lsdException w:name="Book Title" w:semiHidden="0" w:uiPriority="33" w:unhideWhenUsed="0" w:qFormat="1"/>
-    <w:lsdException w:name="Bibliography" w:uiPriority="37"/>
-    <w:lsdException w:name="TOC Heading" w:uiPriority="39" w:qFormat="1"/>
-  </w:latentStyles>
-  <w:style w:type="paragraph" w:default="1" w:styleId="Normal">
-    <w:name w:val="Normal"/>
-    <w:qFormat/>
-  </w:style>
-  <w:style w:type="character" w:default="1" w:styleId="DefaultParagraphFont">
-    <w:name w:val="Default Paragraph Font"/>
-    <w:uiPriority w:val="1"/>
-    <w:semiHidden/>
-    <w:unhideWhenUsed/>
-  </w:style>
-  <w:style w:type="table" w:default="1" w:styleId="TableNormal">
-    <w:name w:val="Normal Table"/>
-    <w:uiPriority w:val="99"/>
-    <w:semiHidden/>
-    <w:unhideWhenUsed/>
-    <w:tblPr>
-      <w:tblInd w:w="0" w:type="dxa"/>
-      <w:tblCellMar>
-        <w:top w:w="0" w:type="dxa"/>
-        <w:left w:w="108" w:type="dxa"/>
-        <w:bottom w:w="0" w:type="dxa"/>
-        <w:right w:w="108" w:type="dxa"/>
-      </w:tblCellMar>
-    </w:tblPr>
-  </w:style>
-  <w:style w:type="numbering" w:default="1" w:styleId="NoList">
-    <w:name w:val="No List"/>
-    <w:uiPriority w:val="99"/>
-    <w:semiHidden/>
-    <w:unhideWhenUsed/>
-  </w:style>
-</w:styles>
-</file>
-
 <file path=word/glossary/document.xml><?xml version="1.0" encoding="utf-8"?>
-<w:glossaryDocument xmlns:wpc="http://schemas.microsoft.com/office/word/2010/wordprocessingCanvas" xmlns:mc="http://schemas.openxmlformats.org/markup-compatibility/2006" xmlns:o="urn:schemas-microsoft-com:office:office" xmlns:r="http://schemas.openxmlformats.org/officeDocument/2006/relationships" xmlns:m="http://schemas.openxmlformats.org/officeDocument/2006/math" xmlns:v="urn:schemas-microsoft-com:vml" xmlns:wp14="http://schemas.microsoft.com/office/word/2010/wordprocessingDrawing" xmlns:wp="http://schemas.openxmlformats.org/drawingml/2006/wordprocessingDrawing" xmlns:w10="urn:schemas-microsoft-com:office:word" xmlns:w="http://schemas.openxmlformats.org/wordprocessingml/2006/main" xmlns:w14="http://schemas.microsoft.com/office/word/2010/wordml" xmlns:wpg="http://schemas.microsoft.com/office/word/2010/wordprocessingGroup" xmlns:wpi="http://schemas.microsoft.com/office/word/2010/wordprocessingInk" xmlns:wne="http://schemas.microsoft.com/office/word/2006/wordml" xmlns:wps="http://schemas.microsoft.com/office/word/2010/wordprocessingShape" mc:Ignorable="w14 wp14">
+<w:glossaryDocument xmlns:wpc="http://schemas.microsoft.com/office/word/2010/wordprocessingCanvas" xmlns:cx="http://schemas.microsoft.com/office/drawing/2014/chartex" xmlns:mc="http://schemas.openxmlformats.org/markup-compatibility/2006" xmlns:o="urn:schemas-microsoft-com:office:office" xmlns:r="http://schemas.openxmlformats.org/officeDocument/2006/relationships" xmlns:m="http://schemas.openxmlformats.org/officeDocument/2006/math" xmlns:v="urn:schemas-microsoft-com:vml" xmlns:wp14="http://schemas.microsoft.com/office/word/2010/wordprocessingDrawing" xmlns:wp="http://schemas.openxmlformats.org/drawingml/2006/wordprocessingDrawing" xmlns:w10="urn:schemas-microsoft-com:office:word" xmlns:w="http://schemas.openxmlformats.org/wordprocessingml/2006/main" xmlns:w14="http://schemas.microsoft.com/office/word/2010/wordml" xmlns:w15="http://schemas.microsoft.com/office/word/2012/wordml" xmlns:w16se="http://schemas.microsoft.com/office/word/2015/wordml/symex" xmlns:wpg="http://schemas.microsoft.com/office/word/2010/wordprocessingGroup" xmlns:wpi="http://schemas.microsoft.com/office/word/2010/wordprocessingInk" xmlns:wne="http://schemas.microsoft.com/office/word/2006/wordml" xmlns:wps="http://schemas.microsoft.com/office/word/2010/wordprocessingShape" mc:Ignorable="w14 w15 w16se wp14">
   <w:docParts>
     <w:docPart>
       <w:docPartPr>
@@ -18658,7 +18641,7 @@
 </file>
 
 <file path=word/glossary/fontTable.xml><?xml version="1.0" encoding="utf-8"?>
-<w:fonts xmlns:mc="http://schemas.openxmlformats.org/markup-compatibility/2006" xmlns:r="http://schemas.openxmlformats.org/officeDocument/2006/relationships" xmlns:w="http://schemas.openxmlformats.org/wordprocessingml/2006/main" xmlns:w14="http://schemas.microsoft.com/office/word/2010/wordml" mc:Ignorable="w14">
+<w:fonts xmlns:mc="http://schemas.openxmlformats.org/markup-compatibility/2006" xmlns:r="http://schemas.openxmlformats.org/officeDocument/2006/relationships" xmlns:w="http://schemas.openxmlformats.org/wordprocessingml/2006/main" xmlns:w14="http://schemas.microsoft.com/office/word/2010/wordml" xmlns:w15="http://schemas.microsoft.com/office/word/2012/wordml" xmlns:w16se="http://schemas.microsoft.com/office/word/2015/wordml/symex" mc:Ignorable="w14 w15 w16se">
   <w:font w:name="Wingdings">
     <w:panose1 w:val="05000000000000000000"/>
     <w:charset w:val="02"/>
@@ -18671,7 +18654,7 @@
     <w:charset w:val="00"/>
     <w:family w:val="swiss"/>
     <w:pitch w:val="variable"/>
-    <w:sig w:usb0="E00002FF" w:usb1="4000ACFF" w:usb2="00000001" w:usb3="00000000" w:csb0="0000019F" w:csb1="00000000"/>
+    <w:sig w:usb0="E0002AFF" w:usb1="C000247B" w:usb2="00000009" w:usb3="00000000" w:csb0="000001FF" w:csb1="00000000"/>
   </w:font>
   <w:font w:name="Arial">
     <w:panose1 w:val="020B0604020202020204"/>
@@ -18692,7 +18675,7 @@
     <w:charset w:val="00"/>
     <w:family w:val="roman"/>
     <w:pitch w:val="variable"/>
-    <w:sig w:usb0="E0002EFF" w:usb1="C0007843" w:usb2="00000009" w:usb3="00000000" w:csb0="000001FF" w:csb1="00000000"/>
+    <w:sig w:usb0="E0002AEF" w:usb1="C0007841" w:usb2="00000009" w:usb3="00000000" w:csb0="000001FF" w:csb1="00000000"/>
   </w:font>
   <w:font w:name="Symbol">
     <w:panose1 w:val="05050102010706020507"/>
@@ -18713,7 +18696,7 @@
     <w:charset w:val="00"/>
     <w:family w:val="roman"/>
     <w:pitch w:val="variable"/>
-    <w:sig w:usb0="E00002FF" w:usb1="400004FF" w:usb2="00000000" w:usb3="00000000" w:csb0="0000019F" w:csb1="00000000"/>
+    <w:sig w:usb0="E00006FF" w:usb1="400004FF" w:usb2="00000000" w:usb3="00000000" w:csb0="0000019F" w:csb1="00000000"/>
   </w:font>
   <w:font w:name="Tahoma">
     <w:panose1 w:val="020B0604030504040204"/>
@@ -18730,11 +18713,18 @@
     <w:pitch w:val="variable"/>
     <w:sig w:usb0="00000003" w:usb1="288F0000" w:usb2="00000016" w:usb3="00000000" w:csb0="00040001" w:csb1="00000000"/>
   </w:font>
+  <w:font w:name="Calibri Light">
+    <w:panose1 w:val="020F0302020204030204"/>
+    <w:charset w:val="00"/>
+    <w:family w:val="swiss"/>
+    <w:pitch w:val="variable"/>
+    <w:sig w:usb0="E0002AFF" w:usb1="C000247B" w:usb2="00000009" w:usb3="00000000" w:csb0="000001FF" w:csb1="00000000"/>
+  </w:font>
 </w:fonts>
 </file>
 
 <file path=word/glossary/settings.xml><?xml version="1.0" encoding="utf-8"?>
-<w:settings xmlns:mc="http://schemas.openxmlformats.org/markup-compatibility/2006" xmlns:o="urn:schemas-microsoft-com:office:office" xmlns:r="http://schemas.openxmlformats.org/officeDocument/2006/relationships" xmlns:m="http://schemas.openxmlformats.org/officeDocument/2006/math" xmlns:v="urn:schemas-microsoft-com:vml" xmlns:w10="urn:schemas-microsoft-com:office:word" xmlns:w="http://schemas.openxmlformats.org/wordprocessingml/2006/main" xmlns:w14="http://schemas.microsoft.com/office/word/2010/wordml" xmlns:sl="http://schemas.openxmlformats.org/schemaLibrary/2006/main" mc:Ignorable="w14">
+<w:settings xmlns:mc="http://schemas.openxmlformats.org/markup-compatibility/2006" xmlns:o="urn:schemas-microsoft-com:office:office" xmlns:r="http://schemas.openxmlformats.org/officeDocument/2006/relationships" xmlns:m="http://schemas.openxmlformats.org/officeDocument/2006/math" xmlns:v="urn:schemas-microsoft-com:vml" xmlns:w10="urn:schemas-microsoft-com:office:word" xmlns:w="http://schemas.openxmlformats.org/wordprocessingml/2006/main" xmlns:w14="http://schemas.microsoft.com/office/word/2010/wordml" xmlns:w15="http://schemas.microsoft.com/office/word/2012/wordml" xmlns:w16se="http://schemas.microsoft.com/office/word/2015/wordml/symex" xmlns:sl="http://schemas.openxmlformats.org/schemaLibrary/2006/main" mc:Ignorable="w14 w15 w16se">
   <w:view w:val="normal"/>
   <w:defaultTabStop w:val="720"/>
   <w:characterSpacingControl w:val="doNotCompress"/>
@@ -18777,6 +18767,7 @@
     <w:rsid w:val="00B33007"/>
     <w:rsid w:val="00C05383"/>
     <w:rsid w:val="00C33DB7"/>
+    <w:rsid w:val="00C76866"/>
     <w:rsid w:val="00C94AAA"/>
     <w:rsid w:val="00D15AB5"/>
     <w:rsid w:val="00D73183"/>
@@ -18812,7 +18803,7 @@
 </file>
 
 <file path=word/glossary/styles.xml><?xml version="1.0" encoding="utf-8"?>
-<w:styles xmlns:mc="http://schemas.openxmlformats.org/markup-compatibility/2006" xmlns:r="http://schemas.openxmlformats.org/officeDocument/2006/relationships" xmlns:w="http://schemas.openxmlformats.org/wordprocessingml/2006/main" xmlns:w14="http://schemas.microsoft.com/office/word/2010/wordml" mc:Ignorable="w14">
+<w:styles xmlns:mc="http://schemas.openxmlformats.org/markup-compatibility/2006" xmlns:r="http://schemas.openxmlformats.org/officeDocument/2006/relationships" xmlns:w="http://schemas.openxmlformats.org/wordprocessingml/2006/main" xmlns:w14="http://schemas.microsoft.com/office/word/2010/wordml" xmlns:w15="http://schemas.microsoft.com/office/word/2012/wordml" xmlns:w16se="http://schemas.microsoft.com/office/word/2015/wordml/symex" mc:Ignorable="w14 w15 w16se">
   <w:docDefaults>
     <w:rPrDefault>
       <w:rPr>
@@ -18828,144 +18819,378 @@
       </w:pPr>
     </w:pPrDefault>
   </w:docDefaults>
-  <w:latentStyles w:defLockedState="0" w:defUIPriority="99" w:defSemiHidden="1" w:defUnhideWhenUsed="1" w:defQFormat="0" w:count="267">
-    <w:lsdException w:name="Normal" w:semiHidden="0" w:uiPriority="0" w:unhideWhenUsed="0" w:qFormat="1"/>
-    <w:lsdException w:name="heading 1" w:semiHidden="0" w:uiPriority="9" w:unhideWhenUsed="0" w:qFormat="1"/>
-    <w:lsdException w:name="heading 2" w:uiPriority="9" w:qFormat="1"/>
-    <w:lsdException w:name="heading 3" w:uiPriority="9" w:qFormat="1"/>
-    <w:lsdException w:name="heading 4" w:uiPriority="9" w:qFormat="1"/>
-    <w:lsdException w:name="heading 5" w:uiPriority="9" w:qFormat="1"/>
-    <w:lsdException w:name="heading 6" w:uiPriority="9" w:qFormat="1"/>
-    <w:lsdException w:name="heading 7" w:uiPriority="9" w:qFormat="1"/>
-    <w:lsdException w:name="heading 8" w:uiPriority="9" w:qFormat="1"/>
-    <w:lsdException w:name="heading 9" w:uiPriority="9" w:qFormat="1"/>
-    <w:lsdException w:name="toc 1" w:uiPriority="39"/>
-    <w:lsdException w:name="toc 2" w:uiPriority="39"/>
-    <w:lsdException w:name="toc 3" w:uiPriority="39"/>
-    <w:lsdException w:name="toc 4" w:uiPriority="39"/>
-    <w:lsdException w:name="toc 5" w:uiPriority="39"/>
-    <w:lsdException w:name="toc 6" w:uiPriority="39"/>
-    <w:lsdException w:name="toc 7" w:uiPriority="39"/>
-    <w:lsdException w:name="toc 8" w:uiPriority="39"/>
-    <w:lsdException w:name="toc 9" w:uiPriority="39"/>
-    <w:lsdException w:name="caption" w:uiPriority="35" w:qFormat="1"/>
-    <w:lsdException w:name="Title" w:semiHidden="0" w:uiPriority="10" w:unhideWhenUsed="0" w:qFormat="1"/>
-    <w:lsdException w:name="Default Paragraph Font" w:uiPriority="1"/>
-    <w:lsdException w:name="Subtitle" w:semiHidden="0" w:uiPriority="11" w:unhideWhenUsed="0" w:qFormat="1"/>
-    <w:lsdException w:name="Strong" w:semiHidden="0" w:uiPriority="22" w:unhideWhenUsed="0" w:qFormat="1"/>
-    <w:lsdException w:name="Emphasis" w:semiHidden="0" w:uiPriority="20" w:unhideWhenUsed="0" w:qFormat="1"/>
-    <w:lsdException w:name="Table Grid" w:semiHidden="0" w:uiPriority="59" w:unhideWhenUsed="0"/>
-    <w:lsdException w:name="Placeholder Text" w:unhideWhenUsed="0"/>
-    <w:lsdException w:name="No Spacing" w:semiHidden="0" w:uiPriority="1" w:unhideWhenUsed="0" w:qFormat="1"/>
-    <w:lsdException w:name="Light Shading" w:semiHidden="0" w:uiPriority="60" w:unhideWhenUsed="0"/>
-    <w:lsdException w:name="Light List" w:semiHidden="0" w:uiPriority="61" w:unhideWhenUsed="0"/>
-    <w:lsdException w:name="Light Grid" w:semiHidden="0" w:uiPriority="62" w:unhideWhenUsed="0"/>
-    <w:lsdException w:name="Medium Shading 1" w:semiHidden="0" w:uiPriority="63" w:unhideWhenUsed="0"/>
-    <w:lsdException w:name="Medium Shading 2" w:semiHidden="0" w:uiPriority="64" w:unhideWhenUsed="0"/>
-    <w:lsdException w:name="Medium List 1" w:semiHidden="0" w:uiPriority="65" w:unhideWhenUsed="0"/>
-    <w:lsdException w:name="Medium List 2" w:semiHidden="0" w:uiPriority="66" w:unhideWhenUsed="0"/>
-    <w:lsdException w:name="Medium Grid 1" w:semiHidden="0" w:uiPriority="67" w:unhideWhenUsed="0"/>
-    <w:lsdException w:name="Medium Grid 2" w:semiHidden="0" w:uiPriority="68" w:unhideWhenUsed="0"/>
-    <w:lsdException w:name="Medium Grid 3" w:semiHidden="0" w:uiPriority="69" w:unhideWhenUsed="0"/>
-    <w:lsdException w:name="Dark List" w:semiHidden="0" w:uiPriority="70" w:unhideWhenUsed="0"/>
-    <w:lsdException w:name="Colorful Shading" w:semiHidden="0" w:uiPriority="71" w:unhideWhenUsed="0"/>
-    <w:lsdException w:name="Colorful List" w:semiHidden="0" w:uiPriority="72" w:unhideWhenUsed="0"/>
-    <w:lsdException w:name="Colorful Grid" w:semiHidden="0" w:uiPriority="73" w:unhideWhenUsed="0"/>
-    <w:lsdException w:name="Light Shading Accent 1" w:semiHidden="0" w:uiPriority="60" w:unhideWhenUsed="0"/>
-    <w:lsdException w:name="Light List Accent 1" w:semiHidden="0" w:uiPriority="61" w:unhideWhenUsed="0"/>
-    <w:lsdException w:name="Light Grid Accent 1" w:semiHidden="0" w:uiPriority="62" w:unhideWhenUsed="0"/>
-    <w:lsdException w:name="Medium Shading 1 Accent 1" w:semiHidden="0" w:uiPriority="63" w:unhideWhenUsed="0"/>
-    <w:lsdException w:name="Medium Shading 2 Accent 1" w:semiHidden="0" w:uiPriority="64" w:unhideWhenUsed="0"/>
-    <w:lsdException w:name="Medium List 1 Accent 1" w:semiHidden="0" w:uiPriority="65" w:unhideWhenUsed="0"/>
-    <w:lsdException w:name="Revision" w:unhideWhenUsed="0"/>
-    <w:lsdException w:name="List Paragraph" w:semiHidden="0" w:uiPriority="34" w:unhideWhenUsed="0" w:qFormat="1"/>
-    <w:lsdException w:name="Quote" w:semiHidden="0" w:uiPriority="29" w:unhideWhenUsed="0" w:qFormat="1"/>
-    <w:lsdException w:name="Intense Quote" w:semiHidden="0" w:uiPriority="30" w:unhideWhenUsed="0" w:qFormat="1"/>
-    <w:lsdException w:name="Medium List 2 Accent 1" w:semiHidden="0" w:uiPriority="66" w:unhideWhenUsed="0"/>
-    <w:lsdException w:name="Medium Grid 1 Accent 1" w:semiHidden="0" w:uiPriority="67" w:unhideWhenUsed="0"/>
-    <w:lsdException w:name="Medium Grid 2 Accent 1" w:semiHidden="0" w:uiPriority="68" w:unhideWhenUsed="0"/>
-    <w:lsdException w:name="Medium Grid 3 Accent 1" w:semiHidden="0" w:uiPriority="69" w:unhideWhenUsed="0"/>
-    <w:lsdException w:name="Dark List Accent 1" w:semiHidden="0" w:uiPriority="70" w:unhideWhenUsed="0"/>
-    <w:lsdException w:name="Colorful Shading Accent 1" w:semiHidden="0" w:uiPriority="71" w:unhideWhenUsed="0"/>
-    <w:lsdException w:name="Colorful List Accent 1" w:semiHidden="0" w:uiPriority="72" w:unhideWhenUsed="0"/>
-    <w:lsdException w:name="Colorful Grid Accent 1" w:semiHidden="0" w:uiPriority="73" w:unhideWhenUsed="0"/>
-    <w:lsdException w:name="Light Shading Accent 2" w:semiHidden="0" w:uiPriority="60" w:unhideWhenUsed="0"/>
-    <w:lsdException w:name="Light List Accent 2" w:semiHidden="0" w:uiPriority="61" w:unhideWhenUsed="0"/>
-    <w:lsdException w:name="Light Grid Accent 2" w:semiHidden="0" w:uiPriority="62" w:unhideWhenUsed="0"/>
-    <w:lsdException w:name="Medium Shading 1 Accent 2" w:semiHidden="0" w:uiPriority="63" w:unhideWhenUsed="0"/>
-    <w:lsdException w:name="Medium Shading 2 Accent 2" w:semiHidden="0" w:uiPriority="64" w:unhideWhenUsed="0"/>
-    <w:lsdException w:name="Medium List 1 Accent 2" w:semiHidden="0" w:uiPriority="65" w:unhideWhenUsed="0"/>
-    <w:lsdException w:name="Medium List 2 Accent 2" w:semiHidden="0" w:uiPriority="66" w:unhideWhenUsed="0"/>
-    <w:lsdException w:name="Medium Grid 1 Accent 2" w:semiHidden="0" w:uiPriority="67" w:unhideWhenUsed="0"/>
-    <w:lsdException w:name="Medium Grid 2 Accent 2" w:semiHidden="0" w:uiPriority="68" w:unhideWhenUsed="0"/>
-    <w:lsdException w:name="Medium Grid 3 Accent 2" w:semiHidden="0" w:uiPriority="69" w:unhideWhenUsed="0"/>
-    <w:lsdException w:name="Dark List Accent 2" w:semiHidden="0" w:uiPriority="70" w:unhideWhenUsed="0"/>
-    <w:lsdException w:name="Colorful Shading Accent 2" w:semiHidden="0" w:uiPriority="71" w:unhideWhenUsed="0"/>
-    <w:lsdException w:name="Colorful List Accent 2" w:semiHidden="0" w:uiPriority="72" w:unhideWhenUsed="0"/>
-    <w:lsdException w:name="Colorful Grid Accent 2" w:semiHidden="0" w:uiPriority="73" w:unhideWhenUsed="0"/>
-    <w:lsdException w:name="Light Shading Accent 3" w:semiHidden="0" w:uiPriority="60" w:unhideWhenUsed="0"/>
-    <w:lsdException w:name="Light List Accent 3" w:semiHidden="0" w:uiPriority="61" w:unhideWhenUsed="0"/>
-    <w:lsdException w:name="Light Grid Accent 3" w:semiHidden="0" w:uiPriority="62" w:unhideWhenUsed="0"/>
-    <w:lsdException w:name="Medium Shading 1 Accent 3" w:semiHidden="0" w:uiPriority="63" w:unhideWhenUsed="0"/>
-    <w:lsdException w:name="Medium Shading 2 Accent 3" w:semiHidden="0" w:uiPriority="64" w:unhideWhenUsed="0"/>
-    <w:lsdException w:name="Medium List 1 Accent 3" w:semiHidden="0" w:uiPriority="65" w:unhideWhenUsed="0"/>
-    <w:lsdException w:name="Medium List 2 Accent 3" w:semiHidden="0" w:uiPriority="66" w:unhideWhenUsed="0"/>
-    <w:lsdException w:name="Medium Grid 1 Accent 3" w:semiHidden="0" w:uiPriority="67" w:unhideWhenUsed="0"/>
-    <w:lsdException w:name="Medium Grid 2 Accent 3" w:semiHidden="0" w:uiPriority="68" w:unhideWhenUsed="0"/>
-    <w:lsdException w:name="Medium Grid 3 Accent 3" w:semiHidden="0" w:uiPriority="69" w:unhideWhenUsed="0"/>
-    <w:lsdException w:name="Dark List Accent 3" w:semiHidden="0" w:uiPriority="70" w:unhideWhenUsed="0"/>
-    <w:lsdException w:name="Colorful Shading Accent 3" w:semiHidden="0" w:uiPriority="71" w:unhideWhenUsed="0"/>
-    <w:lsdException w:name="Colorful List Accent 3" w:semiHidden="0" w:uiPriority="72" w:unhideWhenUsed="0"/>
-    <w:lsdException w:name="Colorful Grid Accent 3" w:semiHidden="0" w:uiPriority="73" w:unhideWhenUsed="0"/>
-    <w:lsdException w:name="Light Shading Accent 4" w:semiHidden="0" w:uiPriority="60" w:unhideWhenUsed="0"/>
-    <w:lsdException w:name="Light List Accent 4" w:semiHidden="0" w:uiPriority="61" w:unhideWhenUsed="0"/>
-    <w:lsdException w:name="Light Grid Accent 4" w:semiHidden="0" w:uiPriority="62" w:unhideWhenUsed="0"/>
-    <w:lsdException w:name="Medium Shading 1 Accent 4" w:semiHidden="0" w:uiPriority="63" w:unhideWhenUsed="0"/>
-    <w:lsdException w:name="Medium Shading 2 Accent 4" w:semiHidden="0" w:uiPriority="64" w:unhideWhenUsed="0"/>
-    <w:lsdException w:name="Medium List 1 Accent 4" w:semiHidden="0" w:uiPriority="65" w:unhideWhenUsed="0"/>
-    <w:lsdException w:name="Medium List 2 Accent 4" w:semiHidden="0" w:uiPriority="66" w:unhideWhenUsed="0"/>
-    <w:lsdException w:name="Medium Grid 1 Accent 4" w:semiHidden="0" w:uiPriority="67" w:unhideWhenUsed="0"/>
-    <w:lsdException w:name="Medium Grid 2 Accent 4" w:semiHidden="0" w:uiPriority="68" w:unhideWhenUsed="0"/>
-    <w:lsdException w:name="Medium Grid 3 Accent 4" w:semiHidden="0" w:uiPriority="69" w:unhideWhenUsed="0"/>
-    <w:lsdException w:name="Dark List Accent 4" w:semiHidden="0" w:uiPriority="70" w:unhideWhenUsed="0"/>
-    <w:lsdException w:name="Colorful Shading Accent 4" w:semiHidden="0" w:uiPriority="71" w:unhideWhenUsed="0"/>
-    <w:lsdException w:name="Colorful List Accent 4" w:semiHidden="0" w:uiPriority="72" w:unhideWhenUsed="0"/>
-    <w:lsdException w:name="Colorful Grid Accent 4" w:semiHidden="0" w:uiPriority="73" w:unhideWhenUsed="0"/>
-    <w:lsdException w:name="Light Shading Accent 5" w:semiHidden="0" w:uiPriority="60" w:unhideWhenUsed="0"/>
-    <w:lsdException w:name="Light List Accent 5" w:semiHidden="0" w:uiPriority="61" w:unhideWhenUsed="0"/>
-    <w:lsdException w:name="Light Grid Accent 5" w:semiHidden="0" w:uiPriority="62" w:unhideWhenUsed="0"/>
-    <w:lsdException w:name="Medium Shading 1 Accent 5" w:semiHidden="0" w:uiPriority="63" w:unhideWhenUsed="0"/>
-    <w:lsdException w:name="Medium Shading 2 Accent 5" w:semiHidden="0" w:uiPriority="64" w:unhideWhenUsed="0"/>
-    <w:lsdException w:name="Medium List 1 Accent 5" w:semiHidden="0" w:uiPriority="65" w:unhideWhenUsed="0"/>
-    <w:lsdException w:name="Medium List 2 Accent 5" w:semiHidden="0" w:uiPriority="66" w:unhideWhenUsed="0"/>
-    <w:lsdException w:name="Medium Grid 1 Accent 5" w:semiHidden="0" w:uiPriority="67" w:unhideWhenUsed="0"/>
-    <w:lsdException w:name="Medium Grid 2 Accent 5" w:semiHidden="0" w:uiPriority="68" w:unhideWhenUsed="0"/>
-    <w:lsdException w:name="Medium Grid 3 Accent 5" w:semiHidden="0" w:uiPriority="69" w:unhideWhenUsed="0"/>
-    <w:lsdException w:name="Dark List Accent 5" w:semiHidden="0" w:uiPriority="70" w:unhideWhenUsed="0"/>
-    <w:lsdException w:name="Colorful Shading Accent 5" w:semiHidden="0" w:uiPriority="71" w:unhideWhenUsed="0"/>
-    <w:lsdException w:name="Colorful List Accent 5" w:semiHidden="0" w:uiPriority="72" w:unhideWhenUsed="0"/>
-    <w:lsdException w:name="Colorful Grid Accent 5" w:semiHidden="0" w:uiPriority="73" w:unhideWhenUsed="0"/>
-    <w:lsdException w:name="Light Shading Accent 6" w:semiHidden="0" w:uiPriority="60" w:unhideWhenUsed="0"/>
-    <w:lsdException w:name="Light List Accent 6" w:semiHidden="0" w:uiPriority="61" w:unhideWhenUsed="0"/>
-    <w:lsdException w:name="Light Grid Accent 6" w:semiHidden="0" w:uiPriority="62" w:unhideWhenUsed="0"/>
-    <w:lsdException w:name="Medium Shading 1 Accent 6" w:semiHidden="0" w:uiPriority="63" w:unhideWhenUsed="0"/>
-    <w:lsdException w:name="Medium Shading 2 Accent 6" w:semiHidden="0" w:uiPriority="64" w:unhideWhenUsed="0"/>
-    <w:lsdException w:name="Medium List 1 Accent 6" w:semiHidden="0" w:uiPriority="65" w:unhideWhenUsed="0"/>
-    <w:lsdException w:name="Medium List 2 Accent 6" w:semiHidden="0" w:uiPriority="66" w:unhideWhenUsed="0"/>
-    <w:lsdException w:name="Medium Grid 1 Accent 6" w:semiHidden="0" w:uiPriority="67" w:unhideWhenUsed="0"/>
-    <w:lsdException w:name="Medium Grid 2 Accent 6" w:semiHidden="0" w:uiPriority="68" w:unhideWhenUsed="0"/>
-    <w:lsdException w:name="Medium Grid 3 Accent 6" w:semiHidden="0" w:uiPriority="69" w:unhideWhenUsed="0"/>
-    <w:lsdException w:name="Dark List Accent 6" w:semiHidden="0" w:uiPriority="70" w:unhideWhenUsed="0"/>
-    <w:lsdException w:name="Colorful Shading Accent 6" w:semiHidden="0" w:uiPriority="71" w:unhideWhenUsed="0"/>
-    <w:lsdException w:name="Colorful List Accent 6" w:semiHidden="0" w:uiPriority="72" w:unhideWhenUsed="0"/>
-    <w:lsdException w:name="Colorful Grid Accent 6" w:semiHidden="0" w:uiPriority="73" w:unhideWhenUsed="0"/>
-    <w:lsdException w:name="Subtle Emphasis" w:semiHidden="0" w:uiPriority="19" w:unhideWhenUsed="0" w:qFormat="1"/>
-    <w:lsdException w:name="Intense Emphasis" w:semiHidden="0" w:uiPriority="21" w:unhideWhenUsed="0" w:qFormat="1"/>
-    <w:lsdException w:name="Subtle Reference" w:semiHidden="0" w:uiPriority="31" w:unhideWhenUsed="0" w:qFormat="1"/>
-    <w:lsdException w:name="Intense Reference" w:semiHidden="0" w:uiPriority="32" w:unhideWhenUsed="0" w:qFormat="1"/>
-    <w:lsdException w:name="Book Title" w:semiHidden="0" w:uiPriority="33" w:unhideWhenUsed="0" w:qFormat="1"/>
-    <w:lsdException w:name="Bibliography" w:uiPriority="37"/>
-    <w:lsdException w:name="TOC Heading" w:uiPriority="39" w:qFormat="1"/>
+  <w:latentStyles w:defLockedState="0" w:defUIPriority="99" w:defSemiHidden="0" w:defUnhideWhenUsed="0" w:defQFormat="0" w:count="371">
+    <w:lsdException w:name="Normal" w:uiPriority="0" w:qFormat="1"/>
+    <w:lsdException w:name="heading 1" w:uiPriority="9" w:qFormat="1"/>
+    <w:lsdException w:name="heading 2" w:semiHidden="1" w:uiPriority="9" w:unhideWhenUsed="1" w:qFormat="1"/>
+    <w:lsdException w:name="heading 3" w:semiHidden="1" w:uiPriority="9" w:unhideWhenUsed="1" w:qFormat="1"/>
+    <w:lsdException w:name="heading 4" w:semiHidden="1" w:uiPriority="9" w:unhideWhenUsed="1" w:qFormat="1"/>
+    <w:lsdException w:name="heading 5" w:semiHidden="1" w:uiPriority="9" w:unhideWhenUsed="1" w:qFormat="1"/>
+    <w:lsdException w:name="heading 6" w:semiHidden="1" w:uiPriority="9" w:unhideWhenUsed="1" w:qFormat="1"/>
+    <w:lsdException w:name="heading 7" w:semiHidden="1" w:uiPriority="9" w:unhideWhenUsed="1" w:qFormat="1"/>
+    <w:lsdException w:name="heading 8" w:semiHidden="1" w:uiPriority="9" w:unhideWhenUsed="1" w:qFormat="1"/>
+    <w:lsdException w:name="heading 9" w:semiHidden="1" w:uiPriority="9" w:unhideWhenUsed="1" w:qFormat="1"/>
+    <w:lsdException w:name="index 1" w:semiHidden="1" w:unhideWhenUsed="1"/>
+    <w:lsdException w:name="index 2" w:semiHidden="1" w:unhideWhenUsed="1"/>
+    <w:lsdException w:name="index 3" w:semiHidden="1" w:unhideWhenUsed="1"/>
+    <w:lsdException w:name="index 4" w:semiHidden="1" w:unhideWhenUsed="1"/>
+    <w:lsdException w:name="index 5" w:semiHidden="1" w:unhideWhenUsed="1"/>
+    <w:lsdException w:name="index 6" w:semiHidden="1" w:unhideWhenUsed="1"/>
+    <w:lsdException w:name="index 7" w:semiHidden="1" w:unhideWhenUsed="1"/>
+    <w:lsdException w:name="index 8" w:semiHidden="1" w:unhideWhenUsed="1"/>
+    <w:lsdException w:name="index 9" w:semiHidden="1" w:unhideWhenUsed="1"/>
+    <w:lsdException w:name="toc 1" w:semiHidden="1" w:uiPriority="39" w:unhideWhenUsed="1"/>
+    <w:lsdException w:name="toc 2" w:semiHidden="1" w:uiPriority="39" w:unhideWhenUsed="1"/>
+    <w:lsdException w:name="toc 3" w:semiHidden="1" w:uiPriority="39" w:unhideWhenUsed="1"/>
+    <w:lsdException w:name="toc 4" w:semiHidden="1" w:uiPriority="39" w:unhideWhenUsed="1"/>
+    <w:lsdException w:name="toc 5" w:semiHidden="1" w:uiPriority="39" w:unhideWhenUsed="1"/>
+    <w:lsdException w:name="toc 6" w:semiHidden="1" w:uiPriority="39" w:unhideWhenUsed="1"/>
+    <w:lsdException w:name="toc 7" w:semiHidden="1" w:uiPriority="39" w:unhideWhenUsed="1"/>
+    <w:lsdException w:name="toc 8" w:semiHidden="1" w:uiPriority="39" w:unhideWhenUsed="1"/>
+    <w:lsdException w:name="toc 9" w:semiHidden="1" w:uiPriority="39" w:unhideWhenUsed="1"/>
+    <w:lsdException w:name="Normal Indent" w:semiHidden="1" w:unhideWhenUsed="1"/>
+    <w:lsdException w:name="footnote text" w:semiHidden="1" w:unhideWhenUsed="1"/>
+    <w:lsdException w:name="annotation text" w:semiHidden="1" w:unhideWhenUsed="1"/>
+    <w:lsdException w:name="header" w:semiHidden="1" w:unhideWhenUsed="1"/>
+    <w:lsdException w:name="footer" w:semiHidden="1" w:unhideWhenUsed="1"/>
+    <w:lsdException w:name="index heading" w:semiHidden="1" w:unhideWhenUsed="1"/>
+    <w:lsdException w:name="caption" w:semiHidden="1" w:uiPriority="35" w:unhideWhenUsed="1" w:qFormat="1"/>
+    <w:lsdException w:name="table of figures" w:semiHidden="1" w:unhideWhenUsed="1"/>
+    <w:lsdException w:name="envelope address" w:semiHidden="1" w:unhideWhenUsed="1"/>
+    <w:lsdException w:name="envelope return" w:semiHidden="1" w:unhideWhenUsed="1"/>
+    <w:lsdException w:name="footnote reference" w:semiHidden="1" w:unhideWhenUsed="1"/>
+    <w:lsdException w:name="annotation reference" w:semiHidden="1" w:unhideWhenUsed="1"/>
+    <w:lsdException w:name="line number" w:semiHidden="1" w:unhideWhenUsed="1"/>
+    <w:lsdException w:name="page number" w:semiHidden="1" w:unhideWhenUsed="1"/>
+    <w:lsdException w:name="endnote reference" w:semiHidden="1" w:unhideWhenUsed="1"/>
+    <w:lsdException w:name="endnote text" w:semiHidden="1" w:unhideWhenUsed="1"/>
+    <w:lsdException w:name="table of authorities" w:semiHidden="1" w:unhideWhenUsed="1"/>
+    <w:lsdException w:name="macro" w:semiHidden="1" w:unhideWhenUsed="1"/>
+    <w:lsdException w:name="toa heading" w:semiHidden="1" w:unhideWhenUsed="1"/>
+    <w:lsdException w:name="List" w:semiHidden="1" w:unhideWhenUsed="1"/>
+    <w:lsdException w:name="List Bullet" w:semiHidden="1" w:unhideWhenUsed="1"/>
+    <w:lsdException w:name="List Number" w:semiHidden="1" w:unhideWhenUsed="1"/>
+    <w:lsdException w:name="List 2" w:semiHidden="1" w:unhideWhenUsed="1"/>
+    <w:lsdException w:name="List 3" w:semiHidden="1" w:unhideWhenUsed="1"/>
+    <w:lsdException w:name="List 4" w:semiHidden="1" w:unhideWhenUsed="1"/>
+    <w:lsdException w:name="List 5" w:semiHidden="1" w:unhideWhenUsed="1"/>
+    <w:lsdException w:name="List Bullet 2" w:semiHidden="1" w:unhideWhenUsed="1"/>
+    <w:lsdException w:name="List Bullet 3" w:semiHidden="1" w:unhideWhenUsed="1"/>
+    <w:lsdException w:name="List Bullet 4" w:semiHidden="1" w:unhideWhenUsed="1"/>
+    <w:lsdException w:name="List Bullet 5" w:semiHidden="1" w:unhideWhenUsed="1"/>
+    <w:lsdException w:name="List Number 2" w:semiHidden="1" w:unhideWhenUsed="1"/>
+    <w:lsdException w:name="List Number 3" w:semiHidden="1" w:unhideWhenUsed="1"/>
+    <w:lsdException w:name="List Number 4" w:semiHidden="1" w:unhideWhenUsed="1"/>
+    <w:lsdException w:name="List Number 5" w:semiHidden="1" w:unhideWhenUsed="1"/>
+    <w:lsdException w:name="Title" w:uiPriority="10" w:qFormat="1"/>
+    <w:lsdException w:name="Closing" w:semiHidden="1" w:unhideWhenUsed="1"/>
+    <w:lsdException w:name="Signature" w:semiHidden="1" w:unhideWhenUsed="1"/>
+    <w:lsdException w:name="Default Paragraph Font" w:semiHidden="1" w:uiPriority="1" w:unhideWhenUsed="1"/>
+    <w:lsdException w:name="Body Text" w:semiHidden="1" w:unhideWhenUsed="1"/>
+    <w:lsdException w:name="Body Text Indent" w:semiHidden="1" w:unhideWhenUsed="1"/>
+    <w:lsdException w:name="List Continue" w:semiHidden="1" w:unhideWhenUsed="1"/>
+    <w:lsdException w:name="List Continue 2" w:semiHidden="1" w:unhideWhenUsed="1"/>
+    <w:lsdException w:name="List Continue 3" w:semiHidden="1" w:unhideWhenUsed="1"/>
+    <w:lsdException w:name="List Continue 4" w:semiHidden="1" w:unhideWhenUsed="1"/>
+    <w:lsdException w:name="List Continue 5" w:semiHidden="1" w:unhideWhenUsed="1"/>
+    <w:lsdException w:name="Message Header" w:semiHidden="1" w:unhideWhenUsed="1"/>
+    <w:lsdException w:name="Subtitle" w:uiPriority="11" w:qFormat="1"/>
+    <w:lsdException w:name="Salutation" w:semiHidden="1" w:unhideWhenUsed="1"/>
+    <w:lsdException w:name="Date" w:semiHidden="1" w:unhideWhenUsed="1"/>
+    <w:lsdException w:name="Body Text First Indent" w:semiHidden="1" w:unhideWhenUsed="1"/>
+    <w:lsdException w:name="Body Text First Indent 2" w:semiHidden="1" w:unhideWhenUsed="1"/>
+    <w:lsdException w:name="Note Heading" w:semiHidden="1" w:unhideWhenUsed="1"/>
+    <w:lsdException w:name="Body Text 2" w:semiHidden="1" w:unhideWhenUsed="1"/>
+    <w:lsdException w:name="Body Text 3" w:semiHidden="1" w:unhideWhenUsed="1"/>
+    <w:lsdException w:name="Body Text Indent 2" w:semiHidden="1" w:unhideWhenUsed="1"/>
+    <w:lsdException w:name="Body Text Indent 3" w:semiHidden="1" w:unhideWhenUsed="1"/>
+    <w:lsdException w:name="Block Text" w:semiHidden="1" w:unhideWhenUsed="1"/>
+    <w:lsdException w:name="Hyperlink" w:semiHidden="1" w:unhideWhenUsed="1"/>
+    <w:lsdException w:name="FollowedHyperlink" w:semiHidden="1" w:unhideWhenUsed="1"/>
+    <w:lsdException w:name="Strong" w:uiPriority="22" w:qFormat="1"/>
+    <w:lsdException w:name="Emphasis" w:uiPriority="20" w:qFormat="1"/>
+    <w:lsdException w:name="Document Map" w:semiHidden="1" w:unhideWhenUsed="1"/>
+    <w:lsdException w:name="Plain Text" w:semiHidden="1" w:unhideWhenUsed="1"/>
+    <w:lsdException w:name="E-mail Signature" w:semiHidden="1" w:unhideWhenUsed="1"/>
+    <w:lsdException w:name="HTML Top of Form" w:semiHidden="1" w:unhideWhenUsed="1"/>
+    <w:lsdException w:name="HTML Bottom of Form" w:semiHidden="1" w:unhideWhenUsed="1"/>
+    <w:lsdException w:name="Normal (Web)" w:semiHidden="1" w:unhideWhenUsed="1"/>
+    <w:lsdException w:name="HTML Acronym" w:semiHidden="1" w:unhideWhenUsed="1"/>
+    <w:lsdException w:name="HTML Address" w:semiHidden="1" w:unhideWhenUsed="1"/>
+    <w:lsdException w:name="HTML Cite" w:semiHidden="1" w:unhideWhenUsed="1"/>
+    <w:lsdException w:name="HTML Code" w:semiHidden="1" w:unhideWhenUsed="1"/>
+    <w:lsdException w:name="HTML Definition" w:semiHidden="1" w:unhideWhenUsed="1"/>
+    <w:lsdException w:name="HTML Keyboard" w:semiHidden="1" w:unhideWhenUsed="1"/>
+    <w:lsdException w:name="HTML Preformatted" w:semiHidden="1" w:unhideWhenUsed="1"/>
+    <w:lsdException w:name="HTML Sample" w:semiHidden="1" w:unhideWhenUsed="1"/>
+    <w:lsdException w:name="HTML Typewriter" w:semiHidden="1" w:unhideWhenUsed="1"/>
+    <w:lsdException w:name="HTML Variable" w:semiHidden="1" w:unhideWhenUsed="1"/>
+    <w:lsdException w:name="Normal Table" w:semiHidden="1" w:unhideWhenUsed="1"/>
+    <w:lsdException w:name="annotation subject" w:semiHidden="1" w:unhideWhenUsed="1"/>
+    <w:lsdException w:name="No List" w:semiHidden="1" w:unhideWhenUsed="1"/>
+    <w:lsdException w:name="Outline List 1" w:semiHidden="1" w:unhideWhenUsed="1"/>
+    <w:lsdException w:name="Outline List 2" w:semiHidden="1" w:unhideWhenUsed="1"/>
+    <w:lsdException w:name="Outline List 3" w:semiHidden="1" w:unhideWhenUsed="1"/>
+    <w:lsdException w:name="Table Simple 1" w:semiHidden="1" w:unhideWhenUsed="1"/>
+    <w:lsdException w:name="Table Simple 2" w:semiHidden="1" w:unhideWhenUsed="1"/>
+    <w:lsdException w:name="Table Simple 3" w:semiHidden="1" w:unhideWhenUsed="1"/>
+    <w:lsdException w:name="Table Classic 1" w:semiHidden="1" w:unhideWhenUsed="1"/>
+    <w:lsdException w:name="Table Classic 2" w:semiHidden="1" w:unhideWhenUsed="1"/>
+    <w:lsdException w:name="Table Classic 3" w:semiHidden="1" w:unhideWhenUsed="1"/>
+    <w:lsdException w:name="Table Classic 4" w:semiHidden="1" w:unhideWhenUsed="1"/>
+    <w:lsdException w:name="Table Colorful 1" w:semiHidden="1" w:unhideWhenUsed="1"/>
+    <w:lsdException w:name="Table Colorful 2" w:semiHidden="1" w:unhideWhenUsed="1"/>
+    <w:lsdException w:name="Table Colorful 3" w:semiHidden="1" w:unhideWhenUsed="1"/>
+    <w:lsdException w:name="Table Columns 1" w:semiHidden="1" w:unhideWhenUsed="1"/>
+    <w:lsdException w:name="Table Columns 2" w:semiHidden="1" w:unhideWhenUsed="1"/>
+    <w:lsdException w:name="Table Columns 3" w:semiHidden="1" w:unhideWhenUsed="1"/>
+    <w:lsdException w:name="Table Columns 4" w:semiHidden="1" w:unhideWhenUsed="1"/>
+    <w:lsdException w:name="Table Columns 5" w:semiHidden="1" w:unhideWhenUsed="1"/>
+    <w:lsdException w:name="Table Grid 1" w:semiHidden="1" w:unhideWhenUsed="1"/>
+    <w:lsdException w:name="Table Grid 2" w:semiHidden="1" w:unhideWhenUsed="1"/>
+    <w:lsdException w:name="Table Grid 3" w:semiHidden="1" w:unhideWhenUsed="1"/>
+    <w:lsdException w:name="Table Grid 4" w:semiHidden="1" w:unhideWhenUsed="1"/>
+    <w:lsdException w:name="Table Grid 5" w:semiHidden="1" w:unhideWhenUsed="1"/>
+    <w:lsdException w:name="Table Grid 6" w:semiHidden="1" w:unhideWhenUsed="1"/>
+    <w:lsdException w:name="Table Grid 7" w:semiHidden="1" w:unhideWhenUsed="1"/>
+    <w:lsdException w:name="Table Grid 8" w:semiHidden="1" w:unhideWhenUsed="1"/>
+    <w:lsdException w:name="Table List 1" w:semiHidden="1" w:unhideWhenUsed="1"/>
+    <w:lsdException w:name="Table List 2" w:semiHidden="1" w:unhideWhenUsed="1"/>
+    <w:lsdException w:name="Table List 3" w:semiHidden="1" w:unhideWhenUsed="1"/>
+    <w:lsdException w:name="Table List 4" w:semiHidden="1" w:unhideWhenUsed="1"/>
+    <w:lsdException w:name="Table List 5" w:semiHidden="1" w:unhideWhenUsed="1"/>
+    <w:lsdException w:name="Table List 6" w:semiHidden="1" w:unhideWhenUsed="1"/>
+    <w:lsdException w:name="Table List 7" w:semiHidden="1" w:unhideWhenUsed="1"/>
+    <w:lsdException w:name="Table List 8" w:semiHidden="1" w:unhideWhenUsed="1"/>
+    <w:lsdException w:name="Table 3D effects 1" w:semiHidden="1" w:unhideWhenUsed="1"/>
+    <w:lsdException w:name="Table 3D effects 2" w:semiHidden="1" w:unhideWhenUsed="1"/>
+    <w:lsdException w:name="Table 3D effects 3" w:semiHidden="1" w:unhideWhenUsed="1"/>
+    <w:lsdException w:name="Table Contemporary" w:semiHidden="1" w:unhideWhenUsed="1"/>
+    <w:lsdException w:name="Table Elegant" w:semiHidden="1" w:unhideWhenUsed="1"/>
+    <w:lsdException w:name="Table Professional" w:semiHidden="1" w:unhideWhenUsed="1"/>
+    <w:lsdException w:name="Table Subtle 1" w:semiHidden="1" w:unhideWhenUsed="1"/>
+    <w:lsdException w:name="Table Subtle 2" w:semiHidden="1" w:unhideWhenUsed="1"/>
+    <w:lsdException w:name="Table Web 1" w:semiHidden="1" w:unhideWhenUsed="1"/>
+    <w:lsdException w:name="Table Web 2" w:semiHidden="1" w:unhideWhenUsed="1"/>
+    <w:lsdException w:name="Table Web 3" w:semiHidden="1" w:unhideWhenUsed="1"/>
+    <w:lsdException w:name="Balloon Text" w:semiHidden="1" w:unhideWhenUsed="1"/>
+    <w:lsdException w:name="Table Grid" w:uiPriority="59"/>
+    <w:lsdException w:name="Table Theme" w:semiHidden="1" w:unhideWhenUsed="1"/>
+    <w:lsdException w:name="Placeholder Text" w:semiHidden="1"/>
+    <w:lsdException w:name="No Spacing" w:uiPriority="1" w:qFormat="1"/>
+    <w:lsdException w:name="Light Shading" w:uiPriority="60"/>
+    <w:lsdException w:name="Light List" w:uiPriority="61"/>
+    <w:lsdException w:name="Light Grid" w:uiPriority="62"/>
+    <w:lsdException w:name="Medium Shading 1" w:uiPriority="63"/>
+    <w:lsdException w:name="Medium Shading 2" w:uiPriority="64"/>
+    <w:lsdException w:name="Medium List 1" w:uiPriority="65"/>
+    <w:lsdException w:name="Medium List 2" w:uiPriority="66"/>
+    <w:lsdException w:name="Medium Grid 1" w:uiPriority="67"/>
+    <w:lsdException w:name="Medium Grid 2" w:uiPriority="68"/>
+    <w:lsdException w:name="Medium Grid 3" w:uiPriority="69"/>
+    <w:lsdException w:name="Dark List" w:uiPriority="70"/>
+    <w:lsdException w:name="Colorful Shading" w:uiPriority="71"/>
+    <w:lsdException w:name="Colorful List" w:uiPriority="72"/>
+    <w:lsdException w:name="Colorful Grid" w:uiPriority="73"/>
+    <w:lsdException w:name="Light Shading Accent 1" w:uiPriority="60"/>
+    <w:lsdException w:name="Light List Accent 1" w:uiPriority="61"/>
+    <w:lsdException w:name="Light Grid Accent 1" w:uiPriority="62"/>
+    <w:lsdException w:name="Medium Shading 1 Accent 1" w:uiPriority="63"/>
+    <w:lsdException w:name="Medium Shading 2 Accent 1" w:uiPriority="64"/>
+    <w:lsdException w:name="Medium List 1 Accent 1" w:uiPriority="65"/>
+    <w:lsdException w:name="Revision" w:semiHidden="1"/>
+    <w:lsdException w:name="List Paragraph" w:uiPriority="34" w:qFormat="1"/>
+    <w:lsdException w:name="Quote" w:uiPriority="29" w:qFormat="1"/>
+    <w:lsdException w:name="Intense Quote" w:uiPriority="30" w:qFormat="1"/>
+    <w:lsdException w:name="Medium List 2 Accent 1" w:uiPriority="66"/>
+    <w:lsdException w:name="Medium Grid 1 Accent 1" w:uiPriority="67"/>
+    <w:lsdException w:name="Medium Grid 2 Accent 1" w:uiPriority="68"/>
+    <w:lsdException w:name="Medium Grid 3 Accent 1" w:uiPriority="69"/>
+    <w:lsdException w:name="Dark List Accent 1" w:uiPriority="70"/>
+    <w:lsdException w:name="Colorful Shading Accent 1" w:uiPriority="71"/>
+    <w:lsdException w:name="Colorful List Accent 1" w:uiPriority="72"/>
+    <w:lsdException w:name="Colorful Grid Accent 1" w:uiPriority="73"/>
+    <w:lsdException w:name="Light Shading Accent 2" w:uiPriority="60"/>
+    <w:lsdException w:name="Light List Accent 2" w:uiPriority="61"/>
+    <w:lsdException w:name="Light Grid Accent 2" w:uiPriority="62"/>
+    <w:lsdException w:name="Medium Shading 1 Accent 2" w:uiPriority="63"/>
+    <w:lsdException w:name="Medium Shading 2 Accent 2" w:uiPriority="64"/>
+    <w:lsdException w:name="Medium List 1 Accent 2" w:uiPriority="65"/>
+    <w:lsdException w:name="Medium List 2 Accent 2" w:uiPriority="66"/>
+    <w:lsdException w:name="Medium Grid 1 Accent 2" w:uiPriority="67"/>
+    <w:lsdException w:name="Medium Grid 2 Accent 2" w:uiPriority="68"/>
+    <w:lsdException w:name="Medium Grid 3 Accent 2" w:uiPriority="69"/>
+    <w:lsdException w:name="Dark List Accent 2" w:uiPriority="70"/>
+    <w:lsdException w:name="Colorful Shading Accent 2" w:uiPriority="71"/>
+    <w:lsdException w:name="Colorful List Accent 2" w:uiPriority="72"/>
+    <w:lsdException w:name="Colorful Grid Accent 2" w:uiPriority="73"/>
+    <w:lsdException w:name="Light Shading Accent 3" w:uiPriority="60"/>
+    <w:lsdException w:name="Light List Accent 3" w:uiPriority="61"/>
+    <w:lsdException w:name="Light Grid Accent 3" w:uiPriority="62"/>
+    <w:lsdException w:name="Medium Shading 1 Accent 3" w:uiPriority="63"/>
+    <w:lsdException w:name="Medium Shading 2 Accent 3" w:uiPriority="64"/>
+    <w:lsdException w:name="Medium List 1 Accent 3" w:uiPriority="65"/>
+    <w:lsdException w:name="Medium List 2 Accent 3" w:uiPriority="66"/>
+    <w:lsdException w:name="Medium Grid 1 Accent 3" w:uiPriority="67"/>
+    <w:lsdException w:name="Medium Grid 2 Accent 3" w:uiPriority="68"/>
+    <w:lsdException w:name="Medium Grid 3 Accent 3" w:uiPriority="69"/>
+    <w:lsdException w:name="Dark List Accent 3" w:uiPriority="70"/>
+    <w:lsdException w:name="Colorful Shading Accent 3" w:uiPriority="71"/>
+    <w:lsdException w:name="Colorful List Accent 3" w:uiPriority="72"/>
+    <w:lsdException w:name="Colorful Grid Accent 3" w:uiPriority="73"/>
+    <w:lsdException w:name="Light Shading Accent 4" w:uiPriority="60"/>
+    <w:lsdException w:name="Light List Accent 4" w:uiPriority="61"/>
+    <w:lsdException w:name="Light Grid Accent 4" w:uiPriority="62"/>
+    <w:lsdException w:name="Medium Shading 1 Accent 4" w:uiPriority="63"/>
+    <w:lsdException w:name="Medium Shading 2 Accent 4" w:uiPriority="64"/>
+    <w:lsdException w:name="Medium List 1 Accent 4" w:uiPriority="65"/>
+    <w:lsdException w:name="Medium List 2 Accent 4" w:uiPriority="66"/>
+    <w:lsdException w:name="Medium Grid 1 Accent 4" w:uiPriority="67"/>
+    <w:lsdException w:name="Medium Grid 2 Accent 4" w:uiPriority="68"/>
+    <w:lsdException w:name="Medium Grid 3 Accent 4" w:uiPriority="69"/>
+    <w:lsdException w:name="Dark List Accent 4" w:uiPriority="70"/>
+    <w:lsdException w:name="Colorful Shading Accent 4" w:uiPriority="71"/>
+    <w:lsdException w:name="Colorful List Accent 4" w:uiPriority="72"/>
+    <w:lsdException w:name="Colorful Grid Accent 4" w:uiPriority="73"/>
+    <w:lsdException w:name="Light Shading Accent 5" w:uiPriority="60"/>
+    <w:lsdException w:name="Light List Accent 5" w:uiPriority="61"/>
+    <w:lsdException w:name="Light Grid Accent 5" w:uiPriority="62"/>
+    <w:lsdException w:name="Medium Shading 1 Accent 5" w:uiPriority="63"/>
+    <w:lsdException w:name="Medium Shading 2 Accent 5" w:uiPriority="64"/>
+    <w:lsdException w:name="Medium List 1 Accent 5" w:uiPriority="65"/>
+    <w:lsdException w:name="Medium List 2 Accent 5" w:uiPriority="66"/>
+    <w:lsdException w:name="Medium Grid 1 Accent 5" w:uiPriority="67"/>
+    <w:lsdException w:name="Medium Grid 2 Accent 5" w:uiPriority="68"/>
+    <w:lsdException w:name="Medium Grid 3 Accent 5" w:uiPriority="69"/>
+    <w:lsdException w:name="Dark List Accent 5" w:uiPriority="70"/>
+    <w:lsdException w:name="Colorful Shading Accent 5" w:uiPriority="71"/>
+    <w:lsdException w:name="Colorful List Accent 5" w:uiPriority="72"/>
+    <w:lsdException w:name="Colorful Grid Accent 5" w:uiPriority="73"/>
+    <w:lsdException w:name="Light Shading Accent 6" w:uiPriority="60"/>
+    <w:lsdException w:name="Light List Accent 6" w:uiPriority="61"/>
+    <w:lsdException w:name="Light Grid Accent 6" w:uiPriority="62"/>
+    <w:lsdException w:name="Medium Shading 1 Accent 6" w:uiPriority="63"/>
+    <w:lsdException w:name="Medium Shading 2 Accent 6" w:uiPriority="64"/>
+    <w:lsdException w:name="Medium List 1 Accent 6" w:uiPriority="65"/>
+    <w:lsdException w:name="Medium List 2 Accent 6" w:uiPriority="66"/>
+    <w:lsdException w:name="Medium Grid 1 Accent 6" w:uiPriority="67"/>
+    <w:lsdException w:name="Medium Grid 2 Accent 6" w:uiPriority="68"/>
+    <w:lsdException w:name="Medium Grid 3 Accent 6" w:uiPriority="69"/>
+    <w:lsdException w:name="Dark List Accent 6" w:uiPriority="70"/>
+    <w:lsdException w:name="Colorful Shading Accent 6" w:uiPriority="71"/>
+    <w:lsdException w:name="Colorful List Accent 6" w:uiPriority="72"/>
+    <w:lsdException w:name="Colorful Grid Accent 6" w:uiPriority="73"/>
+    <w:lsdException w:name="Subtle Emphasis" w:uiPriority="19" w:qFormat="1"/>
+    <w:lsdException w:name="Intense Emphasis" w:uiPriority="21" w:qFormat="1"/>
+    <w:lsdException w:name="Subtle Reference" w:uiPriority="31" w:qFormat="1"/>
+    <w:lsdException w:name="Intense Reference" w:uiPriority="32" w:qFormat="1"/>
+    <w:lsdException w:name="Book Title" w:uiPriority="33" w:qFormat="1"/>
+    <w:lsdException w:name="Bibliography" w:semiHidden="1" w:uiPriority="37" w:unhideWhenUsed="1"/>
+    <w:lsdException w:name="TOC Heading" w:semiHidden="1" w:uiPriority="39" w:unhideWhenUsed="1" w:qFormat="1"/>
+    <w:lsdException w:name="Plain Table 1" w:uiPriority="41"/>
+    <w:lsdException w:name="Plain Table 2" w:uiPriority="42"/>
+    <w:lsdException w:name="Plain Table 3" w:uiPriority="43"/>
+    <w:lsdException w:name="Plain Table 4" w:uiPriority="44"/>
+    <w:lsdException w:name="Plain Table 5" w:uiPriority="45"/>
+    <w:lsdException w:name="Grid Table Light" w:uiPriority="40"/>
+    <w:lsdException w:name="Grid Table 1 Light" w:uiPriority="46"/>
+    <w:lsdException w:name="Grid Table 2" w:uiPriority="47"/>
+    <w:lsdException w:name="Grid Table 3" w:uiPriority="48"/>
+    <w:lsdException w:name="Grid Table 4" w:uiPriority="49"/>
+    <w:lsdException w:name="Grid Table 5 Dark" w:uiPriority="50"/>
+    <w:lsdException w:name="Grid Table 6 Colorful" w:uiPriority="51"/>
+    <w:lsdException w:name="Grid Table 7 Colorful" w:uiPriority="52"/>
+    <w:lsdException w:name="Grid Table 1 Light Accent 1" w:uiPriority="46"/>
+    <w:lsdException w:name="Grid Table 2 Accent 1" w:uiPriority="47"/>
+    <w:lsdException w:name="Grid Table 3 Accent 1" w:uiPriority="48"/>
+    <w:lsdException w:name="Grid Table 4 Accent 1" w:uiPriority="49"/>
+    <w:lsdException w:name="Grid Table 5 Dark Accent 1" w:uiPriority="50"/>
+    <w:lsdException w:name="Grid Table 6 Colorful Accent 1" w:uiPriority="51"/>
+    <w:lsdException w:name="Grid Table 7 Colorful Accent 1" w:uiPriority="52"/>
+    <w:lsdException w:name="Grid Table 1 Light Accent 2" w:uiPriority="46"/>
+    <w:lsdException w:name="Grid Table 2 Accent 2" w:uiPriority="47"/>
+    <w:lsdException w:name="Grid Table 3 Accent 2" w:uiPriority="48"/>
+    <w:lsdException w:name="Grid Table 4 Accent 2" w:uiPriority="49"/>
+    <w:lsdException w:name="Grid Table 5 Dark Accent 2" w:uiPriority="50"/>
+    <w:lsdException w:name="Grid Table 6 Colorful Accent 2" w:uiPriority="51"/>
+    <w:lsdException w:name="Grid Table 7 Colorful Accent 2" w:uiPriority="52"/>
+    <w:lsdException w:name="Grid Table 1 Light Accent 3" w:uiPriority="46"/>
+    <w:lsdException w:name="Grid Table 2 Accent 3" w:uiPriority="47"/>
+    <w:lsdException w:name="Grid Table 3 Accent 3" w:uiPriority="48"/>
+    <w:lsdException w:name="Grid Table 4 Accent 3" w:uiPriority="49"/>
+    <w:lsdException w:name="Grid Table 5 Dark Accent 3" w:uiPriority="50"/>
+    <w:lsdException w:name="Grid Table 6 Colorful Accent 3" w:uiPriority="51"/>
+    <w:lsdException w:name="Grid Table 7 Colorful Accent 3" w:uiPriority="52"/>
+    <w:lsdException w:name="Grid Table 1 Light Accent 4" w:uiPriority="46"/>
+    <w:lsdException w:name="Grid Table 2 Accent 4" w:uiPriority="47"/>
+    <w:lsdException w:name="Grid Table 3 Accent 4" w:uiPriority="48"/>
+    <w:lsdException w:name="Grid Table 4 Accent 4" w:uiPriority="49"/>
+    <w:lsdException w:name="Grid Table 5 Dark Accent 4" w:uiPriority="50"/>
+    <w:lsdException w:name="Grid Table 6 Colorful Accent 4" w:uiPriority="51"/>
+    <w:lsdException w:name="Grid Table 7 Colorful Accent 4" w:uiPriority="52"/>
+    <w:lsdException w:name="Grid Table 1 Light Accent 5" w:uiPriority="46"/>
+    <w:lsdException w:name="Grid Table 2 Accent 5" w:uiPriority="47"/>
+    <w:lsdException w:name="Grid Table 3 Accent 5" w:uiPriority="48"/>
+    <w:lsdException w:name="Grid Table 4 Accent 5" w:uiPriority="49"/>
+    <w:lsdException w:name="Grid Table 5 Dark Accent 5" w:uiPriority="50"/>
+    <w:lsdException w:name="Grid Table 6 Colorful Accent 5" w:uiPriority="51"/>
+    <w:lsdException w:name="Grid Table 7 Colorful Accent 5" w:uiPriority="52"/>
+    <w:lsdException w:name="Grid Table 1 Light Accent 6" w:uiPriority="46"/>
+    <w:lsdException w:name="Grid Table 2 Accent 6" w:uiPriority="47"/>
+    <w:lsdException w:name="Grid Table 3 Accent 6" w:uiPriority="48"/>
+    <w:lsdException w:name="Grid Table 4 Accent 6" w:uiPriority="49"/>
+    <w:lsdException w:name="Grid Table 5 Dark Accent 6" w:uiPriority="50"/>
+    <w:lsdException w:name="Grid Table 6 Colorful Accent 6" w:uiPriority="51"/>
+    <w:lsdException w:name="Grid Table 7 Colorful Accent 6" w:uiPriority="52"/>
+    <w:lsdException w:name="List Table 1 Light" w:uiPriority="46"/>
+    <w:lsdException w:name="List Table 2" w:uiPriority="47"/>
+    <w:lsdException w:name="List Table 3" w:uiPriority="48"/>
+    <w:lsdException w:name="List Table 4" w:uiPriority="49"/>
+    <w:lsdException w:name="List Table 5 Dark" w:uiPriority="50"/>
+    <w:lsdException w:name="List Table 6 Colorful" w:uiPriority="51"/>
+    <w:lsdException w:name="List Table 7 Colorful" w:uiPriority="52"/>
+    <w:lsdException w:name="List Table 1 Light Accent 1" w:uiPriority="46"/>
+    <w:lsdException w:name="List Table 2 Accent 1" w:uiPriority="47"/>
+    <w:lsdException w:name="List Table 3 Accent 1" w:uiPriority="48"/>
+    <w:lsdException w:name="List Table 4 Accent 1" w:uiPriority="49"/>
+    <w:lsdException w:name="List Table 5 Dark Accent 1" w:uiPriority="50"/>
+    <w:lsdException w:name="List Table 6 Colorful Accent 1" w:uiPriority="51"/>
+    <w:lsdException w:name="List Table 7 Colorful Accent 1" w:uiPriority="52"/>
+    <w:lsdException w:name="List Table 1 Light Accent 2" w:uiPriority="46"/>
+    <w:lsdException w:name="List Table 2 Accent 2" w:uiPriority="47"/>
+    <w:lsdException w:name="List Table 3 Accent 2" w:uiPriority="48"/>
+    <w:lsdException w:name="List Table 4 Accent 2" w:uiPriority="49"/>
+    <w:lsdException w:name="List Table 5 Dark Accent 2" w:uiPriority="50"/>
+    <w:lsdException w:name="List Table 6 Colorful Accent 2" w:uiPriority="51"/>
+    <w:lsdException w:name="List Table 7 Colorful Accent 2" w:uiPriority="52"/>
+    <w:lsdException w:name="List Table 1 Light Accent 3" w:uiPriority="46"/>
+    <w:lsdException w:name="List Table 2 Accent 3" w:uiPriority="47"/>
+    <w:lsdException w:name="List Table 3 Accent 3" w:uiPriority="48"/>
+    <w:lsdException w:name="List Table 4 Accent 3" w:uiPriority="49"/>
+    <w:lsdException w:name="List Table 5 Dark Accent 3" w:uiPriority="50"/>
+    <w:lsdException w:name="List Table 6 Colorful Accent 3" w:uiPriority="51"/>
+    <w:lsdException w:name="List Table 7 Colorful Accent 3" w:uiPriority="52"/>
+    <w:lsdException w:name="List Table 1 Light Accent 4" w:uiPriority="46"/>
+    <w:lsdException w:name="List Table 2 Accent 4" w:uiPriority="47"/>
+    <w:lsdException w:name="List Table 3 Accent 4" w:uiPriority="48"/>
+    <w:lsdException w:name="List Table 4 Accent 4" w:uiPriority="49"/>
+    <w:lsdException w:name="List Table 5 Dark Accent 4" w:uiPriority="50"/>
+    <w:lsdException w:name="List Table 6 Colorful Accent 4" w:uiPriority="51"/>
+    <w:lsdException w:name="List Table 7 Colorful Accent 4" w:uiPriority="52"/>
+    <w:lsdException w:name="List Table 1 Light Accent 5" w:uiPriority="46"/>
+    <w:lsdException w:name="List Table 2 Accent 5" w:uiPriority="47"/>
+    <w:lsdException w:name="List Table 3 Accent 5" w:uiPriority="48"/>
+    <w:lsdException w:name="List Table 4 Accent 5" w:uiPriority="49"/>
+    <w:lsdException w:name="List Table 5 Dark Accent 5" w:uiPriority="50"/>
+    <w:lsdException w:name="List Table 6 Colorful Accent 5" w:uiPriority="51"/>
+    <w:lsdException w:name="List Table 7 Colorful Accent 5" w:uiPriority="52"/>
+    <w:lsdException w:name="List Table 1 Light Accent 6" w:uiPriority="46"/>
+    <w:lsdException w:name="List Table 2 Accent 6" w:uiPriority="47"/>
+    <w:lsdException w:name="List Table 3 Accent 6" w:uiPriority="48"/>
+    <w:lsdException w:name="List Table 4 Accent 6" w:uiPriority="49"/>
+    <w:lsdException w:name="List Table 5 Dark Accent 6" w:uiPriority="50"/>
+    <w:lsdException w:name="List Table 6 Colorful Accent 6" w:uiPriority="51"/>
+    <w:lsdException w:name="List Table 7 Colorful Accent 6" w:uiPriority="52"/>
   </w:latentStyles>
   <w:style w:type="paragraph" w:default="1" w:styleId="Normal">
     <w:name w:val="Normal"/>
@@ -19024,198 +19249,8 @@
 </w:styles>
 </file>
 
-<file path=word/glossary/stylesWithEffects.xml><?xml version="1.0" encoding="utf-8"?>
-<w:styles xmlns:wpc="http://schemas.microsoft.com/office/word/2010/wordprocessingCanvas" xmlns:mc="http://schemas.openxmlformats.org/markup-compatibility/2006" xmlns:o="urn:schemas-microsoft-com:office:office" xmlns:r="http://schemas.openxmlformats.org/officeDocument/2006/relationships" xmlns:m="http://schemas.openxmlformats.org/officeDocument/2006/math" xmlns:v="urn:schemas-microsoft-com:vml" xmlns:wp14="http://schemas.microsoft.com/office/word/2010/wordprocessingDrawing" xmlns:wp="http://schemas.openxmlformats.org/drawingml/2006/wordprocessingDrawing" xmlns:w10="urn:schemas-microsoft-com:office:word" xmlns:w="http://schemas.openxmlformats.org/wordprocessingml/2006/main" xmlns:w14="http://schemas.microsoft.com/office/word/2010/wordml" xmlns:wpg="http://schemas.microsoft.com/office/word/2010/wordprocessingGroup" xmlns:wpi="http://schemas.microsoft.com/office/word/2010/wordprocessingInk" xmlns:wne="http://schemas.microsoft.com/office/word/2006/wordml" xmlns:wps="http://schemas.microsoft.com/office/word/2010/wordprocessingShape" mc:Ignorable="w14 wp14">
-  <w:docDefaults>
-    <w:rPrDefault>
-      <w:rPr>
-        <w:rFonts w:asciiTheme="minorHAnsi" w:eastAsiaTheme="minorEastAsia" w:hAnsiTheme="minorHAnsi" w:cstheme="minorBidi"/>
-        <w:sz w:val="22"/>
-        <w:szCs w:val="22"/>
-        <w:lang w:val="en-GB" w:eastAsia="en-GB" w:bidi="ar-SA"/>
-      </w:rPr>
-    </w:rPrDefault>
-    <w:pPrDefault>
-      <w:pPr>
-        <w:spacing w:after="200" w:line="276" w:lineRule="auto"/>
-      </w:pPr>
-    </w:pPrDefault>
-  </w:docDefaults>
-  <w:latentStyles w:defLockedState="0" w:defUIPriority="99" w:defSemiHidden="1" w:defUnhideWhenUsed="1" w:defQFormat="0" w:count="267">
-    <w:lsdException w:name="Normal" w:semiHidden="0" w:uiPriority="0" w:unhideWhenUsed="0" w:qFormat="1"/>
-    <w:lsdException w:name="heading 1" w:semiHidden="0" w:uiPriority="9" w:unhideWhenUsed="0" w:qFormat="1"/>
-    <w:lsdException w:name="heading 2" w:uiPriority="9" w:qFormat="1"/>
-    <w:lsdException w:name="heading 3" w:uiPriority="9" w:qFormat="1"/>
-    <w:lsdException w:name="heading 4" w:uiPriority="9" w:qFormat="1"/>
-    <w:lsdException w:name="heading 5" w:uiPriority="9" w:qFormat="1"/>
-    <w:lsdException w:name="heading 6" w:uiPriority="9" w:qFormat="1"/>
-    <w:lsdException w:name="heading 7" w:uiPriority="9" w:qFormat="1"/>
-    <w:lsdException w:name="heading 8" w:uiPriority="9" w:qFormat="1"/>
-    <w:lsdException w:name="heading 9" w:uiPriority="9" w:qFormat="1"/>
-    <w:lsdException w:name="toc 1" w:uiPriority="39"/>
-    <w:lsdException w:name="toc 2" w:uiPriority="39"/>
-    <w:lsdException w:name="toc 3" w:uiPriority="39"/>
-    <w:lsdException w:name="toc 4" w:uiPriority="39"/>
-    <w:lsdException w:name="toc 5" w:uiPriority="39"/>
-    <w:lsdException w:name="toc 6" w:uiPriority="39"/>
-    <w:lsdException w:name="toc 7" w:uiPriority="39"/>
-    <w:lsdException w:name="toc 8" w:uiPriority="39"/>
-    <w:lsdException w:name="toc 9" w:uiPriority="39"/>
-    <w:lsdException w:name="caption" w:uiPriority="35" w:qFormat="1"/>
-    <w:lsdException w:name="Title" w:semiHidden="0" w:uiPriority="10" w:unhideWhenUsed="0" w:qFormat="1"/>
-    <w:lsdException w:name="Default Paragraph Font" w:uiPriority="1"/>
-    <w:lsdException w:name="Subtitle" w:semiHidden="0" w:uiPriority="11" w:unhideWhenUsed="0" w:qFormat="1"/>
-    <w:lsdException w:name="Strong" w:semiHidden="0" w:uiPriority="22" w:unhideWhenUsed="0" w:qFormat="1"/>
-    <w:lsdException w:name="Emphasis" w:semiHidden="0" w:uiPriority="20" w:unhideWhenUsed="0" w:qFormat="1"/>
-    <w:lsdException w:name="Table Grid" w:semiHidden="0" w:uiPriority="59" w:unhideWhenUsed="0"/>
-    <w:lsdException w:name="Placeholder Text" w:unhideWhenUsed="0"/>
-    <w:lsdException w:name="No Spacing" w:semiHidden="0" w:uiPriority="1" w:unhideWhenUsed="0" w:qFormat="1"/>
-    <w:lsdException w:name="Light Shading" w:semiHidden="0" w:uiPriority="60" w:unhideWhenUsed="0"/>
-    <w:lsdException w:name="Light List" w:semiHidden="0" w:uiPriority="61" w:unhideWhenUsed="0"/>
-    <w:lsdException w:name="Light Grid" w:semiHidden="0" w:uiPriority="62" w:unhideWhenUsed="0"/>
-    <w:lsdException w:name="Medium Shading 1" w:semiHidden="0" w:uiPriority="63" w:unhideWhenUsed="0"/>
-    <w:lsdException w:name="Medium Shading 2" w:semiHidden="0" w:uiPriority="64" w:unhideWhenUsed="0"/>
-    <w:lsdException w:name="Medium List 1" w:semiHidden="0" w:uiPriority="65" w:unhideWhenUsed="0"/>
-    <w:lsdException w:name="Medium List 2" w:semiHidden="0" w:uiPriority="66" w:unhideWhenUsed="0"/>
-    <w:lsdException w:name="Medium Grid 1" w:semiHidden="0" w:uiPriority="67" w:unhideWhenUsed="0"/>
-    <w:lsdException w:name="Medium Grid 2" w:semiHidden="0" w:uiPriority="68" w:unhideWhenUsed="0"/>
-    <w:lsdException w:name="Medium Grid 3" w:semiHidden="0" w:uiPriority="69" w:unhideWhenUsed="0"/>
-    <w:lsdException w:name="Dark List" w:semiHidden="0" w:uiPriority="70" w:unhideWhenUsed="0"/>
-    <w:lsdException w:name="Colorful Shading" w:semiHidden="0" w:uiPriority="71" w:unhideWhenUsed="0"/>
-    <w:lsdException w:name="Colorful List" w:semiHidden="0" w:uiPriority="72" w:unhideWhenUsed="0"/>
-    <w:lsdException w:name="Colorful Grid" w:semiHidden="0" w:uiPriority="73" w:unhideWhenUsed="0"/>
-    <w:lsdException w:name="Light Shading Accent 1" w:semiHidden="0" w:uiPriority="60" w:unhideWhenUsed="0"/>
-    <w:lsdException w:name="Light List Accent 1" w:semiHidden="0" w:uiPriority="61" w:unhideWhenUsed="0"/>
-    <w:lsdException w:name="Light Grid Accent 1" w:semiHidden="0" w:uiPriority="62" w:unhideWhenUsed="0"/>
-    <w:lsdException w:name="Medium Shading 1 Accent 1" w:semiHidden="0" w:uiPriority="63" w:unhideWhenUsed="0"/>
-    <w:lsdException w:name="Medium Shading 2 Accent 1" w:semiHidden="0" w:uiPriority="64" w:unhideWhenUsed="0"/>
-    <w:lsdException w:name="Medium List 1 Accent 1" w:semiHidden="0" w:uiPriority="65" w:unhideWhenUsed="0"/>
-    <w:lsdException w:name="Revision" w:unhideWhenUsed="0"/>
-    <w:lsdException w:name="List Paragraph" w:semiHidden="0" w:uiPriority="34" w:unhideWhenUsed="0" w:qFormat="1"/>
-    <w:lsdException w:name="Quote" w:semiHidden="0" w:uiPriority="29" w:unhideWhenUsed="0" w:qFormat="1"/>
-    <w:lsdException w:name="Intense Quote" w:semiHidden="0" w:uiPriority="30" w:unhideWhenUsed="0" w:qFormat="1"/>
-    <w:lsdException w:name="Medium List 2 Accent 1" w:semiHidden="0" w:uiPriority="66" w:unhideWhenUsed="0"/>
-    <w:lsdException w:name="Medium Grid 1 Accent 1" w:semiHidden="0" w:uiPriority="67" w:unhideWhenUsed="0"/>
-    <w:lsdException w:name="Medium Grid 2 Accent 1" w:semiHidden="0" w:uiPriority="68" w:unhideWhenUsed="0"/>
-    <w:lsdException w:name="Medium Grid 3 Accent 1" w:semiHidden="0" w:uiPriority="69" w:unhideWhenUsed="0"/>
-    <w:lsdException w:name="Dark List Accent 1" w:semiHidden="0" w:uiPriority="70" w:unhideWhenUsed="0"/>
-    <w:lsdException w:name="Colorful Shading Accent 1" w:semiHidden="0" w:uiPriority="71" w:unhideWhenUsed="0"/>
-    <w:lsdException w:name="Colorful List Accent 1" w:semiHidden="0" w:uiPriority="72" w:unhideWhenUsed="0"/>
-    <w:lsdException w:name="Colorful Grid Accent 1" w:semiHidden="0" w:uiPriority="73" w:unhideWhenUsed="0"/>
-    <w:lsdException w:name="Light Shading Accent 2" w:semiHidden="0" w:uiPriority="60" w:unhideWhenUsed="0"/>
-    <w:lsdException w:name="Light List Accent 2" w:semiHidden="0" w:uiPriority="61" w:unhideWhenUsed="0"/>
-    <w:lsdException w:name="Light Grid Accent 2" w:semiHidden="0" w:uiPriority="62" w:unhideWhenUsed="0"/>
-    <w:lsdException w:name="Medium Shading 1 Accent 2" w:semiHidden="0" w:uiPriority="63" w:unhideWhenUsed="0"/>
-    <w:lsdException w:name="Medium Shading 2 Accent 2" w:semiHidden="0" w:uiPriority="64" w:unhideWhenUsed="0"/>
-    <w:lsdException w:name="Medium List 1 Accent 2" w:semiHidden="0" w:uiPriority="65" w:unhideWhenUsed="0"/>
-    <w:lsdException w:name="Medium List 2 Accent 2" w:semiHidden="0" w:uiPriority="66" w:unhideWhenUsed="0"/>
-    <w:lsdException w:name="Medium Grid 1 Accent 2" w:semiHidden="0" w:uiPriority="67" w:unhideWhenUsed="0"/>
-    <w:lsdException w:name="Medium Grid 2 Accent 2" w:semiHidden="0" w:uiPriority="68" w:unhideWhenUsed="0"/>
-    <w:lsdException w:name="Medium Grid 3 Accent 2" w:semiHidden="0" w:uiPriority="69" w:unhideWhenUsed="0"/>
-    <w:lsdException w:name="Dark List Accent 2" w:semiHidden="0" w:uiPriority="70" w:unhideWhenUsed="0"/>
-    <w:lsdException w:name="Colorful Shading Accent 2" w:semiHidden="0" w:uiPriority="71" w:unhideWhenUsed="0"/>
-    <w:lsdException w:name="Colorful List Accent 2" w:semiHidden="0" w:uiPriority="72" w:unhideWhenUsed="0"/>
-    <w:lsdException w:name="Colorful Grid Accent 2" w:semiHidden="0" w:uiPriority="73" w:unhideWhenUsed="0"/>
-    <w:lsdException w:name="Light Shading Accent 3" w:semiHidden="0" w:uiPriority="60" w:unhideWhenUsed="0"/>
-    <w:lsdException w:name="Light List Accent 3" w:semiHidden="0" w:uiPriority="61" w:unhideWhenUsed="0"/>
-    <w:lsdException w:name="Light Grid Accent 3" w:semiHidden="0" w:uiPriority="62" w:unhideWhenUsed="0"/>
-    <w:lsdException w:name="Medium Shading 1 Accent 3" w:semiHidden="0" w:uiPriority="63" w:unhideWhenUsed="0"/>
-    <w:lsdException w:name="Medium Shading 2 Accent 3" w:semiHidden="0" w:uiPriority="64" w:unhideWhenUsed="0"/>
-    <w:lsdException w:name="Medium List 1 Accent 3" w:semiHidden="0" w:uiPriority="65" w:unhideWhenUsed="0"/>
-    <w:lsdException w:name="Medium List 2 Accent 3" w:semiHidden="0" w:uiPriority="66" w:unhideWhenUsed="0"/>
-    <w:lsdException w:name="Medium Grid 1 Accent 3" w:semiHidden="0" w:uiPriority="67" w:unhideWhenUsed="0"/>
-    <w:lsdException w:name="Medium Grid 2 Accent 3" w:semiHidden="0" w:uiPriority="68" w:unhideWhenUsed="0"/>
-    <w:lsdException w:name="Medium Grid 3 Accent 3" w:semiHidden="0" w:uiPriority="69" w:unhideWhenUsed="0"/>
-    <w:lsdException w:name="Dark List Accent 3" w:semiHidden="0" w:uiPriority="70" w:unhideWhenUsed="0"/>
-    <w:lsdException w:name="Colorful Shading Accent 3" w:semiHidden="0" w:uiPriority="71" w:unhideWhenUsed="0"/>
-    <w:lsdException w:name="Colorful List Accent 3" w:semiHidden="0" w:uiPriority="72" w:unhideWhenUsed="0"/>
-    <w:lsdException w:name="Colorful Grid Accent 3" w:semiHidden="0" w:uiPriority="73" w:unhideWhenUsed="0"/>
-    <w:lsdException w:name="Light Shading Accent 4" w:semiHidden="0" w:uiPriority="60" w:unhideWhenUsed="0"/>
-    <w:lsdException w:name="Light List Accent 4" w:semiHidden="0" w:uiPriority="61" w:unhideWhenUsed="0"/>
-    <w:lsdException w:name="Light Grid Accent 4" w:semiHidden="0" w:uiPriority="62" w:unhideWhenUsed="0"/>
-    <w:lsdException w:name="Medium Shading 1 Accent 4" w:semiHidden="0" w:uiPriority="63" w:unhideWhenUsed="0"/>
-    <w:lsdException w:name="Medium Shading 2 Accent 4" w:semiHidden="0" w:uiPriority="64" w:unhideWhenUsed="0"/>
-    <w:lsdException w:name="Medium List 1 Accent 4" w:semiHidden="0" w:uiPriority="65" w:unhideWhenUsed="0"/>
-    <w:lsdException w:name="Medium List 2 Accent 4" w:semiHidden="0" w:uiPriority="66" w:unhideWhenUsed="0"/>
-    <w:lsdException w:name="Medium Grid 1 Accent 4" w:semiHidden="0" w:uiPriority="67" w:unhideWhenUsed="0"/>
-    <w:lsdException w:name="Medium Grid 2 Accent 4" w:semiHidden="0" w:uiPriority="68" w:unhideWhenUsed="0"/>
-    <w:lsdException w:name="Medium Grid 3 Accent 4" w:semiHidden="0" w:uiPriority="69" w:unhideWhenUsed="0"/>
-    <w:lsdException w:name="Dark List Accent 4" w:semiHidden="0" w:uiPriority="70" w:unhideWhenUsed="0"/>
-    <w:lsdException w:name="Colorful Shading Accent 4" w:semiHidden="0" w:uiPriority="71" w:unhideWhenUsed="0"/>
-    <w:lsdException w:name="Colorful List Accent 4" w:semiHidden="0" w:uiPriority="72" w:unhideWhenUsed="0"/>
-    <w:lsdException w:name="Colorful Grid Accent 4" w:semiHidden="0" w:uiPriority="73" w:unhideWhenUsed="0"/>
-    <w:lsdException w:name="Light Shading Accent 5" w:semiHidden="0" w:uiPriority="60" w:unhideWhenUsed="0"/>
-    <w:lsdException w:name="Light List Accent 5" w:semiHidden="0" w:uiPriority="61" w:unhideWhenUsed="0"/>
-    <w:lsdException w:name="Light Grid Accent 5" w:semiHidden="0" w:uiPriority="62" w:unhideWhenUsed="0"/>
-    <w:lsdException w:name="Medium Shading 1 Accent 5" w:semiHidden="0" w:uiPriority="63" w:unhideWhenUsed="0"/>
-    <w:lsdException w:name="Medium Shading 2 Accent 5" w:semiHidden="0" w:uiPriority="64" w:unhideWhenUsed="0"/>
-    <w:lsdException w:name="Medium List 1 Accent 5" w:semiHidden="0" w:uiPriority="65" w:unhideWhenUsed="0"/>
-    <w:lsdException w:name="Medium List 2 Accent 5" w:semiHidden="0" w:uiPriority="66" w:unhideWhenUsed="0"/>
-    <w:lsdException w:name="Medium Grid 1 Accent 5" w:semiHidden="0" w:uiPriority="67" w:unhideWhenUsed="0"/>
-    <w:lsdException w:name="Medium Grid 2 Accent 5" w:semiHidden="0" w:uiPriority="68" w:unhideWhenUsed="0"/>
-    <w:lsdException w:name="Medium Grid 3 Accent 5" w:semiHidden="0" w:uiPriority="69" w:unhideWhenUsed="0"/>
-    <w:lsdException w:name="Dark List Accent 5" w:semiHidden="0" w:uiPriority="70" w:unhideWhenUsed="0"/>
-    <w:lsdException w:name="Colorful Shading Accent 5" w:semiHidden="0" w:uiPriority="71" w:unhideWhenUsed="0"/>
-    <w:lsdException w:name="Colorful List Accent 5" w:semiHidden="0" w:uiPriority="72" w:unhideWhenUsed="0"/>
-    <w:lsdException w:name="Colorful Grid Accent 5" w:semiHidden="0" w:uiPriority="73" w:unhideWhenUsed="0"/>
-    <w:lsdException w:name="Light Shading Accent 6" w:semiHidden="0" w:uiPriority="60" w:unhideWhenUsed="0"/>
-    <w:lsdException w:name="Light List Accent 6" w:semiHidden="0" w:uiPriority="61" w:unhideWhenUsed="0"/>
-    <w:lsdException w:name="Light Grid Accent 6" w:semiHidden="0" w:uiPriority="62" w:unhideWhenUsed="0"/>
-    <w:lsdException w:name="Medium Shading 1 Accent 6" w:semiHidden="0" w:uiPriority="63" w:unhideWhenUsed="0"/>
-    <w:lsdException w:name="Medium Shading 2 Accent 6" w:semiHidden="0" w:uiPriority="64" w:unhideWhenUsed="0"/>
-    <w:lsdException w:name="Medium List 1 Accent 6" w:semiHidden="0" w:uiPriority="65" w:unhideWhenUsed="0"/>
-    <w:lsdException w:name="Medium List 2 Accent 6" w:semiHidden="0" w:uiPriority="66" w:unhideWhenUsed="0"/>
-    <w:lsdException w:name="Medium Grid 1 Accent 6" w:semiHidden="0" w:uiPriority="67" w:unhideWhenUsed="0"/>
-    <w:lsdException w:name="Medium Grid 2 Accent 6" w:semiHidden="0" w:uiPriority="68" w:unhideWhenUsed="0"/>
-    <w:lsdException w:name="Medium Grid 3 Accent 6" w:semiHidden="0" w:uiPriority="69" w:unhideWhenUsed="0"/>
-    <w:lsdException w:name="Dark List Accent 6" w:semiHidden="0" w:uiPriority="70" w:unhideWhenUsed="0"/>
-    <w:lsdException w:name="Colorful Shading Accent 6" w:semiHidden="0" w:uiPriority="71" w:unhideWhenUsed="0"/>
-    <w:lsdException w:name="Colorful List Accent 6" w:semiHidden="0" w:uiPriority="72" w:unhideWhenUsed="0"/>
-    <w:lsdException w:name="Colorful Grid Accent 6" w:semiHidden="0" w:uiPriority="73" w:unhideWhenUsed="0"/>
-    <w:lsdException w:name="Subtle Emphasis" w:semiHidden="0" w:uiPriority="19" w:unhideWhenUsed="0" w:qFormat="1"/>
-    <w:lsdException w:name="Intense Emphasis" w:semiHidden="0" w:uiPriority="21" w:unhideWhenUsed="0" w:qFormat="1"/>
-    <w:lsdException w:name="Subtle Reference" w:semiHidden="0" w:uiPriority="31" w:unhideWhenUsed="0" w:qFormat="1"/>
-    <w:lsdException w:name="Intense Reference" w:semiHidden="0" w:uiPriority="32" w:unhideWhenUsed="0" w:qFormat="1"/>
-    <w:lsdException w:name="Book Title" w:semiHidden="0" w:uiPriority="33" w:unhideWhenUsed="0" w:qFormat="1"/>
-    <w:lsdException w:name="Bibliography" w:uiPriority="37"/>
-    <w:lsdException w:name="TOC Heading" w:uiPriority="39" w:qFormat="1"/>
-  </w:latentStyles>
-  <w:style w:type="paragraph" w:default="1" w:styleId="Normal">
-    <w:name w:val="Normal"/>
-    <w:qFormat/>
-  </w:style>
-  <w:style w:type="character" w:default="1" w:styleId="DefaultParagraphFont">
-    <w:name w:val="Default Paragraph Font"/>
-    <w:uiPriority w:val="1"/>
-    <w:semiHidden/>
-    <w:unhideWhenUsed/>
-  </w:style>
-  <w:style w:type="table" w:default="1" w:styleId="TableNormal">
-    <w:name w:val="Normal Table"/>
-    <w:uiPriority w:val="99"/>
-    <w:semiHidden/>
-    <w:unhideWhenUsed/>
-    <w:tblPr>
-      <w:tblInd w:w="0" w:type="dxa"/>
-      <w:tblCellMar>
-        <w:top w:w="0" w:type="dxa"/>
-        <w:left w:w="108" w:type="dxa"/>
-        <w:bottom w:w="0" w:type="dxa"/>
-        <w:right w:w="108" w:type="dxa"/>
-      </w:tblCellMar>
-    </w:tblPr>
-  </w:style>
-  <w:style w:type="numbering" w:default="1" w:styleId="NoList">
-    <w:name w:val="No List"/>
-    <w:uiPriority w:val="99"/>
-    <w:semiHidden/>
-    <w:unhideWhenUsed/>
-  </w:style>
-</w:styles>
-</file>
-
 <file path=word/glossary/webSettings.xml><?xml version="1.0" encoding="utf-8"?>
-<w:webSettings xmlns:mc="http://schemas.openxmlformats.org/markup-compatibility/2006" xmlns:r="http://schemas.openxmlformats.org/officeDocument/2006/relationships" xmlns:w="http://schemas.openxmlformats.org/wordprocessingml/2006/main" xmlns:w14="http://schemas.microsoft.com/office/word/2010/wordml" mc:Ignorable="w14">
+<w:webSettings xmlns:mc="http://schemas.openxmlformats.org/markup-compatibility/2006" xmlns:r="http://schemas.openxmlformats.org/officeDocument/2006/relationships" xmlns:w="http://schemas.openxmlformats.org/wordprocessingml/2006/main" xmlns:w14="http://schemas.microsoft.com/office/word/2010/wordml" xmlns:w15="http://schemas.microsoft.com/office/word/2012/wordml" xmlns:w16se="http://schemas.microsoft.com/office/word/2015/wordml/symex" mc:Ignorable="w14 w15 w16se">
   <w:optimizeForBrowser/>
   <w:allowPNG/>
 </w:webSettings>
@@ -19530,7 +19565,7 @@
 </file>
 
 <file path=customXml/itemProps2.xml><?xml version="1.0" encoding="utf-8"?>
-<ds:datastoreItem xmlns:ds="http://schemas.openxmlformats.org/officeDocument/2006/customXml" ds:itemID="{119A1211-BA30-4851-A3A8-BDFE96F35D1B}">
+<ds:datastoreItem xmlns:ds="http://schemas.openxmlformats.org/officeDocument/2006/customXml" ds:itemID="{9225C897-0C8A-458A-9D64-C16727F7D28B}">
   <ds:schemaRefs>
     <ds:schemaRef ds:uri="http://schemas.openxmlformats.org/officeDocument/2006/bibliography"/>
   </ds:schemaRefs>

</xml_diff>

<commit_message>
Thiết kế màn hình
</commit_message>
<xml_diff>
--- a/Documents/Report/1742013_1742066_1742087_Nhom17.docx
+++ b/Documents/Report/1742013_1742066_1742087_Nhom17.docx
@@ -2659,7 +2659,6 @@
                 <w:color w:val="0070C0"/>
               </w:rPr>
             </w:pPr>
-            <w:bookmarkStart w:id="2" w:name="_GoBack" w:colFirst="0" w:colLast="3"/>
             <w:r>
               <w:rPr>
                 <w:rFonts w:eastAsia="SimSun"/>
@@ -2756,7 +2755,6 @@
           </w:p>
         </w:tc>
       </w:tr>
-      <w:bookmarkEnd w:id="2"/>
     </w:tbl>
     <w:p>
       <w:r>
@@ -2767,12 +2765,12 @@
       <w:pPr>
         <w:pStyle w:val="Heading1"/>
       </w:pPr>
-      <w:bookmarkStart w:id="3" w:name="_Toc383898124"/>
+      <w:bookmarkStart w:id="2" w:name="_Toc383898124"/>
       <w:r>
         <w:lastRenderedPageBreak/>
         <w:t>Mô hình quan niệm</w:t>
       </w:r>
-      <w:bookmarkEnd w:id="3"/>
+      <w:bookmarkEnd w:id="2"/>
     </w:p>
     <w:p>
       <w:pPr>
@@ -2837,20 +2835,107 @@
       <w:pPr>
         <w:pStyle w:val="Heading1"/>
       </w:pPr>
-      <w:bookmarkStart w:id="4" w:name="_Toc383898125"/>
+      <w:bookmarkStart w:id="3" w:name="_Toc383898125"/>
       <w:r>
         <w:lastRenderedPageBreak/>
         <w:t>Thiết kế kiến trúc</w:t>
+      </w:r>
+      <w:bookmarkEnd w:id="3"/>
+    </w:p>
+    <w:p>
+      <w:pPr>
+        <w:pStyle w:val="Heading2"/>
+      </w:pPr>
+      <w:bookmarkStart w:id="4" w:name="_Toc383898126"/>
+      <w:r>
+        <w:t>Sơ đồ kiến trúc</w:t>
       </w:r>
       <w:bookmarkEnd w:id="4"/>
     </w:p>
     <w:p>
       <w:pPr>
+        <w:ind w:firstLine="851"/>
+        <w:rPr>
+          <w:i/>
+          <w:color w:val="0070C0"/>
+        </w:rPr>
+      </w:pPr>
+      <w:r>
+        <w:rPr>
+          <w:i/>
+          <w:color w:val="0070C0"/>
+        </w:rPr>
+        <w:t>[Trình bày hình vẽ cây phân rã hệ thống, cho biết hệ thống có các thành phần như thế nào]</w:t>
+      </w:r>
+    </w:p>
+    <w:p>
+      <w:pPr>
+        <w:ind w:firstLine="851"/>
+        <w:rPr>
+          <w:i/>
+          <w:color w:val="0070C0"/>
+        </w:rPr>
+      </w:pPr>
+      <w:r>
+        <w:rPr>
+          <w:i/>
+          <w:color w:val="0070C0"/>
+        </w:rPr>
+        <w:t xml:space="preserve">[Trình bày hình vẽ kiến trúc tổng thể của hệ thống, thể hiện mối quan hệ giữa các thành phần </w:t>
+      </w:r>
+      <w:r>
+        <w:rPr>
+          <w:b/>
+          <w:i/>
+          <w:color w:val="0070C0"/>
+        </w:rPr>
+        <w:t>CHÍNH</w:t>
+      </w:r>
+      <w:r>
+        <w:rPr>
+          <w:i/>
+          <w:color w:val="0070C0"/>
+        </w:rPr>
+        <w:t xml:space="preserve"> trong hệ thống đã xác định </w:t>
+      </w:r>
+      <w:r>
+        <w:rPr>
+          <w:i/>
+          <w:color w:val="0070C0"/>
+        </w:rPr>
+        <w:t xml:space="preserve">ở </w:t>
+      </w:r>
+      <w:r>
+        <w:rPr>
+          <w:i/>
+          <w:color w:val="0070C0"/>
+        </w:rPr>
+        <w:t>cây phân rã hệ thống]</w:t>
+      </w:r>
+    </w:p>
+    <w:p>
+      <w:pPr>
+        <w:ind w:firstLine="851"/>
+        <w:rPr>
+          <w:i/>
+          <w:color w:val="0070C0"/>
+        </w:rPr>
+      </w:pPr>
+      <w:r>
+        <w:rPr>
+          <w:i/>
+          <w:color w:val="0070C0"/>
+        </w:rPr>
+        <w:t>[Nếu có các điểm đặc biệt trong kiến trúc, ví dụ như áp dụng mẫu thiết kế (Design Pattern), sử dụng kiến trúc Client-Server/Tier/MVC…, hỗ trợ cơ chế plug-in…, cần trình bày rõ để thể hiện điều này]</w:t>
+      </w:r>
+    </w:p>
+    <w:p>
+      <w:pPr>
         <w:pStyle w:val="Heading2"/>
       </w:pPr>
-      <w:bookmarkStart w:id="5" w:name="_Toc383898126"/>
-      <w:r>
-        <w:t>Sơ đồ kiến trúc</w:t>
+      <w:bookmarkStart w:id="5" w:name="_Toc383898127"/>
+      <w:r>
+        <w:t>Sơ đồ lớp (Class Diagram)</w:t>
       </w:r>
       <w:bookmarkEnd w:id="5"/>
     </w:p>
@@ -2867,7 +2952,7 @@
           <w:i/>
           <w:color w:val="0070C0"/>
         </w:rPr>
-        <w:t>[Trình bày hình vẽ cây phân rã hệ thống, cho biết hệ thống có các thành phần như thế nào]</w:t>
+        <w:t>[Vẽ hình sơ đồ lớp đối tượng.</w:t>
       </w:r>
     </w:p>
     <w:p>
@@ -2883,36 +2968,55 @@
           <w:i/>
           <w:color w:val="0070C0"/>
         </w:rPr>
-        <w:t xml:space="preserve">[Trình bày hình vẽ kiến trúc tổng thể của hệ thống, thể hiện mối quan hệ giữa các thành phần </w:t>
-      </w:r>
-      <w:r>
-        <w:rPr>
-          <w:b/>
+        <w:t>Trong sơ đồ lớp cần thể hiện rõ:</w:t>
+      </w:r>
+    </w:p>
+    <w:p>
+      <w:pPr>
+        <w:ind w:firstLine="851"/>
+        <w:rPr>
           <w:i/>
           <w:color w:val="0070C0"/>
         </w:rPr>
-        <w:t>CHÍNH</w:t>
-      </w:r>
+      </w:pPr>
       <w:r>
         <w:rPr>
           <w:i/>
           <w:color w:val="0070C0"/>
         </w:rPr>
-        <w:t xml:space="preserve"> trong hệ thống đã xác định </w:t>
+        <w:t>-</w:t>
       </w:r>
       <w:r>
         <w:rPr>
           <w:i/>
           <w:color w:val="0070C0"/>
         </w:rPr>
-        <w:t xml:space="preserve">ở </w:t>
-      </w:r>
-      <w:r>
+        <w:tab/>
+        <w:t>Tên các lớp đối tượng</w:t>
+      </w:r>
+    </w:p>
+    <w:p>
+      <w:pPr>
+        <w:ind w:firstLine="851"/>
         <w:rPr>
           <w:i/>
           <w:color w:val="0070C0"/>
         </w:rPr>
-        <w:t>cây phân rã hệ thống]</w:t>
+      </w:pPr>
+      <w:r>
+        <w:rPr>
+          <w:i/>
+          <w:color w:val="0070C0"/>
+        </w:rPr>
+        <w:t>-</w:t>
+      </w:r>
+      <w:r>
+        <w:rPr>
+          <w:i/>
+          <w:color w:val="0070C0"/>
+        </w:rPr>
+        <w:tab/>
+        <w:t>Các mối quan hệ giữa các lớp đối tượng (loại quan hệ, bản số)</w:t>
       </w:r>
     </w:p>
     <w:p>
@@ -2928,16 +3032,19 @@
           <w:i/>
           <w:color w:val="0070C0"/>
         </w:rPr>
-        <w:t>[Nếu có các điểm đặc biệt trong kiến trúc, ví dụ như áp dụng mẫu thiết kế (Design Pattern), sử dụng kiến trúc Client-Server/Tier/MVC…, hỗ trợ cơ chế plug-in…, cần trình bày rõ để thể hiện điều này]</w:t>
+        <w:t>Trong sơ đồ lớp không nhất thiết phải liệt kê các thuộc tính và phương thức của mỗi lớp đối tượng. Tuy nhiên, nên thể hiện các thông tin này trong sơ đồ lớp, nếu sơ đồ không quá lớn]</w:t>
       </w:r>
     </w:p>
     <w:p>
       <w:pPr>
         <w:pStyle w:val="Heading2"/>
       </w:pPr>
-      <w:bookmarkStart w:id="6" w:name="_Toc383898127"/>
-      <w:r>
-        <w:t>Sơ đồ lớp (Class Diagram)</w:t>
+      <w:bookmarkStart w:id="6" w:name="_Toc383898128"/>
+      <w:r>
+        <w:t xml:space="preserve">Đặc tả </w:t>
+      </w:r>
+      <w:r>
+        <w:t>các lớp đối tượng</w:t>
       </w:r>
       <w:bookmarkEnd w:id="6"/>
     </w:p>
@@ -2954,168 +3061,59 @@
           <w:i/>
           <w:color w:val="0070C0"/>
         </w:rPr>
-        <w:t>[Vẽ hình sơ đồ lớp đối tượng.</w:t>
+        <w:t xml:space="preserve">[Sinh viên chọn và trình bày đặc tả của vài </w:t>
+      </w:r>
+      <w:r>
+        <w:rPr>
+          <w:i/>
+          <w:color w:val="0070C0"/>
+        </w:rPr>
+        <w:t>(8-10</w:t>
+      </w:r>
+      <w:r>
+        <w:rPr>
+          <w:i/>
+          <w:color w:val="0070C0"/>
+        </w:rPr>
+        <w:t xml:space="preserve">) </w:t>
+      </w:r>
+      <w:r>
+        <w:rPr>
+          <w:i/>
+          <w:color w:val="0070C0"/>
+        </w:rPr>
+        <w:t>lớp đối tượng</w:t>
+      </w:r>
+      <w:r>
+        <w:rPr>
+          <w:i/>
+          <w:color w:val="0070C0"/>
+        </w:rPr>
+        <w:t xml:space="preserve"> </w:t>
+      </w:r>
+      <w:r>
+        <w:rPr>
+          <w:i/>
+          <w:color w:val="0070C0"/>
+        </w:rPr>
+        <w:t>quan trọng nhất]</w:t>
       </w:r>
     </w:p>
     <w:p>
       <w:pPr>
-        <w:ind w:firstLine="851"/>
-        <w:rPr>
-          <w:i/>
-          <w:color w:val="0070C0"/>
-        </w:rPr>
-      </w:pPr>
-      <w:r>
-        <w:rPr>
-          <w:i/>
-          <w:color w:val="0070C0"/>
-        </w:rPr>
-        <w:t>Trong sơ đồ lớp cần thể hiện rõ:</w:t>
-      </w:r>
-    </w:p>
-    <w:p>
-      <w:pPr>
-        <w:ind w:firstLine="851"/>
-        <w:rPr>
-          <w:i/>
-          <w:color w:val="0070C0"/>
-        </w:rPr>
-      </w:pPr>
-      <w:r>
-        <w:rPr>
-          <w:i/>
-          <w:color w:val="0070C0"/>
-        </w:rPr>
-        <w:t>-</w:t>
-      </w:r>
-      <w:r>
-        <w:rPr>
-          <w:i/>
-          <w:color w:val="0070C0"/>
-        </w:rPr>
-        <w:tab/>
-        <w:t>Tên các lớp đối tượng</w:t>
-      </w:r>
-    </w:p>
-    <w:p>
-      <w:pPr>
-        <w:ind w:firstLine="851"/>
-        <w:rPr>
-          <w:i/>
-          <w:color w:val="0070C0"/>
-        </w:rPr>
-      </w:pPr>
-      <w:r>
-        <w:rPr>
-          <w:i/>
-          <w:color w:val="0070C0"/>
-        </w:rPr>
-        <w:t>-</w:t>
-      </w:r>
-      <w:r>
-        <w:rPr>
-          <w:i/>
-          <w:color w:val="0070C0"/>
-        </w:rPr>
-        <w:tab/>
-        <w:t>Các mối quan hệ giữa các lớp đối tượng (loại quan hệ, bản số)</w:t>
-      </w:r>
-    </w:p>
-    <w:p>
-      <w:pPr>
-        <w:ind w:firstLine="851"/>
-        <w:rPr>
-          <w:i/>
-          <w:color w:val="0070C0"/>
-        </w:rPr>
-      </w:pPr>
-      <w:r>
-        <w:rPr>
-          <w:i/>
-          <w:color w:val="0070C0"/>
-        </w:rPr>
-        <w:t>Trong sơ đồ lớp không nhất thiết phải liệt kê các thuộc tính và phương thức của mỗi lớp đối tượng. Tuy nhiên, nên thể hiện các thông tin này trong sơ đồ lớp, nếu sơ đồ không quá lớn]</w:t>
-      </w:r>
-    </w:p>
-    <w:p>
-      <w:pPr>
-        <w:pStyle w:val="Heading2"/>
-      </w:pPr>
-      <w:bookmarkStart w:id="7" w:name="_Toc383898128"/>
-      <w:r>
-        <w:t xml:space="preserve">Đặc tả </w:t>
-      </w:r>
-      <w:r>
-        <w:t>các lớp đối tượng</w:t>
+        <w:pStyle w:val="Heading3"/>
+      </w:pPr>
+      <w:bookmarkStart w:id="7" w:name="_Toc383898129"/>
+      <w:r>
+        <w:t xml:space="preserve">Lớp </w:t>
+      </w:r>
+      <w:r>
+        <w:t>C</w:t>
+      </w:r>
+      <w:r>
+        <w:t>1</w:t>
       </w:r>
       <w:bookmarkEnd w:id="7"/>
-    </w:p>
-    <w:p>
-      <w:pPr>
-        <w:ind w:firstLine="851"/>
-        <w:rPr>
-          <w:i/>
-          <w:color w:val="0070C0"/>
-        </w:rPr>
-      </w:pPr>
-      <w:r>
-        <w:rPr>
-          <w:i/>
-          <w:color w:val="0070C0"/>
-        </w:rPr>
-        <w:t xml:space="preserve">[Sinh viên chọn và trình bày đặc tả của vài </w:t>
-      </w:r>
-      <w:r>
-        <w:rPr>
-          <w:i/>
-          <w:color w:val="0070C0"/>
-        </w:rPr>
-        <w:t>(8-10</w:t>
-      </w:r>
-      <w:r>
-        <w:rPr>
-          <w:i/>
-          <w:color w:val="0070C0"/>
-        </w:rPr>
-        <w:t xml:space="preserve">) </w:t>
-      </w:r>
-      <w:r>
-        <w:rPr>
-          <w:i/>
-          <w:color w:val="0070C0"/>
-        </w:rPr>
-        <w:t>lớp đối tượng</w:t>
-      </w:r>
-      <w:r>
-        <w:rPr>
-          <w:i/>
-          <w:color w:val="0070C0"/>
-        </w:rPr>
-        <w:t xml:space="preserve"> </w:t>
-      </w:r>
-      <w:r>
-        <w:rPr>
-          <w:i/>
-          <w:color w:val="0070C0"/>
-        </w:rPr>
-        <w:t>quan trọng nhất]</w:t>
-      </w:r>
-    </w:p>
-    <w:p>
-      <w:pPr>
-        <w:pStyle w:val="Heading3"/>
-      </w:pPr>
-      <w:bookmarkStart w:id="8" w:name="_Toc383898129"/>
-      <w:r>
-        <w:t xml:space="preserve">Lớp </w:t>
-      </w:r>
-      <w:r>
-        <w:t>C</w:t>
-      </w:r>
-      <w:r>
-        <w:t>1</w:t>
-      </w:r>
-      <w:bookmarkEnd w:id="8"/>
     </w:p>
     <w:p>
       <w:pPr>
@@ -3572,14 +3570,14 @@
       <w:pPr>
         <w:pStyle w:val="Heading3"/>
       </w:pPr>
-      <w:bookmarkStart w:id="9" w:name="_Toc383898130"/>
+      <w:bookmarkStart w:id="8" w:name="_Toc383898130"/>
       <w:r>
         <w:t xml:space="preserve">Lớp </w:t>
       </w:r>
       <w:r>
         <w:t>C2</w:t>
       </w:r>
-      <w:bookmarkEnd w:id="9"/>
+      <w:bookmarkEnd w:id="8"/>
     </w:p>
     <w:p>
       <w:pPr>
@@ -4047,51 +4045,51 @@
       <w:pPr>
         <w:pStyle w:val="Heading1"/>
       </w:pPr>
-      <w:bookmarkStart w:id="10" w:name="_Toc383898131"/>
+      <w:bookmarkStart w:id="9" w:name="_Toc383898131"/>
       <w:r>
         <w:lastRenderedPageBreak/>
         <w:t>Thiết kế dữ liệu</w:t>
+      </w:r>
+      <w:bookmarkEnd w:id="9"/>
+    </w:p>
+    <w:p>
+      <w:pPr>
+        <w:pStyle w:val="Heading2"/>
+      </w:pPr>
+      <w:bookmarkStart w:id="10" w:name="_Toc383898132"/>
+      <w:r>
+        <w:t>Sơ đồ dữ liệu</w:t>
       </w:r>
       <w:bookmarkEnd w:id="10"/>
     </w:p>
     <w:p>
       <w:pPr>
-        <w:pStyle w:val="Heading2"/>
-      </w:pPr>
-      <w:bookmarkStart w:id="11" w:name="_Toc383898132"/>
-      <w:r>
-        <w:t>Sơ đồ dữ liệu</w:t>
-      </w:r>
-      <w:bookmarkEnd w:id="11"/>
+        <w:ind w:firstLine="851"/>
+        <w:rPr>
+          <w:i/>
+          <w:color w:val="0070C0"/>
+        </w:rPr>
+      </w:pPr>
+      <w:r>
+        <w:rPr>
+          <w:i/>
+          <w:color w:val="0070C0"/>
+        </w:rPr>
+        <w:t>[Vẽ sơ đồ dữ liệu của hệ thống, trong đó xác định các thành phần dữ liệu cần lưu trữ, thể hiện mối quan hệ giữa chúng]</w:t>
+      </w:r>
     </w:p>
     <w:p>
       <w:pPr>
-        <w:ind w:firstLine="851"/>
-        <w:rPr>
-          <w:i/>
-          <w:color w:val="0070C0"/>
-        </w:rPr>
-      </w:pPr>
-      <w:r>
-        <w:rPr>
-          <w:i/>
-          <w:color w:val="0070C0"/>
-        </w:rPr>
-        <w:t>[Vẽ sơ đồ dữ liệu của hệ thống, trong đó xác định các thành phần dữ liệu cần lưu trữ, thể hiện mối quan hệ giữa chúng]</w:t>
-      </w:r>
-    </w:p>
-    <w:p>
-      <w:pPr>
         <w:pStyle w:val="Heading2"/>
         <w:rPr>
           <w:rFonts w:ascii="Times New Roman" w:hAnsi="Times New Roman" w:cs="Times New Roman"/>
         </w:rPr>
       </w:pPr>
-      <w:bookmarkStart w:id="12" w:name="_Toc383898133"/>
+      <w:bookmarkStart w:id="11" w:name="_Toc383898133"/>
       <w:r>
         <w:t>Đặc tả dữ liệu</w:t>
       </w:r>
-      <w:bookmarkEnd w:id="12"/>
+      <w:bookmarkEnd w:id="11"/>
     </w:p>
     <w:p>
       <w:pPr>
@@ -4163,22 +4161,22 @@
           <w:rFonts w:cs="Segoe UI"/>
         </w:rPr>
       </w:pPr>
-      <w:bookmarkStart w:id="13" w:name="_Toc383898134"/>
+      <w:bookmarkStart w:id="12" w:name="_Toc383898134"/>
       <w:r>
         <w:lastRenderedPageBreak/>
         <w:t>Thiết kế giao diện người dùng</w:t>
       </w:r>
-      <w:bookmarkEnd w:id="13"/>
+      <w:bookmarkEnd w:id="12"/>
     </w:p>
     <w:p>
       <w:pPr>
         <w:pStyle w:val="Heading2"/>
       </w:pPr>
-      <w:bookmarkStart w:id="14" w:name="_Toc383898135"/>
+      <w:bookmarkStart w:id="13" w:name="_Toc383898135"/>
       <w:r>
         <w:t>Sơ đồ và danh sách màn hình</w:t>
       </w:r>
-      <w:bookmarkEnd w:id="14"/>
+      <w:bookmarkEnd w:id="13"/>
     </w:p>
     <w:p>
       <w:pPr>
@@ -4315,6 +4313,9 @@
             <w:pPr>
               <w:spacing w:before="60" w:after="60" w:line="276" w:lineRule="auto"/>
             </w:pPr>
+            <w:r>
+              <w:t>1</w:t>
+            </w:r>
           </w:p>
         </w:tc>
         <w:tc>
@@ -4325,6 +4326,9 @@
             <w:pPr>
               <w:spacing w:before="60" w:after="60" w:line="276" w:lineRule="auto"/>
             </w:pPr>
+            <w:r>
+              <w:t>Index</w:t>
+            </w:r>
           </w:p>
         </w:tc>
         <w:tc>
@@ -4335,6 +4339,255 @@
             <w:pPr>
               <w:spacing w:before="60" w:after="60" w:line="276" w:lineRule="auto"/>
             </w:pPr>
+            <w:r>
+              <w:t>Trang hiển thị chính cho người chưa đăng nhâp hoặc đăng nhập rồi</w:t>
+            </w:r>
+          </w:p>
+        </w:tc>
+      </w:tr>
+      <w:tr>
+        <w:tc>
+          <w:tcPr>
+            <w:tcW w:w="817" w:type="dxa"/>
+          </w:tcPr>
+          <w:p>
+            <w:pPr>
+              <w:spacing w:before="60" w:after="60" w:line="276" w:lineRule="auto"/>
+            </w:pPr>
+            <w:r>
+              <w:t>2</w:t>
+            </w:r>
+          </w:p>
+        </w:tc>
+        <w:tc>
+          <w:tcPr>
+            <w:tcW w:w="3301" w:type="dxa"/>
+          </w:tcPr>
+          <w:p>
+            <w:pPr>
+              <w:spacing w:before="60" w:after="60" w:line="276" w:lineRule="auto"/>
+            </w:pPr>
+            <w:r>
+              <w:t>Home</w:t>
+            </w:r>
+          </w:p>
+        </w:tc>
+        <w:tc>
+          <w:tcPr>
+            <w:tcW w:w="5237" w:type="dxa"/>
+          </w:tcPr>
+          <w:p>
+            <w:pPr>
+              <w:spacing w:before="60" w:after="60" w:line="276" w:lineRule="auto"/>
+            </w:pPr>
+            <w:r>
+              <w:t xml:space="preserve">Trang để tạo tên gia tộc và danh sách gia tộc </w:t>
+            </w:r>
+          </w:p>
+        </w:tc>
+      </w:tr>
+      <w:tr>
+        <w:tc>
+          <w:tcPr>
+            <w:tcW w:w="817" w:type="dxa"/>
+          </w:tcPr>
+          <w:p>
+            <w:pPr>
+              <w:spacing w:before="60" w:after="60" w:line="276" w:lineRule="auto"/>
+            </w:pPr>
+            <w:r>
+              <w:t>3</w:t>
+            </w:r>
+          </w:p>
+        </w:tc>
+        <w:tc>
+          <w:tcPr>
+            <w:tcW w:w="3301" w:type="dxa"/>
+          </w:tcPr>
+          <w:p>
+            <w:pPr>
+              <w:spacing w:before="60" w:after="60" w:line="276" w:lineRule="auto"/>
+            </w:pPr>
+            <w:r>
+              <w:t>Create</w:t>
+            </w:r>
+          </w:p>
+        </w:tc>
+        <w:tc>
+          <w:tcPr>
+            <w:tcW w:w="5237" w:type="dxa"/>
+          </w:tcPr>
+          <w:p>
+            <w:pPr>
+              <w:spacing w:before="60" w:after="60" w:line="276" w:lineRule="auto"/>
+            </w:pPr>
+            <w:r>
+              <w:t>Tạo một cây gia tộc mới</w:t>
+            </w:r>
+          </w:p>
+        </w:tc>
+      </w:tr>
+      <w:tr>
+        <w:tc>
+          <w:tcPr>
+            <w:tcW w:w="817" w:type="dxa"/>
+          </w:tcPr>
+          <w:p>
+            <w:pPr>
+              <w:spacing w:before="60" w:after="60" w:line="276" w:lineRule="auto"/>
+            </w:pPr>
+            <w:r>
+              <w:t>4</w:t>
+            </w:r>
+          </w:p>
+        </w:tc>
+        <w:tc>
+          <w:tcPr>
+            <w:tcW w:w="3301" w:type="dxa"/>
+          </w:tcPr>
+          <w:p>
+            <w:pPr>
+              <w:spacing w:before="60" w:after="60" w:line="276" w:lineRule="auto"/>
+            </w:pPr>
+            <w:r>
+              <w:t>Login</w:t>
+            </w:r>
+          </w:p>
+        </w:tc>
+        <w:tc>
+          <w:tcPr>
+            <w:tcW w:w="5237" w:type="dxa"/>
+          </w:tcPr>
+          <w:p>
+            <w:pPr>
+              <w:spacing w:before="60" w:after="60" w:line="276" w:lineRule="auto"/>
+            </w:pPr>
+            <w:r>
+              <w:t>Đăng nhập</w:t>
+            </w:r>
+          </w:p>
+        </w:tc>
+      </w:tr>
+      <w:tr>
+        <w:tc>
+          <w:tcPr>
+            <w:tcW w:w="817" w:type="dxa"/>
+          </w:tcPr>
+          <w:p>
+            <w:pPr>
+              <w:spacing w:before="60" w:after="60" w:line="276" w:lineRule="auto"/>
+            </w:pPr>
+            <w:r>
+              <w:t>5</w:t>
+            </w:r>
+          </w:p>
+        </w:tc>
+        <w:tc>
+          <w:tcPr>
+            <w:tcW w:w="3301" w:type="dxa"/>
+          </w:tcPr>
+          <w:p>
+            <w:pPr>
+              <w:spacing w:before="60" w:after="60" w:line="276" w:lineRule="auto"/>
+            </w:pPr>
+            <w:r>
+              <w:t>Register</w:t>
+            </w:r>
+          </w:p>
+        </w:tc>
+        <w:tc>
+          <w:tcPr>
+            <w:tcW w:w="5237" w:type="dxa"/>
+          </w:tcPr>
+          <w:p>
+            <w:pPr>
+              <w:spacing w:before="60" w:after="60" w:line="276" w:lineRule="auto"/>
+            </w:pPr>
+            <w:r>
+              <w:t>Đăng ký</w:t>
+            </w:r>
+          </w:p>
+        </w:tc>
+      </w:tr>
+      <w:tr>
+        <w:tc>
+          <w:tcPr>
+            <w:tcW w:w="817" w:type="dxa"/>
+          </w:tcPr>
+          <w:p>
+            <w:pPr>
+              <w:spacing w:before="60" w:after="60" w:line="276" w:lineRule="auto"/>
+            </w:pPr>
+            <w:r>
+              <w:t>6</w:t>
+            </w:r>
+          </w:p>
+        </w:tc>
+        <w:tc>
+          <w:tcPr>
+            <w:tcW w:w="3301" w:type="dxa"/>
+          </w:tcPr>
+          <w:p>
+            <w:pPr>
+              <w:spacing w:before="60" w:after="60" w:line="276" w:lineRule="auto"/>
+            </w:pPr>
+            <w:r>
+              <w:t>Profile</w:t>
+            </w:r>
+          </w:p>
+        </w:tc>
+        <w:tc>
+          <w:tcPr>
+            <w:tcW w:w="5237" w:type="dxa"/>
+          </w:tcPr>
+          <w:p>
+            <w:pPr>
+              <w:spacing w:before="60" w:after="60" w:line="276" w:lineRule="auto"/>
+            </w:pPr>
+            <w:r>
+              <w:t>Quản lý tài khoản</w:t>
+            </w:r>
+          </w:p>
+        </w:tc>
+      </w:tr>
+      <w:tr>
+        <w:tc>
+          <w:tcPr>
+            <w:tcW w:w="817" w:type="dxa"/>
+          </w:tcPr>
+          <w:p>
+            <w:pPr>
+              <w:spacing w:before="60" w:after="60" w:line="276" w:lineRule="auto"/>
+            </w:pPr>
+            <w:r>
+              <w:t>7</w:t>
+            </w:r>
+          </w:p>
+        </w:tc>
+        <w:tc>
+          <w:tcPr>
+            <w:tcW w:w="3301" w:type="dxa"/>
+          </w:tcPr>
+          <w:p>
+            <w:pPr>
+              <w:spacing w:before="60" w:after="60" w:line="276" w:lineRule="auto"/>
+            </w:pPr>
+            <w:r>
+              <w:t>Admin</w:t>
+            </w:r>
+          </w:p>
+        </w:tc>
+        <w:tc>
+          <w:tcPr>
+            <w:tcW w:w="5237" w:type="dxa"/>
+          </w:tcPr>
+          <w:p>
+            <w:pPr>
+              <w:spacing w:before="60" w:after="60" w:line="276" w:lineRule="auto"/>
+            </w:pPr>
+            <w:r>
+              <w:t>Admin website</w:t>
+            </w:r>
           </w:p>
         </w:tc>
       </w:tr>
@@ -4344,81 +4597,610 @@
       <w:pPr>
         <w:pStyle w:val="Heading2"/>
       </w:pPr>
-      <w:bookmarkStart w:id="15" w:name="_Toc383898136"/>
-      <w:r>
+      <w:bookmarkStart w:id="14" w:name="_Toc383898136"/>
+      <w:r>
+        <w:lastRenderedPageBreak/>
         <w:t>Đặc tả các màn hình giao diện</w:t>
+      </w:r>
+      <w:bookmarkEnd w:id="14"/>
+    </w:p>
+    <w:p>
+      <w:pPr>
+        <w:pStyle w:val="Heading3"/>
+      </w:pPr>
+      <w:bookmarkStart w:id="15" w:name="_Toc383898137"/>
+      <w:r>
+        <w:t>Màn hình “</w:t>
+      </w:r>
+      <w:r>
+        <w:t>Index</w:t>
+      </w:r>
+      <w:r>
+        <w:t>”</w:t>
       </w:r>
       <w:bookmarkEnd w:id="15"/>
     </w:p>
     <w:p>
       <w:pPr>
-        <w:ind w:firstLine="851"/>
-        <w:rPr>
-          <w:i/>
-          <w:color w:val="0070C0"/>
-        </w:rPr>
-      </w:pPr>
-      <w:r>
-        <w:rPr>
-          <w:i/>
-          <w:color w:val="0070C0"/>
-        </w:rPr>
-        <w:t xml:space="preserve">[Sinh viên chọn và trình bày đặc tả của vài </w:t>
-      </w:r>
-      <w:r>
-        <w:rPr>
-          <w:i/>
-          <w:color w:val="0070C0"/>
-        </w:rPr>
-        <w:t>(</w:t>
-      </w:r>
-      <w:r>
-        <w:rPr>
-          <w:i/>
-          <w:color w:val="0070C0"/>
-        </w:rPr>
-        <w:t>3-4</w:t>
-      </w:r>
-      <w:r>
-        <w:rPr>
-          <w:i/>
-          <w:color w:val="0070C0"/>
-        </w:rPr>
-        <w:t xml:space="preserve">) </w:t>
-      </w:r>
-      <w:r>
-        <w:rPr>
-          <w:i/>
-          <w:color w:val="0070C0"/>
-        </w:rPr>
-        <w:t>màn hình quan trọng nhất. Các màn hình khác chỉ cần vẽ thiết kế giao diện của màn hình]</w:t>
+        <w:ind w:left="720"/>
+      </w:pPr>
+      <w:r>
+        <w:rPr>
+          <w:noProof/>
+        </w:rPr>
+        <w:drawing>
+          <wp:inline distT="0" distB="0" distL="0" distR="0" wp14:anchorId="777D0249" wp14:editId="11CDA6C1">
+            <wp:extent cx="5010150" cy="4248150"/>
+            <wp:effectExtent l="0" t="0" r="0" b="0"/>
+            <wp:docPr id="2" name="Picture 2"/>
+            <wp:cNvGraphicFramePr>
+              <a:graphicFrameLocks xmlns:a="http://schemas.openxmlformats.org/drawingml/2006/main" noChangeAspect="1"/>
+            </wp:cNvGraphicFramePr>
+            <a:graphic xmlns:a="http://schemas.openxmlformats.org/drawingml/2006/main">
+              <a:graphicData uri="http://schemas.openxmlformats.org/drawingml/2006/picture">
+                <pic:pic xmlns:pic="http://schemas.openxmlformats.org/drawingml/2006/picture">
+                  <pic:nvPicPr>
+                    <pic:cNvPr id="1" name=""/>
+                    <pic:cNvPicPr/>
+                  </pic:nvPicPr>
+                  <pic:blipFill>
+                    <a:blip r:embed="rId18"/>
+                    <a:stretch>
+                      <a:fillRect/>
+                    </a:stretch>
+                  </pic:blipFill>
+                  <pic:spPr>
+                    <a:xfrm>
+                      <a:off x="0" y="0"/>
+                      <a:ext cx="5010150" cy="4248150"/>
+                    </a:xfrm>
+                    <a:prstGeom prst="rect">
+                      <a:avLst/>
+                    </a:prstGeom>
+                  </pic:spPr>
+                </pic:pic>
+              </a:graphicData>
+            </a:graphic>
+          </wp:inline>
+        </w:drawing>
       </w:r>
     </w:p>
+    <w:tbl>
+      <w:tblPr>
+        <w:tblW w:w="5760" w:type="dxa"/>
+        <w:tblInd w:w="108" w:type="dxa"/>
+        <w:tblLook w:val="04A0" w:firstRow="1" w:lastRow="0" w:firstColumn="1" w:lastColumn="0" w:noHBand="0" w:noVBand="1"/>
+      </w:tblPr>
+      <w:tblGrid>
+        <w:gridCol w:w="960"/>
+        <w:gridCol w:w="960"/>
+        <w:gridCol w:w="960"/>
+        <w:gridCol w:w="960"/>
+        <w:gridCol w:w="960"/>
+        <w:gridCol w:w="960"/>
+      </w:tblGrid>
+      <w:tr>
+        <w:trPr>
+          <w:trHeight w:val="300"/>
+        </w:trPr>
+        <w:tc>
+          <w:tcPr>
+            <w:tcW w:w="2880" w:type="dxa"/>
+            <w:gridSpan w:val="3"/>
+            <w:tcBorders>
+              <w:top w:val="nil"/>
+              <w:left w:val="nil"/>
+              <w:bottom w:val="nil"/>
+              <w:right w:val="nil"/>
+            </w:tcBorders>
+            <w:shd w:val="clear" w:color="auto" w:fill="auto"/>
+            <w:noWrap/>
+            <w:vAlign w:val="bottom"/>
+            <w:hideMark/>
+          </w:tcPr>
+          <w:p>
+            <w:pPr>
+              <w:spacing w:line="240" w:lineRule="auto"/>
+              <w:jc w:val="left"/>
+              <w:rPr>
+                <w:rFonts w:ascii="Calibri" w:eastAsia="Times New Roman" w:hAnsi="Calibri" w:cs="Calibri"/>
+                <w:color w:val="000000"/>
+                <w:sz w:val="22"/>
+                <w:lang w:val="en-GB" w:eastAsia="en-GB"/>
+              </w:rPr>
+            </w:pPr>
+            <w:r>
+              <w:rPr>
+                <w:rFonts w:ascii="Calibri" w:eastAsia="Times New Roman" w:hAnsi="Calibri" w:cs="Calibri"/>
+                <w:color w:val="000000"/>
+                <w:sz w:val="22"/>
+                <w:lang w:val="en-GB" w:eastAsia="en-GB"/>
+              </w:rPr>
+              <w:t>*Luôn hiển thị khi chưa Login</w:t>
+            </w:r>
+          </w:p>
+        </w:tc>
+        <w:tc>
+          <w:tcPr>
+            <w:tcW w:w="960" w:type="dxa"/>
+            <w:tcBorders>
+              <w:top w:val="nil"/>
+              <w:left w:val="nil"/>
+              <w:bottom w:val="nil"/>
+              <w:right w:val="nil"/>
+            </w:tcBorders>
+            <w:shd w:val="clear" w:color="auto" w:fill="auto"/>
+            <w:noWrap/>
+            <w:vAlign w:val="bottom"/>
+            <w:hideMark/>
+          </w:tcPr>
+          <w:p>
+            <w:pPr>
+              <w:spacing w:line="240" w:lineRule="auto"/>
+              <w:jc w:val="left"/>
+              <w:rPr>
+                <w:rFonts w:ascii="Calibri" w:eastAsia="Times New Roman" w:hAnsi="Calibri" w:cs="Calibri"/>
+                <w:color w:val="000000"/>
+                <w:sz w:val="22"/>
+                <w:lang w:val="en-GB" w:eastAsia="en-GB"/>
+              </w:rPr>
+            </w:pPr>
+          </w:p>
+        </w:tc>
+        <w:tc>
+          <w:tcPr>
+            <w:tcW w:w="960" w:type="dxa"/>
+            <w:tcBorders>
+              <w:top w:val="nil"/>
+              <w:left w:val="nil"/>
+              <w:bottom w:val="nil"/>
+              <w:right w:val="nil"/>
+            </w:tcBorders>
+            <w:shd w:val="clear" w:color="auto" w:fill="auto"/>
+            <w:noWrap/>
+            <w:vAlign w:val="bottom"/>
+            <w:hideMark/>
+          </w:tcPr>
+          <w:p>
+            <w:pPr>
+              <w:spacing w:line="240" w:lineRule="auto"/>
+              <w:jc w:val="left"/>
+              <w:rPr>
+                <w:rFonts w:ascii="Times New Roman" w:eastAsia="Times New Roman" w:hAnsi="Times New Roman" w:cs="Times New Roman"/>
+                <w:sz w:val="20"/>
+                <w:szCs w:val="20"/>
+                <w:lang w:val="en-GB" w:eastAsia="en-GB"/>
+              </w:rPr>
+            </w:pPr>
+          </w:p>
+        </w:tc>
+        <w:tc>
+          <w:tcPr>
+            <w:tcW w:w="960" w:type="dxa"/>
+            <w:tcBorders>
+              <w:top w:val="nil"/>
+              <w:left w:val="nil"/>
+              <w:bottom w:val="nil"/>
+              <w:right w:val="nil"/>
+            </w:tcBorders>
+            <w:shd w:val="clear" w:color="auto" w:fill="auto"/>
+            <w:noWrap/>
+            <w:vAlign w:val="bottom"/>
+            <w:hideMark/>
+          </w:tcPr>
+          <w:p>
+            <w:pPr>
+              <w:spacing w:line="240" w:lineRule="auto"/>
+              <w:jc w:val="left"/>
+              <w:rPr>
+                <w:rFonts w:ascii="Times New Roman" w:eastAsia="Times New Roman" w:hAnsi="Times New Roman" w:cs="Times New Roman"/>
+                <w:sz w:val="20"/>
+                <w:szCs w:val="20"/>
+                <w:lang w:val="en-GB" w:eastAsia="en-GB"/>
+              </w:rPr>
+            </w:pPr>
+          </w:p>
+        </w:tc>
+      </w:tr>
+      <w:tr>
+        <w:trPr>
+          <w:trHeight w:val="300"/>
+        </w:trPr>
+        <w:tc>
+          <w:tcPr>
+            <w:tcW w:w="960" w:type="dxa"/>
+            <w:tcBorders>
+              <w:top w:val="nil"/>
+              <w:left w:val="nil"/>
+              <w:bottom w:val="nil"/>
+              <w:right w:val="nil"/>
+            </w:tcBorders>
+            <w:shd w:val="clear" w:color="auto" w:fill="auto"/>
+            <w:noWrap/>
+            <w:vAlign w:val="bottom"/>
+            <w:hideMark/>
+          </w:tcPr>
+          <w:p>
+            <w:pPr>
+              <w:spacing w:line="240" w:lineRule="auto"/>
+              <w:jc w:val="left"/>
+              <w:rPr>
+                <w:rFonts w:ascii="Times New Roman" w:eastAsia="Times New Roman" w:hAnsi="Times New Roman" w:cs="Times New Roman"/>
+                <w:sz w:val="20"/>
+                <w:szCs w:val="20"/>
+                <w:lang w:val="en-GB" w:eastAsia="en-GB"/>
+              </w:rPr>
+            </w:pPr>
+          </w:p>
+        </w:tc>
+        <w:tc>
+          <w:tcPr>
+            <w:tcW w:w="2880" w:type="dxa"/>
+            <w:gridSpan w:val="3"/>
+            <w:tcBorders>
+              <w:top w:val="nil"/>
+              <w:left w:val="nil"/>
+              <w:bottom w:val="nil"/>
+              <w:right w:val="nil"/>
+            </w:tcBorders>
+            <w:shd w:val="clear" w:color="auto" w:fill="auto"/>
+            <w:noWrap/>
+            <w:vAlign w:val="bottom"/>
+            <w:hideMark/>
+          </w:tcPr>
+          <w:p>
+            <w:pPr>
+              <w:spacing w:line="240" w:lineRule="auto"/>
+              <w:jc w:val="left"/>
+              <w:rPr>
+                <w:rFonts w:ascii="Calibri" w:eastAsia="Times New Roman" w:hAnsi="Calibri" w:cs="Calibri"/>
+                <w:color w:val="000000"/>
+                <w:sz w:val="22"/>
+                <w:lang w:val="en-GB" w:eastAsia="en-GB"/>
+              </w:rPr>
+            </w:pPr>
+            <w:r>
+              <w:rPr>
+                <w:rFonts w:ascii="Calibri" w:eastAsia="Times New Roman" w:hAnsi="Calibri" w:cs="Calibri"/>
+                <w:color w:val="000000"/>
+                <w:sz w:val="22"/>
+                <w:lang w:val="en-GB" w:eastAsia="en-GB"/>
+              </w:rPr>
+              <w:t xml:space="preserve"> Click LOGO sẽ về trang này</w:t>
+            </w:r>
+          </w:p>
+        </w:tc>
+        <w:tc>
+          <w:tcPr>
+            <w:tcW w:w="960" w:type="dxa"/>
+            <w:tcBorders>
+              <w:top w:val="nil"/>
+              <w:left w:val="nil"/>
+              <w:bottom w:val="nil"/>
+              <w:right w:val="nil"/>
+            </w:tcBorders>
+            <w:shd w:val="clear" w:color="auto" w:fill="auto"/>
+            <w:noWrap/>
+            <w:vAlign w:val="bottom"/>
+            <w:hideMark/>
+          </w:tcPr>
+          <w:p>
+            <w:pPr>
+              <w:spacing w:line="240" w:lineRule="auto"/>
+              <w:jc w:val="left"/>
+              <w:rPr>
+                <w:rFonts w:ascii="Calibri" w:eastAsia="Times New Roman" w:hAnsi="Calibri" w:cs="Calibri"/>
+                <w:color w:val="000000"/>
+                <w:sz w:val="22"/>
+                <w:lang w:val="en-GB" w:eastAsia="en-GB"/>
+              </w:rPr>
+            </w:pPr>
+          </w:p>
+        </w:tc>
+        <w:tc>
+          <w:tcPr>
+            <w:tcW w:w="960" w:type="dxa"/>
+            <w:tcBorders>
+              <w:top w:val="nil"/>
+              <w:left w:val="nil"/>
+              <w:bottom w:val="nil"/>
+              <w:right w:val="nil"/>
+            </w:tcBorders>
+            <w:shd w:val="clear" w:color="auto" w:fill="auto"/>
+            <w:noWrap/>
+            <w:vAlign w:val="bottom"/>
+            <w:hideMark/>
+          </w:tcPr>
+          <w:p>
+            <w:pPr>
+              <w:spacing w:line="240" w:lineRule="auto"/>
+              <w:jc w:val="left"/>
+              <w:rPr>
+                <w:rFonts w:ascii="Times New Roman" w:eastAsia="Times New Roman" w:hAnsi="Times New Roman" w:cs="Times New Roman"/>
+                <w:sz w:val="20"/>
+                <w:szCs w:val="20"/>
+                <w:lang w:val="en-GB" w:eastAsia="en-GB"/>
+              </w:rPr>
+            </w:pPr>
+          </w:p>
+        </w:tc>
+      </w:tr>
+      <w:tr>
+        <w:trPr>
+          <w:trHeight w:val="300"/>
+        </w:trPr>
+        <w:tc>
+          <w:tcPr>
+            <w:tcW w:w="960" w:type="dxa"/>
+            <w:tcBorders>
+              <w:top w:val="nil"/>
+              <w:left w:val="nil"/>
+              <w:bottom w:val="nil"/>
+              <w:right w:val="nil"/>
+            </w:tcBorders>
+            <w:shd w:val="clear" w:color="auto" w:fill="auto"/>
+            <w:noWrap/>
+            <w:vAlign w:val="bottom"/>
+            <w:hideMark/>
+          </w:tcPr>
+          <w:p>
+            <w:pPr>
+              <w:spacing w:line="240" w:lineRule="auto"/>
+              <w:jc w:val="left"/>
+              <w:rPr>
+                <w:rFonts w:ascii="Times New Roman" w:eastAsia="Times New Roman" w:hAnsi="Times New Roman" w:cs="Times New Roman"/>
+                <w:sz w:val="20"/>
+                <w:szCs w:val="20"/>
+                <w:lang w:val="en-GB" w:eastAsia="en-GB"/>
+              </w:rPr>
+            </w:pPr>
+          </w:p>
+        </w:tc>
+        <w:tc>
+          <w:tcPr>
+            <w:tcW w:w="960" w:type="dxa"/>
+            <w:tcBorders>
+              <w:top w:val="nil"/>
+              <w:left w:val="nil"/>
+              <w:bottom w:val="nil"/>
+              <w:right w:val="nil"/>
+            </w:tcBorders>
+            <w:shd w:val="clear" w:color="auto" w:fill="auto"/>
+            <w:noWrap/>
+            <w:vAlign w:val="bottom"/>
+            <w:hideMark/>
+          </w:tcPr>
+          <w:p>
+            <w:pPr>
+              <w:spacing w:line="240" w:lineRule="auto"/>
+              <w:jc w:val="left"/>
+              <w:rPr>
+                <w:rFonts w:ascii="Times New Roman" w:eastAsia="Times New Roman" w:hAnsi="Times New Roman" w:cs="Times New Roman"/>
+                <w:sz w:val="20"/>
+                <w:szCs w:val="20"/>
+                <w:lang w:val="en-GB" w:eastAsia="en-GB"/>
+              </w:rPr>
+            </w:pPr>
+          </w:p>
+        </w:tc>
+        <w:tc>
+          <w:tcPr>
+            <w:tcW w:w="960" w:type="dxa"/>
+            <w:tcBorders>
+              <w:top w:val="nil"/>
+              <w:left w:val="nil"/>
+              <w:bottom w:val="nil"/>
+              <w:right w:val="nil"/>
+            </w:tcBorders>
+            <w:shd w:val="clear" w:color="auto" w:fill="auto"/>
+            <w:noWrap/>
+            <w:vAlign w:val="bottom"/>
+            <w:hideMark/>
+          </w:tcPr>
+          <w:p>
+            <w:pPr>
+              <w:spacing w:line="240" w:lineRule="auto"/>
+              <w:jc w:val="left"/>
+              <w:rPr>
+                <w:rFonts w:ascii="Times New Roman" w:eastAsia="Times New Roman" w:hAnsi="Times New Roman" w:cs="Times New Roman"/>
+                <w:sz w:val="20"/>
+                <w:szCs w:val="20"/>
+                <w:lang w:val="en-GB" w:eastAsia="en-GB"/>
+              </w:rPr>
+            </w:pPr>
+          </w:p>
+        </w:tc>
+        <w:tc>
+          <w:tcPr>
+            <w:tcW w:w="960" w:type="dxa"/>
+            <w:tcBorders>
+              <w:top w:val="nil"/>
+              <w:left w:val="nil"/>
+              <w:bottom w:val="nil"/>
+              <w:right w:val="nil"/>
+            </w:tcBorders>
+            <w:shd w:val="clear" w:color="auto" w:fill="auto"/>
+            <w:noWrap/>
+            <w:vAlign w:val="bottom"/>
+            <w:hideMark/>
+          </w:tcPr>
+          <w:p>
+            <w:pPr>
+              <w:spacing w:line="240" w:lineRule="auto"/>
+              <w:jc w:val="left"/>
+              <w:rPr>
+                <w:rFonts w:ascii="Times New Roman" w:eastAsia="Times New Roman" w:hAnsi="Times New Roman" w:cs="Times New Roman"/>
+                <w:sz w:val="20"/>
+                <w:szCs w:val="20"/>
+                <w:lang w:val="en-GB" w:eastAsia="en-GB"/>
+              </w:rPr>
+            </w:pPr>
+          </w:p>
+        </w:tc>
+        <w:tc>
+          <w:tcPr>
+            <w:tcW w:w="960" w:type="dxa"/>
+            <w:tcBorders>
+              <w:top w:val="nil"/>
+              <w:left w:val="nil"/>
+              <w:bottom w:val="nil"/>
+              <w:right w:val="nil"/>
+            </w:tcBorders>
+            <w:shd w:val="clear" w:color="auto" w:fill="auto"/>
+            <w:noWrap/>
+            <w:vAlign w:val="bottom"/>
+            <w:hideMark/>
+          </w:tcPr>
+          <w:p>
+            <w:pPr>
+              <w:spacing w:line="240" w:lineRule="auto"/>
+              <w:jc w:val="left"/>
+              <w:rPr>
+                <w:rFonts w:ascii="Times New Roman" w:eastAsia="Times New Roman" w:hAnsi="Times New Roman" w:cs="Times New Roman"/>
+                <w:sz w:val="20"/>
+                <w:szCs w:val="20"/>
+                <w:lang w:val="en-GB" w:eastAsia="en-GB"/>
+              </w:rPr>
+            </w:pPr>
+          </w:p>
+        </w:tc>
+        <w:tc>
+          <w:tcPr>
+            <w:tcW w:w="960" w:type="dxa"/>
+            <w:tcBorders>
+              <w:top w:val="nil"/>
+              <w:left w:val="nil"/>
+              <w:bottom w:val="nil"/>
+              <w:right w:val="nil"/>
+            </w:tcBorders>
+            <w:shd w:val="clear" w:color="auto" w:fill="auto"/>
+            <w:noWrap/>
+            <w:vAlign w:val="bottom"/>
+            <w:hideMark/>
+          </w:tcPr>
+          <w:p>
+            <w:pPr>
+              <w:spacing w:line="240" w:lineRule="auto"/>
+              <w:jc w:val="left"/>
+              <w:rPr>
+                <w:rFonts w:ascii="Times New Roman" w:eastAsia="Times New Roman" w:hAnsi="Times New Roman" w:cs="Times New Roman"/>
+                <w:sz w:val="20"/>
+                <w:szCs w:val="20"/>
+                <w:lang w:val="en-GB" w:eastAsia="en-GB"/>
+              </w:rPr>
+            </w:pPr>
+          </w:p>
+        </w:tc>
+      </w:tr>
+      <w:tr>
+        <w:trPr>
+          <w:trHeight w:val="300"/>
+        </w:trPr>
+        <w:tc>
+          <w:tcPr>
+            <w:tcW w:w="5760" w:type="dxa"/>
+            <w:gridSpan w:val="6"/>
+            <w:tcBorders>
+              <w:top w:val="nil"/>
+              <w:left w:val="nil"/>
+              <w:bottom w:val="nil"/>
+              <w:right w:val="nil"/>
+            </w:tcBorders>
+            <w:shd w:val="clear" w:color="auto" w:fill="auto"/>
+            <w:noWrap/>
+            <w:vAlign w:val="bottom"/>
+            <w:hideMark/>
+          </w:tcPr>
+          <w:p>
+            <w:pPr>
+              <w:spacing w:line="240" w:lineRule="auto"/>
+              <w:jc w:val="left"/>
+              <w:rPr>
+                <w:rFonts w:ascii="Calibri" w:eastAsia="Times New Roman" w:hAnsi="Calibri" w:cs="Calibri"/>
+                <w:color w:val="000000"/>
+                <w:sz w:val="22"/>
+                <w:lang w:val="en-GB" w:eastAsia="en-GB"/>
+              </w:rPr>
+            </w:pPr>
+            <w:r>
+              <w:rPr>
+                <w:rFonts w:ascii="Calibri" w:eastAsia="Times New Roman" w:hAnsi="Calibri" w:cs="Calibri"/>
+                <w:color w:val="000000"/>
+                <w:sz w:val="22"/>
+                <w:lang w:val="en-GB" w:eastAsia="en-GB"/>
+              </w:rPr>
+              <w:t xml:space="preserve">*Button Đăng nhập sẽ di chuyển sang màn hình </w:t>
+            </w:r>
+            <w:r>
+              <w:rPr>
+                <w:rFonts w:ascii="Calibri" w:eastAsia="Times New Roman" w:hAnsi="Calibri" w:cs="Calibri"/>
+                <w:color w:val="000000"/>
+                <w:sz w:val="22"/>
+                <w:lang w:val="en-GB" w:eastAsia="en-GB"/>
+              </w:rPr>
+              <w:t>Đăng nhập</w:t>
+            </w:r>
+          </w:p>
+        </w:tc>
+      </w:tr>
+      <w:tr>
+        <w:trPr>
+          <w:trHeight w:val="300"/>
+        </w:trPr>
+        <w:tc>
+          <w:tcPr>
+            <w:tcW w:w="5760" w:type="dxa"/>
+            <w:gridSpan w:val="6"/>
+            <w:tcBorders>
+              <w:top w:val="nil"/>
+              <w:left w:val="nil"/>
+              <w:bottom w:val="nil"/>
+              <w:right w:val="nil"/>
+            </w:tcBorders>
+            <w:shd w:val="clear" w:color="auto" w:fill="auto"/>
+            <w:noWrap/>
+            <w:vAlign w:val="bottom"/>
+            <w:hideMark/>
+          </w:tcPr>
+          <w:p>
+            <w:pPr>
+              <w:spacing w:line="240" w:lineRule="auto"/>
+              <w:jc w:val="left"/>
+              <w:rPr>
+                <w:rFonts w:ascii="Calibri" w:eastAsia="Times New Roman" w:hAnsi="Calibri" w:cs="Calibri"/>
+                <w:color w:val="000000"/>
+                <w:sz w:val="22"/>
+                <w:lang w:val="en-GB" w:eastAsia="en-GB"/>
+              </w:rPr>
+            </w:pPr>
+            <w:r>
+              <w:rPr>
+                <w:rFonts w:ascii="Calibri" w:eastAsia="Times New Roman" w:hAnsi="Calibri" w:cs="Calibri"/>
+                <w:color w:val="000000"/>
+                <w:sz w:val="22"/>
+                <w:lang w:val="en-GB" w:eastAsia="en-GB"/>
+              </w:rPr>
+              <w:t xml:space="preserve">*Button Đăng ký sẽ di chuyển sang màn hình </w:t>
+            </w:r>
+            <w:r>
+              <w:rPr>
+                <w:rFonts w:ascii="Calibri" w:eastAsia="Times New Roman" w:hAnsi="Calibri" w:cs="Calibri"/>
+                <w:color w:val="000000"/>
+                <w:sz w:val="22"/>
+                <w:lang w:val="en-GB" w:eastAsia="en-GB"/>
+              </w:rPr>
+              <w:t>Đăng ký</w:t>
+            </w:r>
+          </w:p>
+        </w:tc>
+      </w:tr>
+    </w:tbl>
     <w:p>
       <w:pPr>
-        <w:pStyle w:val="Heading3"/>
-      </w:pPr>
-      <w:bookmarkStart w:id="16" w:name="_Toc383898137"/>
-      <w:r>
-        <w:t>Màn hình “A”</w:t>
-      </w:r>
+        <w:ind w:left="720"/>
+      </w:pPr>
+      <w:bookmarkStart w:id="16" w:name="_GoBack"/>
       <w:bookmarkEnd w:id="16"/>
-    </w:p>
-    <w:p>
-      <w:pPr>
-        <w:ind w:firstLine="851"/>
-        <w:rPr>
-          <w:i/>
-          <w:color w:val="0070C0"/>
-        </w:rPr>
-      </w:pPr>
-      <w:r>
-        <w:rPr>
-          <w:i/>
-          <w:color w:val="0070C0"/>
-        </w:rPr>
-        <w:t>[Mô tả rõ hình thức trình bày và các xử lý đối với từng biến cố trong màn hình. Kèm theo hình ảnh thiết kế từng màn hình]</w:t>
-      </w:r>
     </w:p>
     <w:p>
       <w:pPr>
@@ -9286,6 +10068,7 @@
     <w:rsid w:val="0054533F"/>
     <w:rsid w:val="005D6483"/>
     <w:rsid w:val="00605ED9"/>
+    <w:rsid w:val="00682B83"/>
     <w:rsid w:val="006A5587"/>
     <w:rsid w:val="006E7B9E"/>
     <w:rsid w:val="00724C52"/>
@@ -10102,7 +10885,7 @@
 </file>
 
 <file path=customXml/itemProps2.xml><?xml version="1.0" encoding="utf-8"?>
-<ds:datastoreItem xmlns:ds="http://schemas.openxmlformats.org/officeDocument/2006/customXml" ds:itemID="{AC4D570B-7BA7-4F04-B56E-789FF8CD4318}">
+<ds:datastoreItem xmlns:ds="http://schemas.openxmlformats.org/officeDocument/2006/customXml" ds:itemID="{99A19DD6-BC0A-4028-9C2D-D163B57EA11F}">
   <ds:schemaRefs>
     <ds:schemaRef ds:uri="http://schemas.openxmlformats.org/officeDocument/2006/bibliography"/>
   </ds:schemaRefs>

</xml_diff>